<commit_message>
Begun work on documentation
</commit_message>
<xml_diff>
--- a/Documentation.docx
+++ b/Documentation.docx
@@ -3,8 +3,328 @@
 <w:document xmlns:wpc="http://schemas.microsoft.com/office/word/2010/wordprocessingCanvas" xmlns:cx="http://schemas.microsoft.com/office/drawing/2014/chartex" xmlns:cx1="http://schemas.microsoft.com/office/drawing/2015/9/8/chartex" xmlns:cx2="http://schemas.microsoft.com/office/drawing/2015/10/21/chartex" xmlns:cx3="http://schemas.microsoft.com/office/drawing/2016/5/9/chartex" xmlns:cx4="http://schemas.microsoft.com/office/drawing/2016/5/10/chartex" xmlns:cx5="http://schemas.microsoft.com/office/drawing/2016/5/11/chartex" xmlns:cx6="http://schemas.microsoft.com/office/drawing/2016/5/12/chartex" xmlns:cx7="http://schemas.microsoft.com/office/drawing/2016/5/13/chartex" xmlns:cx8="http://schemas.microsoft.com/office/drawing/2016/5/14/chartex" xmlns:mc="http://schemas.openxmlformats.org/markup-compatibility/2006" xmlns:aink="http://schemas.microsoft.com/office/drawing/2016/ink" xmlns:am3d="http://schemas.microsoft.com/office/drawing/2017/model3d" xmlns:o="urn:schemas-microsoft-com:office:office" xmlns:r="http://schemas.openxmlformats.org/officeDocument/2006/relationships" xmlns:m="http://schemas.openxmlformats.org/officeDocument/2006/math" xmlns:v="urn:schemas-microsoft-com:vml" xmlns:wp14="http://schemas.microsoft.com/office/word/2010/wordprocessingDrawing" xmlns:wp="http://schemas.openxmlformats.org/drawingml/2006/wordprocessingDrawing" xmlns:w10="urn:schemas-microsoft-com:office:word" xmlns:w="http://schemas.openxmlformats.org/wordprocessingml/2006/main" xmlns:w14="http://schemas.microsoft.com/office/word/2010/wordml" xmlns:w15="http://schemas.microsoft.com/office/word/2012/wordml" xmlns:w16cid="http://schemas.microsoft.com/office/word/2016/wordml/cid" xmlns:w16se="http://schemas.microsoft.com/office/word/2015/wordml/symex" xmlns:wpg="http://schemas.microsoft.com/office/word/2010/wordprocessingGroup" xmlns:wpi="http://schemas.microsoft.com/office/word/2010/wordprocessingInk" xmlns:wne="http://schemas.microsoft.com/office/word/2006/wordml" xmlns:wps="http://schemas.microsoft.com/office/word/2010/wordprocessingShape" mc:Ignorable="w14 w15 w16se w16cid wp14">
   <w:body>
     <w:p>
-      <w:bookmarkStart w:id="0" w:name="_GoBack"/>
-      <w:bookmarkEnd w:id="0"/>
+      <w:pPr>
+        <w:pStyle w:val="Title"/>
+        <w:jc w:val="center"/>
+      </w:pPr>
+      <w:r>
+        <w:t>Saline Bucket Testing Platform Documentation</w:t>
+      </w:r>
+    </w:p>
+    <w:p>
+      <w:pPr>
+        <w:pStyle w:val="Heading1"/>
+      </w:pPr>
+      <w:r>
+        <w:t>Construction:</w:t>
+      </w:r>
+    </w:p>
+    <w:p>
+      <w:pPr>
+        <w:pStyle w:val="Heading2"/>
+      </w:pPr>
+      <w:r>
+        <w:tab/>
+        <w:t>Materials:</w:t>
+      </w:r>
+    </w:p>
+    <w:p>
+      <w:r>
+        <w:tab/>
+      </w:r>
+      <w:r>
+        <w:tab/>
+      </w:r>
+    </w:p>
+    <w:tbl>
+      <w:tblPr>
+        <w:tblStyle w:val="TableGrid"/>
+        <w:tblW w:w="0" w:type="auto"/>
+        <w:tblLook w:val="04A0" w:firstRow="1" w:lastRow="0" w:firstColumn="1" w:lastColumn="0" w:noHBand="0" w:noVBand="1"/>
+      </w:tblPr>
+      <w:tblGrid>
+        <w:gridCol w:w="5277"/>
+        <w:gridCol w:w="4073"/>
+      </w:tblGrid>
+      <w:tr>
+        <w:tc>
+          <w:tcPr>
+            <w:tcW w:w="5277" w:type="dxa"/>
+          </w:tcPr>
+          <w:p>
+            <w:r>
+              <w:t>Home Depot All Purpose Bucket</w:t>
+            </w:r>
+          </w:p>
+          <w:p>
+            <w:hyperlink r:id="rId4" w:history="1">
+              <w:r>
+                <w:rPr>
+                  <w:rStyle w:val="Hyperlink"/>
+                </w:rPr>
+                <w:t>https://www.homedepot.com/p/The-Home-Depot-5-Gal-Homer-Bucket-05GLHD2/100087613</w:t>
+              </w:r>
+            </w:hyperlink>
+          </w:p>
+        </w:tc>
+        <w:tc>
+          <w:tcPr>
+            <w:tcW w:w="4073" w:type="dxa"/>
+          </w:tcPr>
+          <w:p>
+            <w:r>
+              <w:t>$3.25</w:t>
+            </w:r>
+          </w:p>
+        </w:tc>
+      </w:tr>
+      <w:tr>
+        <w:tc>
+          <w:tcPr>
+            <w:tcW w:w="5277" w:type="dxa"/>
+          </w:tcPr>
+          <w:p>
+            <w:r>
+              <w:t>Salt (as pure as possible</w:t>
+            </w:r>
+            <w:r>
+              <w:t>, with no anti-caking agents)</w:t>
+            </w:r>
+          </w:p>
+          <w:p>
+            <w:hyperlink r:id="rId5" w:history="1">
+              <w:r>
+                <w:rPr>
+                  <w:rStyle w:val="Hyperlink"/>
+                </w:rPr>
+                <w:t>https://www.amazon.com/Morton-Canning-Pickling-Salt-Box/dp/B00GZCEZ4O</w:t>
+              </w:r>
+            </w:hyperlink>
+          </w:p>
+        </w:tc>
+        <w:tc>
+          <w:tcPr>
+            <w:tcW w:w="4073" w:type="dxa"/>
+          </w:tcPr>
+          <w:p>
+            <w:r>
+              <w:t>$9.47</w:t>
+            </w:r>
+          </w:p>
+        </w:tc>
+      </w:tr>
+      <w:tr>
+        <w:tc>
+          <w:tcPr>
+            <w:tcW w:w="5277" w:type="dxa"/>
+          </w:tcPr>
+          <w:p>
+            <w:r>
+              <w:t>Distilled Water (approx. 3 gal)</w:t>
+            </w:r>
+          </w:p>
+        </w:tc>
+        <w:tc>
+          <w:tcPr>
+            <w:tcW w:w="4073" w:type="dxa"/>
+          </w:tcPr>
+          <w:p>
+            <w:r>
+              <w:t>Approx. $4.00</w:t>
+            </w:r>
+          </w:p>
+        </w:tc>
+      </w:tr>
+      <w:tr>
+        <w:tc>
+          <w:tcPr>
+            <w:tcW w:w="5277" w:type="dxa"/>
+          </w:tcPr>
+          <w:p>
+            <w:r>
+              <w:t>Assorted Alligator Clips</w:t>
+            </w:r>
+          </w:p>
+          <w:p>
+            <w:hyperlink r:id="rId6" w:history="1">
+              <w:r>
+                <w:rPr>
+                  <w:rStyle w:val="Hyperlink"/>
+                </w:rPr>
+                <w:t>https://www.amazon.com/WGGE-WG-026-Pieces-Colors-Alligator/dp/B06XX25HFX</w:t>
+              </w:r>
+            </w:hyperlink>
+          </w:p>
+        </w:tc>
+        <w:tc>
+          <w:tcPr>
+            <w:tcW w:w="4073" w:type="dxa"/>
+          </w:tcPr>
+          <w:p>
+            <w:r>
+              <w:t>$5.99</w:t>
+            </w:r>
+          </w:p>
+        </w:tc>
+      </w:tr>
+      <w:tr>
+        <w:tc>
+          <w:tcPr>
+            <w:tcW w:w="5277" w:type="dxa"/>
+          </w:tcPr>
+          <w:p>
+            <w:r>
+              <w:t>Siglent SDG2042X</w:t>
+            </w:r>
+            <w:r>
+              <w:t xml:space="preserve"> Function Generator</w:t>
+            </w:r>
+          </w:p>
+          <w:p>
+            <w:hyperlink r:id="rId7" w:anchor="customerReviews" w:history="1">
+              <w:r>
+                <w:rPr>
+                  <w:rStyle w:val="Hyperlink"/>
+                </w:rPr>
+                <w:t>https://www.amazon.com/Siglent-Technologies-SDG2042X-Arbitrary-Function-Generators/dp/B01410O55U#customerReviews</w:t>
+              </w:r>
+            </w:hyperlink>
+          </w:p>
+        </w:tc>
+        <w:tc>
+          <w:tcPr>
+            <w:tcW w:w="4073" w:type="dxa"/>
+          </w:tcPr>
+          <w:p>
+            <w:r>
+              <w:t>$499.00</w:t>
+            </w:r>
+          </w:p>
+        </w:tc>
+      </w:tr>
+      <w:tr>
+        <w:tc>
+          <w:tcPr>
+            <w:tcW w:w="5277" w:type="dxa"/>
+          </w:tcPr>
+          <w:p>
+            <w:r>
+              <w:t>Rigol DS1054Z Digital Oscilloscope</w:t>
+            </w:r>
+          </w:p>
+          <w:p>
+            <w:hyperlink r:id="rId8" w:history="1">
+              <w:r>
+                <w:rPr>
+                  <w:rStyle w:val="Hyperlink"/>
+                </w:rPr>
+                <w:t>https://www.amazon.com/Rigol-DS1054Z-Digital-Oscilloscopes-Bandwidth/dp/B012938E76</w:t>
+              </w:r>
+            </w:hyperlink>
+          </w:p>
+        </w:tc>
+        <w:tc>
+          <w:tcPr>
+            <w:tcW w:w="4073" w:type="dxa"/>
+          </w:tcPr>
+          <w:p>
+            <w:r>
+              <w:t>$349.00</w:t>
+            </w:r>
+          </w:p>
+        </w:tc>
+      </w:tr>
+      <w:tr>
+        <w:tc>
+          <w:tcPr>
+            <w:tcW w:w="5277" w:type="dxa"/>
+          </w:tcPr>
+          <w:p>
+            <w:r>
+              <w:t>24”x24” Titanium Sheeting</w:t>
+            </w:r>
+          </w:p>
+          <w:p>
+            <w:hyperlink r:id="rId9" w:history="1">
+              <w:r>
+                <w:rPr>
+                  <w:rStyle w:val="Hyperlink"/>
+                </w:rPr>
+                <w:t>https://store.tmstitanium.com/products/199g/titanium-sheet-plate/cp-grade-2/0.020-thick-24.000-wide-24.000-long</w:t>
+              </w:r>
+            </w:hyperlink>
+          </w:p>
+        </w:tc>
+        <w:tc>
+          <w:tcPr>
+            <w:tcW w:w="4073" w:type="dxa"/>
+          </w:tcPr>
+          <w:p>
+            <w:r>
+              <w:t>$65.00</w:t>
+            </w:r>
+          </w:p>
+        </w:tc>
+      </w:tr>
+      <w:tr>
+        <w:tc>
+          <w:tcPr>
+            <w:tcW w:w="5277" w:type="dxa"/>
+          </w:tcPr>
+          <w:p>
+            <w:r>
+              <w:t>Total</w:t>
+            </w:r>
+            <w:r>
+              <w:t xml:space="preserve"> Cost</w:t>
+            </w:r>
+            <w:r>
+              <w:t>:</w:t>
+            </w:r>
+          </w:p>
+        </w:tc>
+        <w:tc>
+          <w:tcPr>
+            <w:tcW w:w="4073" w:type="dxa"/>
+          </w:tcPr>
+          <w:p>
+            <w:r>
+              <w:t>$9</w:t>
+            </w:r>
+            <w:r>
+              <w:t>35.71</w:t>
+            </w:r>
+            <w:bookmarkStart w:id="0" w:name="_GoBack"/>
+            <w:bookmarkEnd w:id="0"/>
+          </w:p>
+        </w:tc>
+      </w:tr>
+    </w:tbl>
+    <w:p/>
+    <w:p>
+      <w:pPr>
+        <w:pStyle w:val="Heading2"/>
+      </w:pPr>
+      <w:r>
+        <w:tab/>
+      </w:r>
+      <w:r>
+        <w:t>Assembly:</w:t>
+      </w:r>
+    </w:p>
+    <w:p>
+      <w:pPr>
+        <w:rPr>
+          <w:sz w:val="24"/>
+          <w:szCs w:val="24"/>
+        </w:rPr>
+      </w:pPr>
+      <w:r>
+        <w:tab/>
+      </w:r>
+      <w:r>
+        <w:tab/>
+      </w:r>
     </w:p>
     <w:sectPr>
       <w:pgSz w:w="12240" w:h="15840"/>
@@ -412,6 +732,49 @@
     <w:name w:val="Normal"/>
     <w:qFormat/>
   </w:style>
+  <w:style w:type="paragraph" w:styleId="Heading1">
+    <w:name w:val="heading 1"/>
+    <w:basedOn w:val="Normal"/>
+    <w:next w:val="Normal"/>
+    <w:link w:val="Heading1Char"/>
+    <w:uiPriority w:val="9"/>
+    <w:qFormat/>
+    <w:rsid w:val="000A693E"/>
+    <w:pPr>
+      <w:keepNext/>
+      <w:keepLines/>
+      <w:spacing w:before="240" w:after="0"/>
+      <w:outlineLvl w:val="0"/>
+    </w:pPr>
+    <w:rPr>
+      <w:rFonts w:asciiTheme="majorHAnsi" w:eastAsiaTheme="majorEastAsia" w:hAnsiTheme="majorHAnsi" w:cstheme="majorBidi"/>
+      <w:color w:val="2F5496" w:themeColor="accent1" w:themeShade="BF"/>
+      <w:sz w:val="32"/>
+      <w:szCs w:val="32"/>
+    </w:rPr>
+  </w:style>
+  <w:style w:type="paragraph" w:styleId="Heading2">
+    <w:name w:val="heading 2"/>
+    <w:basedOn w:val="Normal"/>
+    <w:next w:val="Normal"/>
+    <w:link w:val="Heading2Char"/>
+    <w:uiPriority w:val="9"/>
+    <w:unhideWhenUsed/>
+    <w:qFormat/>
+    <w:rsid w:val="000A693E"/>
+    <w:pPr>
+      <w:keepNext/>
+      <w:keepLines/>
+      <w:spacing w:before="40" w:after="0"/>
+      <w:outlineLvl w:val="1"/>
+    </w:pPr>
+    <w:rPr>
+      <w:rFonts w:asciiTheme="majorHAnsi" w:eastAsiaTheme="majorEastAsia" w:hAnsiTheme="majorHAnsi" w:cstheme="majorBidi"/>
+      <w:color w:val="2F5496" w:themeColor="accent1" w:themeShade="BF"/>
+      <w:sz w:val="26"/>
+      <w:szCs w:val="26"/>
+    </w:rPr>
+  </w:style>
   <w:style w:type="character" w:default="1" w:styleId="DefaultParagraphFont">
     <w:name w:val="Default Paragraph Font"/>
     <w:uiPriority w:val="1"/>
@@ -438,6 +801,97 @@
     <w:uiPriority w:val="99"/>
     <w:semiHidden/>
     <w:unhideWhenUsed/>
+  </w:style>
+  <w:style w:type="paragraph" w:styleId="Title">
+    <w:name w:val="Title"/>
+    <w:basedOn w:val="Normal"/>
+    <w:next w:val="Normal"/>
+    <w:link w:val="TitleChar"/>
+    <w:uiPriority w:val="10"/>
+    <w:qFormat/>
+    <w:rsid w:val="000A693E"/>
+    <w:pPr>
+      <w:spacing w:after="0" w:line="240" w:lineRule="auto"/>
+      <w:contextualSpacing/>
+    </w:pPr>
+    <w:rPr>
+      <w:rFonts w:asciiTheme="majorHAnsi" w:eastAsiaTheme="majorEastAsia" w:hAnsiTheme="majorHAnsi" w:cstheme="majorBidi"/>
+      <w:spacing w:val="-10"/>
+      <w:kern w:val="28"/>
+      <w:sz w:val="56"/>
+      <w:szCs w:val="56"/>
+    </w:rPr>
+  </w:style>
+  <w:style w:type="character" w:customStyle="1" w:styleId="TitleChar">
+    <w:name w:val="Title Char"/>
+    <w:basedOn w:val="DefaultParagraphFont"/>
+    <w:link w:val="Title"/>
+    <w:uiPriority w:val="10"/>
+    <w:rsid w:val="000A693E"/>
+    <w:rPr>
+      <w:rFonts w:asciiTheme="majorHAnsi" w:eastAsiaTheme="majorEastAsia" w:hAnsiTheme="majorHAnsi" w:cstheme="majorBidi"/>
+      <w:spacing w:val="-10"/>
+      <w:kern w:val="28"/>
+      <w:sz w:val="56"/>
+      <w:szCs w:val="56"/>
+    </w:rPr>
+  </w:style>
+  <w:style w:type="character" w:customStyle="1" w:styleId="Heading1Char">
+    <w:name w:val="Heading 1 Char"/>
+    <w:basedOn w:val="DefaultParagraphFont"/>
+    <w:link w:val="Heading1"/>
+    <w:uiPriority w:val="9"/>
+    <w:rsid w:val="000A693E"/>
+    <w:rPr>
+      <w:rFonts w:asciiTheme="majorHAnsi" w:eastAsiaTheme="majorEastAsia" w:hAnsiTheme="majorHAnsi" w:cstheme="majorBidi"/>
+      <w:color w:val="2F5496" w:themeColor="accent1" w:themeShade="BF"/>
+      <w:sz w:val="32"/>
+      <w:szCs w:val="32"/>
+    </w:rPr>
+  </w:style>
+  <w:style w:type="character" w:customStyle="1" w:styleId="Heading2Char">
+    <w:name w:val="Heading 2 Char"/>
+    <w:basedOn w:val="DefaultParagraphFont"/>
+    <w:link w:val="Heading2"/>
+    <w:uiPriority w:val="9"/>
+    <w:rsid w:val="000A693E"/>
+    <w:rPr>
+      <w:rFonts w:asciiTheme="majorHAnsi" w:eastAsiaTheme="majorEastAsia" w:hAnsiTheme="majorHAnsi" w:cstheme="majorBidi"/>
+      <w:color w:val="2F5496" w:themeColor="accent1" w:themeShade="BF"/>
+      <w:sz w:val="26"/>
+      <w:szCs w:val="26"/>
+    </w:rPr>
+  </w:style>
+  <w:style w:type="table" w:styleId="TableGrid">
+    <w:name w:val="Table Grid"/>
+    <w:basedOn w:val="TableNormal"/>
+    <w:uiPriority w:val="39"/>
+    <w:rsid w:val="000A693E"/>
+    <w:pPr>
+      <w:spacing w:after="0" w:line="240" w:lineRule="auto"/>
+    </w:pPr>
+    <w:tblPr>
+      <w:tblBorders>
+        <w:top w:val="single" w:sz="4" w:space="0" w:color="auto"/>
+        <w:left w:val="single" w:sz="4" w:space="0" w:color="auto"/>
+        <w:bottom w:val="single" w:sz="4" w:space="0" w:color="auto"/>
+        <w:right w:val="single" w:sz="4" w:space="0" w:color="auto"/>
+        <w:insideH w:val="single" w:sz="4" w:space="0" w:color="auto"/>
+        <w:insideV w:val="single" w:sz="4" w:space="0" w:color="auto"/>
+      </w:tblBorders>
+    </w:tblPr>
+  </w:style>
+  <w:style w:type="character" w:styleId="Hyperlink">
+    <w:name w:val="Hyperlink"/>
+    <w:basedOn w:val="DefaultParagraphFont"/>
+    <w:uiPriority w:val="99"/>
+    <w:semiHidden/>
+    <w:unhideWhenUsed/>
+    <w:rsid w:val="0034446F"/>
+    <w:rPr>
+      <w:color w:val="0000FF"/>
+      <w:u w:val="single"/>
+    </w:rPr>
   </w:style>
 </w:styles>
 </file>

</xml_diff>

<commit_message>
More addition to documentation
</commit_message>
<xml_diff>
--- a/Documentation.docx
+++ b/Documentation.docx
@@ -215,13 +215,8 @@
             <w:tcW w:w="5277" w:type="dxa"/>
           </w:tcPr>
           <w:p>
-            <w:proofErr w:type="spellStart"/>
             <w:r>
-              <w:t>Siglent</w:t>
-            </w:r>
-            <w:proofErr w:type="spellEnd"/>
-            <w:r>
-              <w:t xml:space="preserve"> SDG2042X</w:t>
+              <w:t>Siglent SDG2042X</w:t>
             </w:r>
             <w:r>
               <w:t xml:space="preserve"> Function Generator</w:t>
@@ -255,13 +250,8 @@
             <w:tcW w:w="5277" w:type="dxa"/>
           </w:tcPr>
           <w:p>
-            <w:proofErr w:type="spellStart"/>
             <w:r>
-              <w:t>Rigol</w:t>
-            </w:r>
-            <w:proofErr w:type="spellEnd"/>
-            <w:r>
-              <w:t xml:space="preserve"> DS1054Z Digital Oscilloscope</w:t>
+              <w:t>Rigol DS1054Z Digital Oscilloscope</w:t>
             </w:r>
           </w:p>
           <w:p>
@@ -619,23 +609,7 @@
           <w:sz w:val="24"/>
           <w:szCs w:val="24"/>
         </w:rPr>
-        <w:t xml:space="preserve">Take an impedance measurement of the saline solution. This can be done with an </w:t>
-      </w:r>
-      <w:proofErr w:type="spellStart"/>
-      <w:r>
-        <w:rPr>
-          <w:sz w:val="24"/>
-          <w:szCs w:val="24"/>
-        </w:rPr>
-        <w:t>Activa</w:t>
-      </w:r>
-      <w:proofErr w:type="spellEnd"/>
-      <w:r>
-        <w:rPr>
-          <w:sz w:val="24"/>
-          <w:szCs w:val="24"/>
-        </w:rPr>
-        <w:t xml:space="preserve"> PC+S and a DBS electrode, or with a multimeter (I think).</w:t>
+        <w:t>Take an impedance measurement of the saline solution. This can be done with an Activa PC+S and a DBS electrode, or with a multimeter (I think).</w:t>
       </w:r>
     </w:p>
     <w:p>
@@ -1045,6 +1019,26 @@
     </w:p>
     <w:p>
       <w:pPr>
+        <w:pStyle w:val="ListParagraph"/>
+        <w:numPr>
+          <w:ilvl w:val="0"/>
+          <w:numId w:val="2"/>
+        </w:numPr>
+        <w:rPr>
+          <w:sz w:val="24"/>
+          <w:szCs w:val="24"/>
+        </w:rPr>
+      </w:pPr>
+      <w:r>
+        <w:rPr>
+          <w:sz w:val="24"/>
+          <w:szCs w:val="24"/>
+        </w:rPr>
+        <w:t>Make sure both devices are connected via USB, and turned on before opening the program.</w:t>
+      </w:r>
+    </w:p>
+    <w:p>
+      <w:pPr>
         <w:pStyle w:val="Heading2"/>
       </w:pPr>
       <w:r>
@@ -1056,6 +1050,157 @@
       </w:r>
     </w:p>
     <w:p>
+      <w:r>
+        <w:rPr>
+          <w:noProof/>
+        </w:rPr>
+        <mc:AlternateContent>
+          <mc:Choice Requires="wps">
+            <w:drawing>
+              <wp:anchor distT="0" distB="0" distL="114300" distR="114300" simplePos="0" relativeHeight="251664384" behindDoc="0" locked="0" layoutInCell="1" allowOverlap="1" wp14:anchorId="570EC175" wp14:editId="1CB60602">
+                <wp:simplePos x="0" y="0"/>
+                <wp:positionH relativeFrom="column">
+                  <wp:posOffset>1513417</wp:posOffset>
+                </wp:positionH>
+                <wp:positionV relativeFrom="paragraph">
+                  <wp:posOffset>571712</wp:posOffset>
+                </wp:positionV>
+                <wp:extent cx="719667" cy="992716"/>
+                <wp:effectExtent l="19050" t="19050" r="23495" b="17145"/>
+                <wp:wrapNone/>
+                <wp:docPr id="12" name="Rectangle 12"/>
+                <wp:cNvGraphicFramePr/>
+                <a:graphic xmlns:a="http://schemas.openxmlformats.org/drawingml/2006/main">
+                  <a:graphicData uri="http://schemas.microsoft.com/office/word/2010/wordprocessingShape">
+                    <wps:wsp>
+                      <wps:cNvSpPr/>
+                      <wps:spPr>
+                        <a:xfrm>
+                          <a:off x="0" y="0"/>
+                          <a:ext cx="719667" cy="992716"/>
+                        </a:xfrm>
+                        <a:prstGeom prst="rect">
+                          <a:avLst/>
+                        </a:prstGeom>
+                        <a:noFill/>
+                        <a:ln w="28575">
+                          <a:solidFill>
+                            <a:srgbClr val="7030A0"/>
+                          </a:solidFill>
+                        </a:ln>
+                      </wps:spPr>
+                      <wps:style>
+                        <a:lnRef idx="2">
+                          <a:schemeClr val="accent1">
+                            <a:shade val="50000"/>
+                          </a:schemeClr>
+                        </a:lnRef>
+                        <a:fillRef idx="1">
+                          <a:schemeClr val="accent1"/>
+                        </a:fillRef>
+                        <a:effectRef idx="0">
+                          <a:schemeClr val="accent1"/>
+                        </a:effectRef>
+                        <a:fontRef idx="minor">
+                          <a:schemeClr val="lt1"/>
+                        </a:fontRef>
+                      </wps:style>
+                      <wps:bodyPr rot="0" spcFirstLastPara="0" vertOverflow="overflow" horzOverflow="overflow" vert="horz" wrap="square" lIns="91440" tIns="45720" rIns="91440" bIns="45720" numCol="1" spcCol="0" rtlCol="0" fromWordArt="0" anchor="ctr" anchorCtr="0" forceAA="0" compatLnSpc="1">
+                        <a:prstTxWarp prst="textNoShape">
+                          <a:avLst/>
+                        </a:prstTxWarp>
+                        <a:noAutofit/>
+                      </wps:bodyPr>
+                    </wps:wsp>
+                  </a:graphicData>
+                </a:graphic>
+                <wp14:sizeRelV relativeFrom="margin">
+                  <wp14:pctHeight>0</wp14:pctHeight>
+                </wp14:sizeRelV>
+              </wp:anchor>
+            </w:drawing>
+          </mc:Choice>
+          <mc:Fallback>
+            <w:pict>
+              <v:rect w14:anchorId="0EB69E15" id="Rectangle 12" o:spid="_x0000_s1026" style="position:absolute;margin-left:119.15pt;margin-top:45pt;width:56.65pt;height:78.15pt;z-index:251664384;visibility:visible;mso-wrap-style:square;mso-height-percent:0;mso-wrap-distance-left:9pt;mso-wrap-distance-top:0;mso-wrap-distance-right:9pt;mso-wrap-distance-bottom:0;mso-position-horizontal:absolute;mso-position-horizontal-relative:text;mso-position-vertical:absolute;mso-position-vertical-relative:text;mso-height-percent:0;mso-height-relative:margin;v-text-anchor:middle" o:gfxdata="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" filled="f" strokecolor="#7030a0" strokeweight="2.25pt"/>
+            </w:pict>
+          </mc:Fallback>
+        </mc:AlternateContent>
+      </w:r>
+      <w:r>
+        <w:rPr>
+          <w:noProof/>
+        </w:rPr>
+        <mc:AlternateContent>
+          <mc:Choice Requires="wps">
+            <w:drawing>
+              <wp:anchor distT="0" distB="0" distL="114300" distR="114300" simplePos="0" relativeHeight="251663360" behindDoc="0" locked="0" layoutInCell="1" allowOverlap="1" wp14:anchorId="3DD8F3DF" wp14:editId="1888E3AD">
+                <wp:simplePos x="0" y="0"/>
+                <wp:positionH relativeFrom="column">
+                  <wp:posOffset>2273300</wp:posOffset>
+                </wp:positionH>
+                <wp:positionV relativeFrom="paragraph">
+                  <wp:posOffset>594995</wp:posOffset>
+                </wp:positionV>
+                <wp:extent cx="1854200" cy="1117600"/>
+                <wp:effectExtent l="19050" t="19050" r="12700" b="25400"/>
+                <wp:wrapNone/>
+                <wp:docPr id="11" name="Rectangle 11"/>
+                <wp:cNvGraphicFramePr/>
+                <a:graphic xmlns:a="http://schemas.openxmlformats.org/drawingml/2006/main">
+                  <a:graphicData uri="http://schemas.microsoft.com/office/word/2010/wordprocessingShape">
+                    <wps:wsp>
+                      <wps:cNvSpPr/>
+                      <wps:spPr>
+                        <a:xfrm>
+                          <a:off x="0" y="0"/>
+                          <a:ext cx="1854200" cy="1117600"/>
+                        </a:xfrm>
+                        <a:prstGeom prst="rect">
+                          <a:avLst/>
+                        </a:prstGeom>
+                        <a:noFill/>
+                        <a:ln w="28575">
+                          <a:solidFill>
+                            <a:srgbClr val="FF0000"/>
+                          </a:solidFill>
+                        </a:ln>
+                      </wps:spPr>
+                      <wps:style>
+                        <a:lnRef idx="2">
+                          <a:schemeClr val="accent1">
+                            <a:shade val="50000"/>
+                          </a:schemeClr>
+                        </a:lnRef>
+                        <a:fillRef idx="1">
+                          <a:schemeClr val="accent1"/>
+                        </a:fillRef>
+                        <a:effectRef idx="0">
+                          <a:schemeClr val="accent1"/>
+                        </a:effectRef>
+                        <a:fontRef idx="minor">
+                          <a:schemeClr val="lt1"/>
+                        </a:fontRef>
+                      </wps:style>
+                      <wps:bodyPr rot="0" spcFirstLastPara="0" vertOverflow="overflow" horzOverflow="overflow" vert="horz" wrap="square" lIns="91440" tIns="45720" rIns="91440" bIns="45720" numCol="1" spcCol="0" rtlCol="0" fromWordArt="0" anchor="ctr" anchorCtr="0" forceAA="0" compatLnSpc="1">
+                        <a:prstTxWarp prst="textNoShape">
+                          <a:avLst/>
+                        </a:prstTxWarp>
+                        <a:noAutofit/>
+                      </wps:bodyPr>
+                    </wps:wsp>
+                  </a:graphicData>
+                </a:graphic>
+              </wp:anchor>
+            </w:drawing>
+          </mc:Choice>
+          <mc:Fallback>
+            <w:pict>
+              <v:rect w14:anchorId="4ED91AFD" id="Rectangle 11" o:spid="_x0000_s1026" style="position:absolute;margin-left:179pt;margin-top:46.85pt;width:146pt;height:88pt;z-index:251663360;visibility:visible;mso-wrap-style:square;mso-wrap-distance-left:9pt;mso-wrap-distance-top:0;mso-wrap-distance-right:9pt;mso-wrap-distance-bottom:0;mso-position-horizontal:absolute;mso-position-horizontal-relative:text;mso-position-vertical:absolute;mso-position-vertical-relative:text;v-text-anchor:middle" o:gfxdata="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" filled="f" strokecolor="red" strokeweight="2.25pt"/>
+            </w:pict>
+          </mc:Fallback>
+        </mc:AlternateContent>
+      </w:r>
       <w:r>
         <w:rPr>
           <w:noProof/>
@@ -1125,7 +1270,7 @@
           </mc:Choice>
           <mc:Fallback>
             <w:pict>
-              <v:rect w14:anchorId="4AD74356" id="Rectangle 7" o:spid="_x0000_s1026" style="position:absolute;margin-left:132.35pt;margin-top:136.5pt;width:39pt;height:17pt;z-index:251661312;visibility:visible;mso-wrap-style:square;mso-wrap-distance-left:9pt;mso-wrap-distance-top:0;mso-wrap-distance-right:9pt;mso-wrap-distance-bottom:0;mso-position-horizontal:absolute;mso-position-horizontal-relative:text;mso-position-vertical:absolute;mso-position-vertical-relative:text;v-text-anchor:middle" o:gfxdata="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" filled="f" strokecolor="#0070c0" strokeweight="1pt"/>
+              <v:rect w14:anchorId="6A5D5896" id="Rectangle 7" o:spid="_x0000_s1026" style="position:absolute;margin-left:132.35pt;margin-top:136.5pt;width:39pt;height:17pt;z-index:251661312;visibility:visible;mso-wrap-style:square;mso-wrap-distance-left:9pt;mso-wrap-distance-top:0;mso-wrap-distance-right:9pt;mso-wrap-distance-bottom:0;mso-position-horizontal:absolute;mso-position-horizontal-relative:text;mso-position-vertical:absolute;mso-position-vertical-relative:text;v-text-anchor:middle" o:gfxdata="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" filled="f" strokecolor="#0070c0" strokeweight="1pt"/>
             </w:pict>
           </mc:Fallback>
         </mc:AlternateContent>
@@ -1268,7 +1413,7 @@
           </mc:Choice>
           <mc:Fallback>
             <w:pict>
-              <v:shape w14:anchorId="33C0CA21" id="Freeform: Shape 6" o:spid="_x0000_s1026" style="position:absolute;margin-left:-1.35pt;margin-top:38.85pt;width:471pt;height:307pt;z-index:251660288;visibility:visible;mso-wrap-style:square;mso-wrap-distance-left:9pt;mso-wrap-distance-top:0;mso-wrap-distance-right:9pt;mso-wrap-distance-bottom:0;mso-position-horizontal:absolute;mso-position-horizontal-relative:text;mso-position-vertical:absolute;mso-position-vertical-relative:text;v-text-anchor:middle" coordsize="5981700,3898900" o:gfxdata="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" path="m4258733,l5981700,v-1411,1299633,-2823,2599267,-4234,3898900l,3869267,16933,1955800r4292600,12700l4258733,xe" filled="f" strokecolor="#00b050" strokeweight="2.25pt">
+              <v:shape w14:anchorId="0A9AB165" id="Freeform: Shape 6" o:spid="_x0000_s1026" style="position:absolute;margin-left:-1.35pt;margin-top:38.85pt;width:471pt;height:307pt;z-index:251660288;visibility:visible;mso-wrap-style:square;mso-wrap-distance-left:9pt;mso-wrap-distance-top:0;mso-wrap-distance-right:9pt;mso-wrap-distance-bottom:0;mso-position-horizontal:absolute;mso-position-horizontal-relative:text;mso-position-vertical:absolute;mso-position-vertical-relative:text;v-text-anchor:middle" coordsize="5981700,3898900" o:gfxdata="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" path="m4258733,l5981700,v-1411,1299633,-2823,2599267,-4234,3898900l,3869267,16933,1955800r4292600,12700l4258733,xe" filled="f" strokecolor="#00b050" strokeweight="2.25pt">
                 <v:stroke joinstyle="miter"/>
                 <v:path arrowok="t" o:connecttype="custom" o:connectlocs="4258733,0;5981700,0;5977466,3898900;0,3869267;16933,1955800;4309533,1968500;4258733,0" o:connectangles="0,0,0,0,0,0,0"/>
               </v:shape>
@@ -1346,7 +1491,7 @@
           </mc:Choice>
           <mc:Fallback>
             <w:pict>
-              <v:rect w14:anchorId="2C89A167" id="Rectangle 2" o:spid="_x0000_s1026" style="position:absolute;margin-left:3.5pt;margin-top:39pt;width:327.65pt;height:152.15pt;z-index:251659264;visibility:visible;mso-wrap-style:square;mso-height-percent:0;mso-wrap-distance-left:9pt;mso-wrap-distance-top:0;mso-wrap-distance-right:9pt;mso-wrap-distance-bottom:0;mso-position-horizontal:absolute;mso-position-horizontal-relative:text;mso-position-vertical:absolute;mso-position-vertical-relative:text;mso-height-percent:0;mso-height-relative:margin;v-text-anchor:middle" o:gfxdata="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" filled="f" strokecolor="#ffc000" strokeweight="2.25pt"/>
+              <v:rect w14:anchorId="47295661" id="Rectangle 2" o:spid="_x0000_s1026" style="position:absolute;margin-left:3.5pt;margin-top:39pt;width:327.65pt;height:152.15pt;z-index:251659264;visibility:visible;mso-wrap-style:square;mso-height-percent:0;mso-wrap-distance-left:9pt;mso-wrap-distance-top:0;mso-wrap-distance-right:9pt;mso-wrap-distance-bottom:0;mso-position-horizontal:absolute;mso-position-horizontal-relative:text;mso-position-vertical:absolute;mso-position-vertical-relative:text;mso-height-percent:0;mso-height-relative:margin;v-text-anchor:middle" o:gfxdata="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" filled="f" strokecolor="#ffc000" strokeweight="2.25pt"/>
             </w:pict>
           </mc:Fallback>
         </mc:AlternateContent>
@@ -1455,6 +1600,207 @@
         <w:pStyle w:val="Heading2"/>
       </w:pPr>
       <w:r>
+        <w:t>Function Generator Usage:</w:t>
+      </w:r>
+    </w:p>
+    <w:p>
+      <w:pPr>
+        <w:rPr>
+          <w:sz w:val="24"/>
+          <w:szCs w:val="24"/>
+        </w:rPr>
+      </w:pPr>
+      <w:r>
+        <w:tab/>
+      </w:r>
+      <w:r>
+        <w:rPr>
+          <w:sz w:val="24"/>
+          <w:szCs w:val="24"/>
+        </w:rPr>
+        <w:t xml:space="preserve">The testing platform allows the user to upload recorded waveforms for playback with the function generator. Clicking the “Calibrate” button will play a 500 Hz 1Vpp sine wave on whichever function generator channel is selected. </w:t>
+      </w:r>
+    </w:p>
+    <w:p>
+      <w:pPr>
+        <w:rPr>
+          <w:sz w:val="24"/>
+          <w:szCs w:val="24"/>
+        </w:rPr>
+      </w:pPr>
+      <w:r>
+        <w:rPr>
+          <w:sz w:val="24"/>
+          <w:szCs w:val="24"/>
+        </w:rPr>
+        <w:t xml:space="preserve">The blue rectangle shows the function generator channel selector buttons. Whichever channel is selected is the channel that function generator operations will be done on. </w:t>
+      </w:r>
+    </w:p>
+    <w:p>
+      <w:pPr>
+        <w:rPr>
+          <w:sz w:val="24"/>
+          <w:szCs w:val="24"/>
+        </w:rPr>
+      </w:pPr>
+      <w:r>
+        <w:rPr>
+          <w:sz w:val="24"/>
+          <w:szCs w:val="24"/>
+        </w:rPr>
+        <w:t>To open and use saved waveforms with the program</w:t>
+      </w:r>
+      <w:r>
+        <w:rPr>
+          <w:sz w:val="24"/>
+          <w:szCs w:val="24"/>
+        </w:rPr>
+        <w:t xml:space="preserve">, first click on the “Open Waveform” button; this will open a windows file dialog where you can select the waveform file you want to use. (Look at the Waveform File Format section at the end of this document for help creating these files). Once a file has been selected, the (first 1000 points of the) waveform will be drawn </w:t>
+      </w:r>
+      <w:r>
+        <w:rPr>
+          <w:sz w:val="24"/>
+          <w:szCs w:val="24"/>
+        </w:rPr>
+        <w:lastRenderedPageBreak/>
+        <w:t>on the graph view diagram, shown in red.</w:t>
+      </w:r>
+      <w:r>
+        <w:rPr>
+          <w:sz w:val="24"/>
+          <w:szCs w:val="24"/>
+        </w:rPr>
+        <w:t xml:space="preserve"> </w:t>
+      </w:r>
+      <w:r>
+        <w:rPr>
+          <w:b/>
+          <w:bCs/>
+          <w:sz w:val="24"/>
+          <w:szCs w:val="24"/>
+          <w:u w:val="single"/>
+        </w:rPr>
+        <w:t>Do not use waveform files with more than 8000000 points</w:t>
+      </w:r>
+      <w:r>
+        <w:rPr>
+          <w:b/>
+          <w:bCs/>
+          <w:sz w:val="24"/>
+          <w:szCs w:val="24"/>
+          <w:u w:val="single"/>
+        </w:rPr>
+        <w:t>, the software will reject them.</w:t>
+      </w:r>
+    </w:p>
+    <w:p>
+      <w:pPr>
+        <w:rPr>
+          <w:sz w:val="24"/>
+          <w:szCs w:val="24"/>
+        </w:rPr>
+      </w:pPr>
+      <w:r>
+        <w:rPr>
+          <w:sz w:val="24"/>
+          <w:szCs w:val="24"/>
+        </w:rPr>
+        <w:tab/>
+        <w:t xml:space="preserve">Function generators have a limited number of memory locations where arbitrary waveforms can be saved. Once you’ve opened a waveform, you can choose the memory location where you want it to be saved by double clicking on one of the memory locations on the memory location scrollbar, shown in purple. Once you’ve done this, the waveform is saved to that memory location on the computer, where it can be scaled, or its sample rate changed, more on that later. </w:t>
+      </w:r>
+      <w:r>
+        <w:rPr>
+          <w:sz w:val="24"/>
+          <w:szCs w:val="24"/>
+        </w:rPr>
+        <w:t>Waveforms that have been saved to a memory location on the computer, but not uploaded, are shown in yellow.</w:t>
+      </w:r>
+    </w:p>
+    <w:p>
+      <w:pPr>
+        <w:ind w:firstLine="720"/>
+        <w:rPr>
+          <w:sz w:val="24"/>
+          <w:szCs w:val="24"/>
+        </w:rPr>
+      </w:pPr>
+      <w:r>
+        <w:rPr>
+          <w:sz w:val="24"/>
+          <w:szCs w:val="24"/>
+        </w:rPr>
+        <w:t>To get the waveform uploaded to the function generator’s memory, select the waveform from the waveform memory location scrollbar, and then click the upload button, located under the scrollbar.</w:t>
+      </w:r>
+    </w:p>
+    <w:p>
+      <w:pPr>
+        <w:rPr>
+          <w:sz w:val="24"/>
+          <w:szCs w:val="24"/>
+        </w:rPr>
+      </w:pPr>
+      <w:r>
+        <w:rPr>
+          <w:sz w:val="24"/>
+          <w:szCs w:val="24"/>
+        </w:rPr>
+        <w:tab/>
+        <w:t>Once a waveform has been uploaded to a memory location, it will show as green in the memory location scrollbar. It must still be loaded into a channel’s active memory before it can be output. When an uploaded waveform is selected, the “Load Waveform” button will become enabled. When clicked, it will load the selected waveform into active memory for the selected channel</w:t>
+      </w:r>
+      <w:r>
+        <w:rPr>
+          <w:sz w:val="24"/>
+          <w:szCs w:val="24"/>
+        </w:rPr>
+        <w:t>. This can take over 20 seconds for the largest waveforms. When complete, the play button will become enabled. This is done per channel, and different waveforms can be loaded into different channels, or the same waveform can be loaded into both at once if desired</w:t>
+      </w:r>
+      <w:r>
+        <w:rPr>
+          <w:sz w:val="24"/>
+          <w:szCs w:val="24"/>
+        </w:rPr>
+        <w:t>.</w:t>
+      </w:r>
+      <w:bookmarkStart w:id="0" w:name="_GoBack"/>
+      <w:bookmarkEnd w:id="0"/>
+    </w:p>
+    <w:p>
+      <w:pPr>
+        <w:ind w:firstLine="720"/>
+        <w:rPr>
+          <w:sz w:val="24"/>
+          <w:szCs w:val="24"/>
+        </w:rPr>
+      </w:pPr>
+      <w:r>
+        <w:rPr>
+          <w:sz w:val="24"/>
+          <w:szCs w:val="24"/>
+        </w:rPr>
+        <w:t xml:space="preserve">In addition, when loading large waveforms into memory (around 5 million+ points), some function generators (namely Siglent’s series), send the OPC* operation complete code back to the program before they are actually done loading in the waveform. If you are in the same room as the function generator, and it is a model with this problem, wait for a beep and a click before clicking “Play Waveform”. If you are not, there is no actual harm in clicking “Play Waveform” as soon as it is enabled, just understand that there may be a further delay before the waveform is actually output. </w:t>
+      </w:r>
+    </w:p>
+    <w:p>
+      <w:pPr>
+        <w:rPr>
+          <w:sz w:val="24"/>
+          <w:szCs w:val="24"/>
+        </w:rPr>
+      </w:pPr>
+    </w:p>
+    <w:p>
+      <w:pPr>
+        <w:rPr>
+          <w:sz w:val="24"/>
+          <w:szCs w:val="24"/>
+        </w:rPr>
+      </w:pPr>
+    </w:p>
+    <w:p>
+      <w:pPr>
+        <w:pStyle w:val="Heading2"/>
+      </w:pPr>
+      <w:r>
         <w:t>Waveform File Format:</w:t>
       </w:r>
     </w:p>
@@ -1473,39 +1819,14 @@
           <w:sz w:val="24"/>
           <w:szCs w:val="24"/>
         </w:rPr>
-        <w:t xml:space="preserve">Before we can begin talking about the function generator, we should mention the file format in which waveform files are stored. Waveforms that can be used with this program are stored as text files. The first line of the text file should be </w:t>
-      </w:r>
-      <w:r>
-        <w:rPr>
-          <w:sz w:val="24"/>
-          <w:szCs w:val="24"/>
-        </w:rPr>
-        <w:t>“</w:t>
-      </w:r>
-      <w:proofErr w:type="spellStart"/>
-      <w:r>
-        <w:rPr>
-          <w:sz w:val="24"/>
-          <w:szCs w:val="24"/>
-        </w:rPr>
-        <w:t>samplerate</w:t>
-      </w:r>
-      <w:proofErr w:type="spellEnd"/>
-      <w:proofErr w:type="gramStart"/>
-      <w:r>
-        <w:rPr>
-          <w:sz w:val="24"/>
-          <w:szCs w:val="24"/>
-        </w:rPr>
-        <w:t>=(</w:t>
-      </w:r>
-      <w:proofErr w:type="gramEnd"/>
-      <w:r>
-        <w:rPr>
-          <w:sz w:val="24"/>
-          <w:szCs w:val="24"/>
-        </w:rPr>
-        <w:t>your sample rate in Hz).”</w:t>
+        <w:t xml:space="preserve">Waveforms that can be used with this program are stored as text files. The first line of the text file should be </w:t>
+      </w:r>
+      <w:r>
+        <w:rPr>
+          <w:sz w:val="24"/>
+          <w:szCs w:val="24"/>
+        </w:rPr>
+        <w:t>“samplerate=(your sample rate in Hz).”</w:t>
       </w:r>
       <w:r>
         <w:rPr>
@@ -1529,55 +1850,15 @@
           <w:sz w:val="24"/>
           <w:szCs w:val="24"/>
         </w:rPr>
-        <w:t xml:space="preserve">. For safety concerns, the maximum </w:t>
-      </w:r>
-      <w:proofErr w:type="spellStart"/>
-      <w:r>
-        <w:rPr>
-          <w:sz w:val="24"/>
-          <w:szCs w:val="24"/>
-        </w:rPr>
-        <w:t>Vpp</w:t>
-      </w:r>
-      <w:proofErr w:type="spellEnd"/>
-      <w:r>
-        <w:rPr>
-          <w:sz w:val="24"/>
-          <w:szCs w:val="24"/>
-        </w:rPr>
-        <w:t xml:space="preserve"> that a waveform can have is 1. If there is an error in capturing your data, and the resulting waveform has a slight DC offset, but the </w:t>
-      </w:r>
-      <w:proofErr w:type="spellStart"/>
-      <w:r>
-        <w:rPr>
-          <w:sz w:val="24"/>
-          <w:szCs w:val="24"/>
-        </w:rPr>
-        <w:t>Vpp</w:t>
-      </w:r>
-      <w:proofErr w:type="spellEnd"/>
-      <w:r>
-        <w:rPr>
-          <w:sz w:val="24"/>
-          <w:szCs w:val="24"/>
-        </w:rPr>
-        <w:t xml:space="preserve"> is still less than or equal to 1, the program will remove the DC offset for you when you open the file. If the </w:t>
-      </w:r>
-      <w:proofErr w:type="spellStart"/>
-      <w:r>
-        <w:rPr>
-          <w:sz w:val="24"/>
-          <w:szCs w:val="24"/>
-        </w:rPr>
-        <w:t>Vpp</w:t>
-      </w:r>
-      <w:proofErr w:type="spellEnd"/>
-      <w:r>
-        <w:rPr>
-          <w:sz w:val="24"/>
-          <w:szCs w:val="24"/>
-        </w:rPr>
-        <w:t xml:space="preserve"> of your waveform is greater than 1, the program will reject your waveform when you try to open it. Here is a screenshot of a waveform file opened in notepad.</w:t>
+        <w:t xml:space="preserve">. For safety concerns, the maximum Vpp that a waveform can have is 1. If there is an error in capturing your data, and the resulting waveform has a slight DC offset, but the Vpp is still less than or equal to 1, the program will remove the DC offset for you when you open the file. If the Vpp of your waveform is greater than 1, the program will reject </w:t>
+      </w:r>
+      <w:r>
+        <w:rPr>
+          <w:sz w:val="24"/>
+          <w:szCs w:val="24"/>
+        </w:rPr>
+        <w:lastRenderedPageBreak/>
+        <w:t>your waveform when you try to open it. Here is a screenshot of a waveform file opened in notepad.</w:t>
       </w:r>
     </w:p>
     <w:p>
@@ -1591,7 +1872,6 @@
         <w:rPr>
           <w:noProof/>
         </w:rPr>
-        <w:lastRenderedPageBreak/>
         <mc:AlternateContent>
           <mc:Choice Requires="wps">
             <w:drawing>
@@ -1653,7 +1933,7 @@
           </mc:Choice>
           <mc:Fallback>
             <w:pict>
-              <v:shapetype w14:anchorId="5AC26BFB" id="_x0000_t32" coordsize="21600,21600" o:spt="32" o:oned="t" path="m,l21600,21600e" filled="f">
+              <v:shapetype w14:anchorId="1BF2E4CC" id="_x0000_t32" coordsize="21600,21600" o:spt="32" o:oned="t" path="m,l21600,21600e" filled="f">
                 <v:path arrowok="t" fillok="f" o:connecttype="none"/>
                 <o:lock v:ext="edit" shapetype="t"/>
               </v:shapetype>
@@ -1717,51 +1997,8 @@
           <w:sz w:val="24"/>
           <w:szCs w:val="24"/>
         </w:rPr>
+        <w:lastRenderedPageBreak/>
         <w:t>As you can see, numbers in scientific notation format are allowed.</w:t>
-      </w:r>
-      <w:bookmarkStart w:id="0" w:name="_GoBack"/>
-      <w:bookmarkEnd w:id="0"/>
-    </w:p>
-    <w:p>
-      <w:pPr>
-        <w:pStyle w:val="Heading2"/>
-      </w:pPr>
-      <w:r>
-        <w:lastRenderedPageBreak/>
-        <w:t>Function Generator Usage:</w:t>
-      </w:r>
-    </w:p>
-    <w:p>
-      <w:pPr>
-        <w:rPr>
-          <w:sz w:val="24"/>
-          <w:szCs w:val="24"/>
-        </w:rPr>
-      </w:pPr>
-      <w:r>
-        <w:tab/>
-      </w:r>
-      <w:r>
-        <w:rPr>
-          <w:sz w:val="24"/>
-          <w:szCs w:val="24"/>
-        </w:rPr>
-        <w:t xml:space="preserve">The testing platform allows the user to upload recorded waveforms for playback with the function generator. Clicking the “Calibrate” button will play a 500 Hz 1Vpp sine wave on whichever function generator channel is selected. </w:t>
-      </w:r>
-    </w:p>
-    <w:p>
-      <w:pPr>
-        <w:rPr>
-          <w:sz w:val="24"/>
-          <w:szCs w:val="24"/>
-        </w:rPr>
-      </w:pPr>
-      <w:r>
-        <w:rPr>
-          <w:sz w:val="24"/>
-          <w:szCs w:val="24"/>
-        </w:rPr>
-        <w:t xml:space="preserve">The blue rectangle shows the function generator channel selector buttons. Whichever channel is selected is the channel that function generator operations will be done on. </w:t>
       </w:r>
     </w:p>
     <w:p>

</xml_diff>

<commit_message>
Changing function generator waveform display to also use oxyplot library
</commit_message>
<xml_diff>
--- a/Documentation.docx
+++ b/Documentation.docx
@@ -215,8 +215,13 @@
             <w:tcW w:w="5277" w:type="dxa"/>
           </w:tcPr>
           <w:p>
+            <w:proofErr w:type="spellStart"/>
             <w:r>
-              <w:t>Siglent SDG2042X</w:t>
+              <w:t>Siglent</w:t>
+            </w:r>
+            <w:proofErr w:type="spellEnd"/>
+            <w:r>
+              <w:t xml:space="preserve"> SDG2042X</w:t>
             </w:r>
             <w:r>
               <w:t xml:space="preserve"> Function Generator</w:t>
@@ -250,8 +255,13 @@
             <w:tcW w:w="5277" w:type="dxa"/>
           </w:tcPr>
           <w:p>
+            <w:proofErr w:type="spellStart"/>
             <w:r>
-              <w:t>Rigol DS1054Z Digital Oscilloscope</w:t>
+              <w:t>Rigol</w:t>
+            </w:r>
+            <w:proofErr w:type="spellEnd"/>
+            <w:r>
+              <w:t xml:space="preserve"> DS1054Z Digital Oscilloscope</w:t>
             </w:r>
           </w:p>
           <w:p>
@@ -609,7 +619,23 @@
           <w:sz w:val="24"/>
           <w:szCs w:val="24"/>
         </w:rPr>
-        <w:t>Take an impedance measurement of the saline solution. This can be done with an Activa PC+S and a DBS electrode, or with a multimeter (I think).</w:t>
+        <w:t xml:space="preserve">Take an impedance measurement of the saline solution. This can be done with an </w:t>
+      </w:r>
+      <w:proofErr w:type="spellStart"/>
+      <w:r>
+        <w:rPr>
+          <w:sz w:val="24"/>
+          <w:szCs w:val="24"/>
+        </w:rPr>
+        <w:t>Activa</w:t>
+      </w:r>
+      <w:proofErr w:type="spellEnd"/>
+      <w:r>
+        <w:rPr>
+          <w:sz w:val="24"/>
+          <w:szCs w:val="24"/>
+        </w:rPr>
+        <w:t xml:space="preserve"> PC+S and a DBS electrode, or with a multimeter (I think).</w:t>
       </w:r>
     </w:p>
     <w:p>
@@ -1122,7 +1148,7 @@
           </mc:Choice>
           <mc:Fallback>
             <w:pict>
-              <v:rect w14:anchorId="0EB69E15" id="Rectangle 12" o:spid="_x0000_s1026" style="position:absolute;margin-left:119.15pt;margin-top:45pt;width:56.65pt;height:78.15pt;z-index:251664384;visibility:visible;mso-wrap-style:square;mso-height-percent:0;mso-wrap-distance-left:9pt;mso-wrap-distance-top:0;mso-wrap-distance-right:9pt;mso-wrap-distance-bottom:0;mso-position-horizontal:absolute;mso-position-horizontal-relative:text;mso-position-vertical:absolute;mso-position-vertical-relative:text;mso-height-percent:0;mso-height-relative:margin;v-text-anchor:middle" o:gfxdata="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" filled="f" strokecolor="#7030a0" strokeweight="2.25pt"/>
+              <v:rect w14:anchorId="3FED9819" id="Rectangle 12" o:spid="_x0000_s1026" style="position:absolute;margin-left:119.15pt;margin-top:45pt;width:56.65pt;height:78.15pt;z-index:251664384;visibility:visible;mso-wrap-style:square;mso-height-percent:0;mso-wrap-distance-left:9pt;mso-wrap-distance-top:0;mso-wrap-distance-right:9pt;mso-wrap-distance-bottom:0;mso-position-horizontal:absolute;mso-position-horizontal-relative:text;mso-position-vertical:absolute;mso-position-vertical-relative:text;mso-height-percent:0;mso-height-relative:margin;v-text-anchor:middle" o:gfxdata="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" filled="f" strokecolor="#7030a0" strokeweight="2.25pt"/>
             </w:pict>
           </mc:Fallback>
         </mc:AlternateContent>
@@ -1196,7 +1222,7 @@
           </mc:Choice>
           <mc:Fallback>
             <w:pict>
-              <v:rect w14:anchorId="4ED91AFD" id="Rectangle 11" o:spid="_x0000_s1026" style="position:absolute;margin-left:179pt;margin-top:46.85pt;width:146pt;height:88pt;z-index:251663360;visibility:visible;mso-wrap-style:square;mso-wrap-distance-left:9pt;mso-wrap-distance-top:0;mso-wrap-distance-right:9pt;mso-wrap-distance-bottom:0;mso-position-horizontal:absolute;mso-position-horizontal-relative:text;mso-position-vertical:absolute;mso-position-vertical-relative:text;v-text-anchor:middle" o:gfxdata="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" filled="f" strokecolor="red" strokeweight="2.25pt"/>
+              <v:rect w14:anchorId="002E693F" id="Rectangle 11" o:spid="_x0000_s1026" style="position:absolute;margin-left:179pt;margin-top:46.85pt;width:146pt;height:88pt;z-index:251663360;visibility:visible;mso-wrap-style:square;mso-wrap-distance-left:9pt;mso-wrap-distance-top:0;mso-wrap-distance-right:9pt;mso-wrap-distance-bottom:0;mso-position-horizontal:absolute;mso-position-horizontal-relative:text;mso-position-vertical:absolute;mso-position-vertical-relative:text;v-text-anchor:middle" o:gfxdata="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" filled="f" strokecolor="red" strokeweight="2.25pt"/>
             </w:pict>
           </mc:Fallback>
         </mc:AlternateContent>
@@ -1270,7 +1296,7 @@
           </mc:Choice>
           <mc:Fallback>
             <w:pict>
-              <v:rect w14:anchorId="6A5D5896" id="Rectangle 7" o:spid="_x0000_s1026" style="position:absolute;margin-left:132.35pt;margin-top:136.5pt;width:39pt;height:17pt;z-index:251661312;visibility:visible;mso-wrap-style:square;mso-wrap-distance-left:9pt;mso-wrap-distance-top:0;mso-wrap-distance-right:9pt;mso-wrap-distance-bottom:0;mso-position-horizontal:absolute;mso-position-horizontal-relative:text;mso-position-vertical:absolute;mso-position-vertical-relative:text;v-text-anchor:middle" o:gfxdata="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" filled="f" strokecolor="#0070c0" strokeweight="1pt"/>
+              <v:rect w14:anchorId="23466A13" id="Rectangle 7" o:spid="_x0000_s1026" style="position:absolute;margin-left:132.35pt;margin-top:136.5pt;width:39pt;height:17pt;z-index:251661312;visibility:visible;mso-wrap-style:square;mso-wrap-distance-left:9pt;mso-wrap-distance-top:0;mso-wrap-distance-right:9pt;mso-wrap-distance-bottom:0;mso-position-horizontal:absolute;mso-position-horizontal-relative:text;mso-position-vertical:absolute;mso-position-vertical-relative:text;v-text-anchor:middle" o:gfxdata="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" filled="f" strokecolor="#0070c0" strokeweight="1pt"/>
             </w:pict>
           </mc:Fallback>
         </mc:AlternateContent>
@@ -1413,7 +1439,7 @@
           </mc:Choice>
           <mc:Fallback>
             <w:pict>
-              <v:shape w14:anchorId="0A9AB165" id="Freeform: Shape 6" o:spid="_x0000_s1026" style="position:absolute;margin-left:-1.35pt;margin-top:38.85pt;width:471pt;height:307pt;z-index:251660288;visibility:visible;mso-wrap-style:square;mso-wrap-distance-left:9pt;mso-wrap-distance-top:0;mso-wrap-distance-right:9pt;mso-wrap-distance-bottom:0;mso-position-horizontal:absolute;mso-position-horizontal-relative:text;mso-position-vertical:absolute;mso-position-vertical-relative:text;v-text-anchor:middle" coordsize="5981700,3898900" o:gfxdata="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" path="m4258733,l5981700,v-1411,1299633,-2823,2599267,-4234,3898900l,3869267,16933,1955800r4292600,12700l4258733,xe" filled="f" strokecolor="#00b050" strokeweight="2.25pt">
+              <v:shape w14:anchorId="0FDAC1C4" id="Freeform: Shape 6" o:spid="_x0000_s1026" style="position:absolute;margin-left:-1.35pt;margin-top:38.85pt;width:471pt;height:307pt;z-index:251660288;visibility:visible;mso-wrap-style:square;mso-wrap-distance-left:9pt;mso-wrap-distance-top:0;mso-wrap-distance-right:9pt;mso-wrap-distance-bottom:0;mso-position-horizontal:absolute;mso-position-horizontal-relative:text;mso-position-vertical:absolute;mso-position-vertical-relative:text;v-text-anchor:middle" coordsize="5981700,3898900" o:gfxdata="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" path="m4258733,l5981700,v-1411,1299633,-2823,2599267,-4234,3898900l,3869267,16933,1955800r4292600,12700l4258733,xe" filled="f" strokecolor="#00b050" strokeweight="2.25pt">
                 <v:stroke joinstyle="miter"/>
                 <v:path arrowok="t" o:connecttype="custom" o:connectlocs="4258733,0;5981700,0;5977466,3898900;0,3869267;16933,1955800;4309533,1968500;4258733,0" o:connectangles="0,0,0,0,0,0,0"/>
               </v:shape>
@@ -1491,7 +1517,7 @@
           </mc:Choice>
           <mc:Fallback>
             <w:pict>
-              <v:rect w14:anchorId="47295661" id="Rectangle 2" o:spid="_x0000_s1026" style="position:absolute;margin-left:3.5pt;margin-top:39pt;width:327.65pt;height:152.15pt;z-index:251659264;visibility:visible;mso-wrap-style:square;mso-height-percent:0;mso-wrap-distance-left:9pt;mso-wrap-distance-top:0;mso-wrap-distance-right:9pt;mso-wrap-distance-bottom:0;mso-position-horizontal:absolute;mso-position-horizontal-relative:text;mso-position-vertical:absolute;mso-position-vertical-relative:text;mso-height-percent:0;mso-height-relative:margin;v-text-anchor:middle" o:gfxdata="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" filled="f" strokecolor="#ffc000" strokeweight="2.25pt"/>
+              <v:rect w14:anchorId="76577551" id="Rectangle 2" o:spid="_x0000_s1026" style="position:absolute;margin-left:3.5pt;margin-top:39pt;width:327.65pt;height:152.15pt;z-index:251659264;visibility:visible;mso-wrap-style:square;mso-height-percent:0;mso-wrap-distance-left:9pt;mso-wrap-distance-top:0;mso-wrap-distance-right:9pt;mso-wrap-distance-bottom:0;mso-position-horizontal:absolute;mso-position-horizontal-relative:text;mso-position-vertical:absolute;mso-position-vertical-relative:text;mso-height-percent:0;mso-height-relative:margin;v-text-anchor:middle" o:gfxdata="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" filled="f" strokecolor="#ffc000" strokeweight="2.25pt"/>
             </w:pict>
           </mc:Fallback>
         </mc:AlternateContent>
@@ -1761,27 +1787,59 @@
         </w:rPr>
         <w:t>.</w:t>
       </w:r>
+    </w:p>
+    <w:p>
+      <w:pPr>
+        <w:ind w:firstLine="720"/>
+        <w:rPr>
+          <w:sz w:val="24"/>
+          <w:szCs w:val="24"/>
+        </w:rPr>
+      </w:pPr>
+      <w:r>
+        <w:rPr>
+          <w:sz w:val="24"/>
+          <w:szCs w:val="24"/>
+        </w:rPr>
+        <w:t xml:space="preserve">In addition, when loading large waveforms into memory (around 5 million+ points), some function generators (namely </w:t>
+      </w:r>
+      <w:proofErr w:type="spellStart"/>
+      <w:r>
+        <w:rPr>
+          <w:sz w:val="24"/>
+          <w:szCs w:val="24"/>
+        </w:rPr>
+        <w:t>Siglent’s</w:t>
+      </w:r>
+      <w:proofErr w:type="spellEnd"/>
+      <w:r>
+        <w:rPr>
+          <w:sz w:val="24"/>
+          <w:szCs w:val="24"/>
+        </w:rPr>
+        <w:t xml:space="preserve"> series), send the OPC* operation complete code back to the program before they are actually done loading in the waveform. If you are in the same room as the function generator, and it is a model with this problem, wait for a beep and a click before clicking “Play Waveform”. If you are not, there is no actual harm in clicking “Play Waveform” as soon as it is enabled, just understand that there may be a further delay before the waveform is actually output. </w:t>
+      </w:r>
+    </w:p>
+    <w:p>
+      <w:pPr>
+        <w:rPr>
+          <w:sz w:val="24"/>
+          <w:szCs w:val="24"/>
+        </w:rPr>
+      </w:pPr>
+      <w:r>
+        <w:rPr>
+          <w:sz w:val="24"/>
+          <w:szCs w:val="24"/>
+        </w:rPr>
+        <w:tab/>
+        <w:t xml:space="preserve">When the waveform has been successfully loaded, clicking “Play Waveform” will output it from the function generator, on the selected channel. </w:t>
+      </w:r>
       <w:bookmarkStart w:id="0" w:name="_GoBack"/>
       <w:bookmarkEnd w:id="0"/>
     </w:p>
     <w:p>
       <w:pPr>
-        <w:ind w:firstLine="720"/>
-        <w:rPr>
-          <w:sz w:val="24"/>
-          <w:szCs w:val="24"/>
-        </w:rPr>
-      </w:pPr>
-      <w:r>
-        <w:rPr>
-          <w:sz w:val="24"/>
-          <w:szCs w:val="24"/>
-        </w:rPr>
-        <w:t xml:space="preserve">In addition, when loading large waveforms into memory (around 5 million+ points), some function generators (namely Siglent’s series), send the OPC* operation complete code back to the program before they are actually done loading in the waveform. If you are in the same room as the function generator, and it is a model with this problem, wait for a beep and a click before clicking “Play Waveform”. If you are not, there is no actual harm in clicking “Play Waveform” as soon as it is enabled, just understand that there may be a further delay before the waveform is actually output. </w:t>
-      </w:r>
-    </w:p>
-    <w:p>
-      <w:pPr>
         <w:rPr>
           <w:sz w:val="24"/>
           <w:szCs w:val="24"/>
@@ -1826,7 +1884,23 @@
           <w:sz w:val="24"/>
           <w:szCs w:val="24"/>
         </w:rPr>
-        <w:t>“samplerate=(your sample rate in Hz).”</w:t>
+        <w:t>“</w:t>
+      </w:r>
+      <w:proofErr w:type="spellStart"/>
+      <w:r>
+        <w:rPr>
+          <w:sz w:val="24"/>
+          <w:szCs w:val="24"/>
+        </w:rPr>
+        <w:t>samplerate</w:t>
+      </w:r>
+      <w:proofErr w:type="spellEnd"/>
+      <w:r>
+        <w:rPr>
+          <w:sz w:val="24"/>
+          <w:szCs w:val="24"/>
+        </w:rPr>
+        <w:t>=(your sample rate in Hz).”</w:t>
       </w:r>
       <w:r>
         <w:rPr>
@@ -1850,7 +1924,23 @@
           <w:sz w:val="24"/>
           <w:szCs w:val="24"/>
         </w:rPr>
-        <w:t xml:space="preserve">. For safety concerns, the maximum Vpp that a waveform can have is 1. If there is an error in capturing your data, and the resulting waveform has a slight DC offset, but the Vpp is still less than or equal to 1, the program will remove the DC offset for you when you open the file. If the Vpp of your waveform is greater than 1, the program will reject </w:t>
+        <w:t xml:space="preserve">. For safety concerns, the maximum </w:t>
+      </w:r>
+      <w:proofErr w:type="spellStart"/>
+      <w:r>
+        <w:rPr>
+          <w:sz w:val="24"/>
+          <w:szCs w:val="24"/>
+        </w:rPr>
+        <w:t>Vpp</w:t>
+      </w:r>
+      <w:proofErr w:type="spellEnd"/>
+      <w:r>
+        <w:rPr>
+          <w:sz w:val="24"/>
+          <w:szCs w:val="24"/>
+        </w:rPr>
+        <w:t xml:space="preserve"> that a waveform can have is 1. If there is an error in capturing your data, and the resulting waveform has a slight DC </w:t>
       </w:r>
       <w:r>
         <w:rPr>
@@ -1858,7 +1948,39 @@
           <w:szCs w:val="24"/>
         </w:rPr>
         <w:lastRenderedPageBreak/>
-        <w:t>your waveform when you try to open it. Here is a screenshot of a waveform file opened in notepad.</w:t>
+        <w:t xml:space="preserve">offset, but the </w:t>
+      </w:r>
+      <w:proofErr w:type="spellStart"/>
+      <w:r>
+        <w:rPr>
+          <w:sz w:val="24"/>
+          <w:szCs w:val="24"/>
+        </w:rPr>
+        <w:t>Vpp</w:t>
+      </w:r>
+      <w:proofErr w:type="spellEnd"/>
+      <w:r>
+        <w:rPr>
+          <w:sz w:val="24"/>
+          <w:szCs w:val="24"/>
+        </w:rPr>
+        <w:t xml:space="preserve"> is still less than or equal to 1, the program will remove the DC offset for you when you open the file. If the </w:t>
+      </w:r>
+      <w:proofErr w:type="spellStart"/>
+      <w:r>
+        <w:rPr>
+          <w:sz w:val="24"/>
+          <w:szCs w:val="24"/>
+        </w:rPr>
+        <w:t>Vpp</w:t>
+      </w:r>
+      <w:proofErr w:type="spellEnd"/>
+      <w:r>
+        <w:rPr>
+          <w:sz w:val="24"/>
+          <w:szCs w:val="24"/>
+        </w:rPr>
+        <w:t xml:space="preserve"> of your waveform is greater than 1, the program will reject your waveform when you try to open it. Here is a screenshot of a waveform file opened in notepad.</w:t>
       </w:r>
     </w:p>
     <w:p>
@@ -1872,6 +1994,7 @@
         <w:rPr>
           <w:noProof/>
         </w:rPr>
+        <w:lastRenderedPageBreak/>
         <mc:AlternateContent>
           <mc:Choice Requires="wps">
             <w:drawing>
@@ -1933,7 +2056,7 @@
           </mc:Choice>
           <mc:Fallback>
             <w:pict>
-              <v:shapetype w14:anchorId="1BF2E4CC" id="_x0000_t32" coordsize="21600,21600" o:spt="32" o:oned="t" path="m,l21600,21600e" filled="f">
+              <v:shapetype w14:anchorId="5580B574" id="_x0000_t32" coordsize="21600,21600" o:spt="32" o:oned="t" path="m,l21600,21600e" filled="f">
                 <v:path arrowok="t" fillok="f" o:connecttype="none"/>
                 <o:lock v:ext="edit" shapetype="t"/>
               </v:shapetype>
@@ -1997,7 +2120,6 @@
           <w:sz w:val="24"/>
           <w:szCs w:val="24"/>
         </w:rPr>
-        <w:lastRenderedPageBreak/>
         <w:t>As you can see, numbers in scientific notation format are allowed.</w:t>
       </w:r>
     </w:p>

</xml_diff>

<commit_message>
Some UI rework, things are in slightly more logical places now, but I don't think I'm done with it quite yet.
</commit_message>
<xml_diff>
--- a/Documentation.docx
+++ b/Documentation.docx
@@ -57,7 +57,7 @@
             </w:r>
           </w:p>
           <w:p>
-            <w:hyperlink r:id="rId5" w:history="1">
+            <w:hyperlink r:id="rId6" w:history="1">
               <w:r>
                 <w:rPr>
                   <w:rStyle w:val="Hyperlink"/>
@@ -92,7 +92,7 @@
             </w:r>
           </w:p>
           <w:p>
-            <w:hyperlink r:id="rId6" w:history="1">
+            <w:hyperlink r:id="rId7" w:history="1">
               <w:r>
                 <w:rPr>
                   <w:rStyle w:val="Hyperlink"/>
@@ -146,7 +146,7 @@
             </w:r>
           </w:p>
           <w:p>
-            <w:hyperlink r:id="rId7" w:history="1">
+            <w:hyperlink r:id="rId8" w:history="1">
               <w:r>
                 <w:rPr>
                   <w:rStyle w:val="Hyperlink"/>
@@ -178,7 +178,7 @@
             </w:r>
           </w:p>
           <w:p>
-            <w:hyperlink r:id="rId8" w:history="1">
+            <w:hyperlink r:id="rId9" w:history="1">
               <w:r>
                 <w:rPr>
                   <w:rStyle w:val="Hyperlink"/>
@@ -228,7 +228,7 @@
             </w:r>
           </w:p>
           <w:p>
-            <w:hyperlink r:id="rId9" w:anchor="customerReviews" w:history="1">
+            <w:hyperlink r:id="rId10" w:anchor="customerReviews" w:history="1">
               <w:r>
                 <w:rPr>
                   <w:rStyle w:val="Hyperlink"/>
@@ -265,7 +265,7 @@
             </w:r>
           </w:p>
           <w:p>
-            <w:hyperlink r:id="rId10" w:history="1">
+            <w:hyperlink r:id="rId11" w:history="1">
               <w:r>
                 <w:rPr>
                   <w:rStyle w:val="Hyperlink"/>
@@ -297,7 +297,7 @@
             </w:r>
           </w:p>
           <w:p>
-            <w:hyperlink r:id="rId11" w:history="1">
+            <w:hyperlink r:id="rId12" w:history="1">
               <w:r>
                 <w:rPr>
                   <w:rStyle w:val="Hyperlink"/>
@@ -313,7 +313,7 @@
             </w:r>
           </w:p>
           <w:p>
-            <w:hyperlink r:id="rId12" w:history="1">
+            <w:hyperlink r:id="rId13" w:history="1">
               <w:r>
                 <w:rPr>
                   <w:rStyle w:val="Hyperlink"/>
@@ -432,7 +432,7 @@
         <w:lastRenderedPageBreak/>
         <w:t xml:space="preserve">This can be done with a bandsaw or metal shears, preferable electric metal shears for smoother cuts. These have worked well for us: </w:t>
       </w:r>
-      <w:hyperlink r:id="rId13" w:history="1">
+      <w:hyperlink r:id="rId14" w:history="1">
         <w:r>
           <w:rPr>
             <w:rStyle w:val="Hyperlink"/>
@@ -1060,7 +1060,23 @@
           <w:sz w:val="24"/>
           <w:szCs w:val="24"/>
         </w:rPr>
-        <w:t>Make sure both devices are connected via USB, and turned on before opening the program.</w:t>
+        <w:t xml:space="preserve">Make sure both devices are connected via </w:t>
+      </w:r>
+      <w:proofErr w:type="gramStart"/>
+      <w:r>
+        <w:rPr>
+          <w:sz w:val="24"/>
+          <w:szCs w:val="24"/>
+        </w:rPr>
+        <w:t>USB, and</w:t>
+      </w:r>
+      <w:proofErr w:type="gramEnd"/>
+      <w:r>
+        <w:rPr>
+          <w:sz w:val="24"/>
+          <w:szCs w:val="24"/>
+        </w:rPr>
+        <w:t xml:space="preserve"> turned on before opening the program.</w:t>
       </w:r>
     </w:p>
     <w:p>
@@ -1076,6 +1092,86 @@
       </w:r>
     </w:p>
     <w:p>
+      <w:r>
+        <w:rPr>
+          <w:noProof/>
+        </w:rPr>
+        <mc:AlternateContent>
+          <mc:Choice Requires="wps">
+            <w:drawing>
+              <wp:anchor distT="0" distB="0" distL="114300" distR="114300" simplePos="0" relativeHeight="251665408" behindDoc="0" locked="0" layoutInCell="1" allowOverlap="1" wp14:anchorId="615619D1" wp14:editId="0E8C45E2">
+                <wp:simplePos x="0" y="0"/>
+                <wp:positionH relativeFrom="column">
+                  <wp:posOffset>2415117</wp:posOffset>
+                </wp:positionH>
+                <wp:positionV relativeFrom="paragraph">
+                  <wp:posOffset>1998345</wp:posOffset>
+                </wp:positionV>
+                <wp:extent cx="1530350" cy="598593"/>
+                <wp:effectExtent l="19050" t="19050" r="12700" b="11430"/>
+                <wp:wrapNone/>
+                <wp:docPr id="13" name="Rectangle 13"/>
+                <wp:cNvGraphicFramePr/>
+                <a:graphic xmlns:a="http://schemas.openxmlformats.org/drawingml/2006/main">
+                  <a:graphicData uri="http://schemas.microsoft.com/office/word/2010/wordprocessingShape">
+                    <wps:wsp>
+                      <wps:cNvSpPr/>
+                      <wps:spPr>
+                        <a:xfrm>
+                          <a:off x="0" y="0"/>
+                          <a:ext cx="1530350" cy="598593"/>
+                        </a:xfrm>
+                        <a:prstGeom prst="rect">
+                          <a:avLst/>
+                        </a:prstGeom>
+                        <a:noFill/>
+                        <a:ln w="28575">
+                          <a:solidFill>
+                            <a:srgbClr val="00B0F0"/>
+                          </a:solidFill>
+                        </a:ln>
+                      </wps:spPr>
+                      <wps:style>
+                        <a:lnRef idx="2">
+                          <a:schemeClr val="accent1">
+                            <a:shade val="50000"/>
+                          </a:schemeClr>
+                        </a:lnRef>
+                        <a:fillRef idx="1">
+                          <a:schemeClr val="accent1"/>
+                        </a:fillRef>
+                        <a:effectRef idx="0">
+                          <a:schemeClr val="accent1"/>
+                        </a:effectRef>
+                        <a:fontRef idx="minor">
+                          <a:schemeClr val="lt1"/>
+                        </a:fontRef>
+                      </wps:style>
+                      <wps:bodyPr rot="0" spcFirstLastPara="0" vertOverflow="overflow" horzOverflow="overflow" vert="horz" wrap="square" lIns="91440" tIns="45720" rIns="91440" bIns="45720" numCol="1" spcCol="0" rtlCol="0" fromWordArt="0" anchor="ctr" anchorCtr="0" forceAA="0" compatLnSpc="1">
+                        <a:prstTxWarp prst="textNoShape">
+                          <a:avLst/>
+                        </a:prstTxWarp>
+                        <a:noAutofit/>
+                      </wps:bodyPr>
+                    </wps:wsp>
+                  </a:graphicData>
+                </a:graphic>
+                <wp14:sizeRelH relativeFrom="margin">
+                  <wp14:pctWidth>0</wp14:pctWidth>
+                </wp14:sizeRelH>
+                <wp14:sizeRelV relativeFrom="margin">
+                  <wp14:pctHeight>0</wp14:pctHeight>
+                </wp14:sizeRelV>
+              </wp:anchor>
+            </w:drawing>
+          </mc:Choice>
+          <mc:Fallback>
+            <w:pict>
+              <v:rect w14:anchorId="2E222461" id="Rectangle 13" o:spid="_x0000_s1026" style="position:absolute;margin-left:190.15pt;margin-top:157.35pt;width:120.5pt;height:47.15pt;z-index:251665408;visibility:visible;mso-wrap-style:square;mso-width-percent:0;mso-height-percent:0;mso-wrap-distance-left:9pt;mso-wrap-distance-top:0;mso-wrap-distance-right:9pt;mso-wrap-distance-bottom:0;mso-position-horizontal:absolute;mso-position-horizontal-relative:text;mso-position-vertical:absolute;mso-position-vertical-relative:text;mso-width-percent:0;mso-height-percent:0;mso-width-relative:margin;mso-height-relative:margin;v-text-anchor:middle" o:gfxdata="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" filled="f" strokecolor="#00b0f0" strokeweight="2.25pt"/>
+            </w:pict>
+          </mc:Fallback>
+        </mc:AlternateContent>
+      </w:r>
       <w:r>
         <w:rPr>
           <w:noProof/>
@@ -1148,7 +1244,7 @@
           </mc:Choice>
           <mc:Fallback>
             <w:pict>
-              <v:rect w14:anchorId="3FED9819" id="Rectangle 12" o:spid="_x0000_s1026" style="position:absolute;margin-left:119.15pt;margin-top:45pt;width:56.65pt;height:78.15pt;z-index:251664384;visibility:visible;mso-wrap-style:square;mso-height-percent:0;mso-wrap-distance-left:9pt;mso-wrap-distance-top:0;mso-wrap-distance-right:9pt;mso-wrap-distance-bottom:0;mso-position-horizontal:absolute;mso-position-horizontal-relative:text;mso-position-vertical:absolute;mso-position-vertical-relative:text;mso-height-percent:0;mso-height-relative:margin;v-text-anchor:middle" o:gfxdata="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" filled="f" strokecolor="#7030a0" strokeweight="2.25pt"/>
+              <v:rect w14:anchorId="6B1FEBBF" id="Rectangle 12" o:spid="_x0000_s1026" style="position:absolute;margin-left:119.15pt;margin-top:45pt;width:56.65pt;height:78.15pt;z-index:251664384;visibility:visible;mso-wrap-style:square;mso-height-percent:0;mso-wrap-distance-left:9pt;mso-wrap-distance-top:0;mso-wrap-distance-right:9pt;mso-wrap-distance-bottom:0;mso-position-horizontal:absolute;mso-position-horizontal-relative:text;mso-position-vertical:absolute;mso-position-vertical-relative:text;mso-height-percent:0;mso-height-relative:margin;v-text-anchor:middle" o:gfxdata="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" filled="f" strokecolor="#7030a0" strokeweight="2.25pt"/>
             </w:pict>
           </mc:Fallback>
         </mc:AlternateContent>
@@ -1222,7 +1318,7 @@
           </mc:Choice>
           <mc:Fallback>
             <w:pict>
-              <v:rect w14:anchorId="002E693F" id="Rectangle 11" o:spid="_x0000_s1026" style="position:absolute;margin-left:179pt;margin-top:46.85pt;width:146pt;height:88pt;z-index:251663360;visibility:visible;mso-wrap-style:square;mso-wrap-distance-left:9pt;mso-wrap-distance-top:0;mso-wrap-distance-right:9pt;mso-wrap-distance-bottom:0;mso-position-horizontal:absolute;mso-position-horizontal-relative:text;mso-position-vertical:absolute;mso-position-vertical-relative:text;v-text-anchor:middle" o:gfxdata="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" filled="f" strokecolor="red" strokeweight="2.25pt"/>
+              <v:rect w14:anchorId="7CF9F9A3" id="Rectangle 11" o:spid="_x0000_s1026" style="position:absolute;margin-left:179pt;margin-top:46.85pt;width:146pt;height:88pt;z-index:251663360;visibility:visible;mso-wrap-style:square;mso-wrap-distance-left:9pt;mso-wrap-distance-top:0;mso-wrap-distance-right:9pt;mso-wrap-distance-bottom:0;mso-position-horizontal:absolute;mso-position-horizontal-relative:text;mso-position-vertical:absolute;mso-position-vertical-relative:text;v-text-anchor:middle" o:gfxdata="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" filled="f" strokecolor="red" strokeweight="2.25pt"/>
             </w:pict>
           </mc:Fallback>
         </mc:AlternateContent>
@@ -1296,7 +1392,7 @@
           </mc:Choice>
           <mc:Fallback>
             <w:pict>
-              <v:rect w14:anchorId="23466A13" id="Rectangle 7" o:spid="_x0000_s1026" style="position:absolute;margin-left:132.35pt;margin-top:136.5pt;width:39pt;height:17pt;z-index:251661312;visibility:visible;mso-wrap-style:square;mso-wrap-distance-left:9pt;mso-wrap-distance-top:0;mso-wrap-distance-right:9pt;mso-wrap-distance-bottom:0;mso-position-horizontal:absolute;mso-position-horizontal-relative:text;mso-position-vertical:absolute;mso-position-vertical-relative:text;v-text-anchor:middle" o:gfxdata="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" filled="f" strokecolor="#0070c0" strokeweight="1pt"/>
+              <v:rect w14:anchorId="024967D4" id="Rectangle 7" o:spid="_x0000_s1026" style="position:absolute;margin-left:132.35pt;margin-top:136.5pt;width:39pt;height:17pt;z-index:251661312;visibility:visible;mso-wrap-style:square;mso-wrap-distance-left:9pt;mso-wrap-distance-top:0;mso-wrap-distance-right:9pt;mso-wrap-distance-bottom:0;mso-position-horizontal:absolute;mso-position-horizontal-relative:text;mso-position-vertical:absolute;mso-position-vertical-relative:text;v-text-anchor:middle" o:gfxdata="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" filled="f" strokecolor="#0070c0" strokeweight="1pt"/>
             </w:pict>
           </mc:Fallback>
         </mc:AlternateContent>
@@ -1439,7 +1535,7 @@
           </mc:Choice>
           <mc:Fallback>
             <w:pict>
-              <v:shape w14:anchorId="0FDAC1C4" id="Freeform: Shape 6" o:spid="_x0000_s1026" style="position:absolute;margin-left:-1.35pt;margin-top:38.85pt;width:471pt;height:307pt;z-index:251660288;visibility:visible;mso-wrap-style:square;mso-wrap-distance-left:9pt;mso-wrap-distance-top:0;mso-wrap-distance-right:9pt;mso-wrap-distance-bottom:0;mso-position-horizontal:absolute;mso-position-horizontal-relative:text;mso-position-vertical:absolute;mso-position-vertical-relative:text;v-text-anchor:middle" coordsize="5981700,3898900" o:gfxdata="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" path="m4258733,l5981700,v-1411,1299633,-2823,2599267,-4234,3898900l,3869267,16933,1955800r4292600,12700l4258733,xe" filled="f" strokecolor="#00b050" strokeweight="2.25pt">
+              <v:shape w14:anchorId="5FF59738" id="Freeform: Shape 6" o:spid="_x0000_s1026" style="position:absolute;margin-left:-1.35pt;margin-top:38.85pt;width:471pt;height:307pt;z-index:251660288;visibility:visible;mso-wrap-style:square;mso-wrap-distance-left:9pt;mso-wrap-distance-top:0;mso-wrap-distance-right:9pt;mso-wrap-distance-bottom:0;mso-position-horizontal:absolute;mso-position-horizontal-relative:text;mso-position-vertical:absolute;mso-position-vertical-relative:text;v-text-anchor:middle" coordsize="5981700,3898900" o:gfxdata="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" path="m4258733,l5981700,v-1411,1299633,-2823,2599267,-4234,3898900l,3869267,16933,1955800r4292600,12700l4258733,xe" filled="f" strokecolor="#00b050" strokeweight="2.25pt">
                 <v:stroke joinstyle="miter"/>
                 <v:path arrowok="t" o:connecttype="custom" o:connectlocs="4258733,0;5981700,0;5977466,3898900;0,3869267;16933,1955800;4309533,1968500;4258733,0" o:connectangles="0,0,0,0,0,0,0"/>
               </v:shape>
@@ -1517,7 +1613,7 @@
           </mc:Choice>
           <mc:Fallback>
             <w:pict>
-              <v:rect w14:anchorId="76577551" id="Rectangle 2" o:spid="_x0000_s1026" style="position:absolute;margin-left:3.5pt;margin-top:39pt;width:327.65pt;height:152.15pt;z-index:251659264;visibility:visible;mso-wrap-style:square;mso-height-percent:0;mso-wrap-distance-left:9pt;mso-wrap-distance-top:0;mso-wrap-distance-right:9pt;mso-wrap-distance-bottom:0;mso-position-horizontal:absolute;mso-position-horizontal-relative:text;mso-position-vertical:absolute;mso-position-vertical-relative:text;mso-height-percent:0;mso-height-relative:margin;v-text-anchor:middle" o:gfxdata="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" filled="f" strokecolor="#ffc000" strokeweight="2.25pt"/>
+              <v:rect w14:anchorId="1554F3D6" id="Rectangle 2" o:spid="_x0000_s1026" style="position:absolute;margin-left:3.5pt;margin-top:39pt;width:327.65pt;height:152.15pt;z-index:251659264;visibility:visible;mso-wrap-style:square;mso-height-percent:0;mso-wrap-distance-left:9pt;mso-wrap-distance-top:0;mso-wrap-distance-right:9pt;mso-wrap-distance-bottom:0;mso-position-horizontal:absolute;mso-position-horizontal-relative:text;mso-position-vertical:absolute;mso-position-vertical-relative:text;mso-height-percent:0;mso-height-relative:margin;v-text-anchor:middle" o:gfxdata="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" filled="f" strokecolor="#ffc000" strokeweight="2.25pt"/>
             </w:pict>
           </mc:Fallback>
         </mc:AlternateContent>
@@ -1548,7 +1644,7 @@
                     <pic:cNvPicPr/>
                   </pic:nvPicPr>
                   <pic:blipFill>
-                    <a:blip r:embed="rId14"/>
+                    <a:blip r:embed="rId15"/>
                     <a:stretch>
                       <a:fillRect/>
                     </a:stretch>
@@ -1835,6 +1931,105 @@
         <w:tab/>
         <w:t xml:space="preserve">When the waveform has been successfully loaded, clicking “Play Waveform” will output it from the function generator, on the selected channel. </w:t>
       </w:r>
+      <w:r>
+        <w:rPr>
+          <w:sz w:val="24"/>
+          <w:szCs w:val="24"/>
+        </w:rPr>
+        <w:t xml:space="preserve">During playback, waveform files play on repeat until stopped. To restart a waveform at the beginning, click “Restart Waveform” during playback, </w:t>
+      </w:r>
+      <w:r>
+        <w:rPr>
+          <w:sz w:val="24"/>
+          <w:szCs w:val="24"/>
+        </w:rPr>
+        <w:t>the button is the same as the “Play Waveform” button, just with different text. To stop waveform playback for the current waveform, click “Stop Waveform.” To stop waveform playback for all waveforms playing on the function generator, click “Emergency Stop”</w:t>
+      </w:r>
+    </w:p>
+    <w:p>
+      <w:pPr>
+        <w:rPr>
+          <w:sz w:val="24"/>
+          <w:szCs w:val="24"/>
+        </w:rPr>
+      </w:pPr>
+    </w:p>
+    <w:p>
+      <w:pPr>
+        <w:pStyle w:val="Heading2"/>
+      </w:pPr>
+      <w:r>
+        <w:t>Waveform Editing:</w:t>
+      </w:r>
+    </w:p>
+    <w:p>
+      <w:pPr>
+        <w:rPr>
+          <w:sz w:val="24"/>
+          <w:szCs w:val="24"/>
+        </w:rPr>
+      </w:pPr>
+      <w:r>
+        <w:tab/>
+      </w:r>
+      <w:r>
+        <w:rPr>
+          <w:sz w:val="24"/>
+          <w:szCs w:val="24"/>
+        </w:rPr>
+        <w:t xml:space="preserve">Some waveform properties can be edited with the program, specifically the amplitude scale and playback sample rate can be edited. To edit a waveform, select a memory location from the memory location scrollbar, and then check the “edit waveform parameters” checkbox. </w:t>
+      </w:r>
+    </w:p>
+    <w:p>
+      <w:pPr>
+        <w:ind w:firstLine="720"/>
+        <w:rPr>
+          <w:sz w:val="24"/>
+          <w:szCs w:val="24"/>
+        </w:rPr>
+      </w:pPr>
+      <w:r>
+        <w:rPr>
+          <w:sz w:val="24"/>
+          <w:szCs w:val="24"/>
+        </w:rPr>
+        <w:lastRenderedPageBreak/>
+        <w:t xml:space="preserve">When the box is checked, the amplitude scale and sample rate can be changed. </w:t>
+      </w:r>
+      <w:r>
+        <w:rPr>
+          <w:sz w:val="24"/>
+          <w:szCs w:val="24"/>
+        </w:rPr>
+        <w:t xml:space="preserve">These UI elements are located in the light blue rectangle. After changing the sample rate and/or amplitude scale, click the “Save Waveform” button. The program will then generate your new waveform, and check if the resulting amplitude is too high or if a DC offset has been induced. If this is the case, the program will reject the edits made to the waveform. The edited waveform must be uploaded to the function generator again, and if currently playing, loaded into active memory in order for the output to reflect the edits. There are no changes made to the waveform .txt files during this process. </w:t>
+      </w:r>
+    </w:p>
+    <w:p>
+      <w:pPr>
+        <w:rPr>
+          <w:sz w:val="24"/>
+          <w:szCs w:val="24"/>
+        </w:rPr>
+      </w:pPr>
+    </w:p>
+    <w:p>
+      <w:pPr>
+        <w:pStyle w:val="Heading2"/>
+      </w:pPr>
+      <w:r>
+        <w:t>Notes:</w:t>
+      </w:r>
+    </w:p>
+    <w:p>
+      <w:pPr>
+        <w:rPr>
+          <w:sz w:val="24"/>
+          <w:szCs w:val="24"/>
+        </w:rPr>
+      </w:pPr>
+      <w:r>
+        <w:tab/>
+      </w:r>
       <w:bookmarkStart w:id="0" w:name="_GoBack"/>
       <w:bookmarkEnd w:id="0"/>
     </w:p>
@@ -1895,12 +2090,21 @@
         <w:t>samplerate</w:t>
       </w:r>
       <w:proofErr w:type="spellEnd"/>
-      <w:r>
-        <w:rPr>
-          <w:sz w:val="24"/>
-          <w:szCs w:val="24"/>
-        </w:rPr>
-        <w:t>=(your sample rate in Hz).”</w:t>
+      <w:proofErr w:type="gramStart"/>
+      <w:r>
+        <w:rPr>
+          <w:sz w:val="24"/>
+          <w:szCs w:val="24"/>
+        </w:rPr>
+        <w:t>=(</w:t>
+      </w:r>
+      <w:proofErr w:type="gramEnd"/>
+      <w:r>
+        <w:rPr>
+          <w:sz w:val="24"/>
+          <w:szCs w:val="24"/>
+        </w:rPr>
+        <w:t>your sample rate in Hz).”</w:t>
       </w:r>
       <w:r>
         <w:rPr>
@@ -1940,15 +2144,7 @@
           <w:sz w:val="24"/>
           <w:szCs w:val="24"/>
         </w:rPr>
-        <w:t xml:space="preserve"> that a waveform can have is 1. If there is an error in capturing your data, and the resulting waveform has a slight DC </w:t>
-      </w:r>
-      <w:r>
-        <w:rPr>
-          <w:sz w:val="24"/>
-          <w:szCs w:val="24"/>
-        </w:rPr>
-        <w:lastRenderedPageBreak/>
-        <w:t xml:space="preserve">offset, but the </w:t>
+        <w:t xml:space="preserve"> that a waveform can have is 1. If there is an error in capturing your data, and the resulting waveform has a slight DC offset, but the </w:t>
       </w:r>
       <w:proofErr w:type="spellStart"/>
       <w:r>
@@ -2056,7 +2252,7 @@
           </mc:Choice>
           <mc:Fallback>
             <w:pict>
-              <v:shapetype w14:anchorId="5580B574" id="_x0000_t32" coordsize="21600,21600" o:spt="32" o:oned="t" path="m,l21600,21600e" filled="f">
+              <v:shapetype w14:anchorId="628F3D17" id="_x0000_t32" coordsize="21600,21600" o:spt="32" o:oned="t" path="m,l21600,21600e" filled="f">
                 <v:path arrowok="t" fillok="f" o:connecttype="none"/>
                 <o:lock v:ext="edit" shapetype="t"/>
               </v:shapetype>
@@ -2087,7 +2283,7 @@
                     <pic:cNvPicPr/>
                   </pic:nvPicPr>
                   <pic:blipFill>
-                    <a:blip r:embed="rId15"/>
+                    <a:blip r:embed="rId16"/>
                     <a:stretch>
                       <a:fillRect/>
                     </a:stretch>
@@ -3250,4 +3446,16 @@
     </a:ext>
   </a:extLst>
 </a:theme>
+</file>
+
+<file path=customXml/item1.xml><?xml version="1.0" encoding="utf-8"?>
+<b:Sources xmlns:b="http://schemas.openxmlformats.org/officeDocument/2006/bibliography" xmlns="http://schemas.openxmlformats.org/officeDocument/2006/bibliography" SelectedStyle="\APASixthEditionOfficeOnline.xsl" StyleName="APA" Version="6"/>
+</file>
+
+<file path=customXml/itemProps1.xml><?xml version="1.0" encoding="utf-8"?>
+<ds:datastoreItem xmlns:ds="http://schemas.openxmlformats.org/officeDocument/2006/customXml" ds:itemID="{4AA73FE6-E475-444D-A05D-D5CDA11588C1}">
+  <ds:schemaRefs>
+    <ds:schemaRef ds:uri="http://schemas.openxmlformats.org/officeDocument/2006/bibliography"/>
+  </ds:schemaRefs>
+</ds:datastoreItem>
 </file>
</xml_diff>

<commit_message>
Added more labels, UI improvements
</commit_message>
<xml_diff>
--- a/Documentation.docx
+++ b/Documentation.docx
@@ -1099,16 +1099,93 @@
         <mc:AlternateContent>
           <mc:Choice Requires="wps">
             <w:drawing>
-              <wp:anchor distT="0" distB="0" distL="114300" distR="114300" simplePos="0" relativeHeight="251665408" behindDoc="0" locked="0" layoutInCell="1" allowOverlap="1" wp14:anchorId="615619D1" wp14:editId="0E8C45E2">
+              <wp:anchor distT="0" distB="0" distL="114300" distR="114300" simplePos="0" relativeHeight="251663360" behindDoc="0" locked="0" layoutInCell="1" allowOverlap="1" wp14:anchorId="3DD8F3DF" wp14:editId="2BF9AFBB">
                 <wp:simplePos x="0" y="0"/>
                 <wp:positionH relativeFrom="column">
-                  <wp:posOffset>2415117</wp:posOffset>
+                  <wp:posOffset>2567940</wp:posOffset>
                 </wp:positionH>
                 <wp:positionV relativeFrom="paragraph">
-                  <wp:posOffset>1998345</wp:posOffset>
+                  <wp:posOffset>593725</wp:posOffset>
                 </wp:positionV>
-                <wp:extent cx="1530350" cy="598593"/>
-                <wp:effectExtent l="19050" t="19050" r="12700" b="11430"/>
+                <wp:extent cx="1790700" cy="1117600"/>
+                <wp:effectExtent l="19050" t="19050" r="19050" b="25400"/>
+                <wp:wrapNone/>
+                <wp:docPr id="11" name="Rectangle 11"/>
+                <wp:cNvGraphicFramePr/>
+                <a:graphic xmlns:a="http://schemas.openxmlformats.org/drawingml/2006/main">
+                  <a:graphicData uri="http://schemas.microsoft.com/office/word/2010/wordprocessingShape">
+                    <wps:wsp>
+                      <wps:cNvSpPr/>
+                      <wps:spPr>
+                        <a:xfrm>
+                          <a:off x="0" y="0"/>
+                          <a:ext cx="1790700" cy="1117600"/>
+                        </a:xfrm>
+                        <a:prstGeom prst="rect">
+                          <a:avLst/>
+                        </a:prstGeom>
+                        <a:noFill/>
+                        <a:ln w="28575">
+                          <a:solidFill>
+                            <a:srgbClr val="FF0000"/>
+                          </a:solidFill>
+                        </a:ln>
+                      </wps:spPr>
+                      <wps:style>
+                        <a:lnRef idx="2">
+                          <a:schemeClr val="accent1">
+                            <a:shade val="50000"/>
+                          </a:schemeClr>
+                        </a:lnRef>
+                        <a:fillRef idx="1">
+                          <a:schemeClr val="accent1"/>
+                        </a:fillRef>
+                        <a:effectRef idx="0">
+                          <a:schemeClr val="accent1"/>
+                        </a:effectRef>
+                        <a:fontRef idx="minor">
+                          <a:schemeClr val="lt1"/>
+                        </a:fontRef>
+                      </wps:style>
+                      <wps:bodyPr rot="0" spcFirstLastPara="0" vertOverflow="overflow" horzOverflow="overflow" vert="horz" wrap="square" lIns="91440" tIns="45720" rIns="91440" bIns="45720" numCol="1" spcCol="0" rtlCol="0" fromWordArt="0" anchor="ctr" anchorCtr="0" forceAA="0" compatLnSpc="1">
+                        <a:prstTxWarp prst="textNoShape">
+                          <a:avLst/>
+                        </a:prstTxWarp>
+                        <a:noAutofit/>
+                      </wps:bodyPr>
+                    </wps:wsp>
+                  </a:graphicData>
+                </a:graphic>
+                <wp14:sizeRelH relativeFrom="margin">
+                  <wp14:pctWidth>0</wp14:pctWidth>
+                </wp14:sizeRelH>
+              </wp:anchor>
+            </w:drawing>
+          </mc:Choice>
+          <mc:Fallback>
+            <w:pict>
+              <v:rect w14:anchorId="1D9AF34B" id="Rectangle 11" o:spid="_x0000_s1026" style="position:absolute;margin-left:202.2pt;margin-top:46.75pt;width:141pt;height:88pt;z-index:251663360;visibility:visible;mso-wrap-style:square;mso-width-percent:0;mso-wrap-distance-left:9pt;mso-wrap-distance-top:0;mso-wrap-distance-right:9pt;mso-wrap-distance-bottom:0;mso-position-horizontal:absolute;mso-position-horizontal-relative:text;mso-position-vertical:absolute;mso-position-vertical-relative:text;mso-width-percent:0;mso-width-relative:margin;v-text-anchor:middle" o:gfxdata="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" filled="f" strokecolor="red" strokeweight="2.25pt"/>
+            </w:pict>
+          </mc:Fallback>
+        </mc:AlternateContent>
+      </w:r>
+      <w:r>
+        <w:rPr>
+          <w:noProof/>
+        </w:rPr>
+        <mc:AlternateContent>
+          <mc:Choice Requires="wps">
+            <w:drawing>
+              <wp:anchor distT="0" distB="0" distL="114300" distR="114300" simplePos="0" relativeHeight="251665408" behindDoc="0" locked="0" layoutInCell="1" allowOverlap="1" wp14:anchorId="615619D1" wp14:editId="1EDE9B84">
+                <wp:simplePos x="0" y="0"/>
+                <wp:positionH relativeFrom="column">
+                  <wp:posOffset>2548890</wp:posOffset>
+                </wp:positionH>
+                <wp:positionV relativeFrom="paragraph">
+                  <wp:posOffset>1706245</wp:posOffset>
+                </wp:positionV>
+                <wp:extent cx="1762760" cy="647700"/>
+                <wp:effectExtent l="19050" t="19050" r="27940" b="19050"/>
                 <wp:wrapNone/>
                 <wp:docPr id="13" name="Rectangle 13"/>
                 <wp:cNvGraphicFramePr/>
@@ -1119,7 +1196,7 @@
                       <wps:spPr>
                         <a:xfrm>
                           <a:off x="0" y="0"/>
-                          <a:ext cx="1530350" cy="598593"/>
+                          <a:ext cx="1762760" cy="647700"/>
                         </a:xfrm>
                         <a:prstGeom prst="rect">
                           <a:avLst/>
@@ -1167,7 +1244,7 @@
           </mc:Choice>
           <mc:Fallback>
             <w:pict>
-              <v:rect w14:anchorId="2E222461" id="Rectangle 13" o:spid="_x0000_s1026" style="position:absolute;margin-left:190.15pt;margin-top:157.35pt;width:120.5pt;height:47.15pt;z-index:251665408;visibility:visible;mso-wrap-style:square;mso-width-percent:0;mso-height-percent:0;mso-wrap-distance-left:9pt;mso-wrap-distance-top:0;mso-wrap-distance-right:9pt;mso-wrap-distance-bottom:0;mso-position-horizontal:absolute;mso-position-horizontal-relative:text;mso-position-vertical:absolute;mso-position-vertical-relative:text;mso-width-percent:0;mso-height-percent:0;mso-width-relative:margin;mso-height-relative:margin;v-text-anchor:middle" o:gfxdata="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" filled="f" strokecolor="#00b0f0" strokeweight="2.25pt"/>
+              <v:rect w14:anchorId="5C167AAF" id="Rectangle 13" o:spid="_x0000_s1026" style="position:absolute;margin-left:200.7pt;margin-top:134.35pt;width:138.8pt;height:51pt;z-index:251665408;visibility:visible;mso-wrap-style:square;mso-width-percent:0;mso-height-percent:0;mso-wrap-distance-left:9pt;mso-wrap-distance-top:0;mso-wrap-distance-right:9pt;mso-wrap-distance-bottom:0;mso-position-horizontal:absolute;mso-position-horizontal-relative:text;mso-position-vertical:absolute;mso-position-vertical-relative:text;mso-width-percent:0;mso-height-percent:0;mso-width-relative:margin;mso-height-relative:margin;v-text-anchor:middle" o:gfxdata="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" filled="f" strokecolor="#00b0f0" strokeweight="2.25pt"/>
             </w:pict>
           </mc:Fallback>
         </mc:AlternateContent>
@@ -1179,18 +1256,18 @@
         <mc:AlternateContent>
           <mc:Choice Requires="wps">
             <w:drawing>
-              <wp:anchor distT="0" distB="0" distL="114300" distR="114300" simplePos="0" relativeHeight="251664384" behindDoc="0" locked="0" layoutInCell="1" allowOverlap="1" wp14:anchorId="570EC175" wp14:editId="1CB60602">
+              <wp:anchor distT="0" distB="0" distL="114300" distR="114300" simplePos="0" relativeHeight="251666432" behindDoc="0" locked="0" layoutInCell="1" allowOverlap="1" wp14:anchorId="310B39DB" wp14:editId="545A49A8">
                 <wp:simplePos x="0" y="0"/>
                 <wp:positionH relativeFrom="column">
-                  <wp:posOffset>1513417</wp:posOffset>
+                  <wp:posOffset>563880</wp:posOffset>
                 </wp:positionH>
                 <wp:positionV relativeFrom="paragraph">
-                  <wp:posOffset>571712</wp:posOffset>
+                  <wp:posOffset>2540635</wp:posOffset>
                 </wp:positionV>
-                <wp:extent cx="719667" cy="992716"/>
-                <wp:effectExtent l="19050" t="19050" r="23495" b="17145"/>
+                <wp:extent cx="3260090" cy="1661160"/>
+                <wp:effectExtent l="19050" t="19050" r="16510" b="15240"/>
                 <wp:wrapNone/>
-                <wp:docPr id="12" name="Rectangle 12"/>
+                <wp:docPr id="14" name="Rectangle 14"/>
                 <wp:cNvGraphicFramePr/>
                 <a:graphic xmlns:a="http://schemas.openxmlformats.org/drawingml/2006/main">
                   <a:graphicData uri="http://schemas.microsoft.com/office/word/2010/wordprocessingShape">
@@ -1199,7 +1276,7 @@
                       <wps:spPr>
                         <a:xfrm>
                           <a:off x="0" y="0"/>
-                          <a:ext cx="719667" cy="992716"/>
+                          <a:ext cx="3260090" cy="1661160"/>
                         </a:xfrm>
                         <a:prstGeom prst="rect">
                           <a:avLst/>
@@ -1207,84 +1284,7 @@
                         <a:noFill/>
                         <a:ln w="28575">
                           <a:solidFill>
-                            <a:srgbClr val="7030A0"/>
-                          </a:solidFill>
-                        </a:ln>
-                      </wps:spPr>
-                      <wps:style>
-                        <a:lnRef idx="2">
-                          <a:schemeClr val="accent1">
-                            <a:shade val="50000"/>
-                          </a:schemeClr>
-                        </a:lnRef>
-                        <a:fillRef idx="1">
-                          <a:schemeClr val="accent1"/>
-                        </a:fillRef>
-                        <a:effectRef idx="0">
-                          <a:schemeClr val="accent1"/>
-                        </a:effectRef>
-                        <a:fontRef idx="minor">
-                          <a:schemeClr val="lt1"/>
-                        </a:fontRef>
-                      </wps:style>
-                      <wps:bodyPr rot="0" spcFirstLastPara="0" vertOverflow="overflow" horzOverflow="overflow" vert="horz" wrap="square" lIns="91440" tIns="45720" rIns="91440" bIns="45720" numCol="1" spcCol="0" rtlCol="0" fromWordArt="0" anchor="ctr" anchorCtr="0" forceAA="0" compatLnSpc="1">
-                        <a:prstTxWarp prst="textNoShape">
-                          <a:avLst/>
-                        </a:prstTxWarp>
-                        <a:noAutofit/>
-                      </wps:bodyPr>
-                    </wps:wsp>
-                  </a:graphicData>
-                </a:graphic>
-                <wp14:sizeRelV relativeFrom="margin">
-                  <wp14:pctHeight>0</wp14:pctHeight>
-                </wp14:sizeRelV>
-              </wp:anchor>
-            </w:drawing>
-          </mc:Choice>
-          <mc:Fallback>
-            <w:pict>
-              <v:rect w14:anchorId="6B1FEBBF" id="Rectangle 12" o:spid="_x0000_s1026" style="position:absolute;margin-left:119.15pt;margin-top:45pt;width:56.65pt;height:78.15pt;z-index:251664384;visibility:visible;mso-wrap-style:square;mso-height-percent:0;mso-wrap-distance-left:9pt;mso-wrap-distance-top:0;mso-wrap-distance-right:9pt;mso-wrap-distance-bottom:0;mso-position-horizontal:absolute;mso-position-horizontal-relative:text;mso-position-vertical:absolute;mso-position-vertical-relative:text;mso-height-percent:0;mso-height-relative:margin;v-text-anchor:middle" o:gfxdata="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" filled="f" strokecolor="#7030a0" strokeweight="2.25pt"/>
-            </w:pict>
-          </mc:Fallback>
-        </mc:AlternateContent>
-      </w:r>
-      <w:r>
-        <w:rPr>
-          <w:noProof/>
-        </w:rPr>
-        <mc:AlternateContent>
-          <mc:Choice Requires="wps">
-            <w:drawing>
-              <wp:anchor distT="0" distB="0" distL="114300" distR="114300" simplePos="0" relativeHeight="251663360" behindDoc="0" locked="0" layoutInCell="1" allowOverlap="1" wp14:anchorId="3DD8F3DF" wp14:editId="1888E3AD">
-                <wp:simplePos x="0" y="0"/>
-                <wp:positionH relativeFrom="column">
-                  <wp:posOffset>2273300</wp:posOffset>
-                </wp:positionH>
-                <wp:positionV relativeFrom="paragraph">
-                  <wp:posOffset>594995</wp:posOffset>
-                </wp:positionV>
-                <wp:extent cx="1854200" cy="1117600"/>
-                <wp:effectExtent l="19050" t="19050" r="12700" b="25400"/>
-                <wp:wrapNone/>
-                <wp:docPr id="11" name="Rectangle 11"/>
-                <wp:cNvGraphicFramePr/>
-                <a:graphic xmlns:a="http://schemas.openxmlformats.org/drawingml/2006/main">
-                  <a:graphicData uri="http://schemas.microsoft.com/office/word/2010/wordprocessingShape">
-                    <wps:wsp>
-                      <wps:cNvSpPr/>
-                      <wps:spPr>
-                        <a:xfrm>
-                          <a:off x="0" y="0"/>
-                          <a:ext cx="1854200" cy="1117600"/>
-                        </a:xfrm>
-                        <a:prstGeom prst="rect">
-                          <a:avLst/>
-                        </a:prstGeom>
-                        <a:noFill/>
-                        <a:ln w="28575">
-                          <a:solidFill>
-                            <a:srgbClr val="FF0000"/>
+                            <a:srgbClr val="92D050"/>
                           </a:solidFill>
                         </a:ln>
                       </wps:spPr>
@@ -1318,7 +1318,7 @@
           </mc:Choice>
           <mc:Fallback>
             <w:pict>
-              <v:rect w14:anchorId="7CF9F9A3" id="Rectangle 11" o:spid="_x0000_s1026" style="position:absolute;margin-left:179pt;margin-top:46.85pt;width:146pt;height:88pt;z-index:251663360;visibility:visible;mso-wrap-style:square;mso-wrap-distance-left:9pt;mso-wrap-distance-top:0;mso-wrap-distance-right:9pt;mso-wrap-distance-bottom:0;mso-position-horizontal:absolute;mso-position-horizontal-relative:text;mso-position-vertical:absolute;mso-position-vertical-relative:text;v-text-anchor:middle" o:gfxdata="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" filled="f" strokecolor="red" strokeweight="2.25pt"/>
+              <v:rect w14:anchorId="5CE516A8" id="Rectangle 14" o:spid="_x0000_s1026" style="position:absolute;margin-left:44.4pt;margin-top:200.05pt;width:256.7pt;height:130.8pt;z-index:251666432;visibility:visible;mso-wrap-style:square;mso-wrap-distance-left:9pt;mso-wrap-distance-top:0;mso-wrap-distance-right:9pt;mso-wrap-distance-bottom:0;mso-position-horizontal:absolute;mso-position-horizontal-relative:text;mso-position-vertical:absolute;mso-position-vertical-relative:text;v-text-anchor:middle" o:gfxdata="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" filled="f" strokecolor="#92d050" strokeweight="2.25pt"/>
             </w:pict>
           </mc:Fallback>
         </mc:AlternateContent>
@@ -1330,18 +1330,18 @@
         <mc:AlternateContent>
           <mc:Choice Requires="wps">
             <w:drawing>
-              <wp:anchor distT="0" distB="0" distL="114300" distR="114300" simplePos="0" relativeHeight="251661312" behindDoc="0" locked="0" layoutInCell="1" allowOverlap="1" wp14:anchorId="56BD1831" wp14:editId="5E8EE644">
+              <wp:anchor distT="0" distB="0" distL="114300" distR="114300" simplePos="0" relativeHeight="251659264" behindDoc="0" locked="0" layoutInCell="1" allowOverlap="1" wp14:anchorId="08F39B9B" wp14:editId="4D10F284">
                 <wp:simplePos x="0" y="0"/>
                 <wp:positionH relativeFrom="column">
-                  <wp:posOffset>1680633</wp:posOffset>
+                  <wp:posOffset>45720</wp:posOffset>
                 </wp:positionH>
                 <wp:positionV relativeFrom="paragraph">
-                  <wp:posOffset>1733762</wp:posOffset>
+                  <wp:posOffset>494665</wp:posOffset>
                 </wp:positionV>
-                <wp:extent cx="495300" cy="215900"/>
-                <wp:effectExtent l="0" t="0" r="19050" b="12700"/>
+                <wp:extent cx="4301490" cy="1932305"/>
+                <wp:effectExtent l="19050" t="19050" r="22860" b="10795"/>
                 <wp:wrapNone/>
-                <wp:docPr id="7" name="Rectangle 7"/>
+                <wp:docPr id="2" name="Rectangle 2"/>
                 <wp:cNvGraphicFramePr/>
                 <a:graphic xmlns:a="http://schemas.openxmlformats.org/drawingml/2006/main">
                   <a:graphicData uri="http://schemas.microsoft.com/office/word/2010/wordprocessingShape">
@@ -1350,32 +1350,30 @@
                       <wps:spPr>
                         <a:xfrm>
                           <a:off x="0" y="0"/>
-                          <a:ext cx="495300" cy="215900"/>
+                          <a:ext cx="4301490" cy="1932305"/>
                         </a:xfrm>
                         <a:prstGeom prst="rect">
                           <a:avLst/>
                         </a:prstGeom>
                         <a:noFill/>
-                        <a:ln>
+                        <a:ln w="28575">
                           <a:solidFill>
-                            <a:srgbClr val="0070C0"/>
+                            <a:srgbClr val="FFC000"/>
                           </a:solidFill>
                         </a:ln>
                       </wps:spPr>
                       <wps:style>
                         <a:lnRef idx="2">
-                          <a:schemeClr val="accent1">
-                            <a:shade val="50000"/>
-                          </a:schemeClr>
+                          <a:schemeClr val="accent6"/>
                         </a:lnRef>
                         <a:fillRef idx="1">
-                          <a:schemeClr val="accent1"/>
+                          <a:schemeClr val="lt1"/>
                         </a:fillRef>
                         <a:effectRef idx="0">
-                          <a:schemeClr val="accent1"/>
+                          <a:schemeClr val="accent6"/>
                         </a:effectRef>
                         <a:fontRef idx="minor">
-                          <a:schemeClr val="lt1"/>
+                          <a:schemeClr val="dk1"/>
                         </a:fontRef>
                       </wps:style>
                       <wps:bodyPr rot="0" spcFirstLastPara="0" vertOverflow="overflow" horzOverflow="overflow" vert="horz" wrap="square" lIns="91440" tIns="45720" rIns="91440" bIns="45720" numCol="1" spcCol="0" rtlCol="0" fromWordArt="0" anchor="ctr" anchorCtr="0" forceAA="0" compatLnSpc="1">
@@ -1387,12 +1385,18 @@
                     </wps:wsp>
                   </a:graphicData>
                 </a:graphic>
+                <wp14:sizeRelH relativeFrom="margin">
+                  <wp14:pctWidth>0</wp14:pctWidth>
+                </wp14:sizeRelH>
+                <wp14:sizeRelV relativeFrom="margin">
+                  <wp14:pctHeight>0</wp14:pctHeight>
+                </wp14:sizeRelV>
               </wp:anchor>
             </w:drawing>
           </mc:Choice>
           <mc:Fallback>
             <w:pict>
-              <v:rect w14:anchorId="024967D4" id="Rectangle 7" o:spid="_x0000_s1026" style="position:absolute;margin-left:132.35pt;margin-top:136.5pt;width:39pt;height:17pt;z-index:251661312;visibility:visible;mso-wrap-style:square;mso-wrap-distance-left:9pt;mso-wrap-distance-top:0;mso-wrap-distance-right:9pt;mso-wrap-distance-bottom:0;mso-position-horizontal:absolute;mso-position-horizontal-relative:text;mso-position-vertical:absolute;mso-position-vertical-relative:text;v-text-anchor:middle" o:gfxdata="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" filled="f" strokecolor="#0070c0" strokeweight="1pt"/>
+              <v:rect w14:anchorId="05A57925" id="Rectangle 2" o:spid="_x0000_s1026" style="position:absolute;margin-left:3.6pt;margin-top:38.95pt;width:338.7pt;height:152.15pt;z-index:251659264;visibility:visible;mso-wrap-style:square;mso-width-percent:0;mso-height-percent:0;mso-wrap-distance-left:9pt;mso-wrap-distance-top:0;mso-wrap-distance-right:9pt;mso-wrap-distance-bottom:0;mso-position-horizontal:absolute;mso-position-horizontal-relative:text;mso-position-vertical:absolute;mso-position-vertical-relative:text;mso-width-percent:0;mso-height-percent:0;mso-width-relative:margin;mso-height-relative:margin;v-text-anchor:middle" o:gfxdata="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" filled="f" strokecolor="#ffc000" strokeweight="2.25pt"/>
             </w:pict>
           </mc:Fallback>
         </mc:AlternateContent>
@@ -1404,16 +1408,16 @@
         <mc:AlternateContent>
           <mc:Choice Requires="wps">
             <w:drawing>
-              <wp:anchor distT="0" distB="0" distL="114300" distR="114300" simplePos="0" relativeHeight="251660288" behindDoc="0" locked="0" layoutInCell="1" allowOverlap="1" wp14:anchorId="257B7033" wp14:editId="1D49E7C8">
+              <wp:anchor distT="0" distB="0" distL="114300" distR="114300" simplePos="0" relativeHeight="251660288" behindDoc="0" locked="0" layoutInCell="1" allowOverlap="1" wp14:anchorId="257B7033" wp14:editId="2AE68AA0">
                 <wp:simplePos x="0" y="0"/>
-                <wp:positionH relativeFrom="column">
-                  <wp:posOffset>-16933</wp:posOffset>
+                <wp:positionH relativeFrom="margin">
+                  <wp:posOffset>26670</wp:posOffset>
                 </wp:positionH>
                 <wp:positionV relativeFrom="paragraph">
-                  <wp:posOffset>493395</wp:posOffset>
+                  <wp:posOffset>445135</wp:posOffset>
                 </wp:positionV>
-                <wp:extent cx="5981700" cy="3898900"/>
-                <wp:effectExtent l="38100" t="19050" r="38100" b="44450"/>
+                <wp:extent cx="6050280" cy="3898900"/>
+                <wp:effectExtent l="38100" t="19050" r="45720" b="44450"/>
                 <wp:wrapNone/>
                 <wp:docPr id="6" name="Freeform: Shape 6"/>
                 <wp:cNvGraphicFramePr/>
@@ -1424,7 +1428,7 @@
                       <wps:spPr>
                         <a:xfrm>
                           <a:off x="0" y="0"/>
-                          <a:ext cx="5981700" cy="3898900"/>
+                          <a:ext cx="6050280" cy="3898900"/>
                         </a:xfrm>
                         <a:custGeom>
                           <a:avLst/>
@@ -1530,14 +1534,18 @@
                     </wps:wsp>
                   </a:graphicData>
                 </a:graphic>
+                <wp14:sizeRelH relativeFrom="margin">
+                  <wp14:pctWidth>0</wp14:pctWidth>
+                </wp14:sizeRelH>
               </wp:anchor>
             </w:drawing>
           </mc:Choice>
           <mc:Fallback>
             <w:pict>
-              <v:shape w14:anchorId="5FF59738" id="Freeform: Shape 6" o:spid="_x0000_s1026" style="position:absolute;margin-left:-1.35pt;margin-top:38.85pt;width:471pt;height:307pt;z-index:251660288;visibility:visible;mso-wrap-style:square;mso-wrap-distance-left:9pt;mso-wrap-distance-top:0;mso-wrap-distance-right:9pt;mso-wrap-distance-bottom:0;mso-position-horizontal:absolute;mso-position-horizontal-relative:text;mso-position-vertical:absolute;mso-position-vertical-relative:text;v-text-anchor:middle" coordsize="5981700,3898900" o:gfxdata="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" path="m4258733,l5981700,v-1411,1299633,-2823,2599267,-4234,3898900l,3869267,16933,1955800r4292600,12700l4258733,xe" filled="f" strokecolor="#00b050" strokeweight="2.25pt">
+              <v:shape w14:anchorId="2493F813" id="Freeform: Shape 6" o:spid="_x0000_s1026" style="position:absolute;margin-left:2.1pt;margin-top:35.05pt;width:476.4pt;height:307pt;z-index:251660288;visibility:visible;mso-wrap-style:square;mso-width-percent:0;mso-wrap-distance-left:9pt;mso-wrap-distance-top:0;mso-wrap-distance-right:9pt;mso-wrap-distance-bottom:0;mso-position-horizontal:absolute;mso-position-horizontal-relative:margin;mso-position-vertical:absolute;mso-position-vertical-relative:text;mso-width-percent:0;mso-width-relative:margin;v-text-anchor:middle" coordsize="5981700,3898900" o:gfxdata="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" path="m4258733,l5981700,v-1411,1299633,-2823,2599267,-4234,3898900l,3869267,16933,1955800r4292600,12700l4258733,xe" filled="f" strokecolor="#00b050" strokeweight="2.25pt">
                 <v:stroke joinstyle="miter"/>
-                <v:path arrowok="t" o:connecttype="custom" o:connectlocs="4258733,0;5981700,0;5977466,3898900;0,3869267;16933,1955800;4309533,1968500;4258733,0" o:connectangles="0,0,0,0,0,0,0"/>
+                <v:path arrowok="t" o:connecttype="custom" o:connectlocs="4307559,0;6050280,0;6045997,3898900;0,3869267;17127,1955800;4358942,1968500;4307559,0" o:connectangles="0,0,0,0,0,0,0"/>
+                <w10:wrap anchorx="margin"/>
               </v:shape>
             </w:pict>
           </mc:Fallback>
@@ -1550,18 +1558,18 @@
         <mc:AlternateContent>
           <mc:Choice Requires="wps">
             <w:drawing>
-              <wp:anchor distT="0" distB="0" distL="114300" distR="114300" simplePos="0" relativeHeight="251659264" behindDoc="0" locked="0" layoutInCell="1" allowOverlap="1" wp14:anchorId="08F39B9B" wp14:editId="46658E8B">
+              <wp:anchor distT="0" distB="0" distL="114300" distR="114300" simplePos="0" relativeHeight="251667456" behindDoc="0" locked="0" layoutInCell="1" allowOverlap="1" wp14:anchorId="73CD40E6" wp14:editId="28E8ECBE">
                 <wp:simplePos x="0" y="0"/>
                 <wp:positionH relativeFrom="column">
-                  <wp:posOffset>44450</wp:posOffset>
+                  <wp:posOffset>87630</wp:posOffset>
                 </wp:positionH>
                 <wp:positionV relativeFrom="paragraph">
-                  <wp:posOffset>495512</wp:posOffset>
+                  <wp:posOffset>3260725</wp:posOffset>
                 </wp:positionV>
-                <wp:extent cx="4161366" cy="1932516"/>
-                <wp:effectExtent l="19050" t="19050" r="10795" b="10795"/>
+                <wp:extent cx="403860" cy="541020"/>
+                <wp:effectExtent l="19050" t="19050" r="15240" b="11430"/>
                 <wp:wrapNone/>
-                <wp:docPr id="2" name="Rectangle 2"/>
+                <wp:docPr id="15" name="Rectangle 15"/>
                 <wp:cNvGraphicFramePr/>
                 <a:graphic xmlns:a="http://schemas.openxmlformats.org/drawingml/2006/main">
                   <a:graphicData uri="http://schemas.microsoft.com/office/word/2010/wordprocessingShape">
@@ -1570,7 +1578,7 @@
                       <wps:spPr>
                         <a:xfrm>
                           <a:off x="0" y="0"/>
-                          <a:ext cx="4161366" cy="1932516"/>
+                          <a:ext cx="403860" cy="541020"/>
                         </a:xfrm>
                         <a:prstGeom prst="rect">
                           <a:avLst/>
@@ -1578,22 +1586,98 @@
                         <a:noFill/>
                         <a:ln w="28575">
                           <a:solidFill>
-                            <a:srgbClr val="FFC000"/>
+                            <a:srgbClr val="C00000"/>
                           </a:solidFill>
                         </a:ln>
                       </wps:spPr>
                       <wps:style>
                         <a:lnRef idx="2">
-                          <a:schemeClr val="accent6"/>
+                          <a:schemeClr val="accent1">
+                            <a:shade val="50000"/>
+                          </a:schemeClr>
                         </a:lnRef>
                         <a:fillRef idx="1">
-                          <a:schemeClr val="lt1"/>
+                          <a:schemeClr val="accent1"/>
                         </a:fillRef>
                         <a:effectRef idx="0">
-                          <a:schemeClr val="accent6"/>
+                          <a:schemeClr val="accent1"/>
                         </a:effectRef>
                         <a:fontRef idx="minor">
-                          <a:schemeClr val="dk1"/>
+                          <a:schemeClr val="lt1"/>
+                        </a:fontRef>
+                      </wps:style>
+                      <wps:bodyPr rot="0" spcFirstLastPara="0" vertOverflow="overflow" horzOverflow="overflow" vert="horz" wrap="square" lIns="91440" tIns="45720" rIns="91440" bIns="45720" numCol="1" spcCol="0" rtlCol="0" fromWordArt="0" anchor="ctr" anchorCtr="0" forceAA="0" compatLnSpc="1">
+                        <a:prstTxWarp prst="textNoShape">
+                          <a:avLst/>
+                        </a:prstTxWarp>
+                        <a:noAutofit/>
+                      </wps:bodyPr>
+                    </wps:wsp>
+                  </a:graphicData>
+                </a:graphic>
+              </wp:anchor>
+            </w:drawing>
+          </mc:Choice>
+          <mc:Fallback>
+            <w:pict>
+              <v:rect w14:anchorId="1390357E" id="Rectangle 15" o:spid="_x0000_s1026" style="position:absolute;margin-left:6.9pt;margin-top:256.75pt;width:31.8pt;height:42.6pt;z-index:251667456;visibility:visible;mso-wrap-style:square;mso-wrap-distance-left:9pt;mso-wrap-distance-top:0;mso-wrap-distance-right:9pt;mso-wrap-distance-bottom:0;mso-position-horizontal:absolute;mso-position-horizontal-relative:text;mso-position-vertical:absolute;mso-position-vertical-relative:text;v-text-anchor:middle" o:gfxdata="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" filled="f" strokecolor="#c00000" strokeweight="2.25pt"/>
+            </w:pict>
+          </mc:Fallback>
+        </mc:AlternateContent>
+      </w:r>
+      <w:r>
+        <w:rPr>
+          <w:noProof/>
+        </w:rPr>
+        <mc:AlternateContent>
+          <mc:Choice Requires="wps">
+            <w:drawing>
+              <wp:anchor distT="0" distB="0" distL="114300" distR="114300" simplePos="0" relativeHeight="251664384" behindDoc="0" locked="0" layoutInCell="1" allowOverlap="1" wp14:anchorId="570EC175" wp14:editId="30C6713F">
+                <wp:simplePos x="0" y="0"/>
+                <wp:positionH relativeFrom="column">
+                  <wp:posOffset>1513417</wp:posOffset>
+                </wp:positionH>
+                <wp:positionV relativeFrom="paragraph">
+                  <wp:posOffset>571712</wp:posOffset>
+                </wp:positionV>
+                <wp:extent cx="719667" cy="992716"/>
+                <wp:effectExtent l="19050" t="19050" r="23495" b="17145"/>
+                <wp:wrapNone/>
+                <wp:docPr id="12" name="Rectangle 12"/>
+                <wp:cNvGraphicFramePr/>
+                <a:graphic xmlns:a="http://schemas.openxmlformats.org/drawingml/2006/main">
+                  <a:graphicData uri="http://schemas.microsoft.com/office/word/2010/wordprocessingShape">
+                    <wps:wsp>
+                      <wps:cNvSpPr/>
+                      <wps:spPr>
+                        <a:xfrm>
+                          <a:off x="0" y="0"/>
+                          <a:ext cx="719667" cy="992716"/>
+                        </a:xfrm>
+                        <a:prstGeom prst="rect">
+                          <a:avLst/>
+                        </a:prstGeom>
+                        <a:noFill/>
+                        <a:ln w="28575">
+                          <a:solidFill>
+                            <a:srgbClr val="7030A0"/>
+                          </a:solidFill>
+                        </a:ln>
+                      </wps:spPr>
+                      <wps:style>
+                        <a:lnRef idx="2">
+                          <a:schemeClr val="accent1">
+                            <a:shade val="50000"/>
+                          </a:schemeClr>
+                        </a:lnRef>
+                        <a:fillRef idx="1">
+                          <a:schemeClr val="accent1"/>
+                        </a:fillRef>
+                        <a:effectRef idx="0">
+                          <a:schemeClr val="accent1"/>
+                        </a:effectRef>
+                        <a:fontRef idx="minor">
+                          <a:schemeClr val="lt1"/>
                         </a:fontRef>
                       </wps:style>
                       <wps:bodyPr rot="0" spcFirstLastPara="0" vertOverflow="overflow" horzOverflow="overflow" vert="horz" wrap="square" lIns="91440" tIns="45720" rIns="91440" bIns="45720" numCol="1" spcCol="0" rtlCol="0" fromWordArt="0" anchor="ctr" anchorCtr="0" forceAA="0" compatLnSpc="1">
@@ -1613,12 +1697,86 @@
           </mc:Choice>
           <mc:Fallback>
             <w:pict>
-              <v:rect w14:anchorId="1554F3D6" id="Rectangle 2" o:spid="_x0000_s1026" style="position:absolute;margin-left:3.5pt;margin-top:39pt;width:327.65pt;height:152.15pt;z-index:251659264;visibility:visible;mso-wrap-style:square;mso-height-percent:0;mso-wrap-distance-left:9pt;mso-wrap-distance-top:0;mso-wrap-distance-right:9pt;mso-wrap-distance-bottom:0;mso-position-horizontal:absolute;mso-position-horizontal-relative:text;mso-position-vertical:absolute;mso-position-vertical-relative:text;mso-height-percent:0;mso-height-relative:margin;v-text-anchor:middle" o:gfxdata="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" filled="f" strokecolor="#ffc000" strokeweight="2.25pt"/>
+              <v:rect w14:anchorId="2A63A06A" id="Rectangle 12" o:spid="_x0000_s1026" style="position:absolute;margin-left:119.15pt;margin-top:45pt;width:56.65pt;height:78.15pt;z-index:251664384;visibility:visible;mso-wrap-style:square;mso-height-percent:0;mso-wrap-distance-left:9pt;mso-wrap-distance-top:0;mso-wrap-distance-right:9pt;mso-wrap-distance-bottom:0;mso-position-horizontal:absolute;mso-position-horizontal-relative:text;mso-position-vertical:absolute;mso-position-vertical-relative:text;mso-height-percent:0;mso-height-relative:margin;v-text-anchor:middle" o:gfxdata="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" filled="f" strokecolor="#7030a0" strokeweight="2.25pt"/>
             </w:pict>
           </mc:Fallback>
         </mc:AlternateContent>
       </w:r>
       <w:r>
+        <w:rPr>
+          <w:noProof/>
+        </w:rPr>
+        <mc:AlternateContent>
+          <mc:Choice Requires="wps">
+            <w:drawing>
+              <wp:anchor distT="0" distB="0" distL="114300" distR="114300" simplePos="0" relativeHeight="251661312" behindDoc="0" locked="0" layoutInCell="1" allowOverlap="1" wp14:anchorId="56BD1831" wp14:editId="4A0F01C3">
+                <wp:simplePos x="0" y="0"/>
+                <wp:positionH relativeFrom="column">
+                  <wp:posOffset>1680633</wp:posOffset>
+                </wp:positionH>
+                <wp:positionV relativeFrom="paragraph">
+                  <wp:posOffset>1733762</wp:posOffset>
+                </wp:positionV>
+                <wp:extent cx="495300" cy="215900"/>
+                <wp:effectExtent l="0" t="0" r="19050" b="12700"/>
+                <wp:wrapNone/>
+                <wp:docPr id="7" name="Rectangle 7"/>
+                <wp:cNvGraphicFramePr/>
+                <a:graphic xmlns:a="http://schemas.openxmlformats.org/drawingml/2006/main">
+                  <a:graphicData uri="http://schemas.microsoft.com/office/word/2010/wordprocessingShape">
+                    <wps:wsp>
+                      <wps:cNvSpPr/>
+                      <wps:spPr>
+                        <a:xfrm>
+                          <a:off x="0" y="0"/>
+                          <a:ext cx="495300" cy="215900"/>
+                        </a:xfrm>
+                        <a:prstGeom prst="rect">
+                          <a:avLst/>
+                        </a:prstGeom>
+                        <a:noFill/>
+                        <a:ln>
+                          <a:solidFill>
+                            <a:srgbClr val="0070C0"/>
+                          </a:solidFill>
+                        </a:ln>
+                      </wps:spPr>
+                      <wps:style>
+                        <a:lnRef idx="2">
+                          <a:schemeClr val="accent1">
+                            <a:shade val="50000"/>
+                          </a:schemeClr>
+                        </a:lnRef>
+                        <a:fillRef idx="1">
+                          <a:schemeClr val="accent1"/>
+                        </a:fillRef>
+                        <a:effectRef idx="0">
+                          <a:schemeClr val="accent1"/>
+                        </a:effectRef>
+                        <a:fontRef idx="minor">
+                          <a:schemeClr val="lt1"/>
+                        </a:fontRef>
+                      </wps:style>
+                      <wps:bodyPr rot="0" spcFirstLastPara="0" vertOverflow="overflow" horzOverflow="overflow" vert="horz" wrap="square" lIns="91440" tIns="45720" rIns="91440" bIns="45720" numCol="1" spcCol="0" rtlCol="0" fromWordArt="0" anchor="ctr" anchorCtr="0" forceAA="0" compatLnSpc="1">
+                        <a:prstTxWarp prst="textNoShape">
+                          <a:avLst/>
+                        </a:prstTxWarp>
+                        <a:noAutofit/>
+                      </wps:bodyPr>
+                    </wps:wsp>
+                  </a:graphicData>
+                </a:graphic>
+              </wp:anchor>
+            </w:drawing>
+          </mc:Choice>
+          <mc:Fallback>
+            <w:pict>
+              <v:rect w14:anchorId="6DDF8BEB" id="Rectangle 7" o:spid="_x0000_s1026" style="position:absolute;margin-left:132.35pt;margin-top:136.5pt;width:39pt;height:17pt;z-index:251661312;visibility:visible;mso-wrap-style:square;mso-wrap-distance-left:9pt;mso-wrap-distance-top:0;mso-wrap-distance-right:9pt;mso-wrap-distance-bottom:0;mso-position-horizontal:absolute;mso-position-horizontal-relative:text;mso-position-vertical:absolute;mso-position-vertical-relative:text;v-text-anchor:middle" o:gfxdata="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" filled="f" strokecolor="#0070c0" strokeweight="1pt"/>
+            </w:pict>
+          </mc:Fallback>
+        </mc:AlternateContent>
+      </w:r>
+      <w:r>
         <w:tab/>
       </w:r>
       <w:r>
@@ -1629,9 +1787,9 @@
           <w:noProof/>
         </w:rPr>
         <w:drawing>
-          <wp:inline distT="0" distB="0" distL="0" distR="0" wp14:anchorId="43E1FAB4" wp14:editId="57F8246D">
-            <wp:extent cx="5943600" cy="3977005"/>
-            <wp:effectExtent l="0" t="0" r="0" b="4445"/>
+          <wp:inline distT="0" distB="0" distL="0" distR="0" wp14:anchorId="43E1FAB4" wp14:editId="5B18F673">
+            <wp:extent cx="5943600" cy="3959038"/>
+            <wp:effectExtent l="0" t="0" r="0" b="3810"/>
             <wp:docPr id="1" name="Picture 1"/>
             <wp:cNvGraphicFramePr>
               <a:graphicFrameLocks xmlns:a="http://schemas.openxmlformats.org/drawingml/2006/main" noChangeAspect="1"/>
@@ -1644,7 +1802,13 @@
                     <pic:cNvPicPr/>
                   </pic:nvPicPr>
                   <pic:blipFill>
-                    <a:blip r:embed="rId15"/>
+                    <a:blip r:embed="rId15" cstate="print">
+                      <a:extLst>
+                        <a:ext uri="{28A0092B-C50C-407E-A947-70E740481C1C}">
+                          <a14:useLocalDpi xmlns:a14="http://schemas.microsoft.com/office/drawing/2010/main" val="0"/>
+                        </a:ext>
+                      </a:extLst>
+                    </a:blip>
                     <a:stretch>
                       <a:fillRect/>
                     </a:stretch>
@@ -1652,7 +1816,7 @@
                   <pic:spPr>
                     <a:xfrm>
                       <a:off x="0" y="0"/>
-                      <a:ext cx="5943600" cy="3977005"/>
+                      <a:ext cx="5943600" cy="3959038"/>
                     </a:xfrm>
                     <a:prstGeom prst="rect">
                       <a:avLst/>
@@ -1679,6 +1843,8 @@
         </w:rPr>
         <w:t>The UI elements marked in orange control the function generator part of the testing platform. (Ignore the “Oscilloscope Capture” header)</w:t>
       </w:r>
+      <w:bookmarkStart w:id="0" w:name="_GoBack"/>
+      <w:bookmarkEnd w:id="0"/>
     </w:p>
     <w:p>
       <w:pPr>
@@ -2014,10 +2180,215 @@
     </w:p>
     <w:p>
       <w:pPr>
+        <w:rPr>
+          <w:sz w:val="24"/>
+          <w:szCs w:val="24"/>
+        </w:rPr>
+      </w:pPr>
+      <w:r>
+        <w:rPr>
+          <w:noProof/>
+        </w:rPr>
+        <mc:AlternateContent>
+          <mc:Choice Requires="wps">
+            <w:drawing>
+              <wp:anchor distT="0" distB="0" distL="114300" distR="114300" simplePos="0" relativeHeight="251671552" behindDoc="0" locked="0" layoutInCell="1" allowOverlap="1" wp14:anchorId="656D1911" wp14:editId="4F9B9512">
+                <wp:simplePos x="0" y="0"/>
+                <wp:positionH relativeFrom="column">
+                  <wp:posOffset>99060</wp:posOffset>
+                </wp:positionH>
+                <wp:positionV relativeFrom="paragraph">
+                  <wp:posOffset>2905125</wp:posOffset>
+                </wp:positionV>
+                <wp:extent cx="403860" cy="541020"/>
+                <wp:effectExtent l="19050" t="19050" r="15240" b="11430"/>
+                <wp:wrapNone/>
+                <wp:docPr id="18" name="Rectangle 18"/>
+                <wp:cNvGraphicFramePr/>
+                <a:graphic xmlns:a="http://schemas.openxmlformats.org/drawingml/2006/main">
+                  <a:graphicData uri="http://schemas.microsoft.com/office/word/2010/wordprocessingShape">
+                    <wps:wsp>
+                      <wps:cNvSpPr/>
+                      <wps:spPr>
+                        <a:xfrm>
+                          <a:off x="0" y="0"/>
+                          <a:ext cx="403860" cy="541020"/>
+                        </a:xfrm>
+                        <a:prstGeom prst="rect">
+                          <a:avLst/>
+                        </a:prstGeom>
+                        <a:noFill/>
+                        <a:ln w="28575">
+                          <a:solidFill>
+                            <a:srgbClr val="C00000"/>
+                          </a:solidFill>
+                        </a:ln>
+                      </wps:spPr>
+                      <wps:style>
+                        <a:lnRef idx="2">
+                          <a:schemeClr val="accent1">
+                            <a:shade val="50000"/>
+                          </a:schemeClr>
+                        </a:lnRef>
+                        <a:fillRef idx="1">
+                          <a:schemeClr val="accent1"/>
+                        </a:fillRef>
+                        <a:effectRef idx="0">
+                          <a:schemeClr val="accent1"/>
+                        </a:effectRef>
+                        <a:fontRef idx="minor">
+                          <a:schemeClr val="lt1"/>
+                        </a:fontRef>
+                      </wps:style>
+                      <wps:bodyPr rot="0" spcFirstLastPara="0" vertOverflow="overflow" horzOverflow="overflow" vert="horz" wrap="square" lIns="91440" tIns="45720" rIns="91440" bIns="45720" numCol="1" spcCol="0" rtlCol="0" fromWordArt="0" anchor="ctr" anchorCtr="0" forceAA="0" compatLnSpc="1">
+                        <a:prstTxWarp prst="textNoShape">
+                          <a:avLst/>
+                        </a:prstTxWarp>
+                        <a:noAutofit/>
+                      </wps:bodyPr>
+                    </wps:wsp>
+                  </a:graphicData>
+                </a:graphic>
+              </wp:anchor>
+            </w:drawing>
+          </mc:Choice>
+          <mc:Fallback>
+            <w:pict>
+              <v:rect w14:anchorId="21AE1009" id="Rectangle 18" o:spid="_x0000_s1026" style="position:absolute;margin-left:7.8pt;margin-top:228.75pt;width:31.8pt;height:42.6pt;z-index:251671552;visibility:visible;mso-wrap-style:square;mso-wrap-distance-left:9pt;mso-wrap-distance-top:0;mso-wrap-distance-right:9pt;mso-wrap-distance-bottom:0;mso-position-horizontal:absolute;mso-position-horizontal-relative:text;mso-position-vertical:absolute;mso-position-vertical-relative:text;v-text-anchor:middle" o:gfxdata="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" filled="f" strokecolor="#c00000" strokeweight="2.25pt"/>
+            </w:pict>
+          </mc:Fallback>
+        </mc:AlternateContent>
+      </w:r>
+      <w:r>
+        <w:rPr>
+          <w:noProof/>
+        </w:rPr>
+        <mc:AlternateContent>
+          <mc:Choice Requires="wps">
+            <w:drawing>
+              <wp:anchor distT="0" distB="0" distL="114300" distR="114300" simplePos="0" relativeHeight="251669504" behindDoc="0" locked="0" layoutInCell="1" allowOverlap="1" wp14:anchorId="690EB575" wp14:editId="49B79671">
+                <wp:simplePos x="0" y="0"/>
+                <wp:positionH relativeFrom="column">
+                  <wp:posOffset>758190</wp:posOffset>
+                </wp:positionH>
+                <wp:positionV relativeFrom="paragraph">
+                  <wp:posOffset>2200275</wp:posOffset>
+                </wp:positionV>
+                <wp:extent cx="3260090" cy="1661160"/>
+                <wp:effectExtent l="19050" t="19050" r="16510" b="15240"/>
+                <wp:wrapNone/>
+                <wp:docPr id="17" name="Rectangle 17"/>
+                <wp:cNvGraphicFramePr/>
+                <a:graphic xmlns:a="http://schemas.openxmlformats.org/drawingml/2006/main">
+                  <a:graphicData uri="http://schemas.microsoft.com/office/word/2010/wordprocessingShape">
+                    <wps:wsp>
+                      <wps:cNvSpPr/>
+                      <wps:spPr>
+                        <a:xfrm>
+                          <a:off x="0" y="0"/>
+                          <a:ext cx="3260090" cy="1661160"/>
+                        </a:xfrm>
+                        <a:prstGeom prst="rect">
+                          <a:avLst/>
+                        </a:prstGeom>
+                        <a:noFill/>
+                        <a:ln w="28575">
+                          <a:solidFill>
+                            <a:srgbClr val="92D050"/>
+                          </a:solidFill>
+                        </a:ln>
+                      </wps:spPr>
+                      <wps:style>
+                        <a:lnRef idx="2">
+                          <a:schemeClr val="accent1">
+                            <a:shade val="50000"/>
+                          </a:schemeClr>
+                        </a:lnRef>
+                        <a:fillRef idx="1">
+                          <a:schemeClr val="accent1"/>
+                        </a:fillRef>
+                        <a:effectRef idx="0">
+                          <a:schemeClr val="accent1"/>
+                        </a:effectRef>
+                        <a:fontRef idx="minor">
+                          <a:schemeClr val="lt1"/>
+                        </a:fontRef>
+                      </wps:style>
+                      <wps:bodyPr rot="0" spcFirstLastPara="0" vertOverflow="overflow" horzOverflow="overflow" vert="horz" wrap="square" lIns="91440" tIns="45720" rIns="91440" bIns="45720" numCol="1" spcCol="0" rtlCol="0" fromWordArt="0" anchor="ctr" anchorCtr="0" forceAA="0" compatLnSpc="1">
+                        <a:prstTxWarp prst="textNoShape">
+                          <a:avLst/>
+                        </a:prstTxWarp>
+                        <a:noAutofit/>
+                      </wps:bodyPr>
+                    </wps:wsp>
+                  </a:graphicData>
+                </a:graphic>
+              </wp:anchor>
+            </w:drawing>
+          </mc:Choice>
+          <mc:Fallback>
+            <w:pict>
+              <v:rect w14:anchorId="5EDC9623" id="Rectangle 17" o:spid="_x0000_s1026" style="position:absolute;margin-left:59.7pt;margin-top:173.25pt;width:256.7pt;height:130.8pt;z-index:251669504;visibility:visible;mso-wrap-style:square;mso-wrap-distance-left:9pt;mso-wrap-distance-top:0;mso-wrap-distance-right:9pt;mso-wrap-distance-bottom:0;mso-position-horizontal:absolute;mso-position-horizontal-relative:text;mso-position-vertical:absolute;mso-position-vertical-relative:text;v-text-anchor:middle" o:gfxdata="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" filled="f" strokecolor="#92d050" strokeweight="2.25pt"/>
+            </w:pict>
+          </mc:Fallback>
+        </mc:AlternateContent>
+      </w:r>
+      <w:r>
+        <w:rPr>
+          <w:noProof/>
+        </w:rPr>
+        <w:drawing>
+          <wp:inline distT="0" distB="0" distL="0" distR="0" wp14:anchorId="154216E7" wp14:editId="6CC1E78D">
+            <wp:extent cx="5943600" cy="3959038"/>
+            <wp:effectExtent l="0" t="0" r="0" b="3810"/>
+            <wp:docPr id="16" name="Picture 16"/>
+            <wp:cNvGraphicFramePr>
+              <a:graphicFrameLocks xmlns:a="http://schemas.openxmlformats.org/drawingml/2006/main" noChangeAspect="1"/>
+            </wp:cNvGraphicFramePr>
+            <a:graphic xmlns:a="http://schemas.openxmlformats.org/drawingml/2006/main">
+              <a:graphicData uri="http://schemas.openxmlformats.org/drawingml/2006/picture">
+                <pic:pic xmlns:pic="http://schemas.openxmlformats.org/drawingml/2006/picture">
+                  <pic:nvPicPr>
+                    <pic:cNvPr id="1" name=""/>
+                    <pic:cNvPicPr/>
+                  </pic:nvPicPr>
+                  <pic:blipFill>
+                    <a:blip r:embed="rId15" cstate="print">
+                      <a:extLst>
+                        <a:ext uri="{28A0092B-C50C-407E-A947-70E740481C1C}">
+                          <a14:useLocalDpi xmlns:a14="http://schemas.microsoft.com/office/drawing/2010/main" val="0"/>
+                        </a:ext>
+                      </a:extLst>
+                    </a:blip>
+                    <a:stretch>
+                      <a:fillRect/>
+                    </a:stretch>
+                  </pic:blipFill>
+                  <pic:spPr>
+                    <a:xfrm>
+                      <a:off x="0" y="0"/>
+                      <a:ext cx="5943600" cy="3959038"/>
+                    </a:xfrm>
+                    <a:prstGeom prst="rect">
+                      <a:avLst/>
+                    </a:prstGeom>
+                  </pic:spPr>
+                </pic:pic>
+              </a:graphicData>
+            </a:graphic>
+          </wp:inline>
+        </w:drawing>
+      </w:r>
+      <w:r>
+        <w:tab/>
+      </w:r>
+    </w:p>
+    <w:p>
+      <w:pPr>
         <w:pStyle w:val="Heading2"/>
       </w:pPr>
       <w:r>
-        <w:t>Notes:</w:t>
+        <w:t>Oscilloscope Usage:</w:t>
       </w:r>
     </w:p>
     <w:p>
@@ -2030,23 +2401,56 @@
       <w:r>
         <w:tab/>
       </w:r>
-      <w:bookmarkStart w:id="0" w:name="_GoBack"/>
-      <w:bookmarkEnd w:id="0"/>
-    </w:p>
-    <w:p>
-      <w:pPr>
-        <w:rPr>
-          <w:sz w:val="24"/>
-          <w:szCs w:val="24"/>
-        </w:rPr>
-      </w:pPr>
-    </w:p>
-    <w:p>
-      <w:pPr>
-        <w:rPr>
-          <w:sz w:val="24"/>
-          <w:szCs w:val="24"/>
-        </w:rPr>
+      <w:r>
+        <w:rPr>
+          <w:sz w:val="24"/>
+          <w:szCs w:val="24"/>
+        </w:rPr>
+        <w:t xml:space="preserve">The testing platform uses an oscilloscope to allow for real time monitoring of the voltages in the tank, and </w:t>
+      </w:r>
+      <w:r>
+        <w:rPr>
+          <w:sz w:val="24"/>
+          <w:szCs w:val="24"/>
+        </w:rPr>
+        <w:t xml:space="preserve">other probes can be connected to the device under test to capture other data, such as raw stimulation output, among other things. </w:t>
+      </w:r>
+    </w:p>
+    <w:p>
+      <w:pPr>
+        <w:rPr>
+          <w:sz w:val="24"/>
+          <w:szCs w:val="24"/>
+        </w:rPr>
+      </w:pPr>
+      <w:r>
+        <w:rPr>
+          <w:sz w:val="24"/>
+          <w:szCs w:val="24"/>
+        </w:rPr>
+        <w:tab/>
+        <w:t xml:space="preserve">The light green rectangle marks the oscilloscope capture display. This is where the raw waveform data captured from the oscilloscope can be seen. The display updates multiple times per second and shows a general overview of the incoming waveforms. In the dark red box, to the left of the oscilloscope capture display, is the channel selector. In this case the connected </w:t>
+      </w:r>
+      <w:r>
+        <w:rPr>
+          <w:sz w:val="24"/>
+          <w:szCs w:val="24"/>
+        </w:rPr>
+        <w:lastRenderedPageBreak/>
+        <w:t xml:space="preserve">oscilloscope has four channels, which can be turned on and off by checking their respective boxes on the channel selector. </w:t>
+      </w:r>
+    </w:p>
+    <w:p>
+      <w:pPr>
+        <w:rPr>
+          <w:sz w:val="24"/>
+          <w:szCs w:val="24"/>
+        </w:rPr>
+      </w:pPr>
+    </w:p>
+    <w:p>
+      <w:pPr>
+        <w:pStyle w:val="Heading2"/>
       </w:pPr>
     </w:p>
     <w:p>
@@ -2252,7 +2656,7 @@
           </mc:Choice>
           <mc:Fallback>
             <w:pict>
-              <v:shapetype w14:anchorId="628F3D17" id="_x0000_t32" coordsize="21600,21600" o:spt="32" o:oned="t" path="m,l21600,21600e" filled="f">
+              <v:shapetype w14:anchorId="236F9555" id="_x0000_t32" coordsize="21600,21600" o:spt="32" o:oned="t" path="m,l21600,21600e" filled="f">
                 <v:path arrowok="t" fillok="f" o:connecttype="none"/>
                 <o:lock v:ext="edit" shapetype="t"/>
               </v:shapetype>
@@ -2268,7 +2672,7 @@
           <w:noProof/>
         </w:rPr>
         <w:drawing>
-          <wp:inline distT="0" distB="0" distL="0" distR="0" wp14:anchorId="01FB09FB" wp14:editId="6337E9C3">
+          <wp:inline distT="0" distB="0" distL="0" distR="0" wp14:anchorId="01FB09FB" wp14:editId="00CEC1D3">
             <wp:extent cx="5943600" cy="7682230"/>
             <wp:effectExtent l="0" t="0" r="0" b="0"/>
             <wp:docPr id="8" name="Picture 8"/>
@@ -3453,7 +3857,7 @@
 </file>
 
 <file path=customXml/itemProps1.xml><?xml version="1.0" encoding="utf-8"?>
-<ds:datastoreItem xmlns:ds="http://schemas.openxmlformats.org/officeDocument/2006/customXml" ds:itemID="{4AA73FE6-E475-444D-A05D-D5CDA11588C1}">
+<ds:datastoreItem xmlns:ds="http://schemas.openxmlformats.org/officeDocument/2006/customXml" ds:itemID="{E474598E-3C61-4503-B6C2-9008453AA5EE}">
   <ds:schemaRefs>
     <ds:schemaRef ds:uri="http://schemas.openxmlformats.org/officeDocument/2006/bibliography"/>
   </ds:schemaRefs>

</xml_diff>

<commit_message>
More UI improvements, made time offset Time/Horizontal Position offset and Voltage offset Voltage/Vertical Position offset
</commit_message>
<xml_diff>
--- a/Documentation.docx
+++ b/Documentation.docx
@@ -215,13 +215,8 @@
             <w:tcW w:w="5277" w:type="dxa"/>
           </w:tcPr>
           <w:p>
-            <w:proofErr w:type="spellStart"/>
             <w:r>
-              <w:t>Siglent</w:t>
-            </w:r>
-            <w:proofErr w:type="spellEnd"/>
-            <w:r>
-              <w:t xml:space="preserve"> SDG2042X</w:t>
+              <w:t>Siglent SDG2042X</w:t>
             </w:r>
             <w:r>
               <w:t xml:space="preserve"> Function Generator</w:t>
@@ -255,13 +250,8 @@
             <w:tcW w:w="5277" w:type="dxa"/>
           </w:tcPr>
           <w:p>
-            <w:proofErr w:type="spellStart"/>
             <w:r>
-              <w:t>Rigol</w:t>
-            </w:r>
-            <w:proofErr w:type="spellEnd"/>
-            <w:r>
-              <w:t xml:space="preserve"> DS1054Z Digital Oscilloscope</w:t>
+              <w:t>Rigol DS1054Z Digital Oscilloscope</w:t>
             </w:r>
           </w:p>
           <w:p>
@@ -619,23 +609,7 @@
           <w:sz w:val="24"/>
           <w:szCs w:val="24"/>
         </w:rPr>
-        <w:t xml:space="preserve">Take an impedance measurement of the saline solution. This can be done with an </w:t>
-      </w:r>
-      <w:proofErr w:type="spellStart"/>
-      <w:r>
-        <w:rPr>
-          <w:sz w:val="24"/>
-          <w:szCs w:val="24"/>
-        </w:rPr>
-        <w:t>Activa</w:t>
-      </w:r>
-      <w:proofErr w:type="spellEnd"/>
-      <w:r>
-        <w:rPr>
-          <w:sz w:val="24"/>
-          <w:szCs w:val="24"/>
-        </w:rPr>
-        <w:t xml:space="preserve"> PC+S and a DBS electrode, or with a multimeter (I think).</w:t>
+        <w:t>Take an impedance measurement of the saline solution. This can be done with an Activa PC+S and a DBS electrode, or with a multimeter (I think).</w:t>
       </w:r>
     </w:p>
     <w:p>
@@ -1060,23 +1034,7 @@
           <w:sz w:val="24"/>
           <w:szCs w:val="24"/>
         </w:rPr>
-        <w:t xml:space="preserve">Make sure both devices are connected via </w:t>
-      </w:r>
-      <w:proofErr w:type="gramStart"/>
-      <w:r>
-        <w:rPr>
-          <w:sz w:val="24"/>
-          <w:szCs w:val="24"/>
-        </w:rPr>
-        <w:t>USB, and</w:t>
-      </w:r>
-      <w:proofErr w:type="gramEnd"/>
-      <w:r>
-        <w:rPr>
-          <w:sz w:val="24"/>
-          <w:szCs w:val="24"/>
-        </w:rPr>
-        <w:t xml:space="preserve"> turned on before opening the program.</w:t>
+        <w:t>Make sure both devices are connected via USB, and turned on before opening the program.</w:t>
       </w:r>
     </w:p>
     <w:p>
@@ -1164,7 +1122,7 @@
           </mc:Choice>
           <mc:Fallback>
             <w:pict>
-              <v:rect w14:anchorId="1D9AF34B" id="Rectangle 11" o:spid="_x0000_s1026" style="position:absolute;margin-left:202.2pt;margin-top:46.75pt;width:141pt;height:88pt;z-index:251663360;visibility:visible;mso-wrap-style:square;mso-width-percent:0;mso-wrap-distance-left:9pt;mso-wrap-distance-top:0;mso-wrap-distance-right:9pt;mso-wrap-distance-bottom:0;mso-position-horizontal:absolute;mso-position-horizontal-relative:text;mso-position-vertical:absolute;mso-position-vertical-relative:text;mso-width-percent:0;mso-width-relative:margin;v-text-anchor:middle" o:gfxdata="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" filled="f" strokecolor="red" strokeweight="2.25pt"/>
+              <v:rect w14:anchorId="61CAD9E5" id="Rectangle 11" o:spid="_x0000_s1026" style="position:absolute;margin-left:202.2pt;margin-top:46.75pt;width:141pt;height:88pt;z-index:251663360;visibility:visible;mso-wrap-style:square;mso-width-percent:0;mso-wrap-distance-left:9pt;mso-wrap-distance-top:0;mso-wrap-distance-right:9pt;mso-wrap-distance-bottom:0;mso-position-horizontal:absolute;mso-position-horizontal-relative:text;mso-position-vertical:absolute;mso-position-vertical-relative:text;mso-width-percent:0;mso-width-relative:margin;v-text-anchor:middle" o:gfxdata="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" filled="f" strokecolor="red" strokeweight="2.25pt"/>
             </w:pict>
           </mc:Fallback>
         </mc:AlternateContent>
@@ -1244,7 +1202,7 @@
           </mc:Choice>
           <mc:Fallback>
             <w:pict>
-              <v:rect w14:anchorId="5C167AAF" id="Rectangle 13" o:spid="_x0000_s1026" style="position:absolute;margin-left:200.7pt;margin-top:134.35pt;width:138.8pt;height:51pt;z-index:251665408;visibility:visible;mso-wrap-style:square;mso-width-percent:0;mso-height-percent:0;mso-wrap-distance-left:9pt;mso-wrap-distance-top:0;mso-wrap-distance-right:9pt;mso-wrap-distance-bottom:0;mso-position-horizontal:absolute;mso-position-horizontal-relative:text;mso-position-vertical:absolute;mso-position-vertical-relative:text;mso-width-percent:0;mso-height-percent:0;mso-width-relative:margin;mso-height-relative:margin;v-text-anchor:middle" o:gfxdata="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" filled="f" strokecolor="#00b0f0" strokeweight="2.25pt"/>
+              <v:rect w14:anchorId="52F80BAC" id="Rectangle 13" o:spid="_x0000_s1026" style="position:absolute;margin-left:200.7pt;margin-top:134.35pt;width:138.8pt;height:51pt;z-index:251665408;visibility:visible;mso-wrap-style:square;mso-width-percent:0;mso-height-percent:0;mso-wrap-distance-left:9pt;mso-wrap-distance-top:0;mso-wrap-distance-right:9pt;mso-wrap-distance-bottom:0;mso-position-horizontal:absolute;mso-position-horizontal-relative:text;mso-position-vertical:absolute;mso-position-vertical-relative:text;mso-width-percent:0;mso-height-percent:0;mso-width-relative:margin;mso-height-relative:margin;v-text-anchor:middle" o:gfxdata="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" filled="f" strokecolor="#00b0f0" strokeweight="2.25pt"/>
             </w:pict>
           </mc:Fallback>
         </mc:AlternateContent>
@@ -1318,7 +1276,7 @@
           </mc:Choice>
           <mc:Fallback>
             <w:pict>
-              <v:rect w14:anchorId="5CE516A8" id="Rectangle 14" o:spid="_x0000_s1026" style="position:absolute;margin-left:44.4pt;margin-top:200.05pt;width:256.7pt;height:130.8pt;z-index:251666432;visibility:visible;mso-wrap-style:square;mso-wrap-distance-left:9pt;mso-wrap-distance-top:0;mso-wrap-distance-right:9pt;mso-wrap-distance-bottom:0;mso-position-horizontal:absolute;mso-position-horizontal-relative:text;mso-position-vertical:absolute;mso-position-vertical-relative:text;v-text-anchor:middle" o:gfxdata="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" filled="f" strokecolor="#92d050" strokeweight="2.25pt"/>
+              <v:rect w14:anchorId="3C92F110" id="Rectangle 14" o:spid="_x0000_s1026" style="position:absolute;margin-left:44.4pt;margin-top:200.05pt;width:256.7pt;height:130.8pt;z-index:251666432;visibility:visible;mso-wrap-style:square;mso-wrap-distance-left:9pt;mso-wrap-distance-top:0;mso-wrap-distance-right:9pt;mso-wrap-distance-bottom:0;mso-position-horizontal:absolute;mso-position-horizontal-relative:text;mso-position-vertical:absolute;mso-position-vertical-relative:text;v-text-anchor:middle" o:gfxdata="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" filled="f" strokecolor="#92d050" strokeweight="2.25pt"/>
             </w:pict>
           </mc:Fallback>
         </mc:AlternateContent>
@@ -1396,7 +1354,7 @@
           </mc:Choice>
           <mc:Fallback>
             <w:pict>
-              <v:rect w14:anchorId="05A57925" id="Rectangle 2" o:spid="_x0000_s1026" style="position:absolute;margin-left:3.6pt;margin-top:38.95pt;width:338.7pt;height:152.15pt;z-index:251659264;visibility:visible;mso-wrap-style:square;mso-width-percent:0;mso-height-percent:0;mso-wrap-distance-left:9pt;mso-wrap-distance-top:0;mso-wrap-distance-right:9pt;mso-wrap-distance-bottom:0;mso-position-horizontal:absolute;mso-position-horizontal-relative:text;mso-position-vertical:absolute;mso-position-vertical-relative:text;mso-width-percent:0;mso-height-percent:0;mso-width-relative:margin;mso-height-relative:margin;v-text-anchor:middle" o:gfxdata="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" filled="f" strokecolor="#ffc000" strokeweight="2.25pt"/>
+              <v:rect w14:anchorId="1ACF94D3" id="Rectangle 2" o:spid="_x0000_s1026" style="position:absolute;margin-left:3.6pt;margin-top:38.95pt;width:338.7pt;height:152.15pt;z-index:251659264;visibility:visible;mso-wrap-style:square;mso-width-percent:0;mso-height-percent:0;mso-wrap-distance-left:9pt;mso-wrap-distance-top:0;mso-wrap-distance-right:9pt;mso-wrap-distance-bottom:0;mso-position-horizontal:absolute;mso-position-horizontal-relative:text;mso-position-vertical:absolute;mso-position-vertical-relative:text;mso-width-percent:0;mso-height-percent:0;mso-width-relative:margin;mso-height-relative:margin;v-text-anchor:middle" o:gfxdata="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" filled="f" strokecolor="#ffc000" strokeweight="2.25pt"/>
             </w:pict>
           </mc:Fallback>
         </mc:AlternateContent>
@@ -1542,7 +1500,7 @@
           </mc:Choice>
           <mc:Fallback>
             <w:pict>
-              <v:shape w14:anchorId="2493F813" id="Freeform: Shape 6" o:spid="_x0000_s1026" style="position:absolute;margin-left:2.1pt;margin-top:35.05pt;width:476.4pt;height:307pt;z-index:251660288;visibility:visible;mso-wrap-style:square;mso-width-percent:0;mso-wrap-distance-left:9pt;mso-wrap-distance-top:0;mso-wrap-distance-right:9pt;mso-wrap-distance-bottom:0;mso-position-horizontal:absolute;mso-position-horizontal-relative:margin;mso-position-vertical:absolute;mso-position-vertical-relative:text;mso-width-percent:0;mso-width-relative:margin;v-text-anchor:middle" coordsize="5981700,3898900" o:gfxdata="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" path="m4258733,l5981700,v-1411,1299633,-2823,2599267,-4234,3898900l,3869267,16933,1955800r4292600,12700l4258733,xe" filled="f" strokecolor="#00b050" strokeweight="2.25pt">
+              <v:shape w14:anchorId="2B772464" id="Freeform: Shape 6" o:spid="_x0000_s1026" style="position:absolute;margin-left:2.1pt;margin-top:35.05pt;width:476.4pt;height:307pt;z-index:251660288;visibility:visible;mso-wrap-style:square;mso-width-percent:0;mso-wrap-distance-left:9pt;mso-wrap-distance-top:0;mso-wrap-distance-right:9pt;mso-wrap-distance-bottom:0;mso-position-horizontal:absolute;mso-position-horizontal-relative:margin;mso-position-vertical:absolute;mso-position-vertical-relative:text;mso-width-percent:0;mso-width-relative:margin;v-text-anchor:middle" coordsize="5981700,3898900" o:gfxdata="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" path="m4258733,l5981700,v-1411,1299633,-2823,2599267,-4234,3898900l,3869267,16933,1955800r4292600,12700l4258733,xe" filled="f" strokecolor="#00b050" strokeweight="2.25pt">
                 <v:stroke joinstyle="miter"/>
                 <v:path arrowok="t" o:connecttype="custom" o:connectlocs="4307559,0;6050280,0;6045997,3898900;0,3869267;17127,1955800;4358942,1968500;4307559,0" o:connectangles="0,0,0,0,0,0,0"/>
                 <w10:wrap anchorx="margin"/>
@@ -1620,7 +1578,7 @@
           </mc:Choice>
           <mc:Fallback>
             <w:pict>
-              <v:rect w14:anchorId="1390357E" id="Rectangle 15" o:spid="_x0000_s1026" style="position:absolute;margin-left:6.9pt;margin-top:256.75pt;width:31.8pt;height:42.6pt;z-index:251667456;visibility:visible;mso-wrap-style:square;mso-wrap-distance-left:9pt;mso-wrap-distance-top:0;mso-wrap-distance-right:9pt;mso-wrap-distance-bottom:0;mso-position-horizontal:absolute;mso-position-horizontal-relative:text;mso-position-vertical:absolute;mso-position-vertical-relative:text;v-text-anchor:middle" o:gfxdata="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" filled="f" strokecolor="#c00000" strokeweight="2.25pt"/>
+              <v:rect w14:anchorId="18E54BD2" id="Rectangle 15" o:spid="_x0000_s1026" style="position:absolute;margin-left:6.9pt;margin-top:256.75pt;width:31.8pt;height:42.6pt;z-index:251667456;visibility:visible;mso-wrap-style:square;mso-wrap-distance-left:9pt;mso-wrap-distance-top:0;mso-wrap-distance-right:9pt;mso-wrap-distance-bottom:0;mso-position-horizontal:absolute;mso-position-horizontal-relative:text;mso-position-vertical:absolute;mso-position-vertical-relative:text;v-text-anchor:middle" o:gfxdata="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" filled="f" strokecolor="#c00000" strokeweight="2.25pt"/>
             </w:pict>
           </mc:Fallback>
         </mc:AlternateContent>
@@ -1697,7 +1655,7 @@
           </mc:Choice>
           <mc:Fallback>
             <w:pict>
-              <v:rect w14:anchorId="2A63A06A" id="Rectangle 12" o:spid="_x0000_s1026" style="position:absolute;margin-left:119.15pt;margin-top:45pt;width:56.65pt;height:78.15pt;z-index:251664384;visibility:visible;mso-wrap-style:square;mso-height-percent:0;mso-wrap-distance-left:9pt;mso-wrap-distance-top:0;mso-wrap-distance-right:9pt;mso-wrap-distance-bottom:0;mso-position-horizontal:absolute;mso-position-horizontal-relative:text;mso-position-vertical:absolute;mso-position-vertical-relative:text;mso-height-percent:0;mso-height-relative:margin;v-text-anchor:middle" o:gfxdata="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" filled="f" strokecolor="#7030a0" strokeweight="2.25pt"/>
+              <v:rect w14:anchorId="39591DA8" id="Rectangle 12" o:spid="_x0000_s1026" style="position:absolute;margin-left:119.15pt;margin-top:45pt;width:56.65pt;height:78.15pt;z-index:251664384;visibility:visible;mso-wrap-style:square;mso-height-percent:0;mso-wrap-distance-left:9pt;mso-wrap-distance-top:0;mso-wrap-distance-right:9pt;mso-wrap-distance-bottom:0;mso-position-horizontal:absolute;mso-position-horizontal-relative:text;mso-position-vertical:absolute;mso-position-vertical-relative:text;mso-height-percent:0;mso-height-relative:margin;v-text-anchor:middle" o:gfxdata="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" filled="f" strokecolor="#7030a0" strokeweight="2.25pt"/>
             </w:pict>
           </mc:Fallback>
         </mc:AlternateContent>
@@ -1771,7 +1729,7 @@
           </mc:Choice>
           <mc:Fallback>
             <w:pict>
-              <v:rect w14:anchorId="6DDF8BEB" id="Rectangle 7" o:spid="_x0000_s1026" style="position:absolute;margin-left:132.35pt;margin-top:136.5pt;width:39pt;height:17pt;z-index:251661312;visibility:visible;mso-wrap-style:square;mso-wrap-distance-left:9pt;mso-wrap-distance-top:0;mso-wrap-distance-right:9pt;mso-wrap-distance-bottom:0;mso-position-horizontal:absolute;mso-position-horizontal-relative:text;mso-position-vertical:absolute;mso-position-vertical-relative:text;v-text-anchor:middle" o:gfxdata="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" filled="f" strokecolor="#0070c0" strokeweight="1pt"/>
+              <v:rect w14:anchorId="6583AF2F" id="Rectangle 7" o:spid="_x0000_s1026" style="position:absolute;margin-left:132.35pt;margin-top:136.5pt;width:39pt;height:17pt;z-index:251661312;visibility:visible;mso-wrap-style:square;mso-wrap-distance-left:9pt;mso-wrap-distance-top:0;mso-wrap-distance-right:9pt;mso-wrap-distance-bottom:0;mso-position-horizontal:absolute;mso-position-horizontal-relative:text;mso-position-vertical:absolute;mso-position-vertical-relative:text;v-text-anchor:middle" o:gfxdata="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" filled="f" strokecolor="#0070c0" strokeweight="1pt"/>
             </w:pict>
           </mc:Fallback>
         </mc:AlternateContent>
@@ -1843,8 +1801,6 @@
         </w:rPr>
         <w:t>The UI elements marked in orange control the function generator part of the testing platform. (Ignore the “Oscilloscope Capture” header)</w:t>
       </w:r>
-      <w:bookmarkStart w:id="0" w:name="_GoBack"/>
-      <w:bookmarkEnd w:id="0"/>
     </w:p>
     <w:p>
       <w:pPr>
@@ -2063,23 +2019,7 @@
           <w:sz w:val="24"/>
           <w:szCs w:val="24"/>
         </w:rPr>
-        <w:t xml:space="preserve">In addition, when loading large waveforms into memory (around 5 million+ points), some function generators (namely </w:t>
-      </w:r>
-      <w:proofErr w:type="spellStart"/>
-      <w:r>
-        <w:rPr>
-          <w:sz w:val="24"/>
-          <w:szCs w:val="24"/>
-        </w:rPr>
-        <w:t>Siglent’s</w:t>
-      </w:r>
-      <w:proofErr w:type="spellEnd"/>
-      <w:r>
-        <w:rPr>
-          <w:sz w:val="24"/>
-          <w:szCs w:val="24"/>
-        </w:rPr>
-        <w:t xml:space="preserve"> series), send the OPC* operation complete code back to the program before they are actually done loading in the waveform. If you are in the same room as the function generator, and it is a model with this problem, wait for a beep and a click before clicking “Play Waveform”. If you are not, there is no actual harm in clicking “Play Waveform” as soon as it is enabled, just understand that there may be a further delay before the waveform is actually output. </w:t>
+        <w:t xml:space="preserve">In addition, when loading large waveforms into memory (around 5 million+ points), some function generators (namely Siglent’s series), send the OPC* operation complete code back to the program before they are actually done loading in the waveform. If you are in the same room as the function generator, and it is a model with this problem, wait for a beep and a click before clicking “Play Waveform”. If you are not, there is no actual harm in clicking “Play Waveform” as soon as it is enabled, just understand that there may be a further delay before the waveform is actually output. </w:t>
       </w:r>
     </w:p>
     <w:p>
@@ -2192,7 +2132,225 @@
         <mc:AlternateContent>
           <mc:Choice Requires="wps">
             <w:drawing>
-              <wp:anchor distT="0" distB="0" distL="114300" distR="114300" simplePos="0" relativeHeight="251671552" behindDoc="0" locked="0" layoutInCell="1" allowOverlap="1" wp14:anchorId="656D1911" wp14:editId="4F9B9512">
+              <wp:anchor distT="0" distB="0" distL="114300" distR="114300" simplePos="0" relativeHeight="251672576" behindDoc="0" locked="0" layoutInCell="1" allowOverlap="1" wp14:anchorId="33A971E5" wp14:editId="06FB8160">
+                <wp:simplePos x="0" y="0"/>
+                <wp:positionH relativeFrom="column">
+                  <wp:posOffset>3878580</wp:posOffset>
+                </wp:positionH>
+                <wp:positionV relativeFrom="paragraph">
+                  <wp:posOffset>1396365</wp:posOffset>
+                </wp:positionV>
+                <wp:extent cx="2095500" cy="2438400"/>
+                <wp:effectExtent l="38100" t="38100" r="38100" b="38100"/>
+                <wp:wrapNone/>
+                <wp:docPr id="21" name="Freeform: Shape 21"/>
+                <wp:cNvGraphicFramePr/>
+                <a:graphic xmlns:a="http://schemas.openxmlformats.org/drawingml/2006/main">
+                  <a:graphicData uri="http://schemas.microsoft.com/office/word/2010/wordprocessingShape">
+                    <wps:wsp>
+                      <wps:cNvSpPr/>
+                      <wps:spPr>
+                        <a:xfrm>
+                          <a:off x="0" y="0"/>
+                          <a:ext cx="2095500" cy="2438400"/>
+                        </a:xfrm>
+                        <a:custGeom>
+                          <a:avLst/>
+                          <a:gdLst>
+                            <a:gd name="connsiteX0" fmla="*/ 640080 w 2095500"/>
+                            <a:gd name="connsiteY0" fmla="*/ 7620 h 2438400"/>
+                            <a:gd name="connsiteX1" fmla="*/ 647700 w 2095500"/>
+                            <a:gd name="connsiteY1" fmla="*/ 1078230 h 2438400"/>
+                            <a:gd name="connsiteX2" fmla="*/ 0 w 2095500"/>
+                            <a:gd name="connsiteY2" fmla="*/ 1078230 h 2438400"/>
+                            <a:gd name="connsiteX3" fmla="*/ 3810 w 2095500"/>
+                            <a:gd name="connsiteY3" fmla="*/ 2434590 h 2438400"/>
+                            <a:gd name="connsiteX4" fmla="*/ 2095500 w 2095500"/>
+                            <a:gd name="connsiteY4" fmla="*/ 2438400 h 2438400"/>
+                            <a:gd name="connsiteX5" fmla="*/ 2084070 w 2095500"/>
+                            <a:gd name="connsiteY5" fmla="*/ 0 h 2438400"/>
+                            <a:gd name="connsiteX6" fmla="*/ 640080 w 2095500"/>
+                            <a:gd name="connsiteY6" fmla="*/ 7620 h 2438400"/>
+                          </a:gdLst>
+                          <a:ahLst/>
+                          <a:cxnLst>
+                            <a:cxn ang="0">
+                              <a:pos x="connsiteX0" y="connsiteY0"/>
+                            </a:cxn>
+                            <a:cxn ang="0">
+                              <a:pos x="connsiteX1" y="connsiteY1"/>
+                            </a:cxn>
+                            <a:cxn ang="0">
+                              <a:pos x="connsiteX2" y="connsiteY2"/>
+                            </a:cxn>
+                            <a:cxn ang="0">
+                              <a:pos x="connsiteX3" y="connsiteY3"/>
+                            </a:cxn>
+                            <a:cxn ang="0">
+                              <a:pos x="connsiteX4" y="connsiteY4"/>
+                            </a:cxn>
+                            <a:cxn ang="0">
+                              <a:pos x="connsiteX5" y="connsiteY5"/>
+                            </a:cxn>
+                            <a:cxn ang="0">
+                              <a:pos x="connsiteX6" y="connsiteY6"/>
+                            </a:cxn>
+                          </a:cxnLst>
+                          <a:rect l="l" t="t" r="r" b="b"/>
+                          <a:pathLst>
+                            <a:path w="2095500" h="2438400">
+                              <a:moveTo>
+                                <a:pt x="640080" y="7620"/>
+                              </a:moveTo>
+                              <a:lnTo>
+                                <a:pt x="647700" y="1078230"/>
+                              </a:lnTo>
+                              <a:lnTo>
+                                <a:pt x="0" y="1078230"/>
+                              </a:lnTo>
+                              <a:lnTo>
+                                <a:pt x="3810" y="2434590"/>
+                              </a:lnTo>
+                              <a:lnTo>
+                                <a:pt x="2095500" y="2438400"/>
+                              </a:lnTo>
+                              <a:lnTo>
+                                <a:pt x="2084070" y="0"/>
+                              </a:lnTo>
+                              <a:lnTo>
+                                <a:pt x="640080" y="7620"/>
+                              </a:lnTo>
+                              <a:close/>
+                            </a:path>
+                          </a:pathLst>
+                        </a:custGeom>
+                        <a:noFill/>
+                        <a:ln w="28575">
+                          <a:solidFill>
+                            <a:srgbClr val="00B050"/>
+                          </a:solidFill>
+                        </a:ln>
+                      </wps:spPr>
+                      <wps:style>
+                        <a:lnRef idx="2">
+                          <a:schemeClr val="accent1">
+                            <a:shade val="50000"/>
+                          </a:schemeClr>
+                        </a:lnRef>
+                        <a:fillRef idx="1">
+                          <a:schemeClr val="accent1"/>
+                        </a:fillRef>
+                        <a:effectRef idx="0">
+                          <a:schemeClr val="accent1"/>
+                        </a:effectRef>
+                        <a:fontRef idx="minor">
+                          <a:schemeClr val="lt1"/>
+                        </a:fontRef>
+                      </wps:style>
+                      <wps:bodyPr rot="0" spcFirstLastPara="0" vertOverflow="overflow" horzOverflow="overflow" vert="horz" wrap="square" lIns="91440" tIns="45720" rIns="91440" bIns="45720" numCol="1" spcCol="0" rtlCol="0" fromWordArt="0" anchor="ctr" anchorCtr="0" forceAA="0" compatLnSpc="1">
+                        <a:prstTxWarp prst="textNoShape">
+                          <a:avLst/>
+                        </a:prstTxWarp>
+                        <a:noAutofit/>
+                      </wps:bodyPr>
+                    </wps:wsp>
+                  </a:graphicData>
+                </a:graphic>
+              </wp:anchor>
+            </w:drawing>
+          </mc:Choice>
+          <mc:Fallback>
+            <w:pict>
+              <v:shape w14:anchorId="198996E5" id="Freeform: Shape 21" o:spid="_x0000_s1026" style="position:absolute;margin-left:305.4pt;margin-top:109.95pt;width:165pt;height:192pt;z-index:251672576;visibility:visible;mso-wrap-style:square;mso-wrap-distance-left:9pt;mso-wrap-distance-top:0;mso-wrap-distance-right:9pt;mso-wrap-distance-bottom:0;mso-position-horizontal:absolute;mso-position-horizontal-relative:text;mso-position-vertical:absolute;mso-position-vertical-relative:text;v-text-anchor:middle" coordsize="2095500,2438400" o:gfxdata="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" path="m640080,7620r7620,1070610l,1078230,3810,2434590r2091690,3810l2084070,,640080,7620xe" filled="f" strokecolor="#00b050" strokeweight="2.25pt">
+                <v:stroke joinstyle="miter"/>
+                <v:path arrowok="t" o:connecttype="custom" o:connectlocs="640080,7620;647700,1078230;0,1078230;3810,2434590;2095500,2438400;2084070,0;640080,7620" o:connectangles="0,0,0,0,0,0,0"/>
+              </v:shape>
+            </w:pict>
+          </mc:Fallback>
+        </mc:AlternateContent>
+      </w:r>
+      <w:r>
+        <w:rPr>
+          <w:noProof/>
+        </w:rPr>
+        <mc:AlternateContent>
+          <mc:Choice Requires="wps">
+            <w:drawing>
+              <wp:anchor distT="0" distB="0" distL="114300" distR="114300" simplePos="0" relativeHeight="251669504" behindDoc="0" locked="0" layoutInCell="1" allowOverlap="1" wp14:anchorId="690EB575" wp14:editId="4DA83164">
+                <wp:simplePos x="0" y="0"/>
+                <wp:positionH relativeFrom="column">
+                  <wp:posOffset>541020</wp:posOffset>
+                </wp:positionH>
+                <wp:positionV relativeFrom="paragraph">
+                  <wp:posOffset>2200275</wp:posOffset>
+                </wp:positionV>
+                <wp:extent cx="3260090" cy="1661160"/>
+                <wp:effectExtent l="19050" t="19050" r="16510" b="15240"/>
+                <wp:wrapNone/>
+                <wp:docPr id="17" name="Rectangle 17"/>
+                <wp:cNvGraphicFramePr/>
+                <a:graphic xmlns:a="http://schemas.openxmlformats.org/drawingml/2006/main">
+                  <a:graphicData uri="http://schemas.microsoft.com/office/word/2010/wordprocessingShape">
+                    <wps:wsp>
+                      <wps:cNvSpPr/>
+                      <wps:spPr>
+                        <a:xfrm>
+                          <a:off x="0" y="0"/>
+                          <a:ext cx="3260090" cy="1661160"/>
+                        </a:xfrm>
+                        <a:prstGeom prst="rect">
+                          <a:avLst/>
+                        </a:prstGeom>
+                        <a:noFill/>
+                        <a:ln w="28575">
+                          <a:solidFill>
+                            <a:srgbClr val="92D050"/>
+                          </a:solidFill>
+                        </a:ln>
+                      </wps:spPr>
+                      <wps:style>
+                        <a:lnRef idx="2">
+                          <a:schemeClr val="accent1">
+                            <a:shade val="50000"/>
+                          </a:schemeClr>
+                        </a:lnRef>
+                        <a:fillRef idx="1">
+                          <a:schemeClr val="accent1"/>
+                        </a:fillRef>
+                        <a:effectRef idx="0">
+                          <a:schemeClr val="accent1"/>
+                        </a:effectRef>
+                        <a:fontRef idx="minor">
+                          <a:schemeClr val="lt1"/>
+                        </a:fontRef>
+                      </wps:style>
+                      <wps:bodyPr rot="0" spcFirstLastPara="0" vertOverflow="overflow" horzOverflow="overflow" vert="horz" wrap="square" lIns="91440" tIns="45720" rIns="91440" bIns="45720" numCol="1" spcCol="0" rtlCol="0" fromWordArt="0" anchor="ctr" anchorCtr="0" forceAA="0" compatLnSpc="1">
+                        <a:prstTxWarp prst="textNoShape">
+                          <a:avLst/>
+                        </a:prstTxWarp>
+                        <a:noAutofit/>
+                      </wps:bodyPr>
+                    </wps:wsp>
+                  </a:graphicData>
+                </a:graphic>
+              </wp:anchor>
+            </w:drawing>
+          </mc:Choice>
+          <mc:Fallback>
+            <w:pict>
+              <v:rect w14:anchorId="2F41FA54" id="Rectangle 17" o:spid="_x0000_s1026" style="position:absolute;margin-left:42.6pt;margin-top:173.25pt;width:256.7pt;height:130.8pt;z-index:251669504;visibility:visible;mso-wrap-style:square;mso-wrap-distance-left:9pt;mso-wrap-distance-top:0;mso-wrap-distance-right:9pt;mso-wrap-distance-bottom:0;mso-position-horizontal:absolute;mso-position-horizontal-relative:text;mso-position-vertical:absolute;mso-position-vertical-relative:text;v-text-anchor:middle" o:gfxdata="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" filled="f" strokecolor="#92d050" strokeweight="2.25pt"/>
+            </w:pict>
+          </mc:Fallback>
+        </mc:AlternateContent>
+      </w:r>
+      <w:r>
+        <w:rPr>
+          <w:noProof/>
+        </w:rPr>
+        <mc:AlternateContent>
+          <mc:Choice Requires="wps">
+            <w:drawing>
+              <wp:anchor distT="0" distB="0" distL="114300" distR="114300" simplePos="0" relativeHeight="251671552" behindDoc="0" locked="0" layoutInCell="1" allowOverlap="1" wp14:anchorId="656D1911" wp14:editId="2E84F2B7">
                 <wp:simplePos x="0" y="0"/>
                 <wp:positionH relativeFrom="column">
                   <wp:posOffset>99060</wp:posOffset>
@@ -2254,81 +2412,7 @@
           </mc:Choice>
           <mc:Fallback>
             <w:pict>
-              <v:rect w14:anchorId="21AE1009" id="Rectangle 18" o:spid="_x0000_s1026" style="position:absolute;margin-left:7.8pt;margin-top:228.75pt;width:31.8pt;height:42.6pt;z-index:251671552;visibility:visible;mso-wrap-style:square;mso-wrap-distance-left:9pt;mso-wrap-distance-top:0;mso-wrap-distance-right:9pt;mso-wrap-distance-bottom:0;mso-position-horizontal:absolute;mso-position-horizontal-relative:text;mso-position-vertical:absolute;mso-position-vertical-relative:text;v-text-anchor:middle" o:gfxdata="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" filled="f" strokecolor="#c00000" strokeweight="2.25pt"/>
-            </w:pict>
-          </mc:Fallback>
-        </mc:AlternateContent>
-      </w:r>
-      <w:r>
-        <w:rPr>
-          <w:noProof/>
-        </w:rPr>
-        <mc:AlternateContent>
-          <mc:Choice Requires="wps">
-            <w:drawing>
-              <wp:anchor distT="0" distB="0" distL="114300" distR="114300" simplePos="0" relativeHeight="251669504" behindDoc="0" locked="0" layoutInCell="1" allowOverlap="1" wp14:anchorId="690EB575" wp14:editId="49B79671">
-                <wp:simplePos x="0" y="0"/>
-                <wp:positionH relativeFrom="column">
-                  <wp:posOffset>758190</wp:posOffset>
-                </wp:positionH>
-                <wp:positionV relativeFrom="paragraph">
-                  <wp:posOffset>2200275</wp:posOffset>
-                </wp:positionV>
-                <wp:extent cx="3260090" cy="1661160"/>
-                <wp:effectExtent l="19050" t="19050" r="16510" b="15240"/>
-                <wp:wrapNone/>
-                <wp:docPr id="17" name="Rectangle 17"/>
-                <wp:cNvGraphicFramePr/>
-                <a:graphic xmlns:a="http://schemas.openxmlformats.org/drawingml/2006/main">
-                  <a:graphicData uri="http://schemas.microsoft.com/office/word/2010/wordprocessingShape">
-                    <wps:wsp>
-                      <wps:cNvSpPr/>
-                      <wps:spPr>
-                        <a:xfrm>
-                          <a:off x="0" y="0"/>
-                          <a:ext cx="3260090" cy="1661160"/>
-                        </a:xfrm>
-                        <a:prstGeom prst="rect">
-                          <a:avLst/>
-                        </a:prstGeom>
-                        <a:noFill/>
-                        <a:ln w="28575">
-                          <a:solidFill>
-                            <a:srgbClr val="92D050"/>
-                          </a:solidFill>
-                        </a:ln>
-                      </wps:spPr>
-                      <wps:style>
-                        <a:lnRef idx="2">
-                          <a:schemeClr val="accent1">
-                            <a:shade val="50000"/>
-                          </a:schemeClr>
-                        </a:lnRef>
-                        <a:fillRef idx="1">
-                          <a:schemeClr val="accent1"/>
-                        </a:fillRef>
-                        <a:effectRef idx="0">
-                          <a:schemeClr val="accent1"/>
-                        </a:effectRef>
-                        <a:fontRef idx="minor">
-                          <a:schemeClr val="lt1"/>
-                        </a:fontRef>
-                      </wps:style>
-                      <wps:bodyPr rot="0" spcFirstLastPara="0" vertOverflow="overflow" horzOverflow="overflow" vert="horz" wrap="square" lIns="91440" tIns="45720" rIns="91440" bIns="45720" numCol="1" spcCol="0" rtlCol="0" fromWordArt="0" anchor="ctr" anchorCtr="0" forceAA="0" compatLnSpc="1">
-                        <a:prstTxWarp prst="textNoShape">
-                          <a:avLst/>
-                        </a:prstTxWarp>
-                        <a:noAutofit/>
-                      </wps:bodyPr>
-                    </wps:wsp>
-                  </a:graphicData>
-                </a:graphic>
-              </wp:anchor>
-            </w:drawing>
-          </mc:Choice>
-          <mc:Fallback>
-            <w:pict>
-              <v:rect w14:anchorId="5EDC9623" id="Rectangle 17" o:spid="_x0000_s1026" style="position:absolute;margin-left:59.7pt;margin-top:173.25pt;width:256.7pt;height:130.8pt;z-index:251669504;visibility:visible;mso-wrap-style:square;mso-wrap-distance-left:9pt;mso-wrap-distance-top:0;mso-wrap-distance-right:9pt;mso-wrap-distance-bottom:0;mso-position-horizontal:absolute;mso-position-horizontal-relative:text;mso-position-vertical:absolute;mso-position-vertical-relative:text;v-text-anchor:middle" o:gfxdata="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" filled="f" strokecolor="#92d050" strokeweight="2.25pt"/>
+              <v:rect w14:anchorId="72E810A4" id="Rectangle 18" o:spid="_x0000_s1026" style="position:absolute;margin-left:7.8pt;margin-top:228.75pt;width:31.8pt;height:42.6pt;z-index:251671552;visibility:visible;mso-wrap-style:square;mso-wrap-distance-left:9pt;mso-wrap-distance-top:0;mso-wrap-distance-right:9pt;mso-wrap-distance-bottom:0;mso-position-horizontal:absolute;mso-position-horizontal-relative:text;mso-position-vertical:absolute;mso-position-vertical-relative:text;v-text-anchor:middle" o:gfxdata="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" filled="f" strokecolor="#c00000" strokeweight="2.25pt"/>
             </w:pict>
           </mc:Fallback>
         </mc:AlternateContent>
@@ -2429,7 +2513,21 @@
           <w:szCs w:val="24"/>
         </w:rPr>
         <w:tab/>
-        <w:t xml:space="preserve">The light green rectangle marks the oscilloscope capture display. This is where the raw waveform data captured from the oscilloscope can be seen. The display updates multiple times per second and shows a general overview of the incoming waveforms. In the dark red box, to the left of the oscilloscope capture display, is the channel selector. In this case the connected </w:t>
+        <w:t xml:space="preserve">The light green rectangle marks the oscilloscope capture display. This is where the raw waveform data captured from the oscilloscope can be seen. The display updates multiple times per second and shows a general overview of the incoming waveforms. In the dark red box, to the left of the oscilloscope capture display, is the </w:t>
+      </w:r>
+      <w:r>
+        <w:rPr>
+          <w:sz w:val="24"/>
+          <w:szCs w:val="24"/>
+        </w:rPr>
+        <w:t xml:space="preserve">enabled </w:t>
+      </w:r>
+      <w:r>
+        <w:rPr>
+          <w:sz w:val="24"/>
+          <w:szCs w:val="24"/>
+        </w:rPr>
+        <w:t xml:space="preserve">channel selector. In this case the connected oscilloscope has four channels, which can be turned on and off by checking their </w:t>
       </w:r>
       <w:r>
         <w:rPr>
@@ -2437,7 +2535,60 @@
           <w:szCs w:val="24"/>
         </w:rPr>
         <w:lastRenderedPageBreak/>
-        <w:t xml:space="preserve">oscilloscope has four channels, which can be turned on and off by checking their respective boxes on the channel selector. </w:t>
+        <w:t xml:space="preserve">respective boxes on the channel selector. </w:t>
+      </w:r>
+      <w:r>
+        <w:rPr>
+          <w:sz w:val="24"/>
+          <w:szCs w:val="24"/>
+        </w:rPr>
+        <w:t>Underneath the display is the active channel selector</w:t>
+      </w:r>
+      <w:r>
+        <w:rPr>
+          <w:sz w:val="24"/>
+          <w:szCs w:val="24"/>
+        </w:rPr>
+        <w:t>.</w:t>
+      </w:r>
+      <w:r>
+        <w:rPr>
+          <w:sz w:val="24"/>
+          <w:szCs w:val="24"/>
+        </w:rPr>
+        <w:t xml:space="preserve"> This chooses which channel is affected by changes to the voltage scale or offset values</w:t>
+      </w:r>
+      <w:r>
+        <w:rPr>
+          <w:sz w:val="24"/>
+          <w:szCs w:val="24"/>
+        </w:rPr>
+        <w:t>, and which one is downloaded when a waveform is captured.</w:t>
+      </w:r>
+      <w:r>
+        <w:rPr>
+          <w:sz w:val="24"/>
+          <w:szCs w:val="24"/>
+        </w:rPr>
+        <w:t xml:space="preserve"> Underneath that, the voltage scales for the enabled channels are shown.</w:t>
+      </w:r>
+      <w:bookmarkStart w:id="0" w:name="_GoBack"/>
+      <w:bookmarkEnd w:id="0"/>
+    </w:p>
+    <w:p>
+      <w:pPr>
+        <w:rPr>
+          <w:sz w:val="24"/>
+          <w:szCs w:val="24"/>
+        </w:rPr>
+      </w:pPr>
+      <w:r>
+        <w:rPr>
+          <w:sz w:val="24"/>
+          <w:szCs w:val="24"/>
+        </w:rPr>
+        <w:tab/>
+        <w:t>The UI elements in the green outline are the oscilloscope controls. If you have used an oscilloscope before, these controls likely map how you would expect.</w:t>
       </w:r>
     </w:p>
     <w:p>
@@ -2483,32 +2634,7 @@
           <w:sz w:val="24"/>
           <w:szCs w:val="24"/>
         </w:rPr>
-        <w:t>“</w:t>
-      </w:r>
-      <w:proofErr w:type="spellStart"/>
-      <w:r>
-        <w:rPr>
-          <w:sz w:val="24"/>
-          <w:szCs w:val="24"/>
-        </w:rPr>
-        <w:t>samplerate</w:t>
-      </w:r>
-      <w:proofErr w:type="spellEnd"/>
-      <w:proofErr w:type="gramStart"/>
-      <w:r>
-        <w:rPr>
-          <w:sz w:val="24"/>
-          <w:szCs w:val="24"/>
-        </w:rPr>
-        <w:t>=(</w:t>
-      </w:r>
-      <w:proofErr w:type="gramEnd"/>
-      <w:r>
-        <w:rPr>
-          <w:sz w:val="24"/>
-          <w:szCs w:val="24"/>
-        </w:rPr>
-        <w:t>your sample rate in Hz).”</w:t>
+        <w:t>“samplerate=(your sample rate in Hz).”</w:t>
       </w:r>
       <w:r>
         <w:rPr>
@@ -2532,55 +2658,7 @@
           <w:sz w:val="24"/>
           <w:szCs w:val="24"/>
         </w:rPr>
-        <w:t xml:space="preserve">. For safety concerns, the maximum </w:t>
-      </w:r>
-      <w:proofErr w:type="spellStart"/>
-      <w:r>
-        <w:rPr>
-          <w:sz w:val="24"/>
-          <w:szCs w:val="24"/>
-        </w:rPr>
-        <w:t>Vpp</w:t>
-      </w:r>
-      <w:proofErr w:type="spellEnd"/>
-      <w:r>
-        <w:rPr>
-          <w:sz w:val="24"/>
-          <w:szCs w:val="24"/>
-        </w:rPr>
-        <w:t xml:space="preserve"> that a waveform can have is 1. If there is an error in capturing your data, and the resulting waveform has a slight DC offset, but the </w:t>
-      </w:r>
-      <w:proofErr w:type="spellStart"/>
-      <w:r>
-        <w:rPr>
-          <w:sz w:val="24"/>
-          <w:szCs w:val="24"/>
-        </w:rPr>
-        <w:t>Vpp</w:t>
-      </w:r>
-      <w:proofErr w:type="spellEnd"/>
-      <w:r>
-        <w:rPr>
-          <w:sz w:val="24"/>
-          <w:szCs w:val="24"/>
-        </w:rPr>
-        <w:t xml:space="preserve"> is still less than or equal to 1, the program will remove the DC offset for you when you open the file. If the </w:t>
-      </w:r>
-      <w:proofErr w:type="spellStart"/>
-      <w:r>
-        <w:rPr>
-          <w:sz w:val="24"/>
-          <w:szCs w:val="24"/>
-        </w:rPr>
-        <w:t>Vpp</w:t>
-      </w:r>
-      <w:proofErr w:type="spellEnd"/>
-      <w:r>
-        <w:rPr>
-          <w:sz w:val="24"/>
-          <w:szCs w:val="24"/>
-        </w:rPr>
-        <w:t xml:space="preserve"> of your waveform is greater than 1, the program will reject your waveform when you try to open it. Here is a screenshot of a waveform file opened in notepad.</w:t>
+        <w:t>. For safety concerns, the maximum Vpp that a waveform can have is 1. If there is an error in capturing your data, and the resulting waveform has a slight DC offset, but the Vpp is still less than or equal to 1, the program will remove the DC offset for you when you open the file. If the Vpp of your waveform is greater than 1, the program will reject your waveform when you try to open it. Here is a screenshot of a waveform file opened in notepad.</w:t>
       </w:r>
     </w:p>
     <w:p>
@@ -2656,7 +2734,7 @@
           </mc:Choice>
           <mc:Fallback>
             <w:pict>
-              <v:shapetype w14:anchorId="236F9555" id="_x0000_t32" coordsize="21600,21600" o:spt="32" o:oned="t" path="m,l21600,21600e" filled="f">
+              <v:shapetype w14:anchorId="590AAE8D" id="_x0000_t32" coordsize="21600,21600" o:spt="32" o:oned="t" path="m,l21600,21600e" filled="f">
                 <v:path arrowok="t" fillok="f" o:connecttype="none"/>
                 <o:lock v:ext="edit" shapetype="t"/>
               </v:shapetype>
@@ -3857,7 +3935,7 @@
 </file>
 
 <file path=customXml/itemProps1.xml><?xml version="1.0" encoding="utf-8"?>
-<ds:datastoreItem xmlns:ds="http://schemas.openxmlformats.org/officeDocument/2006/customXml" ds:itemID="{E474598E-3C61-4503-B6C2-9008453AA5EE}">
+<ds:datastoreItem xmlns:ds="http://schemas.openxmlformats.org/officeDocument/2006/customXml" ds:itemID="{BD1696D0-C523-451E-AB20-64BD079239C3}">
   <ds:schemaRefs>
     <ds:schemaRef ds:uri="http://schemas.openxmlformats.org/officeDocument/2006/bibliography"/>
   </ds:schemaRefs>

</xml_diff>

<commit_message>
Commented out some now unused code, and continued work on documentation
</commit_message>
<xml_diff>
--- a/Documentation.docx
+++ b/Documentation.docx
@@ -1122,7 +1122,7 @@
           </mc:Choice>
           <mc:Fallback>
             <w:pict>
-              <v:rect w14:anchorId="61CAD9E5" id="Rectangle 11" o:spid="_x0000_s1026" style="position:absolute;margin-left:202.2pt;margin-top:46.75pt;width:141pt;height:88pt;z-index:251663360;visibility:visible;mso-wrap-style:square;mso-width-percent:0;mso-wrap-distance-left:9pt;mso-wrap-distance-top:0;mso-wrap-distance-right:9pt;mso-wrap-distance-bottom:0;mso-position-horizontal:absolute;mso-position-horizontal-relative:text;mso-position-vertical:absolute;mso-position-vertical-relative:text;mso-width-percent:0;mso-width-relative:margin;v-text-anchor:middle" o:gfxdata="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" filled="f" strokecolor="red" strokeweight="2.25pt"/>
+              <v:rect w14:anchorId="029054E4" id="Rectangle 11" o:spid="_x0000_s1026" style="position:absolute;margin-left:202.2pt;margin-top:46.75pt;width:141pt;height:88pt;z-index:251663360;visibility:visible;mso-wrap-style:square;mso-width-percent:0;mso-wrap-distance-left:9pt;mso-wrap-distance-top:0;mso-wrap-distance-right:9pt;mso-wrap-distance-bottom:0;mso-position-horizontal:absolute;mso-position-horizontal-relative:text;mso-position-vertical:absolute;mso-position-vertical-relative:text;mso-width-percent:0;mso-width-relative:margin;v-text-anchor:middle" o:gfxdata="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" filled="f" strokecolor="red" strokeweight="2.25pt"/>
             </w:pict>
           </mc:Fallback>
         </mc:AlternateContent>
@@ -1202,7 +1202,7 @@
           </mc:Choice>
           <mc:Fallback>
             <w:pict>
-              <v:rect w14:anchorId="52F80BAC" id="Rectangle 13" o:spid="_x0000_s1026" style="position:absolute;margin-left:200.7pt;margin-top:134.35pt;width:138.8pt;height:51pt;z-index:251665408;visibility:visible;mso-wrap-style:square;mso-width-percent:0;mso-height-percent:0;mso-wrap-distance-left:9pt;mso-wrap-distance-top:0;mso-wrap-distance-right:9pt;mso-wrap-distance-bottom:0;mso-position-horizontal:absolute;mso-position-horizontal-relative:text;mso-position-vertical:absolute;mso-position-vertical-relative:text;mso-width-percent:0;mso-height-percent:0;mso-width-relative:margin;mso-height-relative:margin;v-text-anchor:middle" o:gfxdata="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" filled="f" strokecolor="#00b0f0" strokeweight="2.25pt"/>
+              <v:rect w14:anchorId="37424BAF" id="Rectangle 13" o:spid="_x0000_s1026" style="position:absolute;margin-left:200.7pt;margin-top:134.35pt;width:138.8pt;height:51pt;z-index:251665408;visibility:visible;mso-wrap-style:square;mso-width-percent:0;mso-height-percent:0;mso-wrap-distance-left:9pt;mso-wrap-distance-top:0;mso-wrap-distance-right:9pt;mso-wrap-distance-bottom:0;mso-position-horizontal:absolute;mso-position-horizontal-relative:text;mso-position-vertical:absolute;mso-position-vertical-relative:text;mso-width-percent:0;mso-height-percent:0;mso-width-relative:margin;mso-height-relative:margin;v-text-anchor:middle" o:gfxdata="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" filled="f" strokecolor="#00b0f0" strokeweight="2.25pt"/>
             </w:pict>
           </mc:Fallback>
         </mc:AlternateContent>
@@ -1276,7 +1276,7 @@
           </mc:Choice>
           <mc:Fallback>
             <w:pict>
-              <v:rect w14:anchorId="3C92F110" id="Rectangle 14" o:spid="_x0000_s1026" style="position:absolute;margin-left:44.4pt;margin-top:200.05pt;width:256.7pt;height:130.8pt;z-index:251666432;visibility:visible;mso-wrap-style:square;mso-wrap-distance-left:9pt;mso-wrap-distance-top:0;mso-wrap-distance-right:9pt;mso-wrap-distance-bottom:0;mso-position-horizontal:absolute;mso-position-horizontal-relative:text;mso-position-vertical:absolute;mso-position-vertical-relative:text;v-text-anchor:middle" o:gfxdata="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" filled="f" strokecolor="#92d050" strokeweight="2.25pt"/>
+              <v:rect w14:anchorId="31FD1F80" id="Rectangle 14" o:spid="_x0000_s1026" style="position:absolute;margin-left:44.4pt;margin-top:200.05pt;width:256.7pt;height:130.8pt;z-index:251666432;visibility:visible;mso-wrap-style:square;mso-wrap-distance-left:9pt;mso-wrap-distance-top:0;mso-wrap-distance-right:9pt;mso-wrap-distance-bottom:0;mso-position-horizontal:absolute;mso-position-horizontal-relative:text;mso-position-vertical:absolute;mso-position-vertical-relative:text;v-text-anchor:middle" o:gfxdata="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" filled="f" strokecolor="#92d050" strokeweight="2.25pt"/>
             </w:pict>
           </mc:Fallback>
         </mc:AlternateContent>
@@ -1354,7 +1354,7 @@
           </mc:Choice>
           <mc:Fallback>
             <w:pict>
-              <v:rect w14:anchorId="1ACF94D3" id="Rectangle 2" o:spid="_x0000_s1026" style="position:absolute;margin-left:3.6pt;margin-top:38.95pt;width:338.7pt;height:152.15pt;z-index:251659264;visibility:visible;mso-wrap-style:square;mso-width-percent:0;mso-height-percent:0;mso-wrap-distance-left:9pt;mso-wrap-distance-top:0;mso-wrap-distance-right:9pt;mso-wrap-distance-bottom:0;mso-position-horizontal:absolute;mso-position-horizontal-relative:text;mso-position-vertical:absolute;mso-position-vertical-relative:text;mso-width-percent:0;mso-height-percent:0;mso-width-relative:margin;mso-height-relative:margin;v-text-anchor:middle" o:gfxdata="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" filled="f" strokecolor="#ffc000" strokeweight="2.25pt"/>
+              <v:rect w14:anchorId="213E4294" id="Rectangle 2" o:spid="_x0000_s1026" style="position:absolute;margin-left:3.6pt;margin-top:38.95pt;width:338.7pt;height:152.15pt;z-index:251659264;visibility:visible;mso-wrap-style:square;mso-width-percent:0;mso-height-percent:0;mso-wrap-distance-left:9pt;mso-wrap-distance-top:0;mso-wrap-distance-right:9pt;mso-wrap-distance-bottom:0;mso-position-horizontal:absolute;mso-position-horizontal-relative:text;mso-position-vertical:absolute;mso-position-vertical-relative:text;mso-width-percent:0;mso-height-percent:0;mso-width-relative:margin;mso-height-relative:margin;v-text-anchor:middle" o:gfxdata="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" filled="f" strokecolor="#ffc000" strokeweight="2.25pt"/>
             </w:pict>
           </mc:Fallback>
         </mc:AlternateContent>
@@ -1500,7 +1500,7 @@
           </mc:Choice>
           <mc:Fallback>
             <w:pict>
-              <v:shape w14:anchorId="2B772464" id="Freeform: Shape 6" o:spid="_x0000_s1026" style="position:absolute;margin-left:2.1pt;margin-top:35.05pt;width:476.4pt;height:307pt;z-index:251660288;visibility:visible;mso-wrap-style:square;mso-width-percent:0;mso-wrap-distance-left:9pt;mso-wrap-distance-top:0;mso-wrap-distance-right:9pt;mso-wrap-distance-bottom:0;mso-position-horizontal:absolute;mso-position-horizontal-relative:margin;mso-position-vertical:absolute;mso-position-vertical-relative:text;mso-width-percent:0;mso-width-relative:margin;v-text-anchor:middle" coordsize="5981700,3898900" o:gfxdata="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" path="m4258733,l5981700,v-1411,1299633,-2823,2599267,-4234,3898900l,3869267,16933,1955800r4292600,12700l4258733,xe" filled="f" strokecolor="#00b050" strokeweight="2.25pt">
+              <v:shape w14:anchorId="6086F4A0" id="Freeform: Shape 6" o:spid="_x0000_s1026" style="position:absolute;margin-left:2.1pt;margin-top:35.05pt;width:476.4pt;height:307pt;z-index:251660288;visibility:visible;mso-wrap-style:square;mso-width-percent:0;mso-wrap-distance-left:9pt;mso-wrap-distance-top:0;mso-wrap-distance-right:9pt;mso-wrap-distance-bottom:0;mso-position-horizontal:absolute;mso-position-horizontal-relative:margin;mso-position-vertical:absolute;mso-position-vertical-relative:text;mso-width-percent:0;mso-width-relative:margin;v-text-anchor:middle" coordsize="5981700,3898900" o:gfxdata="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" path="m4258733,l5981700,v-1411,1299633,-2823,2599267,-4234,3898900l,3869267,16933,1955800r4292600,12700l4258733,xe" filled="f" strokecolor="#00b050" strokeweight="2.25pt">
                 <v:stroke joinstyle="miter"/>
                 <v:path arrowok="t" o:connecttype="custom" o:connectlocs="4307559,0;6050280,0;6045997,3898900;0,3869267;17127,1955800;4358942,1968500;4307559,0" o:connectangles="0,0,0,0,0,0,0"/>
                 <w10:wrap anchorx="margin"/>
@@ -1578,7 +1578,7 @@
           </mc:Choice>
           <mc:Fallback>
             <w:pict>
-              <v:rect w14:anchorId="18E54BD2" id="Rectangle 15" o:spid="_x0000_s1026" style="position:absolute;margin-left:6.9pt;margin-top:256.75pt;width:31.8pt;height:42.6pt;z-index:251667456;visibility:visible;mso-wrap-style:square;mso-wrap-distance-left:9pt;mso-wrap-distance-top:0;mso-wrap-distance-right:9pt;mso-wrap-distance-bottom:0;mso-position-horizontal:absolute;mso-position-horizontal-relative:text;mso-position-vertical:absolute;mso-position-vertical-relative:text;v-text-anchor:middle" o:gfxdata="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" filled="f" strokecolor="#c00000" strokeweight="2.25pt"/>
+              <v:rect w14:anchorId="130CB255" id="Rectangle 15" o:spid="_x0000_s1026" style="position:absolute;margin-left:6.9pt;margin-top:256.75pt;width:31.8pt;height:42.6pt;z-index:251667456;visibility:visible;mso-wrap-style:square;mso-wrap-distance-left:9pt;mso-wrap-distance-top:0;mso-wrap-distance-right:9pt;mso-wrap-distance-bottom:0;mso-position-horizontal:absolute;mso-position-horizontal-relative:text;mso-position-vertical:absolute;mso-position-vertical-relative:text;v-text-anchor:middle" o:gfxdata="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" filled="f" strokecolor="#c00000" strokeweight="2.25pt"/>
             </w:pict>
           </mc:Fallback>
         </mc:AlternateContent>
@@ -1655,7 +1655,7 @@
           </mc:Choice>
           <mc:Fallback>
             <w:pict>
-              <v:rect w14:anchorId="39591DA8" id="Rectangle 12" o:spid="_x0000_s1026" style="position:absolute;margin-left:119.15pt;margin-top:45pt;width:56.65pt;height:78.15pt;z-index:251664384;visibility:visible;mso-wrap-style:square;mso-height-percent:0;mso-wrap-distance-left:9pt;mso-wrap-distance-top:0;mso-wrap-distance-right:9pt;mso-wrap-distance-bottom:0;mso-position-horizontal:absolute;mso-position-horizontal-relative:text;mso-position-vertical:absolute;mso-position-vertical-relative:text;mso-height-percent:0;mso-height-relative:margin;v-text-anchor:middle" o:gfxdata="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" filled="f" strokecolor="#7030a0" strokeweight="2.25pt"/>
+              <v:rect w14:anchorId="04A020F3" id="Rectangle 12" o:spid="_x0000_s1026" style="position:absolute;margin-left:119.15pt;margin-top:45pt;width:56.65pt;height:78.15pt;z-index:251664384;visibility:visible;mso-wrap-style:square;mso-height-percent:0;mso-wrap-distance-left:9pt;mso-wrap-distance-top:0;mso-wrap-distance-right:9pt;mso-wrap-distance-bottom:0;mso-position-horizontal:absolute;mso-position-horizontal-relative:text;mso-position-vertical:absolute;mso-position-vertical-relative:text;mso-height-percent:0;mso-height-relative:margin;v-text-anchor:middle" o:gfxdata="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" filled="f" strokecolor="#7030a0" strokeweight="2.25pt"/>
             </w:pict>
           </mc:Fallback>
         </mc:AlternateContent>
@@ -1729,7 +1729,7 @@
           </mc:Choice>
           <mc:Fallback>
             <w:pict>
-              <v:rect w14:anchorId="6583AF2F" id="Rectangle 7" o:spid="_x0000_s1026" style="position:absolute;margin-left:132.35pt;margin-top:136.5pt;width:39pt;height:17pt;z-index:251661312;visibility:visible;mso-wrap-style:square;mso-wrap-distance-left:9pt;mso-wrap-distance-top:0;mso-wrap-distance-right:9pt;mso-wrap-distance-bottom:0;mso-position-horizontal:absolute;mso-position-horizontal-relative:text;mso-position-vertical:absolute;mso-position-vertical-relative:text;v-text-anchor:middle" o:gfxdata="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" filled="f" strokecolor="#0070c0" strokeweight="1pt"/>
+              <v:rect w14:anchorId="1D120A9E" id="Rectangle 7" o:spid="_x0000_s1026" style="position:absolute;margin-left:132.35pt;margin-top:136.5pt;width:39pt;height:17pt;z-index:251661312;visibility:visible;mso-wrap-style:square;mso-wrap-distance-left:9pt;mso-wrap-distance-top:0;mso-wrap-distance-right:9pt;mso-wrap-distance-bottom:0;mso-position-horizontal:absolute;mso-position-horizontal-relative:text;mso-position-vertical:absolute;mso-position-vertical-relative:text;v-text-anchor:middle" o:gfxdata="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" filled="f" strokecolor="#0070c0" strokeweight="1pt"/>
             </w:pict>
           </mc:Fallback>
         </mc:AlternateContent>
@@ -2261,7 +2261,7 @@
           </mc:Choice>
           <mc:Fallback>
             <w:pict>
-              <v:shape w14:anchorId="198996E5" id="Freeform: Shape 21" o:spid="_x0000_s1026" style="position:absolute;margin-left:305.4pt;margin-top:109.95pt;width:165pt;height:192pt;z-index:251672576;visibility:visible;mso-wrap-style:square;mso-wrap-distance-left:9pt;mso-wrap-distance-top:0;mso-wrap-distance-right:9pt;mso-wrap-distance-bottom:0;mso-position-horizontal:absolute;mso-position-horizontal-relative:text;mso-position-vertical:absolute;mso-position-vertical-relative:text;v-text-anchor:middle" coordsize="2095500,2438400" o:gfxdata="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" path="m640080,7620r7620,1070610l,1078230,3810,2434590r2091690,3810l2084070,,640080,7620xe" filled="f" strokecolor="#00b050" strokeweight="2.25pt">
+              <v:shape w14:anchorId="04D51CC7" id="Freeform: Shape 21" o:spid="_x0000_s1026" style="position:absolute;margin-left:305.4pt;margin-top:109.95pt;width:165pt;height:192pt;z-index:251672576;visibility:visible;mso-wrap-style:square;mso-wrap-distance-left:9pt;mso-wrap-distance-top:0;mso-wrap-distance-right:9pt;mso-wrap-distance-bottom:0;mso-position-horizontal:absolute;mso-position-horizontal-relative:text;mso-position-vertical:absolute;mso-position-vertical-relative:text;v-text-anchor:middle" coordsize="2095500,2438400" o:gfxdata="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" path="m640080,7620r7620,1070610l,1078230,3810,2434590r2091690,3810l2084070,,640080,7620xe" filled="f" strokecolor="#00b050" strokeweight="2.25pt">
                 <v:stroke joinstyle="miter"/>
                 <v:path arrowok="t" o:connecttype="custom" o:connectlocs="640080,7620;647700,1078230;0,1078230;3810,2434590;2095500,2438400;2084070,0;640080,7620" o:connectangles="0,0,0,0,0,0,0"/>
               </v:shape>
@@ -2338,7 +2338,7 @@
           </mc:Choice>
           <mc:Fallback>
             <w:pict>
-              <v:rect w14:anchorId="2F41FA54" id="Rectangle 17" o:spid="_x0000_s1026" style="position:absolute;margin-left:42.6pt;margin-top:173.25pt;width:256.7pt;height:130.8pt;z-index:251669504;visibility:visible;mso-wrap-style:square;mso-wrap-distance-left:9pt;mso-wrap-distance-top:0;mso-wrap-distance-right:9pt;mso-wrap-distance-bottom:0;mso-position-horizontal:absolute;mso-position-horizontal-relative:text;mso-position-vertical:absolute;mso-position-vertical-relative:text;v-text-anchor:middle" o:gfxdata="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" filled="f" strokecolor="#92d050" strokeweight="2.25pt"/>
+              <v:rect w14:anchorId="2B287634" id="Rectangle 17" o:spid="_x0000_s1026" style="position:absolute;margin-left:42.6pt;margin-top:173.25pt;width:256.7pt;height:130.8pt;z-index:251669504;visibility:visible;mso-wrap-style:square;mso-wrap-distance-left:9pt;mso-wrap-distance-top:0;mso-wrap-distance-right:9pt;mso-wrap-distance-bottom:0;mso-position-horizontal:absolute;mso-position-horizontal-relative:text;mso-position-vertical:absolute;mso-position-vertical-relative:text;v-text-anchor:middle" o:gfxdata="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" filled="f" strokecolor="#92d050" strokeweight="2.25pt"/>
             </w:pict>
           </mc:Fallback>
         </mc:AlternateContent>
@@ -2412,7 +2412,7 @@
           </mc:Choice>
           <mc:Fallback>
             <w:pict>
-              <v:rect w14:anchorId="72E810A4" id="Rectangle 18" o:spid="_x0000_s1026" style="position:absolute;margin-left:7.8pt;margin-top:228.75pt;width:31.8pt;height:42.6pt;z-index:251671552;visibility:visible;mso-wrap-style:square;mso-wrap-distance-left:9pt;mso-wrap-distance-top:0;mso-wrap-distance-right:9pt;mso-wrap-distance-bottom:0;mso-position-horizontal:absolute;mso-position-horizontal-relative:text;mso-position-vertical:absolute;mso-position-vertical-relative:text;v-text-anchor:middle" o:gfxdata="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" filled="f" strokecolor="#c00000" strokeweight="2.25pt"/>
+              <v:rect w14:anchorId="2CCF6EB4" id="Rectangle 18" o:spid="_x0000_s1026" style="position:absolute;margin-left:7.8pt;margin-top:228.75pt;width:31.8pt;height:42.6pt;z-index:251671552;visibility:visible;mso-wrap-style:square;mso-wrap-distance-left:9pt;mso-wrap-distance-top:0;mso-wrap-distance-right:9pt;mso-wrap-distance-bottom:0;mso-position-horizontal:absolute;mso-position-horizontal-relative:text;mso-position-vertical:absolute;mso-position-vertical-relative:text;v-text-anchor:middle" o:gfxdata="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" filled="f" strokecolor="#c00000" strokeweight="2.25pt"/>
             </w:pict>
           </mc:Fallback>
         </mc:AlternateContent>
@@ -2572,6 +2572,303 @@
         </w:rPr>
         <w:t xml:space="preserve"> Underneath that, the voltage scales for the enabled channels are shown.</w:t>
       </w:r>
+    </w:p>
+    <w:p>
+      <w:pPr>
+        <w:rPr>
+          <w:sz w:val="24"/>
+          <w:szCs w:val="24"/>
+        </w:rPr>
+      </w:pPr>
+      <w:r>
+        <w:rPr>
+          <w:sz w:val="24"/>
+          <w:szCs w:val="24"/>
+        </w:rPr>
+        <w:tab/>
+        <w:t>The UI elements in the</w:t>
+      </w:r>
+      <w:r>
+        <w:rPr>
+          <w:sz w:val="24"/>
+          <w:szCs w:val="24"/>
+        </w:rPr>
+        <w:t xml:space="preserve"> darker</w:t>
+      </w:r>
+      <w:r>
+        <w:rPr>
+          <w:sz w:val="24"/>
+          <w:szCs w:val="24"/>
+        </w:rPr>
+        <w:t xml:space="preserve"> green outline are the oscilloscope controls. If you have used an oscilloscope before, these controls likely map how you would expect.</w:t>
+      </w:r>
+      <w:r>
+        <w:rPr>
+          <w:sz w:val="24"/>
+          <w:szCs w:val="24"/>
+        </w:rPr>
+        <w:t xml:space="preserve"> The voltage scale and offset control the vertical scale or offset on the display, and each channel has a unique </w:t>
+      </w:r>
+      <w:r>
+        <w:rPr>
+          <w:sz w:val="24"/>
+          <w:szCs w:val="24"/>
+        </w:rPr>
+        <w:t xml:space="preserve">voltage </w:t>
+      </w:r>
+      <w:r>
+        <w:rPr>
+          <w:sz w:val="24"/>
+          <w:szCs w:val="24"/>
+        </w:rPr>
+        <w:t>scale and offset. The time scale and time/position offset ar</w:t>
+      </w:r>
+      <w:r>
+        <w:rPr>
+          <w:sz w:val="24"/>
+          <w:szCs w:val="24"/>
+        </w:rPr>
+        <w:t>e global, they are the same for every channel.</w:t>
+      </w:r>
+    </w:p>
+    <w:p>
+      <w:pPr>
+        <w:rPr>
+          <w:sz w:val="24"/>
+          <w:szCs w:val="24"/>
+        </w:rPr>
+      </w:pPr>
+      <w:r>
+        <w:rPr>
+          <w:sz w:val="24"/>
+          <w:szCs w:val="24"/>
+        </w:rPr>
+        <w:tab/>
+        <w:t>The run/stop controls work as expected, clicking stop pauses the collection of data, clicking run starts it again.</w:t>
+      </w:r>
+    </w:p>
+    <w:p>
+      <w:pPr>
+        <w:rPr>
+          <w:sz w:val="24"/>
+          <w:szCs w:val="24"/>
+        </w:rPr>
+      </w:pPr>
+      <w:r>
+        <w:rPr>
+          <w:sz w:val="24"/>
+          <w:szCs w:val="24"/>
+        </w:rPr>
+        <w:tab/>
+        <w:t xml:space="preserve">The trigger settings can also be adjusted with the application. Click the “Show Trigger” checkbox to see the trigger as a dashed line over the waveform display, just like it would be shown on the oscilloscope screen. The trigger position can be shifted up and down using the slider and clicking the “Single” button has the same effect as pushing the “Single” button on the oscilloscope itself. </w:t>
+      </w:r>
+    </w:p>
+    <w:p>
+      <w:pPr>
+        <w:rPr>
+          <w:sz w:val="24"/>
+          <w:szCs w:val="24"/>
+        </w:rPr>
+      </w:pPr>
+    </w:p>
+    <w:p>
+      <w:pPr>
+        <w:pStyle w:val="Heading2"/>
+      </w:pPr>
+      <w:r>
+        <w:t>Downloading Deep Memory Waveforms:</w:t>
+      </w:r>
+    </w:p>
+    <w:p>
+      <w:pPr>
+        <w:rPr>
+          <w:sz w:val="24"/>
+          <w:szCs w:val="24"/>
+        </w:rPr>
+      </w:pPr>
+      <w:r>
+        <w:tab/>
+      </w:r>
+      <w:r>
+        <w:rPr>
+          <w:sz w:val="24"/>
+          <w:szCs w:val="24"/>
+        </w:rPr>
+        <w:t xml:space="preserve">To get a higher resolution look at any interesting events in the signal, the scope must be stopped, and the deep memory saved to the computer as a CSV file (which can be then viewed in </w:t>
+      </w:r>
+      <w:r>
+        <w:rPr>
+          <w:sz w:val="24"/>
+          <w:szCs w:val="24"/>
+        </w:rPr>
+        <w:t>MATLAB</w:t>
+      </w:r>
+      <w:r>
+        <w:rPr>
+          <w:sz w:val="24"/>
+          <w:szCs w:val="24"/>
+        </w:rPr>
+        <w:t xml:space="preserve"> or other programs). The memory depth (how many points it saves at once) of the oscilloscope can and must be set before deep memory download can happen. By default, the oscilloscope’s memory depth is set to automatic, however, we cannot download the deep memory waveform when the mem depth is set to auto. If you know you wish to capture an event, change the memory depth to a value other than auto before beginning your session (e.g. before enabling function generator output). </w:t>
+      </w:r>
+    </w:p>
+    <w:p>
+      <w:pPr>
+        <w:rPr>
+          <w:sz w:val="24"/>
+          <w:szCs w:val="24"/>
+        </w:rPr>
+      </w:pPr>
+      <w:r>
+        <w:rPr>
+          <w:sz w:val="24"/>
+          <w:szCs w:val="24"/>
+        </w:rPr>
+        <w:tab/>
+        <w:t xml:space="preserve">A higher memory depth gives a clearer look at </w:t>
+      </w:r>
+      <w:r>
+        <w:rPr>
+          <w:sz w:val="24"/>
+          <w:szCs w:val="24"/>
+        </w:rPr>
+        <w:t>an event, and depending on your time scale, a farther look back into the waveform</w:t>
+      </w:r>
+      <w:r>
+        <w:rPr>
+          <w:sz w:val="24"/>
+          <w:szCs w:val="24"/>
+        </w:rPr>
+        <w:t xml:space="preserve"> </w:t>
+      </w:r>
+      <w:r>
+        <w:rPr>
+          <w:sz w:val="24"/>
+          <w:szCs w:val="24"/>
+        </w:rPr>
+        <w:t xml:space="preserve">preceding the captured event. </w:t>
+      </w:r>
+      <w:r>
+        <w:rPr>
+          <w:sz w:val="24"/>
+          <w:szCs w:val="24"/>
+        </w:rPr>
+        <w:t>However, it does take a longer time to download to the computer, and the larger files might be difficult to open in non-specialized programs such as excel.</w:t>
+      </w:r>
+    </w:p>
+    <w:p>
+      <w:pPr>
+        <w:rPr>
+          <w:sz w:val="24"/>
+          <w:szCs w:val="24"/>
+        </w:rPr>
+      </w:pPr>
+      <w:r>
+        <w:rPr>
+          <w:sz w:val="24"/>
+          <w:szCs w:val="24"/>
+        </w:rPr>
+        <w:tab/>
+        <w:t xml:space="preserve">When enabling different channels, the allowed memory depths can change, depending on the oscilloscope. When this happens, the set memory depth will change to the equivalent in the listing of new memory depths, e.g. if you have the biggest possible memory depth set, and then enable another channel, you will still have the biggest possible memory depth, even though it might only be half as much as before. </w:t>
+      </w:r>
+    </w:p>
+    <w:p>
+      <w:pPr>
+        <w:rPr>
+          <w:sz w:val="24"/>
+          <w:szCs w:val="24"/>
+        </w:rPr>
+      </w:pPr>
+      <w:r>
+        <w:rPr>
+          <w:sz w:val="24"/>
+          <w:szCs w:val="24"/>
+        </w:rPr>
+        <w:lastRenderedPageBreak/>
+        <w:tab/>
+        <w:t xml:space="preserve">After setting the memory depth (you must do this while the scope is running), click on “Save Waveform Capture.” This will stop the scope </w:t>
+      </w:r>
+      <w:r>
+        <w:rPr>
+          <w:sz w:val="24"/>
+          <w:szCs w:val="24"/>
+        </w:rPr>
+        <w:t xml:space="preserve">(if it is not already stopped) </w:t>
+      </w:r>
+      <w:r>
+        <w:rPr>
+          <w:sz w:val="24"/>
+          <w:szCs w:val="24"/>
+        </w:rPr>
+        <w:t>and download the waveform data for the active channel to a timestamped CSV file on your computer to a folder named “captures” which will be created in the program directory if it does not already exist.</w:t>
+      </w:r>
+      <w:r>
+        <w:rPr>
+          <w:sz w:val="24"/>
+          <w:szCs w:val="24"/>
+        </w:rPr>
+        <w:t xml:space="preserve"> </w:t>
+      </w:r>
+    </w:p>
+    <w:p>
+      <w:pPr>
+        <w:rPr>
+          <w:sz w:val="24"/>
+          <w:szCs w:val="24"/>
+        </w:rPr>
+      </w:pPr>
+      <w:r>
+        <w:rPr>
+          <w:sz w:val="24"/>
+          <w:szCs w:val="24"/>
+        </w:rPr>
+        <w:tab/>
+        <w:t>You can only download one channel at a time, but by leaving the scope paused, and switching the active channel, you can download waveforms of different channels from the same capture.</w:t>
+      </w:r>
+      <w:r>
+        <w:rPr>
+          <w:sz w:val="24"/>
+          <w:szCs w:val="24"/>
+        </w:rPr>
+        <w:t xml:space="preserve"> Do not try to enable other channels when the scope is stopped, as this can switch the memory depth back to auto, preventing you from downloading deep memory data until the scope is restarted and stopped again.</w:t>
+      </w:r>
+    </w:p>
+    <w:p>
+      <w:pPr>
+        <w:rPr>
+          <w:sz w:val="24"/>
+          <w:szCs w:val="24"/>
+        </w:rPr>
+      </w:pPr>
+      <w:r>
+        <w:rPr>
+          <w:sz w:val="24"/>
+          <w:szCs w:val="24"/>
+        </w:rPr>
+        <w:tab/>
+        <w:t>When you are finished downloading the waveforms, click “Run” to restart the scope</w:t>
+      </w:r>
+      <w:r>
+        <w:rPr>
+          <w:sz w:val="24"/>
+          <w:szCs w:val="24"/>
+        </w:rPr>
+        <w:t xml:space="preserve"> if you want to collect more waveform data.</w:t>
+      </w:r>
+    </w:p>
+    <w:p>
+      <w:pPr>
+        <w:rPr>
+          <w:sz w:val="24"/>
+          <w:szCs w:val="24"/>
+        </w:rPr>
+      </w:pPr>
+      <w:r>
+        <w:rPr>
+          <w:sz w:val="24"/>
+          <w:szCs w:val="24"/>
+        </w:rPr>
+        <w:t>The waveform data is returned in a three column CSV file, with the first column being the channel, the second being the voltage, and the third being the relative timestamp, with the first point captured set at time t=0. The time gap between points depends on deep memory depth and time scale settings.</w:t>
+      </w:r>
       <w:bookmarkStart w:id="0" w:name="_GoBack"/>
       <w:bookmarkEnd w:id="0"/>
     </w:p>
@@ -2582,13 +2879,31 @@
           <w:szCs w:val="24"/>
         </w:rPr>
       </w:pPr>
-      <w:r>
-        <w:rPr>
-          <w:sz w:val="24"/>
-          <w:szCs w:val="24"/>
-        </w:rPr>
+    </w:p>
+    <w:p>
+      <w:pPr>
+        <w:pStyle w:val="Heading2"/>
+      </w:pPr>
+      <w:r>
+        <w:t>Notes:</w:t>
+      </w:r>
+    </w:p>
+    <w:p>
+      <w:pPr>
+        <w:rPr>
+          <w:sz w:val="24"/>
+          <w:szCs w:val="24"/>
+        </w:rPr>
+      </w:pPr>
+      <w:r>
         <w:tab/>
-        <w:t>The UI elements in the green outline are the oscilloscope controls. If you have used an oscilloscope before, these controls likely map how you would expect.</w:t>
+      </w:r>
+      <w:r>
+        <w:rPr>
+          <w:sz w:val="24"/>
+          <w:szCs w:val="24"/>
+        </w:rPr>
+        <w:t xml:space="preserve">Do not attempt to change settings on the physical devices while they are under computer control. No buttons on either device should be touched when the application is running, unless there is an emergency. The application cannot tell when someone is operating a device by hand, and will not know if settings have been changed, which can lead to crashes or unexpected behavior. </w:t>
       </w:r>
     </w:p>
     <w:p>
@@ -2658,7 +2973,21 @@
           <w:sz w:val="24"/>
           <w:szCs w:val="24"/>
         </w:rPr>
-        <w:t>. For safety concerns, the maximum Vpp that a waveform can have is 1. If there is an error in capturing your data, and the resulting waveform has a slight DC offset, but the Vpp is still less than or equal to 1, the program will remove the DC offset for you when you open the file. If the Vpp of your waveform is greater than 1, the program will reject your waveform when you try to open it. Here is a screenshot of a waveform file opened in notepad.</w:t>
+        <w:t xml:space="preserve">. For safety concerns, the maximum Vpp that a waveform can have is 1. If there is an error in capturing your data, and the resulting waveform has a slight DC offset, but the Vpp is still less than or equal to 1, the program will remove the DC offset for you when you open the file. If the Vpp of your waveform is greater than 1, the program will reject your waveform when you try to open it. </w:t>
+      </w:r>
+      <w:r>
+        <w:rPr>
+          <w:sz w:val="24"/>
+          <w:szCs w:val="24"/>
+        </w:rPr>
+        <w:t>Below</w:t>
+      </w:r>
+      <w:r>
+        <w:rPr>
+          <w:sz w:val="24"/>
+          <w:szCs w:val="24"/>
+        </w:rPr>
+        <w:t xml:space="preserve"> is a screenshot of a waveform file opened in notepad.</w:t>
       </w:r>
     </w:p>
     <w:p>
@@ -2676,7 +3005,7 @@
         <mc:AlternateContent>
           <mc:Choice Requires="wps">
             <w:drawing>
-              <wp:anchor distT="0" distB="0" distL="114300" distR="114300" simplePos="0" relativeHeight="251662336" behindDoc="0" locked="0" layoutInCell="1" allowOverlap="1" wp14:anchorId="167F79C5" wp14:editId="77D2B877">
+              <wp:anchor distT="0" distB="0" distL="114300" distR="114300" simplePos="0" relativeHeight="251662336" behindDoc="0" locked="0" layoutInCell="1" allowOverlap="1" wp14:anchorId="167F79C5" wp14:editId="2319C101">
                 <wp:simplePos x="0" y="0"/>
                 <wp:positionH relativeFrom="column">
                   <wp:posOffset>2214033</wp:posOffset>
@@ -2734,7 +3063,7 @@
           </mc:Choice>
           <mc:Fallback>
             <w:pict>
-              <v:shapetype w14:anchorId="590AAE8D" id="_x0000_t32" coordsize="21600,21600" o:spt="32" o:oned="t" path="m,l21600,21600e" filled="f">
+              <v:shapetype w14:anchorId="4E926D7A" id="_x0000_t32" coordsize="21600,21600" o:spt="32" o:oned="t" path="m,l21600,21600e" filled="f">
                 <v:path arrowok="t" fillok="f" o:connecttype="none"/>
                 <o:lock v:ext="edit" shapetype="t"/>
               </v:shapetype>
@@ -2750,7 +3079,7 @@
           <w:noProof/>
         </w:rPr>
         <w:drawing>
-          <wp:inline distT="0" distB="0" distL="0" distR="0" wp14:anchorId="01FB09FB" wp14:editId="00CEC1D3">
+          <wp:inline distT="0" distB="0" distL="0" distR="0" wp14:anchorId="01FB09FB" wp14:editId="5F4A88F0">
             <wp:extent cx="5943600" cy="7682230"/>
             <wp:effectExtent l="0" t="0" r="0" b="0"/>
             <wp:docPr id="8" name="Picture 8"/>
@@ -3481,7 +3810,6 @@
   <w:style w:type="character" w:default="1" w:styleId="DefaultParagraphFont">
     <w:name w:val="Default Paragraph Font"/>
     <w:uiPriority w:val="1"/>
-    <w:semiHidden/>
     <w:unhideWhenUsed/>
   </w:style>
   <w:style w:type="table" w:default="1" w:styleId="TableNormal">
@@ -3935,7 +4263,7 @@
 </file>
 
 <file path=customXml/itemProps1.xml><?xml version="1.0" encoding="utf-8"?>
-<ds:datastoreItem xmlns:ds="http://schemas.openxmlformats.org/officeDocument/2006/customXml" ds:itemID="{BD1696D0-C523-451E-AB20-64BD079239C3}">
+<ds:datastoreItem xmlns:ds="http://schemas.openxmlformats.org/officeDocument/2006/customXml" ds:itemID="{D4F280F4-C5F7-471E-8485-90CD1ED1249D}">
   <ds:schemaRefs>
     <ds:schemaRef ds:uri="http://schemas.openxmlformats.org/officeDocument/2006/bibliography"/>
   </ds:schemaRefs>

</xml_diff>

<commit_message>
All formatting and textual changes are complete, I just need to grab new screenshots of the app and annotate them in powerpoint, and also take/include pictures of the various stages of bucket construction.
</commit_message>
<xml_diff>
--- a/Documentation.docx
+++ b/Documentation.docx
@@ -566,71 +566,42 @@
         </w:rPr>
         <w:t xml:space="preserve">Create a 0.9% weight by volume saline solution with the salt and the distilled water. </w:t>
       </w:r>
-      <w:commentRangeStart w:id="1"/>
-      <w:r>
-        <w:rPr>
-          <w:sz w:val="24"/>
-          <w:szCs w:val="24"/>
-        </w:rPr>
-        <w:t xml:space="preserve">You will want at least 1.5-2 gallons </w:t>
-      </w:r>
-      <w:r>
-        <w:rPr>
-          <w:sz w:val="24"/>
-          <w:szCs w:val="24"/>
-        </w:rPr>
-        <w:t>of wat</w:t>
-      </w:r>
-      <w:bookmarkStart w:id="2" w:name="_GoBack"/>
-      <w:bookmarkEnd w:id="2"/>
-      <w:r>
-        <w:rPr>
-          <w:sz w:val="24"/>
-          <w:szCs w:val="24"/>
-        </w:rPr>
-        <w:t xml:space="preserve">er </w:t>
-      </w:r>
-      <w:r>
-        <w:rPr>
-          <w:sz w:val="24"/>
-          <w:szCs w:val="24"/>
-        </w:rPr>
-        <w:t xml:space="preserve">in the bucket. We recommend not going above 4 </w:t>
-      </w:r>
-      <w:r>
-        <w:rPr>
-          <w:sz w:val="24"/>
-          <w:szCs w:val="24"/>
-        </w:rPr>
-        <w:t xml:space="preserve">gallons </w:t>
-      </w:r>
-      <w:r>
-        <w:rPr>
-          <w:sz w:val="24"/>
-          <w:szCs w:val="24"/>
-        </w:rPr>
-        <w:t>to allow for an air gap at the top to reduce possible spillage</w:t>
-      </w:r>
-      <w:commentRangeEnd w:id="1"/>
-      <w:r>
-        <w:rPr>
-          <w:rStyle w:val="CommentReference"/>
-        </w:rPr>
-        <w:commentReference w:id="1"/>
-      </w:r>
-      <w:r>
-        <w:rPr>
-          <w:sz w:val="24"/>
-          <w:szCs w:val="24"/>
-        </w:rPr>
-        <w:t>.</w:t>
-      </w:r>
-      <w:r>
-        <w:rPr>
-          <w:sz w:val="24"/>
-          <w:szCs w:val="24"/>
-        </w:rPr>
-        <w:t xml:space="preserve"> Calculate how much salt you need accordingly. </w:t>
+      <w:r>
+        <w:rPr>
+          <w:sz w:val="24"/>
+          <w:szCs w:val="24"/>
+        </w:rPr>
+        <w:t xml:space="preserve">Start with three gallons of distilled water and add </w:t>
+      </w:r>
+      <w:r>
+        <w:rPr>
+          <w:sz w:val="24"/>
+          <w:szCs w:val="24"/>
+        </w:rPr>
+        <w:t>102.2</w:t>
+      </w:r>
+      <w:r>
+        <w:rPr>
+          <w:sz w:val="24"/>
+          <w:szCs w:val="24"/>
+        </w:rPr>
+        <w:t xml:space="preserve"> grams of </w:t>
+      </w:r>
+      <w:r>
+        <w:rPr>
+          <w:i/>
+          <w:iCs/>
+          <w:sz w:val="24"/>
+          <w:szCs w:val="24"/>
+        </w:rPr>
+        <w:t>non-iodized</w:t>
+      </w:r>
+      <w:r>
+        <w:rPr>
+          <w:sz w:val="24"/>
+          <w:szCs w:val="24"/>
+        </w:rPr>
+        <w:t xml:space="preserve"> salt. Alternatively, feel free to use other tank volumes and calculate how much salt you need accordingly. </w:t>
       </w:r>
     </w:p>
     <w:p>
@@ -765,15 +736,13 @@
         </w:rPr>
         <w:t>while connect</w:t>
       </w:r>
-      <w:ins w:id="3" w:author="Maurice Montag" w:date="2019-10-02T20:20:00Z">
-        <w:r>
-          <w:rPr>
-            <w:sz w:val="24"/>
-            <w:szCs w:val="24"/>
-          </w:rPr>
-          <w:t>ed</w:t>
-        </w:r>
-      </w:ins>
+      <w:r>
+        <w:rPr>
+          <w:sz w:val="24"/>
+          <w:szCs w:val="24"/>
+        </w:rPr>
+        <w:t>ed</w:t>
+      </w:r>
       <w:r>
         <w:rPr>
           <w:sz w:val="24"/>
@@ -853,12 +822,6 @@
         <w:rPr>
           <w:sz w:val="28"/>
           <w:szCs w:val="28"/>
-          <w:rPrChange w:id="4" w:author="Jeffrey Herron" w:date="2019-10-01T13:19:00Z">
-            <w:rPr>
-              <w:sz w:val="24"/>
-              <w:szCs w:val="24"/>
-            </w:rPr>
-          </w:rPrChange>
         </w:rPr>
       </w:pPr>
       <w:r>
@@ -888,7 +851,7 @@
         </w:rPr>
         <w:t xml:space="preserve"> </w:t>
       </w:r>
-      <w:commentRangeStart w:id="5"/>
+      <w:commentRangeStart w:id="1"/>
       <w:r>
         <w:rPr>
           <w:sz w:val="24"/>
@@ -910,13 +873,15 @@
         </w:rPr>
         <w:t>ready for attachment of alligator clips.</w:t>
       </w:r>
-      <w:commentRangeEnd w:id="5"/>
+      <w:commentRangeEnd w:id="1"/>
       <w:r>
         <w:rPr>
           <w:rStyle w:val="CommentReference"/>
         </w:rPr>
-        <w:commentReference w:id="5"/>
-      </w:r>
+        <w:commentReference w:id="1"/>
+      </w:r>
+      <w:bookmarkStart w:id="2" w:name="_GoBack"/>
+      <w:bookmarkEnd w:id="2"/>
     </w:p>
     <w:p>
       <w:pPr>
@@ -1352,18 +1317,18 @@
       <w:r>
         <w:t xml:space="preserve">UI </w:t>
       </w:r>
-      <w:commentRangeStart w:id="6"/>
+      <w:commentRangeStart w:id="3"/>
       <w:r>
         <w:t>Elements</w:t>
       </w:r>
-      <w:commentRangeEnd w:id="6"/>
+      <w:commentRangeEnd w:id="3"/>
       <w:r>
         <w:rPr>
           <w:rStyle w:val="CommentReference"/>
           <w:rFonts w:asciiTheme="minorHAnsi" w:eastAsiaTheme="minorHAnsi" w:hAnsiTheme="minorHAnsi" w:cstheme="minorBidi"/>
           <w:color w:val="auto"/>
         </w:rPr>
-        <w:commentReference w:id="6"/>
+        <w:commentReference w:id="3"/>
       </w:r>
       <w:r>
         <w:t>:</w:t>
@@ -2423,7 +2388,7 @@
         </w:rPr>
         <w:t xml:space="preserve">These UI elements are located in the light blue rectangle. After changing the sample rate and/or amplitude scale, click the “Save Waveform” button. The program will then generate your new waveform, and check if the resulting amplitude is too high or if a DC offset has been induced. If this is the case, the program will reject the edits made to the waveform. The edited waveform must be uploaded to the function generator again, and if currently playing, loaded into active memory in order for the output to reflect the edits. There are no changes made to the waveform .txt files during this </w:t>
       </w:r>
-      <w:commentRangeStart w:id="7"/>
+      <w:commentRangeStart w:id="4"/>
       <w:r>
         <w:rPr>
           <w:sz w:val="24"/>
@@ -2431,12 +2396,12 @@
         </w:rPr>
         <w:t>process</w:t>
       </w:r>
-      <w:commentRangeEnd w:id="7"/>
+      <w:commentRangeEnd w:id="4"/>
       <w:r>
         <w:rPr>
           <w:rStyle w:val="CommentReference"/>
         </w:rPr>
-        <w:commentReference w:id="7"/>
+        <w:commentReference w:id="4"/>
       </w:r>
       <w:r>
         <w:rPr>
@@ -3508,7 +3473,7 @@
       </w:r>
     </w:p>
   </w:comment>
-  <w:comment w:id="1" w:author="Jeffrey Herron" w:date="2019-10-01T13:17:00Z" w:initials="JH">
+  <w:comment w:id="1" w:author="Jeffrey Herron" w:date="2019-10-01T13:19:00Z" w:initials="JH">
     <w:p>
       <w:pPr>
         <w:pStyle w:val="CommentText"/>
@@ -3520,64 +3485,32 @@
         <w:annotationRef/>
       </w:r>
       <w:r>
-        <w:t xml:space="preserve">Start with three gallons of distilled </w:t>
-      </w:r>
-      <w:proofErr w:type="gramStart"/>
-      <w:r>
-        <w:t>water, and</w:t>
-      </w:r>
-      <w:proofErr w:type="gramEnd"/>
-      <w:r>
-        <w:t xml:space="preserve"> add (this much) </w:t>
+        <w:t>Picture please</w:t>
+      </w:r>
+    </w:p>
+  </w:comment>
+  <w:comment w:id="3" w:author="Jeffrey Herron" w:date="2019-10-01T13:27:00Z" w:initials="JH">
+    <w:p>
+      <w:pPr>
+        <w:pStyle w:val="CommentText"/>
+      </w:pPr>
+      <w:r>
+        <w:rPr>
+          <w:rStyle w:val="CommentReference"/>
+        </w:rPr>
+        <w:annotationRef/>
+      </w:r>
+      <w:r>
+        <w:t xml:space="preserve">Make the boxes a single picture, you should be able to copy/past into </w:t>
       </w:r>
       <w:proofErr w:type="spellStart"/>
       <w:r>
-        <w:t>noniodized</w:t>
+        <w:t>powerpoint</w:t>
       </w:r>
       <w:proofErr w:type="spellEnd"/>
-      <w:r>
-        <w:t xml:space="preserve"> salt. Alternatively, feel free to use other tank volumes and calculate how much salt you need accordingly.</w:t>
-      </w:r>
     </w:p>
   </w:comment>
-  <w:comment w:id="5" w:author="Jeffrey Herron" w:date="2019-10-01T13:19:00Z" w:initials="JH">
-    <w:p>
-      <w:pPr>
-        <w:pStyle w:val="CommentText"/>
-      </w:pPr>
-      <w:r>
-        <w:rPr>
-          <w:rStyle w:val="CommentReference"/>
-        </w:rPr>
-        <w:annotationRef/>
-      </w:r>
-      <w:r>
-        <w:t>Picture please</w:t>
-      </w:r>
-    </w:p>
-  </w:comment>
-  <w:comment w:id="6" w:author="Jeffrey Herron" w:date="2019-10-01T13:27:00Z" w:initials="JH">
-    <w:p>
-      <w:pPr>
-        <w:pStyle w:val="CommentText"/>
-      </w:pPr>
-      <w:r>
-        <w:rPr>
-          <w:rStyle w:val="CommentReference"/>
-        </w:rPr>
-        <w:annotationRef/>
-      </w:r>
-      <w:r>
-        <w:t xml:space="preserve">Make the boxes a single picture, you should be able to copy/past into </w:t>
-      </w:r>
-      <w:proofErr w:type="spellStart"/>
-      <w:r>
-        <w:t>powerpoint</w:t>
-      </w:r>
-      <w:proofErr w:type="spellEnd"/>
-    </w:p>
-  </w:comment>
-  <w:comment w:id="7" w:author="Jeffrey Herron" w:date="2019-10-01T13:55:00Z" w:initials="JH">
+  <w:comment w:id="4" w:author="Jeffrey Herron" w:date="2019-10-01T13:55:00Z" w:initials="JH">
     <w:p>
       <w:pPr>
         <w:pStyle w:val="CommentText"/>
@@ -3599,7 +3532,6 @@
 <file path=word/commentsExtended.xml><?xml version="1.0" encoding="utf-8"?>
 <w15:commentsEx xmlns:wpc="http://schemas.microsoft.com/office/word/2010/wordprocessingCanvas" xmlns:cx="http://schemas.microsoft.com/office/drawing/2014/chartex" xmlns:cx1="http://schemas.microsoft.com/office/drawing/2015/9/8/chartex" xmlns:cx2="http://schemas.microsoft.com/office/drawing/2015/10/21/chartex" xmlns:cx3="http://schemas.microsoft.com/office/drawing/2016/5/9/chartex" xmlns:cx4="http://schemas.microsoft.com/office/drawing/2016/5/10/chartex" xmlns:cx5="http://schemas.microsoft.com/office/drawing/2016/5/11/chartex" xmlns:cx6="http://schemas.microsoft.com/office/drawing/2016/5/12/chartex" xmlns:cx7="http://schemas.microsoft.com/office/drawing/2016/5/13/chartex" xmlns:cx8="http://schemas.microsoft.com/office/drawing/2016/5/14/chartex" xmlns:mc="http://schemas.openxmlformats.org/markup-compatibility/2006" xmlns:aink="http://schemas.microsoft.com/office/drawing/2016/ink" xmlns:am3d="http://schemas.microsoft.com/office/drawing/2017/model3d" xmlns:o="urn:schemas-microsoft-com:office:office" xmlns:r="http://schemas.openxmlformats.org/officeDocument/2006/relationships" xmlns:m="http://schemas.openxmlformats.org/officeDocument/2006/math" xmlns:v="urn:schemas-microsoft-com:vml" xmlns:wp14="http://schemas.microsoft.com/office/word/2010/wordprocessingDrawing" xmlns:wp="http://schemas.openxmlformats.org/drawingml/2006/wordprocessingDrawing" xmlns:w10="urn:schemas-microsoft-com:office:word" xmlns:w="http://schemas.openxmlformats.org/wordprocessingml/2006/main" xmlns:w14="http://schemas.microsoft.com/office/word/2010/wordml" xmlns:w15="http://schemas.microsoft.com/office/word/2012/wordml" xmlns:w16cid="http://schemas.microsoft.com/office/word/2016/wordml/cid" xmlns:w16se="http://schemas.microsoft.com/office/word/2015/wordml/symex" xmlns:wpg="http://schemas.microsoft.com/office/word/2010/wordprocessingGroup" xmlns:wpi="http://schemas.microsoft.com/office/word/2010/wordprocessingInk" xmlns:wne="http://schemas.microsoft.com/office/word/2006/wordml" xmlns:wps="http://schemas.microsoft.com/office/word/2010/wordprocessingShape" mc:Ignorable="w14 w15 w16se w16cid wp14">
   <w15:commentEx w15:paraId="279CF87A" w15:done="0"/>
-  <w15:commentEx w15:paraId="402B34B9" w15:done="0"/>
   <w15:commentEx w15:paraId="47AC56BF" w15:done="0"/>
   <w15:commentEx w15:paraId="1F1BADC4" w15:done="0"/>
   <w15:commentEx w15:paraId="1402CE8D" w15:done="0"/>
@@ -3609,7 +3541,6 @@
 <file path=word/commentsIds.xml><?xml version="1.0" encoding="utf-8"?>
 <w16cid:commentsIds xmlns:wpc="http://schemas.microsoft.com/office/word/2010/wordprocessingCanvas" xmlns:cx="http://schemas.microsoft.com/office/drawing/2014/chartex" xmlns:cx1="http://schemas.microsoft.com/office/drawing/2015/9/8/chartex" xmlns:cx2="http://schemas.microsoft.com/office/drawing/2015/10/21/chartex" xmlns:cx3="http://schemas.microsoft.com/office/drawing/2016/5/9/chartex" xmlns:cx4="http://schemas.microsoft.com/office/drawing/2016/5/10/chartex" xmlns:cx5="http://schemas.microsoft.com/office/drawing/2016/5/11/chartex" xmlns:cx6="http://schemas.microsoft.com/office/drawing/2016/5/12/chartex" xmlns:cx7="http://schemas.microsoft.com/office/drawing/2016/5/13/chartex" xmlns:cx8="http://schemas.microsoft.com/office/drawing/2016/5/14/chartex" xmlns:mc="http://schemas.openxmlformats.org/markup-compatibility/2006" xmlns:aink="http://schemas.microsoft.com/office/drawing/2016/ink" xmlns:am3d="http://schemas.microsoft.com/office/drawing/2017/model3d" xmlns:o="urn:schemas-microsoft-com:office:office" xmlns:r="http://schemas.openxmlformats.org/officeDocument/2006/relationships" xmlns:m="http://schemas.openxmlformats.org/officeDocument/2006/math" xmlns:v="urn:schemas-microsoft-com:vml" xmlns:wp14="http://schemas.microsoft.com/office/word/2010/wordprocessingDrawing" xmlns:wp="http://schemas.openxmlformats.org/drawingml/2006/wordprocessingDrawing" xmlns:w10="urn:schemas-microsoft-com:office:word" xmlns:w="http://schemas.openxmlformats.org/wordprocessingml/2006/main" xmlns:w14="http://schemas.microsoft.com/office/word/2010/wordml" xmlns:w15="http://schemas.microsoft.com/office/word/2012/wordml" xmlns:w16cid="http://schemas.microsoft.com/office/word/2016/wordml/cid" xmlns:w16se="http://schemas.microsoft.com/office/word/2015/wordml/symex" xmlns:wpg="http://schemas.microsoft.com/office/word/2010/wordprocessingGroup" xmlns:wpi="http://schemas.microsoft.com/office/word/2010/wordprocessingInk" xmlns:wne="http://schemas.microsoft.com/office/word/2006/wordml" xmlns:wps="http://schemas.microsoft.com/office/word/2010/wordprocessingShape" mc:Ignorable="w14 w15 w16se w16cid wp14">
   <w16cid:commentId w16cid:paraId="279CF87A" w16cid:durableId="213DCE9D"/>
-  <w16cid:commentId w16cid:paraId="402B34B9" w16cid:durableId="213DD071"/>
   <w16cid:commentId w16cid:paraId="47AC56BF" w16cid:durableId="213DD0FF"/>
   <w16cid:commentId w16cid:paraId="1F1BADC4" w16cid:durableId="213DD2CB"/>
   <w16cid:commentId w16cid:paraId="1402CE8D" w16cid:durableId="213DD957"/>
@@ -4024,9 +3955,6 @@
 <w15:people xmlns:wpc="http://schemas.microsoft.com/office/word/2010/wordprocessingCanvas" xmlns:cx="http://schemas.microsoft.com/office/drawing/2014/chartex" xmlns:cx1="http://schemas.microsoft.com/office/drawing/2015/9/8/chartex" xmlns:cx2="http://schemas.microsoft.com/office/drawing/2015/10/21/chartex" xmlns:cx3="http://schemas.microsoft.com/office/drawing/2016/5/9/chartex" xmlns:cx4="http://schemas.microsoft.com/office/drawing/2016/5/10/chartex" xmlns:cx5="http://schemas.microsoft.com/office/drawing/2016/5/11/chartex" xmlns:cx6="http://schemas.microsoft.com/office/drawing/2016/5/12/chartex" xmlns:cx7="http://schemas.microsoft.com/office/drawing/2016/5/13/chartex" xmlns:cx8="http://schemas.microsoft.com/office/drawing/2016/5/14/chartex" xmlns:mc="http://schemas.openxmlformats.org/markup-compatibility/2006" xmlns:aink="http://schemas.microsoft.com/office/drawing/2016/ink" xmlns:am3d="http://schemas.microsoft.com/office/drawing/2017/model3d" xmlns:o="urn:schemas-microsoft-com:office:office" xmlns:r="http://schemas.openxmlformats.org/officeDocument/2006/relationships" xmlns:m="http://schemas.openxmlformats.org/officeDocument/2006/math" xmlns:v="urn:schemas-microsoft-com:vml" xmlns:wp14="http://schemas.microsoft.com/office/word/2010/wordprocessingDrawing" xmlns:wp="http://schemas.openxmlformats.org/drawingml/2006/wordprocessingDrawing" xmlns:w10="urn:schemas-microsoft-com:office:word" xmlns:w="http://schemas.openxmlformats.org/wordprocessingml/2006/main" xmlns:w14="http://schemas.microsoft.com/office/word/2010/wordml" xmlns:w15="http://schemas.microsoft.com/office/word/2012/wordml" xmlns:w16cid="http://schemas.microsoft.com/office/word/2016/wordml/cid" xmlns:w16se="http://schemas.microsoft.com/office/word/2015/wordml/symex" xmlns:wpg="http://schemas.microsoft.com/office/word/2010/wordprocessingGroup" xmlns:wpi="http://schemas.microsoft.com/office/word/2010/wordprocessingInk" xmlns:wne="http://schemas.microsoft.com/office/word/2006/wordml" xmlns:wps="http://schemas.microsoft.com/office/word/2010/wordprocessingShape" mc:Ignorable="w14 w15 w16se w16cid wp14">
   <w15:person w15:author="Jeffrey Herron">
     <w15:presenceInfo w15:providerId="AD" w15:userId="S::jeffherr@uw.edu::3df60ee0-f8b6-4e57-98dc-fb0018699d82"/>
-  </w15:person>
-  <w15:person w15:author="Maurice Montag">
-    <w15:presenceInfo w15:providerId="Windows Live" w15:userId="d875950d72705456"/>
   </w15:person>
 </w15:people>
 </file>
@@ -5097,7 +5025,7 @@
 </file>
 
 <file path=customXml/itemProps1.xml><?xml version="1.0" encoding="utf-8"?>
-<ds:datastoreItem xmlns:ds="http://schemas.openxmlformats.org/officeDocument/2006/customXml" ds:itemID="{2FCEF1E6-1111-4DC4-A58C-978A8DE01CC4}">
+<ds:datastoreItem xmlns:ds="http://schemas.openxmlformats.org/officeDocument/2006/customXml" ds:itemID="{EE320589-563E-439F-8991-D8AF030C27AF}">
   <ds:schemaRefs>
     <ds:schemaRef ds:uri="http://schemas.openxmlformats.org/officeDocument/2006/bibliography"/>
   </ds:schemaRefs>

</xml_diff>

<commit_message>
Updated documentation, replacing the word-drawn diagrams with images.
</commit_message>
<xml_diff>
--- a/Documentation.docx
+++ b/Documentation.docx
@@ -880,8 +880,6 @@
         </w:rPr>
         <w:commentReference w:id="1"/>
       </w:r>
-      <w:bookmarkStart w:id="2" w:name="_GoBack"/>
-      <w:bookmarkEnd w:id="2"/>
     </w:p>
     <w:p>
       <w:pPr>
@@ -1315,724 +1313,24 @@
         <w:pStyle w:val="Heading2"/>
       </w:pPr>
       <w:r>
-        <w:t xml:space="preserve">UI </w:t>
-      </w:r>
-      <w:commentRangeStart w:id="3"/>
-      <w:r>
-        <w:t>Elements</w:t>
-      </w:r>
-      <w:commentRangeEnd w:id="3"/>
-      <w:r>
-        <w:rPr>
-          <w:rStyle w:val="CommentReference"/>
-          <w:rFonts w:asciiTheme="minorHAnsi" w:eastAsiaTheme="minorHAnsi" w:hAnsiTheme="minorHAnsi" w:cstheme="minorBidi"/>
-          <w:color w:val="auto"/>
-        </w:rPr>
-        <w:commentReference w:id="3"/>
-      </w:r>
-      <w:r>
-        <w:t>:</w:t>
-      </w:r>
-    </w:p>
-    <w:p>
+        <w:t>UI Elements:</w:t>
+      </w:r>
+    </w:p>
+    <w:p>
+      <w:pPr>
+        <w:rPr>
+          <w:sz w:val="24"/>
+          <w:szCs w:val="24"/>
+        </w:rPr>
+      </w:pPr>
       <w:r>
         <w:rPr>
           <w:noProof/>
         </w:rPr>
-        <mc:AlternateContent>
-          <mc:Choice Requires="wps">
-            <w:drawing>
-              <wp:anchor distT="0" distB="0" distL="114300" distR="114300" simplePos="0" relativeHeight="251663360" behindDoc="0" locked="0" layoutInCell="1" allowOverlap="1" wp14:anchorId="3DD8F3DF" wp14:editId="2BF9AFBB">
-                <wp:simplePos x="0" y="0"/>
-                <wp:positionH relativeFrom="column">
-                  <wp:posOffset>2567940</wp:posOffset>
-                </wp:positionH>
-                <wp:positionV relativeFrom="paragraph">
-                  <wp:posOffset>593725</wp:posOffset>
-                </wp:positionV>
-                <wp:extent cx="1790700" cy="1117600"/>
-                <wp:effectExtent l="19050" t="19050" r="19050" b="25400"/>
-                <wp:wrapNone/>
-                <wp:docPr id="11" name="Rectangle 11"/>
-                <wp:cNvGraphicFramePr/>
-                <a:graphic xmlns:a="http://schemas.openxmlformats.org/drawingml/2006/main">
-                  <a:graphicData uri="http://schemas.microsoft.com/office/word/2010/wordprocessingShape">
-                    <wps:wsp>
-                      <wps:cNvSpPr/>
-                      <wps:spPr>
-                        <a:xfrm>
-                          <a:off x="0" y="0"/>
-                          <a:ext cx="1790700" cy="1117600"/>
-                        </a:xfrm>
-                        <a:prstGeom prst="rect">
-                          <a:avLst/>
-                        </a:prstGeom>
-                        <a:noFill/>
-                        <a:ln w="28575">
-                          <a:solidFill>
-                            <a:srgbClr val="FF0000"/>
-                          </a:solidFill>
-                        </a:ln>
-                      </wps:spPr>
-                      <wps:style>
-                        <a:lnRef idx="2">
-                          <a:schemeClr val="accent1">
-                            <a:shade val="50000"/>
-                          </a:schemeClr>
-                        </a:lnRef>
-                        <a:fillRef idx="1">
-                          <a:schemeClr val="accent1"/>
-                        </a:fillRef>
-                        <a:effectRef idx="0">
-                          <a:schemeClr val="accent1"/>
-                        </a:effectRef>
-                        <a:fontRef idx="minor">
-                          <a:schemeClr val="lt1"/>
-                        </a:fontRef>
-                      </wps:style>
-                      <wps:bodyPr rot="0" spcFirstLastPara="0" vertOverflow="overflow" horzOverflow="overflow" vert="horz" wrap="square" lIns="91440" tIns="45720" rIns="91440" bIns="45720" numCol="1" spcCol="0" rtlCol="0" fromWordArt="0" anchor="ctr" anchorCtr="0" forceAA="0" compatLnSpc="1">
-                        <a:prstTxWarp prst="textNoShape">
-                          <a:avLst/>
-                        </a:prstTxWarp>
-                        <a:noAutofit/>
-                      </wps:bodyPr>
-                    </wps:wsp>
-                  </a:graphicData>
-                </a:graphic>
-                <wp14:sizeRelH relativeFrom="margin">
-                  <wp14:pctWidth>0</wp14:pctWidth>
-                </wp14:sizeRelH>
-              </wp:anchor>
-            </w:drawing>
-          </mc:Choice>
-          <mc:Fallback>
-            <w:pict>
-              <v:rect w14:anchorId="0C0000AA" id="Rectangle 11" o:spid="_x0000_s1026" style="position:absolute;margin-left:202.2pt;margin-top:46.75pt;width:141pt;height:88pt;z-index:251663360;visibility:visible;mso-wrap-style:square;mso-width-percent:0;mso-wrap-distance-left:9pt;mso-wrap-distance-top:0;mso-wrap-distance-right:9pt;mso-wrap-distance-bottom:0;mso-position-horizontal:absolute;mso-position-horizontal-relative:text;mso-position-vertical:absolute;mso-position-vertical-relative:text;mso-width-percent:0;mso-width-relative:margin;v-text-anchor:middle" o:gfxdata="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" filled="f" strokecolor="red" strokeweight="2.25pt"/>
-            </w:pict>
-          </mc:Fallback>
-        </mc:AlternateContent>
-      </w:r>
-      <w:r>
-        <w:rPr>
-          <w:noProof/>
-        </w:rPr>
-        <mc:AlternateContent>
-          <mc:Choice Requires="wps">
-            <w:drawing>
-              <wp:anchor distT="0" distB="0" distL="114300" distR="114300" simplePos="0" relativeHeight="251665408" behindDoc="0" locked="0" layoutInCell="1" allowOverlap="1" wp14:anchorId="615619D1" wp14:editId="1EDE9B84">
-                <wp:simplePos x="0" y="0"/>
-                <wp:positionH relativeFrom="column">
-                  <wp:posOffset>2548890</wp:posOffset>
-                </wp:positionH>
-                <wp:positionV relativeFrom="paragraph">
-                  <wp:posOffset>1706245</wp:posOffset>
-                </wp:positionV>
-                <wp:extent cx="1762760" cy="647700"/>
-                <wp:effectExtent l="19050" t="19050" r="27940" b="19050"/>
-                <wp:wrapNone/>
-                <wp:docPr id="13" name="Rectangle 13"/>
-                <wp:cNvGraphicFramePr/>
-                <a:graphic xmlns:a="http://schemas.openxmlformats.org/drawingml/2006/main">
-                  <a:graphicData uri="http://schemas.microsoft.com/office/word/2010/wordprocessingShape">
-                    <wps:wsp>
-                      <wps:cNvSpPr/>
-                      <wps:spPr>
-                        <a:xfrm>
-                          <a:off x="0" y="0"/>
-                          <a:ext cx="1762760" cy="647700"/>
-                        </a:xfrm>
-                        <a:prstGeom prst="rect">
-                          <a:avLst/>
-                        </a:prstGeom>
-                        <a:noFill/>
-                        <a:ln w="28575">
-                          <a:solidFill>
-                            <a:srgbClr val="00B0F0"/>
-                          </a:solidFill>
-                        </a:ln>
-                      </wps:spPr>
-                      <wps:style>
-                        <a:lnRef idx="2">
-                          <a:schemeClr val="accent1">
-                            <a:shade val="50000"/>
-                          </a:schemeClr>
-                        </a:lnRef>
-                        <a:fillRef idx="1">
-                          <a:schemeClr val="accent1"/>
-                        </a:fillRef>
-                        <a:effectRef idx="0">
-                          <a:schemeClr val="accent1"/>
-                        </a:effectRef>
-                        <a:fontRef idx="minor">
-                          <a:schemeClr val="lt1"/>
-                        </a:fontRef>
-                      </wps:style>
-                      <wps:bodyPr rot="0" spcFirstLastPara="0" vertOverflow="overflow" horzOverflow="overflow" vert="horz" wrap="square" lIns="91440" tIns="45720" rIns="91440" bIns="45720" numCol="1" spcCol="0" rtlCol="0" fromWordArt="0" anchor="ctr" anchorCtr="0" forceAA="0" compatLnSpc="1">
-                        <a:prstTxWarp prst="textNoShape">
-                          <a:avLst/>
-                        </a:prstTxWarp>
-                        <a:noAutofit/>
-                      </wps:bodyPr>
-                    </wps:wsp>
-                  </a:graphicData>
-                </a:graphic>
-                <wp14:sizeRelH relativeFrom="margin">
-                  <wp14:pctWidth>0</wp14:pctWidth>
-                </wp14:sizeRelH>
-                <wp14:sizeRelV relativeFrom="margin">
-                  <wp14:pctHeight>0</wp14:pctHeight>
-                </wp14:sizeRelV>
-              </wp:anchor>
-            </w:drawing>
-          </mc:Choice>
-          <mc:Fallback>
-            <w:pict>
-              <v:rect w14:anchorId="54A20388" id="Rectangle 13" o:spid="_x0000_s1026" style="position:absolute;margin-left:200.7pt;margin-top:134.35pt;width:138.8pt;height:51pt;z-index:251665408;visibility:visible;mso-wrap-style:square;mso-width-percent:0;mso-height-percent:0;mso-wrap-distance-left:9pt;mso-wrap-distance-top:0;mso-wrap-distance-right:9pt;mso-wrap-distance-bottom:0;mso-position-horizontal:absolute;mso-position-horizontal-relative:text;mso-position-vertical:absolute;mso-position-vertical-relative:text;mso-width-percent:0;mso-height-percent:0;mso-width-relative:margin;mso-height-relative:margin;v-text-anchor:middle" o:gfxdata="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" filled="f" strokecolor="#00b0f0" strokeweight="2.25pt"/>
-            </w:pict>
-          </mc:Fallback>
-        </mc:AlternateContent>
-      </w:r>
-      <w:r>
-        <w:rPr>
-          <w:noProof/>
-        </w:rPr>
-        <mc:AlternateContent>
-          <mc:Choice Requires="wps">
-            <w:drawing>
-              <wp:anchor distT="0" distB="0" distL="114300" distR="114300" simplePos="0" relativeHeight="251666432" behindDoc="0" locked="0" layoutInCell="1" allowOverlap="1" wp14:anchorId="310B39DB" wp14:editId="545A49A8">
-                <wp:simplePos x="0" y="0"/>
-                <wp:positionH relativeFrom="column">
-                  <wp:posOffset>563880</wp:posOffset>
-                </wp:positionH>
-                <wp:positionV relativeFrom="paragraph">
-                  <wp:posOffset>2540635</wp:posOffset>
-                </wp:positionV>
-                <wp:extent cx="3260090" cy="1661160"/>
-                <wp:effectExtent l="19050" t="19050" r="16510" b="15240"/>
-                <wp:wrapNone/>
-                <wp:docPr id="14" name="Rectangle 14"/>
-                <wp:cNvGraphicFramePr/>
-                <a:graphic xmlns:a="http://schemas.openxmlformats.org/drawingml/2006/main">
-                  <a:graphicData uri="http://schemas.microsoft.com/office/word/2010/wordprocessingShape">
-                    <wps:wsp>
-                      <wps:cNvSpPr/>
-                      <wps:spPr>
-                        <a:xfrm>
-                          <a:off x="0" y="0"/>
-                          <a:ext cx="3260090" cy="1661160"/>
-                        </a:xfrm>
-                        <a:prstGeom prst="rect">
-                          <a:avLst/>
-                        </a:prstGeom>
-                        <a:noFill/>
-                        <a:ln w="28575">
-                          <a:solidFill>
-                            <a:srgbClr val="92D050"/>
-                          </a:solidFill>
-                        </a:ln>
-                      </wps:spPr>
-                      <wps:style>
-                        <a:lnRef idx="2">
-                          <a:schemeClr val="accent1">
-                            <a:shade val="50000"/>
-                          </a:schemeClr>
-                        </a:lnRef>
-                        <a:fillRef idx="1">
-                          <a:schemeClr val="accent1"/>
-                        </a:fillRef>
-                        <a:effectRef idx="0">
-                          <a:schemeClr val="accent1"/>
-                        </a:effectRef>
-                        <a:fontRef idx="minor">
-                          <a:schemeClr val="lt1"/>
-                        </a:fontRef>
-                      </wps:style>
-                      <wps:bodyPr rot="0" spcFirstLastPara="0" vertOverflow="overflow" horzOverflow="overflow" vert="horz" wrap="square" lIns="91440" tIns="45720" rIns="91440" bIns="45720" numCol="1" spcCol="0" rtlCol="0" fromWordArt="0" anchor="ctr" anchorCtr="0" forceAA="0" compatLnSpc="1">
-                        <a:prstTxWarp prst="textNoShape">
-                          <a:avLst/>
-                        </a:prstTxWarp>
-                        <a:noAutofit/>
-                      </wps:bodyPr>
-                    </wps:wsp>
-                  </a:graphicData>
-                </a:graphic>
-              </wp:anchor>
-            </w:drawing>
-          </mc:Choice>
-          <mc:Fallback>
-            <w:pict>
-              <v:rect w14:anchorId="1C05AFDB" id="Rectangle 14" o:spid="_x0000_s1026" style="position:absolute;margin-left:44.4pt;margin-top:200.05pt;width:256.7pt;height:130.8pt;z-index:251666432;visibility:visible;mso-wrap-style:square;mso-wrap-distance-left:9pt;mso-wrap-distance-top:0;mso-wrap-distance-right:9pt;mso-wrap-distance-bottom:0;mso-position-horizontal:absolute;mso-position-horizontal-relative:text;mso-position-vertical:absolute;mso-position-vertical-relative:text;v-text-anchor:middle" o:gfxdata="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" filled="f" strokecolor="#92d050" strokeweight="2.25pt"/>
-            </w:pict>
-          </mc:Fallback>
-        </mc:AlternateContent>
-      </w:r>
-      <w:r>
-        <w:rPr>
-          <w:noProof/>
-        </w:rPr>
-        <mc:AlternateContent>
-          <mc:Choice Requires="wps">
-            <w:drawing>
-              <wp:anchor distT="0" distB="0" distL="114300" distR="114300" simplePos="0" relativeHeight="251659264" behindDoc="0" locked="0" layoutInCell="1" allowOverlap="1" wp14:anchorId="08F39B9B" wp14:editId="4D10F284">
-                <wp:simplePos x="0" y="0"/>
-                <wp:positionH relativeFrom="column">
-                  <wp:posOffset>45720</wp:posOffset>
-                </wp:positionH>
-                <wp:positionV relativeFrom="paragraph">
-                  <wp:posOffset>494665</wp:posOffset>
-                </wp:positionV>
-                <wp:extent cx="4301490" cy="1932305"/>
-                <wp:effectExtent l="19050" t="19050" r="22860" b="10795"/>
-                <wp:wrapNone/>
-                <wp:docPr id="2" name="Rectangle 2"/>
-                <wp:cNvGraphicFramePr/>
-                <a:graphic xmlns:a="http://schemas.openxmlformats.org/drawingml/2006/main">
-                  <a:graphicData uri="http://schemas.microsoft.com/office/word/2010/wordprocessingShape">
-                    <wps:wsp>
-                      <wps:cNvSpPr/>
-                      <wps:spPr>
-                        <a:xfrm>
-                          <a:off x="0" y="0"/>
-                          <a:ext cx="4301490" cy="1932305"/>
-                        </a:xfrm>
-                        <a:prstGeom prst="rect">
-                          <a:avLst/>
-                        </a:prstGeom>
-                        <a:noFill/>
-                        <a:ln w="28575">
-                          <a:solidFill>
-                            <a:srgbClr val="FFC000"/>
-                          </a:solidFill>
-                        </a:ln>
-                      </wps:spPr>
-                      <wps:style>
-                        <a:lnRef idx="2">
-                          <a:schemeClr val="accent6"/>
-                        </a:lnRef>
-                        <a:fillRef idx="1">
-                          <a:schemeClr val="lt1"/>
-                        </a:fillRef>
-                        <a:effectRef idx="0">
-                          <a:schemeClr val="accent6"/>
-                        </a:effectRef>
-                        <a:fontRef idx="minor">
-                          <a:schemeClr val="dk1"/>
-                        </a:fontRef>
-                      </wps:style>
-                      <wps:bodyPr rot="0" spcFirstLastPara="0" vertOverflow="overflow" horzOverflow="overflow" vert="horz" wrap="square" lIns="91440" tIns="45720" rIns="91440" bIns="45720" numCol="1" spcCol="0" rtlCol="0" fromWordArt="0" anchor="ctr" anchorCtr="0" forceAA="0" compatLnSpc="1">
-                        <a:prstTxWarp prst="textNoShape">
-                          <a:avLst/>
-                        </a:prstTxWarp>
-                        <a:noAutofit/>
-                      </wps:bodyPr>
-                    </wps:wsp>
-                  </a:graphicData>
-                </a:graphic>
-                <wp14:sizeRelH relativeFrom="margin">
-                  <wp14:pctWidth>0</wp14:pctWidth>
-                </wp14:sizeRelH>
-                <wp14:sizeRelV relativeFrom="margin">
-                  <wp14:pctHeight>0</wp14:pctHeight>
-                </wp14:sizeRelV>
-              </wp:anchor>
-            </w:drawing>
-          </mc:Choice>
-          <mc:Fallback>
-            <w:pict>
-              <v:rect w14:anchorId="4B8316CA" id="Rectangle 2" o:spid="_x0000_s1026" style="position:absolute;margin-left:3.6pt;margin-top:38.95pt;width:338.7pt;height:152.15pt;z-index:251659264;visibility:visible;mso-wrap-style:square;mso-width-percent:0;mso-height-percent:0;mso-wrap-distance-left:9pt;mso-wrap-distance-top:0;mso-wrap-distance-right:9pt;mso-wrap-distance-bottom:0;mso-position-horizontal:absolute;mso-position-horizontal-relative:text;mso-position-vertical:absolute;mso-position-vertical-relative:text;mso-width-percent:0;mso-height-percent:0;mso-width-relative:margin;mso-height-relative:margin;v-text-anchor:middle" o:gfxdata="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" filled="f" strokecolor="#ffc000" strokeweight="2.25pt"/>
-            </w:pict>
-          </mc:Fallback>
-        </mc:AlternateContent>
-      </w:r>
-      <w:r>
-        <w:rPr>
-          <w:noProof/>
-        </w:rPr>
-        <mc:AlternateContent>
-          <mc:Choice Requires="wps">
-            <w:drawing>
-              <wp:anchor distT="0" distB="0" distL="114300" distR="114300" simplePos="0" relativeHeight="251660288" behindDoc="0" locked="0" layoutInCell="1" allowOverlap="1" wp14:anchorId="257B7033" wp14:editId="2AE68AA0">
-                <wp:simplePos x="0" y="0"/>
-                <wp:positionH relativeFrom="margin">
-                  <wp:posOffset>26670</wp:posOffset>
-                </wp:positionH>
-                <wp:positionV relativeFrom="paragraph">
-                  <wp:posOffset>445135</wp:posOffset>
-                </wp:positionV>
-                <wp:extent cx="6050280" cy="3898900"/>
-                <wp:effectExtent l="38100" t="19050" r="45720" b="44450"/>
-                <wp:wrapNone/>
-                <wp:docPr id="6" name="Freeform: Shape 6"/>
-                <wp:cNvGraphicFramePr/>
-                <a:graphic xmlns:a="http://schemas.openxmlformats.org/drawingml/2006/main">
-                  <a:graphicData uri="http://schemas.microsoft.com/office/word/2010/wordprocessingShape">
-                    <wps:wsp>
-                      <wps:cNvSpPr/>
-                      <wps:spPr>
-                        <a:xfrm>
-                          <a:off x="0" y="0"/>
-                          <a:ext cx="6050280" cy="3898900"/>
-                        </a:xfrm>
-                        <a:custGeom>
-                          <a:avLst/>
-                          <a:gdLst>
-                            <a:gd name="connsiteX0" fmla="*/ 4258733 w 5981700"/>
-                            <a:gd name="connsiteY0" fmla="*/ 0 h 3898900"/>
-                            <a:gd name="connsiteX1" fmla="*/ 5981700 w 5981700"/>
-                            <a:gd name="connsiteY1" fmla="*/ 0 h 3898900"/>
-                            <a:gd name="connsiteX2" fmla="*/ 5977466 w 5981700"/>
-                            <a:gd name="connsiteY2" fmla="*/ 3898900 h 3898900"/>
-                            <a:gd name="connsiteX3" fmla="*/ 0 w 5981700"/>
-                            <a:gd name="connsiteY3" fmla="*/ 3869267 h 3898900"/>
-                            <a:gd name="connsiteX4" fmla="*/ 16933 w 5981700"/>
-                            <a:gd name="connsiteY4" fmla="*/ 1955800 h 3898900"/>
-                            <a:gd name="connsiteX5" fmla="*/ 4309533 w 5981700"/>
-                            <a:gd name="connsiteY5" fmla="*/ 1968500 h 3898900"/>
-                            <a:gd name="connsiteX6" fmla="*/ 4258733 w 5981700"/>
-                            <a:gd name="connsiteY6" fmla="*/ 0 h 3898900"/>
-                          </a:gdLst>
-                          <a:ahLst/>
-                          <a:cxnLst>
-                            <a:cxn ang="0">
-                              <a:pos x="connsiteX0" y="connsiteY0"/>
-                            </a:cxn>
-                            <a:cxn ang="0">
-                              <a:pos x="connsiteX1" y="connsiteY1"/>
-                            </a:cxn>
-                            <a:cxn ang="0">
-                              <a:pos x="connsiteX2" y="connsiteY2"/>
-                            </a:cxn>
-                            <a:cxn ang="0">
-                              <a:pos x="connsiteX3" y="connsiteY3"/>
-                            </a:cxn>
-                            <a:cxn ang="0">
-                              <a:pos x="connsiteX4" y="connsiteY4"/>
-                            </a:cxn>
-                            <a:cxn ang="0">
-                              <a:pos x="connsiteX5" y="connsiteY5"/>
-                            </a:cxn>
-                            <a:cxn ang="0">
-                              <a:pos x="connsiteX6" y="connsiteY6"/>
-                            </a:cxn>
-                          </a:cxnLst>
-                          <a:rect l="l" t="t" r="r" b="b"/>
-                          <a:pathLst>
-                            <a:path w="5981700" h="3898900">
-                              <a:moveTo>
-                                <a:pt x="4258733" y="0"/>
-                              </a:moveTo>
-                              <a:lnTo>
-                                <a:pt x="5981700" y="0"/>
-                              </a:lnTo>
-                              <a:cubicBezTo>
-                                <a:pt x="5980289" y="1299633"/>
-                                <a:pt x="5978877" y="2599267"/>
-                                <a:pt x="5977466" y="3898900"/>
-                              </a:cubicBezTo>
-                              <a:lnTo>
-                                <a:pt x="0" y="3869267"/>
-                              </a:lnTo>
-                              <a:lnTo>
-                                <a:pt x="16933" y="1955800"/>
-                              </a:lnTo>
-                              <a:lnTo>
-                                <a:pt x="4309533" y="1968500"/>
-                              </a:lnTo>
-                              <a:lnTo>
-                                <a:pt x="4258733" y="0"/>
-                              </a:lnTo>
-                              <a:close/>
-                            </a:path>
-                          </a:pathLst>
-                        </a:custGeom>
-                        <a:noFill/>
-                        <a:ln w="28575">
-                          <a:solidFill>
-                            <a:srgbClr val="00B050"/>
-                          </a:solidFill>
-                        </a:ln>
-                      </wps:spPr>
-                      <wps:style>
-                        <a:lnRef idx="2">
-                          <a:schemeClr val="accent1">
-                            <a:shade val="50000"/>
-                          </a:schemeClr>
-                        </a:lnRef>
-                        <a:fillRef idx="1">
-                          <a:schemeClr val="accent1"/>
-                        </a:fillRef>
-                        <a:effectRef idx="0">
-                          <a:schemeClr val="accent1"/>
-                        </a:effectRef>
-                        <a:fontRef idx="minor">
-                          <a:schemeClr val="lt1"/>
-                        </a:fontRef>
-                      </wps:style>
-                      <wps:bodyPr rot="0" spcFirstLastPara="0" vertOverflow="overflow" horzOverflow="overflow" vert="horz" wrap="square" lIns="91440" tIns="45720" rIns="91440" bIns="45720" numCol="1" spcCol="0" rtlCol="0" fromWordArt="0" anchor="ctr" anchorCtr="0" forceAA="0" compatLnSpc="1">
-                        <a:prstTxWarp prst="textNoShape">
-                          <a:avLst/>
-                        </a:prstTxWarp>
-                        <a:noAutofit/>
-                      </wps:bodyPr>
-                    </wps:wsp>
-                  </a:graphicData>
-                </a:graphic>
-                <wp14:sizeRelH relativeFrom="margin">
-                  <wp14:pctWidth>0</wp14:pctWidth>
-                </wp14:sizeRelH>
-              </wp:anchor>
-            </w:drawing>
-          </mc:Choice>
-          <mc:Fallback>
-            <w:pict>
-              <v:shape w14:anchorId="5B75CFD9" id="Freeform: Shape 6" o:spid="_x0000_s1026" style="position:absolute;margin-left:2.1pt;margin-top:35.05pt;width:476.4pt;height:307pt;z-index:251660288;visibility:visible;mso-wrap-style:square;mso-width-percent:0;mso-wrap-distance-left:9pt;mso-wrap-distance-top:0;mso-wrap-distance-right:9pt;mso-wrap-distance-bottom:0;mso-position-horizontal:absolute;mso-position-horizontal-relative:margin;mso-position-vertical:absolute;mso-position-vertical-relative:text;mso-width-percent:0;mso-width-relative:margin;v-text-anchor:middle" coordsize="5981700,3898900" o:gfxdata="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" path="m4258733,l5981700,v-1411,1299633,-2823,2599267,-4234,3898900l,3869267,16933,1955800r4292600,12700l4258733,xe" filled="f" strokecolor="#00b050" strokeweight="2.25pt">
-                <v:stroke joinstyle="miter"/>
-                <v:path arrowok="t" o:connecttype="custom" o:connectlocs="4307559,0;6050280,0;6045997,3898900;0,3869267;17127,1955800;4358942,1968500;4307559,0" o:connectangles="0,0,0,0,0,0,0"/>
-                <w10:wrap anchorx="margin"/>
-              </v:shape>
-            </w:pict>
-          </mc:Fallback>
-        </mc:AlternateContent>
-      </w:r>
-      <w:r>
-        <w:rPr>
-          <w:noProof/>
-        </w:rPr>
-        <mc:AlternateContent>
-          <mc:Choice Requires="wps">
-            <w:drawing>
-              <wp:anchor distT="0" distB="0" distL="114300" distR="114300" simplePos="0" relativeHeight="251667456" behindDoc="0" locked="0" layoutInCell="1" allowOverlap="1" wp14:anchorId="73CD40E6" wp14:editId="28E8ECBE">
-                <wp:simplePos x="0" y="0"/>
-                <wp:positionH relativeFrom="column">
-                  <wp:posOffset>87630</wp:posOffset>
-                </wp:positionH>
-                <wp:positionV relativeFrom="paragraph">
-                  <wp:posOffset>3260725</wp:posOffset>
-                </wp:positionV>
-                <wp:extent cx="403860" cy="541020"/>
-                <wp:effectExtent l="19050" t="19050" r="15240" b="11430"/>
-                <wp:wrapNone/>
-                <wp:docPr id="15" name="Rectangle 15"/>
-                <wp:cNvGraphicFramePr/>
-                <a:graphic xmlns:a="http://schemas.openxmlformats.org/drawingml/2006/main">
-                  <a:graphicData uri="http://schemas.microsoft.com/office/word/2010/wordprocessingShape">
-                    <wps:wsp>
-                      <wps:cNvSpPr/>
-                      <wps:spPr>
-                        <a:xfrm>
-                          <a:off x="0" y="0"/>
-                          <a:ext cx="403860" cy="541020"/>
-                        </a:xfrm>
-                        <a:prstGeom prst="rect">
-                          <a:avLst/>
-                        </a:prstGeom>
-                        <a:noFill/>
-                        <a:ln w="28575">
-                          <a:solidFill>
-                            <a:srgbClr val="C00000"/>
-                          </a:solidFill>
-                        </a:ln>
-                      </wps:spPr>
-                      <wps:style>
-                        <a:lnRef idx="2">
-                          <a:schemeClr val="accent1">
-                            <a:shade val="50000"/>
-                          </a:schemeClr>
-                        </a:lnRef>
-                        <a:fillRef idx="1">
-                          <a:schemeClr val="accent1"/>
-                        </a:fillRef>
-                        <a:effectRef idx="0">
-                          <a:schemeClr val="accent1"/>
-                        </a:effectRef>
-                        <a:fontRef idx="minor">
-                          <a:schemeClr val="lt1"/>
-                        </a:fontRef>
-                      </wps:style>
-                      <wps:bodyPr rot="0" spcFirstLastPara="0" vertOverflow="overflow" horzOverflow="overflow" vert="horz" wrap="square" lIns="91440" tIns="45720" rIns="91440" bIns="45720" numCol="1" spcCol="0" rtlCol="0" fromWordArt="0" anchor="ctr" anchorCtr="0" forceAA="0" compatLnSpc="1">
-                        <a:prstTxWarp prst="textNoShape">
-                          <a:avLst/>
-                        </a:prstTxWarp>
-                        <a:noAutofit/>
-                      </wps:bodyPr>
-                    </wps:wsp>
-                  </a:graphicData>
-                </a:graphic>
-              </wp:anchor>
-            </w:drawing>
-          </mc:Choice>
-          <mc:Fallback>
-            <w:pict>
-              <v:rect w14:anchorId="656AD181" id="Rectangle 15" o:spid="_x0000_s1026" style="position:absolute;margin-left:6.9pt;margin-top:256.75pt;width:31.8pt;height:42.6pt;z-index:251667456;visibility:visible;mso-wrap-style:square;mso-wrap-distance-left:9pt;mso-wrap-distance-top:0;mso-wrap-distance-right:9pt;mso-wrap-distance-bottom:0;mso-position-horizontal:absolute;mso-position-horizontal-relative:text;mso-position-vertical:absolute;mso-position-vertical-relative:text;v-text-anchor:middle" o:gfxdata="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" filled="f" strokecolor="#c00000" strokeweight="2.25pt"/>
-            </w:pict>
-          </mc:Fallback>
-        </mc:AlternateContent>
-      </w:r>
-      <w:r>
-        <w:rPr>
-          <w:noProof/>
-        </w:rPr>
-        <mc:AlternateContent>
-          <mc:Choice Requires="wps">
-            <w:drawing>
-              <wp:anchor distT="0" distB="0" distL="114300" distR="114300" simplePos="0" relativeHeight="251664384" behindDoc="0" locked="0" layoutInCell="1" allowOverlap="1" wp14:anchorId="570EC175" wp14:editId="30C6713F">
-                <wp:simplePos x="0" y="0"/>
-                <wp:positionH relativeFrom="column">
-                  <wp:posOffset>1513417</wp:posOffset>
-                </wp:positionH>
-                <wp:positionV relativeFrom="paragraph">
-                  <wp:posOffset>571712</wp:posOffset>
-                </wp:positionV>
-                <wp:extent cx="719667" cy="992716"/>
-                <wp:effectExtent l="19050" t="19050" r="23495" b="17145"/>
-                <wp:wrapNone/>
-                <wp:docPr id="12" name="Rectangle 12"/>
-                <wp:cNvGraphicFramePr/>
-                <a:graphic xmlns:a="http://schemas.openxmlformats.org/drawingml/2006/main">
-                  <a:graphicData uri="http://schemas.microsoft.com/office/word/2010/wordprocessingShape">
-                    <wps:wsp>
-                      <wps:cNvSpPr/>
-                      <wps:spPr>
-                        <a:xfrm>
-                          <a:off x="0" y="0"/>
-                          <a:ext cx="719667" cy="992716"/>
-                        </a:xfrm>
-                        <a:prstGeom prst="rect">
-                          <a:avLst/>
-                        </a:prstGeom>
-                        <a:noFill/>
-                        <a:ln w="28575">
-                          <a:solidFill>
-                            <a:srgbClr val="7030A0"/>
-                          </a:solidFill>
-                        </a:ln>
-                      </wps:spPr>
-                      <wps:style>
-                        <a:lnRef idx="2">
-                          <a:schemeClr val="accent1">
-                            <a:shade val="50000"/>
-                          </a:schemeClr>
-                        </a:lnRef>
-                        <a:fillRef idx="1">
-                          <a:schemeClr val="accent1"/>
-                        </a:fillRef>
-                        <a:effectRef idx="0">
-                          <a:schemeClr val="accent1"/>
-                        </a:effectRef>
-                        <a:fontRef idx="minor">
-                          <a:schemeClr val="lt1"/>
-                        </a:fontRef>
-                      </wps:style>
-                      <wps:bodyPr rot="0" spcFirstLastPara="0" vertOverflow="overflow" horzOverflow="overflow" vert="horz" wrap="square" lIns="91440" tIns="45720" rIns="91440" bIns="45720" numCol="1" spcCol="0" rtlCol="0" fromWordArt="0" anchor="ctr" anchorCtr="0" forceAA="0" compatLnSpc="1">
-                        <a:prstTxWarp prst="textNoShape">
-                          <a:avLst/>
-                        </a:prstTxWarp>
-                        <a:noAutofit/>
-                      </wps:bodyPr>
-                    </wps:wsp>
-                  </a:graphicData>
-                </a:graphic>
-                <wp14:sizeRelV relativeFrom="margin">
-                  <wp14:pctHeight>0</wp14:pctHeight>
-                </wp14:sizeRelV>
-              </wp:anchor>
-            </w:drawing>
-          </mc:Choice>
-          <mc:Fallback>
-            <w:pict>
-              <v:rect w14:anchorId="7FF5B5BF" id="Rectangle 12" o:spid="_x0000_s1026" style="position:absolute;margin-left:119.15pt;margin-top:45pt;width:56.65pt;height:78.15pt;z-index:251664384;visibility:visible;mso-wrap-style:square;mso-height-percent:0;mso-wrap-distance-left:9pt;mso-wrap-distance-top:0;mso-wrap-distance-right:9pt;mso-wrap-distance-bottom:0;mso-position-horizontal:absolute;mso-position-horizontal-relative:text;mso-position-vertical:absolute;mso-position-vertical-relative:text;mso-height-percent:0;mso-height-relative:margin;v-text-anchor:middle" o:gfxdata="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" filled="f" strokecolor="#7030a0" strokeweight="2.25pt"/>
-            </w:pict>
-          </mc:Fallback>
-        </mc:AlternateContent>
-      </w:r>
-      <w:r>
-        <w:rPr>
-          <w:noProof/>
-        </w:rPr>
-        <mc:AlternateContent>
-          <mc:Choice Requires="wps">
-            <w:drawing>
-              <wp:anchor distT="0" distB="0" distL="114300" distR="114300" simplePos="0" relativeHeight="251661312" behindDoc="0" locked="0" layoutInCell="1" allowOverlap="1" wp14:anchorId="56BD1831" wp14:editId="4A0F01C3">
-                <wp:simplePos x="0" y="0"/>
-                <wp:positionH relativeFrom="column">
-                  <wp:posOffset>1680633</wp:posOffset>
-                </wp:positionH>
-                <wp:positionV relativeFrom="paragraph">
-                  <wp:posOffset>1733762</wp:posOffset>
-                </wp:positionV>
-                <wp:extent cx="495300" cy="215900"/>
-                <wp:effectExtent l="0" t="0" r="19050" b="12700"/>
-                <wp:wrapNone/>
-                <wp:docPr id="7" name="Rectangle 7"/>
-                <wp:cNvGraphicFramePr/>
-                <a:graphic xmlns:a="http://schemas.openxmlformats.org/drawingml/2006/main">
-                  <a:graphicData uri="http://schemas.microsoft.com/office/word/2010/wordprocessingShape">
-                    <wps:wsp>
-                      <wps:cNvSpPr/>
-                      <wps:spPr>
-                        <a:xfrm>
-                          <a:off x="0" y="0"/>
-                          <a:ext cx="495300" cy="215900"/>
-                        </a:xfrm>
-                        <a:prstGeom prst="rect">
-                          <a:avLst/>
-                        </a:prstGeom>
-                        <a:noFill/>
-                        <a:ln>
-                          <a:solidFill>
-                            <a:srgbClr val="0070C0"/>
-                          </a:solidFill>
-                        </a:ln>
-                      </wps:spPr>
-                      <wps:style>
-                        <a:lnRef idx="2">
-                          <a:schemeClr val="accent1">
-                            <a:shade val="50000"/>
-                          </a:schemeClr>
-                        </a:lnRef>
-                        <a:fillRef idx="1">
-                          <a:schemeClr val="accent1"/>
-                        </a:fillRef>
-                        <a:effectRef idx="0">
-                          <a:schemeClr val="accent1"/>
-                        </a:effectRef>
-                        <a:fontRef idx="minor">
-                          <a:schemeClr val="lt1"/>
-                        </a:fontRef>
-                      </wps:style>
-                      <wps:bodyPr rot="0" spcFirstLastPara="0" vertOverflow="overflow" horzOverflow="overflow" vert="horz" wrap="square" lIns="91440" tIns="45720" rIns="91440" bIns="45720" numCol="1" spcCol="0" rtlCol="0" fromWordArt="0" anchor="ctr" anchorCtr="0" forceAA="0" compatLnSpc="1">
-                        <a:prstTxWarp prst="textNoShape">
-                          <a:avLst/>
-                        </a:prstTxWarp>
-                        <a:noAutofit/>
-                      </wps:bodyPr>
-                    </wps:wsp>
-                  </a:graphicData>
-                </a:graphic>
-              </wp:anchor>
-            </w:drawing>
-          </mc:Choice>
-          <mc:Fallback>
-            <w:pict>
-              <v:rect w14:anchorId="531D76C4" id="Rectangle 7" o:spid="_x0000_s1026" style="position:absolute;margin-left:132.35pt;margin-top:136.5pt;width:39pt;height:17pt;z-index:251661312;visibility:visible;mso-wrap-style:square;mso-wrap-distance-left:9pt;mso-wrap-distance-top:0;mso-wrap-distance-right:9pt;mso-wrap-distance-bottom:0;mso-position-horizontal:absolute;mso-position-horizontal-relative:text;mso-position-vertical:absolute;mso-position-vertical-relative:text;v-text-anchor:middle" o:gfxdata="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" filled="f" strokecolor="#0070c0" strokeweight="1pt"/>
-            </w:pict>
-          </mc:Fallback>
-        </mc:AlternateContent>
-      </w:r>
-      <w:r>
-        <w:tab/>
-      </w:r>
-      <w:r>
-        <w:tab/>
-      </w:r>
-      <w:r>
-        <w:rPr>
-          <w:noProof/>
-        </w:rPr>
         <w:drawing>
-          <wp:inline distT="0" distB="0" distL="0" distR="0" wp14:anchorId="43E1FAB4" wp14:editId="70263669">
-            <wp:extent cx="5943600" cy="3959038"/>
-            <wp:effectExtent l="0" t="0" r="0" b="3810"/>
+          <wp:inline distT="0" distB="0" distL="0" distR="0" wp14:anchorId="454A1DFC" wp14:editId="42113A2B">
+            <wp:extent cx="5943600" cy="3970406"/>
+            <wp:effectExtent l="0" t="0" r="0" b="0"/>
             <wp:docPr id="1" name="Picture 1"/>
             <wp:cNvGraphicFramePr>
               <a:graphicFrameLocks xmlns:a="http://schemas.openxmlformats.org/drawingml/2006/main" noChangeAspect="1"/>
@@ -2059,7 +1357,7 @@
                   <pic:spPr>
                     <a:xfrm>
                       <a:off x="0" y="0"/>
-                      <a:ext cx="5943600" cy="3959038"/>
+                      <a:ext cx="5943600" cy="3970406"/>
                     </a:xfrm>
                     <a:prstGeom prst="rect">
                       <a:avLst/>
@@ -2071,14 +1369,6 @@
           </wp:inline>
         </w:drawing>
       </w:r>
-    </w:p>
-    <w:p>
-      <w:pPr>
-        <w:rPr>
-          <w:sz w:val="24"/>
-          <w:szCs w:val="24"/>
-        </w:rPr>
-      </w:pPr>
       <w:r>
         <w:rPr>
           <w:sz w:val="24"/>
@@ -2148,22 +1438,22 @@
           <w:sz w:val="24"/>
           <w:szCs w:val="24"/>
         </w:rPr>
+        <w:t xml:space="preserve">The blue rectangle shows the function generator channel selector buttons. Whichever channel is selected is the channel that function generator operations will be done on. </w:t>
+      </w:r>
+    </w:p>
+    <w:p>
+      <w:pPr>
+        <w:rPr>
+          <w:sz w:val="24"/>
+          <w:szCs w:val="24"/>
+        </w:rPr>
+      </w:pPr>
+      <w:r>
+        <w:rPr>
+          <w:sz w:val="24"/>
+          <w:szCs w:val="24"/>
+        </w:rPr>
         <w:lastRenderedPageBreak/>
-        <w:t xml:space="preserve">The blue rectangle shows the function generator channel selector buttons. Whichever channel is selected is the channel that function generator operations will be done on. </w:t>
-      </w:r>
-    </w:p>
-    <w:p>
-      <w:pPr>
-        <w:rPr>
-          <w:sz w:val="24"/>
-          <w:szCs w:val="24"/>
-        </w:rPr>
-      </w:pPr>
-      <w:r>
-        <w:rPr>
-          <w:sz w:val="24"/>
-          <w:szCs w:val="24"/>
-        </w:rPr>
         <w:t>To open and use saved waveforms with the program</w:t>
       </w:r>
       <w:r>
@@ -2345,6 +1635,7 @@
         <w:pStyle w:val="Heading2"/>
       </w:pPr>
       <w:r>
+        <w:lastRenderedPageBreak/>
         <w:t>Waveform Editing:</w:t>
       </w:r>
     </w:p>
@@ -2386,38 +1677,8 @@
           <w:sz w:val="24"/>
           <w:szCs w:val="24"/>
         </w:rPr>
-        <w:t xml:space="preserve">These UI elements are located in the light blue rectangle. After changing the sample rate and/or amplitude scale, click the “Save Waveform” button. The program will then generate your new waveform, and check if the resulting amplitude is too high or if a DC offset has been induced. If this is the case, the program will reject the edits made to the waveform. The edited waveform must be uploaded to the function generator again, and if currently playing, loaded into active memory in order for the output to reflect the edits. There are no changes made to the waveform .txt files during this </w:t>
-      </w:r>
-      <w:commentRangeStart w:id="4"/>
-      <w:r>
-        <w:rPr>
-          <w:sz w:val="24"/>
-          <w:szCs w:val="24"/>
-        </w:rPr>
-        <w:t>process</w:t>
-      </w:r>
-      <w:commentRangeEnd w:id="4"/>
-      <w:r>
-        <w:rPr>
-          <w:rStyle w:val="CommentReference"/>
-        </w:rPr>
-        <w:commentReference w:id="4"/>
-      </w:r>
-      <w:r>
-        <w:rPr>
-          <w:sz w:val="24"/>
-          <w:szCs w:val="24"/>
-        </w:rPr>
-        <w:t xml:space="preserve">. </w:t>
-      </w:r>
-    </w:p>
-    <w:p>
-      <w:pPr>
-        <w:rPr>
-          <w:sz w:val="24"/>
-          <w:szCs w:val="24"/>
-        </w:rPr>
-      </w:pPr>
+        <w:t xml:space="preserve">These UI elements are located in the light blue rectangle. After changing the sample rate and/or amplitude scale, click the “Save Waveform” button. The program will then generate your new waveform, and check if the resulting amplitude is too high or if a DC offset has been induced. If this is the case, the program will reject the edits made to the waveform. The edited waveform must be uploaded to the function generator again, and if currently playing, loaded into active memory in order for the output to reflect the edits. There are no changes made to the waveform .txt files during this process. </w:t>
+      </w:r>
     </w:p>
     <w:p>
       <w:pPr>
@@ -2430,303 +1691,11 @@
         <w:rPr>
           <w:noProof/>
         </w:rPr>
-        <mc:AlternateContent>
-          <mc:Choice Requires="wps">
-            <w:drawing>
-              <wp:anchor distT="0" distB="0" distL="114300" distR="114300" simplePos="0" relativeHeight="251672576" behindDoc="0" locked="0" layoutInCell="1" allowOverlap="1" wp14:anchorId="33A971E5" wp14:editId="06FB8160">
-                <wp:simplePos x="0" y="0"/>
-                <wp:positionH relativeFrom="column">
-                  <wp:posOffset>3878580</wp:posOffset>
-                </wp:positionH>
-                <wp:positionV relativeFrom="paragraph">
-                  <wp:posOffset>1396365</wp:posOffset>
-                </wp:positionV>
-                <wp:extent cx="2095500" cy="2438400"/>
-                <wp:effectExtent l="38100" t="38100" r="38100" b="38100"/>
-                <wp:wrapNone/>
-                <wp:docPr id="21" name="Freeform: Shape 21"/>
-                <wp:cNvGraphicFramePr/>
-                <a:graphic xmlns:a="http://schemas.openxmlformats.org/drawingml/2006/main">
-                  <a:graphicData uri="http://schemas.microsoft.com/office/word/2010/wordprocessingShape">
-                    <wps:wsp>
-                      <wps:cNvSpPr/>
-                      <wps:spPr>
-                        <a:xfrm>
-                          <a:off x="0" y="0"/>
-                          <a:ext cx="2095500" cy="2438400"/>
-                        </a:xfrm>
-                        <a:custGeom>
-                          <a:avLst/>
-                          <a:gdLst>
-                            <a:gd name="connsiteX0" fmla="*/ 640080 w 2095500"/>
-                            <a:gd name="connsiteY0" fmla="*/ 7620 h 2438400"/>
-                            <a:gd name="connsiteX1" fmla="*/ 647700 w 2095500"/>
-                            <a:gd name="connsiteY1" fmla="*/ 1078230 h 2438400"/>
-                            <a:gd name="connsiteX2" fmla="*/ 0 w 2095500"/>
-                            <a:gd name="connsiteY2" fmla="*/ 1078230 h 2438400"/>
-                            <a:gd name="connsiteX3" fmla="*/ 3810 w 2095500"/>
-                            <a:gd name="connsiteY3" fmla="*/ 2434590 h 2438400"/>
-                            <a:gd name="connsiteX4" fmla="*/ 2095500 w 2095500"/>
-                            <a:gd name="connsiteY4" fmla="*/ 2438400 h 2438400"/>
-                            <a:gd name="connsiteX5" fmla="*/ 2084070 w 2095500"/>
-                            <a:gd name="connsiteY5" fmla="*/ 0 h 2438400"/>
-                            <a:gd name="connsiteX6" fmla="*/ 640080 w 2095500"/>
-                            <a:gd name="connsiteY6" fmla="*/ 7620 h 2438400"/>
-                          </a:gdLst>
-                          <a:ahLst/>
-                          <a:cxnLst>
-                            <a:cxn ang="0">
-                              <a:pos x="connsiteX0" y="connsiteY0"/>
-                            </a:cxn>
-                            <a:cxn ang="0">
-                              <a:pos x="connsiteX1" y="connsiteY1"/>
-                            </a:cxn>
-                            <a:cxn ang="0">
-                              <a:pos x="connsiteX2" y="connsiteY2"/>
-                            </a:cxn>
-                            <a:cxn ang="0">
-                              <a:pos x="connsiteX3" y="connsiteY3"/>
-                            </a:cxn>
-                            <a:cxn ang="0">
-                              <a:pos x="connsiteX4" y="connsiteY4"/>
-                            </a:cxn>
-                            <a:cxn ang="0">
-                              <a:pos x="connsiteX5" y="connsiteY5"/>
-                            </a:cxn>
-                            <a:cxn ang="0">
-                              <a:pos x="connsiteX6" y="connsiteY6"/>
-                            </a:cxn>
-                          </a:cxnLst>
-                          <a:rect l="l" t="t" r="r" b="b"/>
-                          <a:pathLst>
-                            <a:path w="2095500" h="2438400">
-                              <a:moveTo>
-                                <a:pt x="640080" y="7620"/>
-                              </a:moveTo>
-                              <a:lnTo>
-                                <a:pt x="647700" y="1078230"/>
-                              </a:lnTo>
-                              <a:lnTo>
-                                <a:pt x="0" y="1078230"/>
-                              </a:lnTo>
-                              <a:lnTo>
-                                <a:pt x="3810" y="2434590"/>
-                              </a:lnTo>
-                              <a:lnTo>
-                                <a:pt x="2095500" y="2438400"/>
-                              </a:lnTo>
-                              <a:lnTo>
-                                <a:pt x="2084070" y="0"/>
-                              </a:lnTo>
-                              <a:lnTo>
-                                <a:pt x="640080" y="7620"/>
-                              </a:lnTo>
-                              <a:close/>
-                            </a:path>
-                          </a:pathLst>
-                        </a:custGeom>
-                        <a:noFill/>
-                        <a:ln w="28575">
-                          <a:solidFill>
-                            <a:srgbClr val="00B050"/>
-                          </a:solidFill>
-                        </a:ln>
-                      </wps:spPr>
-                      <wps:style>
-                        <a:lnRef idx="2">
-                          <a:schemeClr val="accent1">
-                            <a:shade val="50000"/>
-                          </a:schemeClr>
-                        </a:lnRef>
-                        <a:fillRef idx="1">
-                          <a:schemeClr val="accent1"/>
-                        </a:fillRef>
-                        <a:effectRef idx="0">
-                          <a:schemeClr val="accent1"/>
-                        </a:effectRef>
-                        <a:fontRef idx="minor">
-                          <a:schemeClr val="lt1"/>
-                        </a:fontRef>
-                      </wps:style>
-                      <wps:bodyPr rot="0" spcFirstLastPara="0" vertOverflow="overflow" horzOverflow="overflow" vert="horz" wrap="square" lIns="91440" tIns="45720" rIns="91440" bIns="45720" numCol="1" spcCol="0" rtlCol="0" fromWordArt="0" anchor="ctr" anchorCtr="0" forceAA="0" compatLnSpc="1">
-                        <a:prstTxWarp prst="textNoShape">
-                          <a:avLst/>
-                        </a:prstTxWarp>
-                        <a:noAutofit/>
-                      </wps:bodyPr>
-                    </wps:wsp>
-                  </a:graphicData>
-                </a:graphic>
-              </wp:anchor>
-            </w:drawing>
-          </mc:Choice>
-          <mc:Fallback>
-            <w:pict>
-              <v:shape w14:anchorId="1597E9A5" id="Freeform: Shape 21" o:spid="_x0000_s1026" style="position:absolute;margin-left:305.4pt;margin-top:109.95pt;width:165pt;height:192pt;z-index:251672576;visibility:visible;mso-wrap-style:square;mso-wrap-distance-left:9pt;mso-wrap-distance-top:0;mso-wrap-distance-right:9pt;mso-wrap-distance-bottom:0;mso-position-horizontal:absolute;mso-position-horizontal-relative:text;mso-position-vertical:absolute;mso-position-vertical-relative:text;v-text-anchor:middle" coordsize="2095500,2438400" o:gfxdata="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" path="m640080,7620r7620,1070610l,1078230,3810,2434590r2091690,3810l2084070,,640080,7620xe" filled="f" strokecolor="#00b050" strokeweight="2.25pt">
-                <v:stroke joinstyle="miter"/>
-                <v:path arrowok="t" o:connecttype="custom" o:connectlocs="640080,7620;647700,1078230;0,1078230;3810,2434590;2095500,2438400;2084070,0;640080,7620" o:connectangles="0,0,0,0,0,0,0"/>
-              </v:shape>
-            </w:pict>
-          </mc:Fallback>
-        </mc:AlternateContent>
-      </w:r>
-      <w:r>
-        <w:rPr>
-          <w:noProof/>
-        </w:rPr>
-        <mc:AlternateContent>
-          <mc:Choice Requires="wps">
-            <w:drawing>
-              <wp:anchor distT="0" distB="0" distL="114300" distR="114300" simplePos="0" relativeHeight="251669504" behindDoc="0" locked="0" layoutInCell="1" allowOverlap="1" wp14:anchorId="690EB575" wp14:editId="4DA83164">
-                <wp:simplePos x="0" y="0"/>
-                <wp:positionH relativeFrom="column">
-                  <wp:posOffset>541020</wp:posOffset>
-                </wp:positionH>
-                <wp:positionV relativeFrom="paragraph">
-                  <wp:posOffset>2200275</wp:posOffset>
-                </wp:positionV>
-                <wp:extent cx="3260090" cy="1661160"/>
-                <wp:effectExtent l="19050" t="19050" r="16510" b="15240"/>
-                <wp:wrapNone/>
-                <wp:docPr id="17" name="Rectangle 17"/>
-                <wp:cNvGraphicFramePr/>
-                <a:graphic xmlns:a="http://schemas.openxmlformats.org/drawingml/2006/main">
-                  <a:graphicData uri="http://schemas.microsoft.com/office/word/2010/wordprocessingShape">
-                    <wps:wsp>
-                      <wps:cNvSpPr/>
-                      <wps:spPr>
-                        <a:xfrm>
-                          <a:off x="0" y="0"/>
-                          <a:ext cx="3260090" cy="1661160"/>
-                        </a:xfrm>
-                        <a:prstGeom prst="rect">
-                          <a:avLst/>
-                        </a:prstGeom>
-                        <a:noFill/>
-                        <a:ln w="28575">
-                          <a:solidFill>
-                            <a:srgbClr val="92D050"/>
-                          </a:solidFill>
-                        </a:ln>
-                      </wps:spPr>
-                      <wps:style>
-                        <a:lnRef idx="2">
-                          <a:schemeClr val="accent1">
-                            <a:shade val="50000"/>
-                          </a:schemeClr>
-                        </a:lnRef>
-                        <a:fillRef idx="1">
-                          <a:schemeClr val="accent1"/>
-                        </a:fillRef>
-                        <a:effectRef idx="0">
-                          <a:schemeClr val="accent1"/>
-                        </a:effectRef>
-                        <a:fontRef idx="minor">
-                          <a:schemeClr val="lt1"/>
-                        </a:fontRef>
-                      </wps:style>
-                      <wps:bodyPr rot="0" spcFirstLastPara="0" vertOverflow="overflow" horzOverflow="overflow" vert="horz" wrap="square" lIns="91440" tIns="45720" rIns="91440" bIns="45720" numCol="1" spcCol="0" rtlCol="0" fromWordArt="0" anchor="ctr" anchorCtr="0" forceAA="0" compatLnSpc="1">
-                        <a:prstTxWarp prst="textNoShape">
-                          <a:avLst/>
-                        </a:prstTxWarp>
-                        <a:noAutofit/>
-                      </wps:bodyPr>
-                    </wps:wsp>
-                  </a:graphicData>
-                </a:graphic>
-              </wp:anchor>
-            </w:drawing>
-          </mc:Choice>
-          <mc:Fallback>
-            <w:pict>
-              <v:rect w14:anchorId="408243F5" id="Rectangle 17" o:spid="_x0000_s1026" style="position:absolute;margin-left:42.6pt;margin-top:173.25pt;width:256.7pt;height:130.8pt;z-index:251669504;visibility:visible;mso-wrap-style:square;mso-wrap-distance-left:9pt;mso-wrap-distance-top:0;mso-wrap-distance-right:9pt;mso-wrap-distance-bottom:0;mso-position-horizontal:absolute;mso-position-horizontal-relative:text;mso-position-vertical:absolute;mso-position-vertical-relative:text;v-text-anchor:middle" o:gfxdata="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" filled="f" strokecolor="#92d050" strokeweight="2.25pt"/>
-            </w:pict>
-          </mc:Fallback>
-        </mc:AlternateContent>
-      </w:r>
-      <w:r>
-        <w:rPr>
-          <w:noProof/>
-        </w:rPr>
-        <mc:AlternateContent>
-          <mc:Choice Requires="wps">
-            <w:drawing>
-              <wp:anchor distT="0" distB="0" distL="114300" distR="114300" simplePos="0" relativeHeight="251671552" behindDoc="0" locked="0" layoutInCell="1" allowOverlap="1" wp14:anchorId="656D1911" wp14:editId="2E84F2B7">
-                <wp:simplePos x="0" y="0"/>
-                <wp:positionH relativeFrom="column">
-                  <wp:posOffset>99060</wp:posOffset>
-                </wp:positionH>
-                <wp:positionV relativeFrom="paragraph">
-                  <wp:posOffset>2905125</wp:posOffset>
-                </wp:positionV>
-                <wp:extent cx="403860" cy="541020"/>
-                <wp:effectExtent l="19050" t="19050" r="15240" b="11430"/>
-                <wp:wrapNone/>
-                <wp:docPr id="18" name="Rectangle 18"/>
-                <wp:cNvGraphicFramePr/>
-                <a:graphic xmlns:a="http://schemas.openxmlformats.org/drawingml/2006/main">
-                  <a:graphicData uri="http://schemas.microsoft.com/office/word/2010/wordprocessingShape">
-                    <wps:wsp>
-                      <wps:cNvSpPr/>
-                      <wps:spPr>
-                        <a:xfrm>
-                          <a:off x="0" y="0"/>
-                          <a:ext cx="403860" cy="541020"/>
-                        </a:xfrm>
-                        <a:prstGeom prst="rect">
-                          <a:avLst/>
-                        </a:prstGeom>
-                        <a:noFill/>
-                        <a:ln w="28575">
-                          <a:solidFill>
-                            <a:srgbClr val="C00000"/>
-                          </a:solidFill>
-                        </a:ln>
-                      </wps:spPr>
-                      <wps:style>
-                        <a:lnRef idx="2">
-                          <a:schemeClr val="accent1">
-                            <a:shade val="50000"/>
-                          </a:schemeClr>
-                        </a:lnRef>
-                        <a:fillRef idx="1">
-                          <a:schemeClr val="accent1"/>
-                        </a:fillRef>
-                        <a:effectRef idx="0">
-                          <a:schemeClr val="accent1"/>
-                        </a:effectRef>
-                        <a:fontRef idx="minor">
-                          <a:schemeClr val="lt1"/>
-                        </a:fontRef>
-                      </wps:style>
-                      <wps:bodyPr rot="0" spcFirstLastPara="0" vertOverflow="overflow" horzOverflow="overflow" vert="horz" wrap="square" lIns="91440" tIns="45720" rIns="91440" bIns="45720" numCol="1" spcCol="0" rtlCol="0" fromWordArt="0" anchor="ctr" anchorCtr="0" forceAA="0" compatLnSpc="1">
-                        <a:prstTxWarp prst="textNoShape">
-                          <a:avLst/>
-                        </a:prstTxWarp>
-                        <a:noAutofit/>
-                      </wps:bodyPr>
-                    </wps:wsp>
-                  </a:graphicData>
-                </a:graphic>
-              </wp:anchor>
-            </w:drawing>
-          </mc:Choice>
-          <mc:Fallback>
-            <w:pict>
-              <v:rect w14:anchorId="7D0D9F15" id="Rectangle 18" o:spid="_x0000_s1026" style="position:absolute;margin-left:7.8pt;margin-top:228.75pt;width:31.8pt;height:42.6pt;z-index:251671552;visibility:visible;mso-wrap-style:square;mso-wrap-distance-left:9pt;mso-wrap-distance-top:0;mso-wrap-distance-right:9pt;mso-wrap-distance-bottom:0;mso-position-horizontal:absolute;mso-position-horizontal-relative:text;mso-position-vertical:absolute;mso-position-vertical-relative:text;v-text-anchor:middle" o:gfxdata="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" filled="f" strokecolor="#c00000" strokeweight="2.25pt"/>
-            </w:pict>
-          </mc:Fallback>
-        </mc:AlternateContent>
-      </w:r>
-      <w:r>
-        <w:rPr>
-          <w:noProof/>
-        </w:rPr>
         <w:drawing>
-          <wp:inline distT="0" distB="0" distL="0" distR="0" wp14:anchorId="154216E7" wp14:editId="6CC1E78D">
-            <wp:extent cx="5943600" cy="3959038"/>
-            <wp:effectExtent l="0" t="0" r="0" b="3810"/>
-            <wp:docPr id="16" name="Picture 16"/>
+          <wp:inline distT="0" distB="0" distL="0" distR="0" wp14:anchorId="5987B1D0" wp14:editId="439413F2">
+            <wp:extent cx="5943600" cy="3982720"/>
+            <wp:effectExtent l="0" t="0" r="0" b="0"/>
+            <wp:docPr id="27" name="Picture 27"/>
             <wp:cNvGraphicFramePr>
               <a:graphicFrameLocks xmlns:a="http://schemas.openxmlformats.org/drawingml/2006/main" noChangeAspect="1"/>
             </wp:cNvGraphicFramePr>
@@ -2738,13 +1707,7 @@
                     <pic:cNvPicPr/>
                   </pic:nvPicPr>
                   <pic:blipFill>
-                    <a:blip r:embed="rId20" cstate="print">
-                      <a:extLst>
-                        <a:ext uri="{28A0092B-C50C-407E-A947-70E740481C1C}">
-                          <a14:useLocalDpi xmlns:a14="http://schemas.microsoft.com/office/drawing/2010/main" val="0"/>
-                        </a:ext>
-                      </a:extLst>
-                    </a:blip>
+                    <a:blip r:embed="rId21"/>
                     <a:stretch>
                       <a:fillRect/>
                     </a:stretch>
@@ -2752,7 +1715,7 @@
                   <pic:spPr>
                     <a:xfrm>
                       <a:off x="0" y="0"/>
-                      <a:ext cx="5943600" cy="3959038"/>
+                      <a:ext cx="5943600" cy="3982720"/>
                     </a:xfrm>
                     <a:prstGeom prst="rect">
                       <a:avLst/>
@@ -2764,6 +1727,8 @@
           </wp:inline>
         </w:drawing>
       </w:r>
+      <w:bookmarkStart w:id="2" w:name="_GoBack"/>
+      <w:bookmarkEnd w:id="2"/>
       <w:r>
         <w:tab/>
       </w:r>
@@ -2773,47 +1738,47 @@
         <w:pStyle w:val="Heading2"/>
       </w:pPr>
       <w:r>
+        <w:t>Oscilloscope Usage:</w:t>
+      </w:r>
+    </w:p>
+    <w:p>
+      <w:pPr>
+        <w:rPr>
+          <w:sz w:val="24"/>
+          <w:szCs w:val="24"/>
+        </w:rPr>
+      </w:pPr>
+      <w:r>
+        <w:tab/>
+      </w:r>
+      <w:r>
+        <w:rPr>
+          <w:sz w:val="24"/>
+          <w:szCs w:val="24"/>
+        </w:rPr>
+        <w:t xml:space="preserve">The testing platform uses an oscilloscope to allow for real time monitoring of the voltages in the tank, and </w:t>
+      </w:r>
+      <w:r>
+        <w:rPr>
+          <w:sz w:val="24"/>
+          <w:szCs w:val="24"/>
+        </w:rPr>
+        <w:t xml:space="preserve">other probes can be connected to the device under test to capture other data, such as raw stimulation output, among other things. </w:t>
+      </w:r>
+    </w:p>
+    <w:p>
+      <w:pPr>
+        <w:rPr>
+          <w:sz w:val="24"/>
+          <w:szCs w:val="24"/>
+        </w:rPr>
+      </w:pPr>
+      <w:r>
+        <w:rPr>
+          <w:sz w:val="24"/>
+          <w:szCs w:val="24"/>
+        </w:rPr>
         <w:lastRenderedPageBreak/>
-        <w:t>Oscilloscope Usage:</w:t>
-      </w:r>
-    </w:p>
-    <w:p>
-      <w:pPr>
-        <w:rPr>
-          <w:sz w:val="24"/>
-          <w:szCs w:val="24"/>
-        </w:rPr>
-      </w:pPr>
-      <w:r>
-        <w:tab/>
-      </w:r>
-      <w:r>
-        <w:rPr>
-          <w:sz w:val="24"/>
-          <w:szCs w:val="24"/>
-        </w:rPr>
-        <w:t xml:space="preserve">The testing platform uses an oscilloscope to allow for real time monitoring of the voltages in the tank, and </w:t>
-      </w:r>
-      <w:r>
-        <w:rPr>
-          <w:sz w:val="24"/>
-          <w:szCs w:val="24"/>
-        </w:rPr>
-        <w:t xml:space="preserve">other probes can be connected to the device under test to capture other data, such as raw stimulation output, among other things. </w:t>
-      </w:r>
-    </w:p>
-    <w:p>
-      <w:pPr>
-        <w:rPr>
-          <w:sz w:val="24"/>
-          <w:szCs w:val="24"/>
-        </w:rPr>
-      </w:pPr>
-      <w:r>
-        <w:rPr>
-          <w:sz w:val="24"/>
-          <w:szCs w:val="24"/>
-        </w:rPr>
         <w:tab/>
         <w:t xml:space="preserve">The light green rectangle marks the oscilloscope capture display. This is where the raw waveform data captured from the oscilloscope can be seen. The display updates multiple times per second and shows a general overview of the incoming waveforms. In the dark red box, to the left of the oscilloscope capture display, is the </w:t>
       </w:r>
@@ -3038,7 +2003,23 @@
           <w:sz w:val="24"/>
           <w:szCs w:val="24"/>
         </w:rPr>
-        <w:t xml:space="preserve">However, it does </w:t>
+        <w:t>However, it does take a longer time to download to the computer, and the larger files might be difficult to open in non-specialized programs such as excel.</w:t>
+      </w:r>
+    </w:p>
+    <w:p>
+      <w:pPr>
+        <w:rPr>
+          <w:sz w:val="24"/>
+          <w:szCs w:val="24"/>
+        </w:rPr>
+      </w:pPr>
+      <w:r>
+        <w:rPr>
+          <w:sz w:val="24"/>
+          <w:szCs w:val="24"/>
+        </w:rPr>
+        <w:tab/>
+        <w:t xml:space="preserve">When enabling different channels, the allowed memory depths can change, depending on the oscilloscope. When this happens, the set memory depth will change to the equivalent in the listing of new memory depths, e.g. if you have the biggest possible memory depth set, and </w:t>
       </w:r>
       <w:r>
         <w:rPr>
@@ -3046,23 +2027,7 @@
           <w:szCs w:val="24"/>
         </w:rPr>
         <w:lastRenderedPageBreak/>
-        <w:t>take a longer time to download to the computer, and the larger files might be difficult to open in non-specialized programs such as excel.</w:t>
-      </w:r>
-    </w:p>
-    <w:p>
-      <w:pPr>
-        <w:rPr>
-          <w:sz w:val="24"/>
-          <w:szCs w:val="24"/>
-        </w:rPr>
-      </w:pPr>
-      <w:r>
-        <w:rPr>
-          <w:sz w:val="24"/>
-          <w:szCs w:val="24"/>
-        </w:rPr>
-        <w:tab/>
-        <w:t xml:space="preserve">When enabling different channels, the allowed memory depths can change, depending on the oscilloscope. When this happens, the set memory depth will change to the equivalent in the listing of new memory depths, e.g. if you have the biggest possible memory depth set, and then enable another channel, you will still have the biggest possible memory depth, even though it might only be half as much as before. </w:t>
+        <w:t xml:space="preserve">then enable another channel, you will still have the biggest possible memory depth, even though it might only be half as much as before. </w:t>
       </w:r>
     </w:p>
     <w:p>
@@ -3405,7 +2370,7 @@
                     <pic:cNvPicPr/>
                   </pic:nvPicPr>
                   <pic:blipFill>
-                    <a:blip r:embed="rId21"/>
+                    <a:blip r:embed="rId22"/>
                     <a:stretch>
                       <a:fillRect/>
                     </a:stretch>
@@ -3444,8 +2409,8 @@
     </w:p>
     <w:p/>
     <w:sectPr>
-      <w:headerReference w:type="default" r:id="rId22"/>
-      <w:footerReference w:type="default" r:id="rId23"/>
+      <w:headerReference w:type="default" r:id="rId23"/>
+      <w:footerReference w:type="default" r:id="rId24"/>
       <w:pgSz w:w="12240" w:h="15840"/>
       <w:pgMar w:top="1440" w:right="1440" w:bottom="1440" w:left="1440" w:header="720" w:footer="720" w:gutter="0"/>
       <w:cols w:space="720"/>
@@ -3489,43 +2454,6 @@
       </w:r>
     </w:p>
   </w:comment>
-  <w:comment w:id="3" w:author="Jeffrey Herron" w:date="2019-10-01T13:27:00Z" w:initials="JH">
-    <w:p>
-      <w:pPr>
-        <w:pStyle w:val="CommentText"/>
-      </w:pPr>
-      <w:r>
-        <w:rPr>
-          <w:rStyle w:val="CommentReference"/>
-        </w:rPr>
-        <w:annotationRef/>
-      </w:r>
-      <w:r>
-        <w:t xml:space="preserve">Make the boxes a single picture, you should be able to copy/past into </w:t>
-      </w:r>
-      <w:proofErr w:type="spellStart"/>
-      <w:r>
-        <w:t>powerpoint</w:t>
-      </w:r>
-      <w:proofErr w:type="spellEnd"/>
-    </w:p>
-  </w:comment>
-  <w:comment w:id="4" w:author="Jeffrey Herron" w:date="2019-10-01T13:55:00Z" w:initials="JH">
-    <w:p>
-      <w:pPr>
-        <w:pStyle w:val="CommentText"/>
-      </w:pPr>
-      <w:r>
-        <w:rPr>
-          <w:rStyle w:val="CommentReference"/>
-        </w:rPr>
-        <w:annotationRef/>
-      </w:r>
-      <w:r>
-        <w:t>Do same thing with this figure</w:t>
-      </w:r>
-    </w:p>
-  </w:comment>
 </w:comments>
 </file>
 
@@ -3533,8 +2461,6 @@
 <w15:commentsEx xmlns:wpc="http://schemas.microsoft.com/office/word/2010/wordprocessingCanvas" xmlns:cx="http://schemas.microsoft.com/office/drawing/2014/chartex" xmlns:cx1="http://schemas.microsoft.com/office/drawing/2015/9/8/chartex" xmlns:cx2="http://schemas.microsoft.com/office/drawing/2015/10/21/chartex" xmlns:cx3="http://schemas.microsoft.com/office/drawing/2016/5/9/chartex" xmlns:cx4="http://schemas.microsoft.com/office/drawing/2016/5/10/chartex" xmlns:cx5="http://schemas.microsoft.com/office/drawing/2016/5/11/chartex" xmlns:cx6="http://schemas.microsoft.com/office/drawing/2016/5/12/chartex" xmlns:cx7="http://schemas.microsoft.com/office/drawing/2016/5/13/chartex" xmlns:cx8="http://schemas.microsoft.com/office/drawing/2016/5/14/chartex" xmlns:mc="http://schemas.openxmlformats.org/markup-compatibility/2006" xmlns:aink="http://schemas.microsoft.com/office/drawing/2016/ink" xmlns:am3d="http://schemas.microsoft.com/office/drawing/2017/model3d" xmlns:o="urn:schemas-microsoft-com:office:office" xmlns:r="http://schemas.openxmlformats.org/officeDocument/2006/relationships" xmlns:m="http://schemas.openxmlformats.org/officeDocument/2006/math" xmlns:v="urn:schemas-microsoft-com:vml" xmlns:wp14="http://schemas.microsoft.com/office/word/2010/wordprocessingDrawing" xmlns:wp="http://schemas.openxmlformats.org/drawingml/2006/wordprocessingDrawing" xmlns:w10="urn:schemas-microsoft-com:office:word" xmlns:w="http://schemas.openxmlformats.org/wordprocessingml/2006/main" xmlns:w14="http://schemas.microsoft.com/office/word/2010/wordml" xmlns:w15="http://schemas.microsoft.com/office/word/2012/wordml" xmlns:w16cid="http://schemas.microsoft.com/office/word/2016/wordml/cid" xmlns:w16se="http://schemas.microsoft.com/office/word/2015/wordml/symex" xmlns:wpg="http://schemas.microsoft.com/office/word/2010/wordprocessingGroup" xmlns:wpi="http://schemas.microsoft.com/office/word/2010/wordprocessingInk" xmlns:wne="http://schemas.microsoft.com/office/word/2006/wordml" xmlns:wps="http://schemas.microsoft.com/office/word/2010/wordprocessingShape" mc:Ignorable="w14 w15 w16se w16cid wp14">
   <w15:commentEx w15:paraId="279CF87A" w15:done="0"/>
   <w15:commentEx w15:paraId="47AC56BF" w15:done="0"/>
-  <w15:commentEx w15:paraId="1F1BADC4" w15:done="0"/>
-  <w15:commentEx w15:paraId="1402CE8D" w15:done="0"/>
 </w15:commentsEx>
 </file>
 
@@ -3542,8 +2468,6 @@
 <w16cid:commentsIds xmlns:wpc="http://schemas.microsoft.com/office/word/2010/wordprocessingCanvas" xmlns:cx="http://schemas.microsoft.com/office/drawing/2014/chartex" xmlns:cx1="http://schemas.microsoft.com/office/drawing/2015/9/8/chartex" xmlns:cx2="http://schemas.microsoft.com/office/drawing/2015/10/21/chartex" xmlns:cx3="http://schemas.microsoft.com/office/drawing/2016/5/9/chartex" xmlns:cx4="http://schemas.microsoft.com/office/drawing/2016/5/10/chartex" xmlns:cx5="http://schemas.microsoft.com/office/drawing/2016/5/11/chartex" xmlns:cx6="http://schemas.microsoft.com/office/drawing/2016/5/12/chartex" xmlns:cx7="http://schemas.microsoft.com/office/drawing/2016/5/13/chartex" xmlns:cx8="http://schemas.microsoft.com/office/drawing/2016/5/14/chartex" xmlns:mc="http://schemas.openxmlformats.org/markup-compatibility/2006" xmlns:aink="http://schemas.microsoft.com/office/drawing/2016/ink" xmlns:am3d="http://schemas.microsoft.com/office/drawing/2017/model3d" xmlns:o="urn:schemas-microsoft-com:office:office" xmlns:r="http://schemas.openxmlformats.org/officeDocument/2006/relationships" xmlns:m="http://schemas.openxmlformats.org/officeDocument/2006/math" xmlns:v="urn:schemas-microsoft-com:vml" xmlns:wp14="http://schemas.microsoft.com/office/word/2010/wordprocessingDrawing" xmlns:wp="http://schemas.openxmlformats.org/drawingml/2006/wordprocessingDrawing" xmlns:w10="urn:schemas-microsoft-com:office:word" xmlns:w="http://schemas.openxmlformats.org/wordprocessingml/2006/main" xmlns:w14="http://schemas.microsoft.com/office/word/2010/wordml" xmlns:w15="http://schemas.microsoft.com/office/word/2012/wordml" xmlns:w16cid="http://schemas.microsoft.com/office/word/2016/wordml/cid" xmlns:w16se="http://schemas.microsoft.com/office/word/2015/wordml/symex" xmlns:wpg="http://schemas.microsoft.com/office/word/2010/wordprocessingGroup" xmlns:wpi="http://schemas.microsoft.com/office/word/2010/wordprocessingInk" xmlns:wne="http://schemas.microsoft.com/office/word/2006/wordml" xmlns:wps="http://schemas.microsoft.com/office/word/2010/wordprocessingShape" mc:Ignorable="w14 w15 w16se w16cid wp14">
   <w16cid:commentId w16cid:paraId="279CF87A" w16cid:durableId="213DCE9D"/>
   <w16cid:commentId w16cid:paraId="47AC56BF" w16cid:durableId="213DD0FF"/>
-  <w16cid:commentId w16cid:paraId="1F1BADC4" w16cid:durableId="213DD2CB"/>
-  <w16cid:commentId w16cid:paraId="1402CE8D" w16cid:durableId="213DD957"/>
 </w16cid:commentsIds>
 </file>
 
@@ -4429,7 +3353,6 @@
   <w:style w:type="character" w:default="1" w:styleId="DefaultParagraphFont">
     <w:name w:val="Default Paragraph Font"/>
     <w:uiPriority w:val="1"/>
-    <w:semiHidden/>
     <w:unhideWhenUsed/>
   </w:style>
   <w:style w:type="table" w:default="1" w:styleId="TableNormal">
@@ -5025,7 +3948,7 @@
 </file>
 
 <file path=customXml/itemProps1.xml><?xml version="1.0" encoding="utf-8"?>
-<ds:datastoreItem xmlns:ds="http://schemas.openxmlformats.org/officeDocument/2006/customXml" ds:itemID="{EE320589-563E-439F-8991-D8AF030C27AF}">
+<ds:datastoreItem xmlns:ds="http://schemas.openxmlformats.org/officeDocument/2006/customXml" ds:itemID="{86212A23-251B-4F8C-B9B6-D588178FBC35}">
   <ds:schemaRefs>
     <ds:schemaRef ds:uri="http://schemas.openxmlformats.org/officeDocument/2006/bibliography"/>
   </ds:schemaRefs>

</xml_diff>

<commit_message>
Updated documentation with pictures of the process of cutting and bending the titanium strips. The documentation version number has been updated, as has the date.
</commit_message>
<xml_diff>
--- a/Documentation.docx
+++ b/Documentation.docx
@@ -433,27 +433,12 @@
           <w:szCs w:val="24"/>
         </w:rPr>
       </w:pPr>
-      <w:commentRangeStart w:id="0"/>
-      <w:r>
-        <w:rPr>
-          <w:sz w:val="24"/>
-          <w:szCs w:val="24"/>
-        </w:rPr>
-        <w:t xml:space="preserve">Cut the </w:t>
-      </w:r>
-      <w:commentRangeEnd w:id="0"/>
-      <w:r>
-        <w:rPr>
-          <w:rStyle w:val="CommentReference"/>
-        </w:rPr>
-        <w:commentReference w:id="0"/>
-      </w:r>
-      <w:r>
-        <w:rPr>
-          <w:sz w:val="24"/>
-          <w:szCs w:val="24"/>
-        </w:rPr>
-        <w:t xml:space="preserve">titanium sheeting into 1” </w:t>
+      <w:r>
+        <w:rPr>
+          <w:sz w:val="24"/>
+          <w:szCs w:val="24"/>
+        </w:rPr>
+        <w:t xml:space="preserve">Cut the titanium sheeting into 1” </w:t>
       </w:r>
       <w:r>
         <w:rPr>
@@ -487,9 +472,23 @@
           <w:sz w:val="24"/>
           <w:szCs w:val="24"/>
         </w:rPr>
-        <w:t xml:space="preserve">This can be done with a bandsaw or metal shears, preferable electric metal shears for smoother cuts. These have worked well for us: </w:t>
-      </w:r>
-      <w:hyperlink r:id="rId19" w:history="1">
+        <w:t>This can be done with a bandsaw or metal shears, preferabl</w:t>
+      </w:r>
+      <w:r>
+        <w:rPr>
+          <w:sz w:val="24"/>
+          <w:szCs w:val="24"/>
+        </w:rPr>
+        <w:t>y</w:t>
+      </w:r>
+      <w:r>
+        <w:rPr>
+          <w:sz w:val="24"/>
+          <w:szCs w:val="24"/>
+        </w:rPr>
+        <w:t xml:space="preserve"> electric metal shears for smoother cuts. These have worked well for us: </w:t>
+      </w:r>
+      <w:hyperlink r:id="rId16" w:history="1">
         <w:r>
           <w:rPr>
             <w:rStyle w:val="Hyperlink"/>
@@ -510,6 +509,308 @@
     <w:p>
       <w:pPr>
         <w:pStyle w:val="ListParagraph"/>
+        <w:ind w:left="2880"/>
+        <w:rPr>
+          <w:sz w:val="24"/>
+          <w:szCs w:val="24"/>
+        </w:rPr>
+      </w:pPr>
+      <w:r>
+        <w:rPr>
+          <w:sz w:val="24"/>
+          <w:szCs w:val="24"/>
+        </w:rPr>
+        <w:t xml:space="preserve">Remember that power tools can be </w:t>
+      </w:r>
+      <w:proofErr w:type="gramStart"/>
+      <w:r>
+        <w:rPr>
+          <w:sz w:val="24"/>
+          <w:szCs w:val="24"/>
+        </w:rPr>
+        <w:t>dangerous</w:t>
+      </w:r>
+      <w:proofErr w:type="gramEnd"/>
+      <w:r>
+        <w:rPr>
+          <w:sz w:val="24"/>
+          <w:szCs w:val="24"/>
+        </w:rPr>
+        <w:t xml:space="preserve"> and they should only be operated by people who understand their use.</w:t>
+      </w:r>
+    </w:p>
+    <w:p>
+      <w:pPr>
+        <w:pStyle w:val="ListParagraph"/>
+        <w:keepNext/>
+        <w:ind w:left="2880"/>
+      </w:pPr>
+      <w:r>
+        <w:rPr>
+          <w:noProof/>
+        </w:rPr>
+        <w:drawing>
+          <wp:inline distT="0" distB="0" distL="0" distR="0" wp14:anchorId="7A26D44C" wp14:editId="53956BB5">
+            <wp:extent cx="3743325" cy="2807494"/>
+            <wp:effectExtent l="0" t="0" r="0" b="0"/>
+            <wp:docPr id="28" name="Picture 28"/>
+            <wp:cNvGraphicFramePr>
+              <a:graphicFrameLocks xmlns:a="http://schemas.openxmlformats.org/drawingml/2006/main" noChangeAspect="1"/>
+            </wp:cNvGraphicFramePr>
+            <a:graphic xmlns:a="http://schemas.openxmlformats.org/drawingml/2006/main">
+              <a:graphicData uri="http://schemas.openxmlformats.org/drawingml/2006/picture">
+                <pic:pic xmlns:pic="http://schemas.openxmlformats.org/drawingml/2006/picture">
+                  <pic:nvPicPr>
+                    <pic:cNvPr id="0" name="Picture 1"/>
+                    <pic:cNvPicPr>
+                      <a:picLocks noChangeAspect="1" noChangeArrowheads="1"/>
+                    </pic:cNvPicPr>
+                  </pic:nvPicPr>
+                  <pic:blipFill>
+                    <a:blip r:embed="rId17" cstate="print">
+                      <a:extLst>
+                        <a:ext uri="{28A0092B-C50C-407E-A947-70E740481C1C}">
+                          <a14:useLocalDpi xmlns:a14="http://schemas.microsoft.com/office/drawing/2010/main" val="0"/>
+                        </a:ext>
+                      </a:extLst>
+                    </a:blip>
+                    <a:srcRect/>
+                    <a:stretch>
+                      <a:fillRect/>
+                    </a:stretch>
+                  </pic:blipFill>
+                  <pic:spPr bwMode="auto">
+                    <a:xfrm rot="10800000">
+                      <a:off x="0" y="0"/>
+                      <a:ext cx="3747447" cy="2810585"/>
+                    </a:xfrm>
+                    <a:prstGeom prst="rect">
+                      <a:avLst/>
+                    </a:prstGeom>
+                    <a:noFill/>
+                    <a:ln>
+                      <a:noFill/>
+                    </a:ln>
+                  </pic:spPr>
+                </pic:pic>
+              </a:graphicData>
+            </a:graphic>
+          </wp:inline>
+        </w:drawing>
+      </w:r>
+    </w:p>
+    <w:p>
+      <w:pPr>
+        <w:pStyle w:val="Caption"/>
+        <w:jc w:val="center"/>
+      </w:pPr>
+      <w:r>
+        <w:t xml:space="preserve">                                                         Figure </w:t>
+      </w:r>
+      <w:fldSimple w:instr=" SEQ Figure \* ARABIC ">
+        <w:r>
+          <w:rPr>
+            <w:noProof/>
+          </w:rPr>
+          <w:t>1</w:t>
+        </w:r>
+      </w:fldSimple>
+      <w:r>
+        <w:t>: Measure out one inch from the side of the sheet</w:t>
+      </w:r>
+    </w:p>
+    <w:p>
+      <w:pPr>
+        <w:pStyle w:val="ListParagraph"/>
+        <w:keepNext/>
+        <w:ind w:left="2880"/>
+      </w:pPr>
+      <w:r>
+        <w:rPr>
+          <w:noProof/>
+        </w:rPr>
+        <w:drawing>
+          <wp:inline distT="0" distB="0" distL="0" distR="0" wp14:anchorId="29B430B3" wp14:editId="0E8F7A72">
+            <wp:extent cx="3729038" cy="2797177"/>
+            <wp:effectExtent l="0" t="0" r="5080" b="3175"/>
+            <wp:docPr id="29" name="Picture 29"/>
+            <wp:cNvGraphicFramePr>
+              <a:graphicFrameLocks xmlns:a="http://schemas.openxmlformats.org/drawingml/2006/main" noChangeAspect="1"/>
+            </wp:cNvGraphicFramePr>
+            <a:graphic xmlns:a="http://schemas.openxmlformats.org/drawingml/2006/main">
+              <a:graphicData uri="http://schemas.openxmlformats.org/drawingml/2006/picture">
+                <pic:pic xmlns:pic="http://schemas.openxmlformats.org/drawingml/2006/picture">
+                  <pic:nvPicPr>
+                    <pic:cNvPr id="0" name="Picture 9"/>
+                    <pic:cNvPicPr>
+                      <a:picLocks noChangeAspect="1" noChangeArrowheads="1"/>
+                    </pic:cNvPicPr>
+                  </pic:nvPicPr>
+                  <pic:blipFill>
+                    <a:blip r:embed="rId18" cstate="print">
+                      <a:extLst>
+                        <a:ext uri="{28A0092B-C50C-407E-A947-70E740481C1C}">
+                          <a14:useLocalDpi xmlns:a14="http://schemas.microsoft.com/office/drawing/2010/main" val="0"/>
+                        </a:ext>
+                      </a:extLst>
+                    </a:blip>
+                    <a:srcRect/>
+                    <a:stretch>
+                      <a:fillRect/>
+                    </a:stretch>
+                  </pic:blipFill>
+                  <pic:spPr bwMode="auto">
+                    <a:xfrm>
+                      <a:off x="0" y="0"/>
+                      <a:ext cx="3754817" cy="2816514"/>
+                    </a:xfrm>
+                    <a:prstGeom prst="rect">
+                      <a:avLst/>
+                    </a:prstGeom>
+                    <a:noFill/>
+                    <a:ln>
+                      <a:noFill/>
+                    </a:ln>
+                  </pic:spPr>
+                </pic:pic>
+              </a:graphicData>
+            </a:graphic>
+          </wp:inline>
+        </w:drawing>
+      </w:r>
+    </w:p>
+    <w:p>
+      <w:pPr>
+        <w:pStyle w:val="Caption"/>
+        <w:jc w:val="center"/>
+        <w:rPr>
+          <w:sz w:val="28"/>
+          <w:szCs w:val="28"/>
+        </w:rPr>
+      </w:pPr>
+      <w:r>
+        <w:t xml:space="preserve">                                                                  Figure </w:t>
+      </w:r>
+      <w:fldSimple w:instr=" SEQ Figure \* ARABIC ">
+        <w:r>
+          <w:rPr>
+            <w:noProof/>
+          </w:rPr>
+          <w:t>2</w:t>
+        </w:r>
+      </w:fldSimple>
+      <w:r>
+        <w:t>: Use the metal sheers to cut the titanium, go slow and be careful. It's hard to make straight cuts with the metal sheers.</w:t>
+      </w:r>
+    </w:p>
+    <w:p>
+      <w:pPr>
+        <w:pStyle w:val="ListParagraph"/>
+        <w:keepNext/>
+        <w:ind w:left="2880"/>
+      </w:pPr>
+      <w:r>
+        <w:rPr>
+          <w:noProof/>
+        </w:rPr>
+        <w:lastRenderedPageBreak/>
+        <w:drawing>
+          <wp:inline distT="0" distB="0" distL="0" distR="0" wp14:anchorId="41ABBACA" wp14:editId="228E4BFC">
+            <wp:extent cx="3795713" cy="2847190"/>
+            <wp:effectExtent l="0" t="0" r="0" b="0"/>
+            <wp:docPr id="30" name="Picture 30"/>
+            <wp:cNvGraphicFramePr>
+              <a:graphicFrameLocks xmlns:a="http://schemas.openxmlformats.org/drawingml/2006/main" noChangeAspect="1"/>
+            </wp:cNvGraphicFramePr>
+            <a:graphic xmlns:a="http://schemas.openxmlformats.org/drawingml/2006/main">
+              <a:graphicData uri="http://schemas.openxmlformats.org/drawingml/2006/picture">
+                <pic:pic xmlns:pic="http://schemas.openxmlformats.org/drawingml/2006/picture">
+                  <pic:nvPicPr>
+                    <pic:cNvPr id="0" name="Picture 11"/>
+                    <pic:cNvPicPr>
+                      <a:picLocks noChangeAspect="1" noChangeArrowheads="1"/>
+                    </pic:cNvPicPr>
+                  </pic:nvPicPr>
+                  <pic:blipFill>
+                    <a:blip r:embed="rId19" cstate="print">
+                      <a:extLst>
+                        <a:ext uri="{28A0092B-C50C-407E-A947-70E740481C1C}">
+                          <a14:useLocalDpi xmlns:a14="http://schemas.microsoft.com/office/drawing/2010/main" val="0"/>
+                        </a:ext>
+                      </a:extLst>
+                    </a:blip>
+                    <a:srcRect/>
+                    <a:stretch>
+                      <a:fillRect/>
+                    </a:stretch>
+                  </pic:blipFill>
+                  <pic:spPr bwMode="auto">
+                    <a:xfrm>
+                      <a:off x="0" y="0"/>
+                      <a:ext cx="3800737" cy="2850959"/>
+                    </a:xfrm>
+                    <a:prstGeom prst="rect">
+                      <a:avLst/>
+                    </a:prstGeom>
+                    <a:noFill/>
+                    <a:ln>
+                      <a:noFill/>
+                    </a:ln>
+                  </pic:spPr>
+                </pic:pic>
+              </a:graphicData>
+            </a:graphic>
+          </wp:inline>
+        </w:drawing>
+      </w:r>
+    </w:p>
+    <w:p>
+      <w:pPr>
+        <w:pStyle w:val="Caption"/>
+        <w:jc w:val="center"/>
+        <w:rPr>
+          <w:sz w:val="28"/>
+          <w:szCs w:val="28"/>
+        </w:rPr>
+      </w:pPr>
+      <w:r>
+        <w:t xml:space="preserve">Figure </w:t>
+      </w:r>
+      <w:fldSimple w:instr=" SEQ Figure \* ARABIC ">
+        <w:r>
+          <w:rPr>
+            <w:noProof/>
+          </w:rPr>
+          <w:t>3</w:t>
+        </w:r>
+      </w:fldSimple>
+      <w:r>
+        <w:t>: Final product, as you can see it is very difficult to make straight cuts, although it is not too important for this application.</w:t>
+      </w:r>
+    </w:p>
+    <w:p>
+      <w:pPr>
+        <w:pStyle w:val="ListParagraph"/>
+        <w:numPr>
+          <w:ilvl w:val="1"/>
+          <w:numId w:val="1"/>
+        </w:numPr>
+        <w:rPr>
+          <w:sz w:val="28"/>
+          <w:szCs w:val="28"/>
+        </w:rPr>
+      </w:pPr>
+      <w:r>
+        <w:rPr>
+          <w:sz w:val="24"/>
+          <w:szCs w:val="24"/>
+        </w:rPr>
+        <w:t>File down any rough edges on the titanium strips.</w:t>
+      </w:r>
+    </w:p>
+    <w:p>
+      <w:pPr>
+        <w:pStyle w:val="ListParagraph"/>
         <w:numPr>
           <w:ilvl w:val="1"/>
           <w:numId w:val="1"/>
@@ -829,6 +1130,7 @@
           <w:sz w:val="24"/>
           <w:szCs w:val="24"/>
         </w:rPr>
+        <w:lastRenderedPageBreak/>
         <w:t>Insert each titanium strip into the tank such that the bottom of the strip touches the bottom of the bucket</w:t>
       </w:r>
     </w:p>
@@ -851,7 +1153,6 @@
         </w:rPr>
         <w:t xml:space="preserve"> </w:t>
       </w:r>
-      <w:commentRangeStart w:id="1"/>
       <w:r>
         <w:rPr>
           <w:sz w:val="24"/>
@@ -873,13 +1174,199 @@
         </w:rPr>
         <w:t>ready for attachment of alligator clips.</w:t>
       </w:r>
-      <w:commentRangeEnd w:id="1"/>
-      <w:r>
-        <w:rPr>
-          <w:rStyle w:val="CommentReference"/>
-        </w:rPr>
-        <w:commentReference w:id="1"/>
-      </w:r>
+    </w:p>
+    <w:p>
+      <w:pPr>
+        <w:pStyle w:val="ListParagraph"/>
+        <w:keepNext/>
+        <w:ind w:left="2880"/>
+      </w:pPr>
+      <w:r>
+        <w:t xml:space="preserve">  </w:t>
+      </w:r>
+      <w:r>
+        <w:rPr>
+          <w:noProof/>
+        </w:rPr>
+        <w:drawing>
+          <wp:inline distT="0" distB="0" distL="0" distR="0" wp14:anchorId="4AC22B24" wp14:editId="1C74DB2E">
+            <wp:extent cx="3949423" cy="2963333"/>
+            <wp:effectExtent l="0" t="0" r="0" b="8890"/>
+            <wp:docPr id="31" name="Picture 31"/>
+            <wp:cNvGraphicFramePr>
+              <a:graphicFrameLocks xmlns:a="http://schemas.openxmlformats.org/drawingml/2006/main" noChangeAspect="1"/>
+            </wp:cNvGraphicFramePr>
+            <a:graphic xmlns:a="http://schemas.openxmlformats.org/drawingml/2006/main">
+              <a:graphicData uri="http://schemas.openxmlformats.org/drawingml/2006/picture">
+                <pic:pic xmlns:pic="http://schemas.openxmlformats.org/drawingml/2006/picture">
+                  <pic:nvPicPr>
+                    <pic:cNvPr id="0" name="Picture 13"/>
+                    <pic:cNvPicPr>
+                      <a:picLocks noChangeAspect="1" noChangeArrowheads="1"/>
+                    </pic:cNvPicPr>
+                  </pic:nvPicPr>
+                  <pic:blipFill>
+                    <a:blip r:embed="rId20" cstate="print">
+                      <a:extLst>
+                        <a:ext uri="{28A0092B-C50C-407E-A947-70E740481C1C}">
+                          <a14:useLocalDpi xmlns:a14="http://schemas.microsoft.com/office/drawing/2010/main" val="0"/>
+                        </a:ext>
+                      </a:extLst>
+                    </a:blip>
+                    <a:srcRect/>
+                    <a:stretch>
+                      <a:fillRect/>
+                    </a:stretch>
+                  </pic:blipFill>
+                  <pic:spPr bwMode="auto">
+                    <a:xfrm>
+                      <a:off x="0" y="0"/>
+                      <a:ext cx="3959800" cy="2971119"/>
+                    </a:xfrm>
+                    <a:prstGeom prst="rect">
+                      <a:avLst/>
+                    </a:prstGeom>
+                    <a:noFill/>
+                    <a:ln>
+                      <a:noFill/>
+                    </a:ln>
+                  </pic:spPr>
+                </pic:pic>
+              </a:graphicData>
+            </a:graphic>
+          </wp:inline>
+        </w:drawing>
+      </w:r>
+    </w:p>
+    <w:p>
+      <w:pPr>
+        <w:pStyle w:val="Caption"/>
+        <w:jc w:val="center"/>
+      </w:pPr>
+      <w:r>
+        <w:t xml:space="preserve">                                                      </w:t>
+      </w:r>
+      <w:r>
+        <w:t xml:space="preserve">Figure </w:t>
+      </w:r>
+      <w:fldSimple w:instr=" SEQ Figure \* ARABIC ">
+        <w:r>
+          <w:rPr>
+            <w:noProof/>
+          </w:rPr>
+          <w:t>4</w:t>
+        </w:r>
+      </w:fldSimple>
+      <w:r>
+        <w:t>: Insert the strip into the tank until it touches the bottom</w:t>
+      </w:r>
+    </w:p>
+    <w:p>
+      <w:pPr>
+        <w:pStyle w:val="ListParagraph"/>
+        <w:keepNext/>
+        <w:ind w:left="2880"/>
+        <w:jc w:val="center"/>
+      </w:pPr>
+      <w:r>
+        <w:rPr>
+          <w:noProof/>
+        </w:rPr>
+        <w:drawing>
+          <wp:inline distT="0" distB="0" distL="0" distR="0" wp14:anchorId="090B9FEB" wp14:editId="69847BB4">
+            <wp:extent cx="3996266" cy="2998480"/>
+            <wp:effectExtent l="0" t="0" r="4445" b="0"/>
+            <wp:docPr id="32" name="Picture 32"/>
+            <wp:cNvGraphicFramePr>
+              <a:graphicFrameLocks xmlns:a="http://schemas.openxmlformats.org/drawingml/2006/main" noChangeAspect="1"/>
+            </wp:cNvGraphicFramePr>
+            <a:graphic xmlns:a="http://schemas.openxmlformats.org/drawingml/2006/main">
+              <a:graphicData uri="http://schemas.openxmlformats.org/drawingml/2006/picture">
+                <pic:pic xmlns:pic="http://schemas.openxmlformats.org/drawingml/2006/picture">
+                  <pic:nvPicPr>
+                    <pic:cNvPr id="0" name="Picture 15"/>
+                    <pic:cNvPicPr>
+                      <a:picLocks noChangeAspect="1" noChangeArrowheads="1"/>
+                    </pic:cNvPicPr>
+                  </pic:nvPicPr>
+                  <pic:blipFill>
+                    <a:blip r:embed="rId21" cstate="print">
+                      <a:extLst>
+                        <a:ext uri="{28A0092B-C50C-407E-A947-70E740481C1C}">
+                          <a14:useLocalDpi xmlns:a14="http://schemas.microsoft.com/office/drawing/2010/main" val="0"/>
+                        </a:ext>
+                      </a:extLst>
+                    </a:blip>
+                    <a:srcRect/>
+                    <a:stretch>
+                      <a:fillRect/>
+                    </a:stretch>
+                  </pic:blipFill>
+                  <pic:spPr bwMode="auto">
+                    <a:xfrm>
+                      <a:off x="0" y="0"/>
+                      <a:ext cx="4092321" cy="3070552"/>
+                    </a:xfrm>
+                    <a:prstGeom prst="rect">
+                      <a:avLst/>
+                    </a:prstGeom>
+                    <a:noFill/>
+                    <a:ln>
+                      <a:noFill/>
+                    </a:ln>
+                  </pic:spPr>
+                </pic:pic>
+              </a:graphicData>
+            </a:graphic>
+          </wp:inline>
+        </w:drawing>
+      </w:r>
+    </w:p>
+    <w:p>
+      <w:pPr>
+        <w:pStyle w:val="Caption"/>
+        <w:jc w:val="center"/>
+      </w:pPr>
+      <w:r>
+        <w:t xml:space="preserve">                                                                            </w:t>
+      </w:r>
+      <w:r>
+        <w:t xml:space="preserve">Figure </w:t>
+      </w:r>
+      <w:fldSimple w:instr=" SEQ Figure \* ARABIC ">
+        <w:r>
+          <w:rPr>
+            <w:noProof/>
+          </w:rPr>
+          <w:t>5</w:t>
+        </w:r>
+      </w:fldSimple>
+      <w:r>
+        <w:t>: Then bend at the point where the strip leaves the tank</w:t>
+      </w:r>
+      <w:r>
+        <w:t xml:space="preserve">. It can help to remove </w:t>
+      </w:r>
+      <w:r>
+        <w:t xml:space="preserve">         </w:t>
+      </w:r>
+      <w:r>
+        <w:t>the strip from the tank at this point, and bend it further, so the strip lies closer to the edge of the tank.</w:t>
+      </w:r>
+      <w:bookmarkStart w:id="0" w:name="_GoBack"/>
+      <w:bookmarkEnd w:id="0"/>
+    </w:p>
+    <w:p>
+      <w:pPr>
+        <w:pStyle w:val="ListParagraph"/>
+        <w:keepNext/>
+        <w:keepLines/>
+        <w:ind w:left="2160"/>
+        <w:rPr>
+          <w:sz w:val="28"/>
+          <w:szCs w:val="28"/>
+        </w:rPr>
+      </w:pPr>
     </w:p>
     <w:p>
       <w:pPr>
@@ -900,7 +1387,6 @@
           <w:sz w:val="24"/>
           <w:szCs w:val="24"/>
         </w:rPr>
-        <w:lastRenderedPageBreak/>
         <w:t>Set up and attach devices to electrodes</w:t>
       </w:r>
     </w:p>
@@ -1150,6 +1636,130 @@
           <w:szCs w:val="24"/>
         </w:rPr>
         <w:t xml:space="preserve">provides an easy to access grounding point for devices under test that require it. </w:t>
+      </w:r>
+    </w:p>
+    <w:p>
+      <w:pPr>
+        <w:pStyle w:val="ListParagraph"/>
+        <w:numPr>
+          <w:ilvl w:val="0"/>
+          <w:numId w:val="1"/>
+        </w:numPr>
+        <w:rPr>
+          <w:sz w:val="24"/>
+          <w:szCs w:val="24"/>
+        </w:rPr>
+      </w:pPr>
+      <w:r>
+        <w:rPr>
+          <w:sz w:val="24"/>
+          <w:szCs w:val="24"/>
+        </w:rPr>
+        <w:t>Find something to cover the bucket with.</w:t>
+      </w:r>
+    </w:p>
+    <w:p>
+      <w:pPr>
+        <w:pStyle w:val="ListParagraph"/>
+        <w:numPr>
+          <w:ilvl w:val="1"/>
+          <w:numId w:val="1"/>
+        </w:numPr>
+        <w:rPr>
+          <w:sz w:val="24"/>
+          <w:szCs w:val="24"/>
+        </w:rPr>
+      </w:pPr>
+      <w:r>
+        <w:rPr>
+          <w:sz w:val="24"/>
+          <w:szCs w:val="24"/>
+        </w:rPr>
+        <w:t>The tank should be covered with something to help keep out dust and other debris. There are lids for home depot buckets that would likely work well.</w:t>
+      </w:r>
+    </w:p>
+    <w:p>
+      <w:pPr>
+        <w:pStyle w:val="ListParagraph"/>
+        <w:keepNext/>
+        <w:ind w:left="2880"/>
+      </w:pPr>
+      <w:r>
+        <w:rPr>
+          <w:noProof/>
+        </w:rPr>
+        <w:lastRenderedPageBreak/>
+        <w:drawing>
+          <wp:inline distT="0" distB="0" distL="0" distR="0" wp14:anchorId="62C3ED1F" wp14:editId="6D3F74FE">
+            <wp:extent cx="3409244" cy="2556933"/>
+            <wp:effectExtent l="0" t="0" r="1270" b="0"/>
+            <wp:docPr id="33" name="Picture 33"/>
+            <wp:cNvGraphicFramePr>
+              <a:graphicFrameLocks xmlns:a="http://schemas.openxmlformats.org/drawingml/2006/main" noChangeAspect="1"/>
+            </wp:cNvGraphicFramePr>
+            <a:graphic xmlns:a="http://schemas.openxmlformats.org/drawingml/2006/main">
+              <a:graphicData uri="http://schemas.openxmlformats.org/drawingml/2006/picture">
+                <pic:pic xmlns:pic="http://schemas.openxmlformats.org/drawingml/2006/picture">
+                  <pic:nvPicPr>
+                    <pic:cNvPr id="0" name="Picture 17"/>
+                    <pic:cNvPicPr>
+                      <a:picLocks noChangeAspect="1" noChangeArrowheads="1"/>
+                    </pic:cNvPicPr>
+                  </pic:nvPicPr>
+                  <pic:blipFill>
+                    <a:blip r:embed="rId22" cstate="print">
+                      <a:extLst>
+                        <a:ext uri="{28A0092B-C50C-407E-A947-70E740481C1C}">
+                          <a14:useLocalDpi xmlns:a14="http://schemas.microsoft.com/office/drawing/2010/main" val="0"/>
+                        </a:ext>
+                      </a:extLst>
+                    </a:blip>
+                    <a:srcRect/>
+                    <a:stretch>
+                      <a:fillRect/>
+                    </a:stretch>
+                  </pic:blipFill>
+                  <pic:spPr bwMode="auto">
+                    <a:xfrm rot="10800000">
+                      <a:off x="0" y="0"/>
+                      <a:ext cx="3414404" cy="2560803"/>
+                    </a:xfrm>
+                    <a:prstGeom prst="rect">
+                      <a:avLst/>
+                    </a:prstGeom>
+                    <a:noFill/>
+                    <a:ln>
+                      <a:noFill/>
+                    </a:ln>
+                  </pic:spPr>
+                </pic:pic>
+              </a:graphicData>
+            </a:graphic>
+          </wp:inline>
+        </w:drawing>
+      </w:r>
+    </w:p>
+    <w:p>
+      <w:pPr>
+        <w:pStyle w:val="Caption"/>
+        <w:rPr>
+          <w:sz w:val="24"/>
+          <w:szCs w:val="24"/>
+        </w:rPr>
+      </w:pPr>
+      <w:r>
+        <w:t xml:space="preserve">Figure </w:t>
+      </w:r>
+      <w:fldSimple w:instr=" SEQ Figure \* ARABIC ">
+        <w:r>
+          <w:rPr>
+            <w:noProof/>
+          </w:rPr>
+          <w:t>6</w:t>
+        </w:r>
+      </w:fldSimple>
+      <w:r>
+        <w:t>: We used a piece of foam with a small hole in the middle to allow for the insertion of a DBS electrode into the tank</w:t>
       </w:r>
     </w:p>
     <w:p>
@@ -1343,7 +1953,7 @@
                     <pic:cNvPicPr/>
                   </pic:nvPicPr>
                   <pic:blipFill>
-                    <a:blip r:embed="rId20" cstate="print">
+                    <a:blip r:embed="rId23" cstate="print">
                       <a:extLst>
                         <a:ext uri="{28A0092B-C50C-407E-A947-70E740481C1C}">
                           <a14:useLocalDpi xmlns:a14="http://schemas.microsoft.com/office/drawing/2010/main" val="0"/>
@@ -1707,7 +2317,7 @@
                     <pic:cNvPicPr/>
                   </pic:nvPicPr>
                   <pic:blipFill>
-                    <a:blip r:embed="rId21"/>
+                    <a:blip r:embed="rId24"/>
                     <a:stretch>
                       <a:fillRect/>
                     </a:stretch>
@@ -1727,8 +2337,6 @@
           </wp:inline>
         </w:drawing>
       </w:r>
-      <w:bookmarkStart w:id="2" w:name="_GoBack"/>
-      <w:bookmarkEnd w:id="2"/>
       <w:r>
         <w:tab/>
       </w:r>
@@ -2370,7 +2978,7 @@
                     <pic:cNvPicPr/>
                   </pic:nvPicPr>
                   <pic:blipFill>
-                    <a:blip r:embed="rId22"/>
+                    <a:blip r:embed="rId25"/>
                     <a:stretch>
                       <a:fillRect/>
                     </a:stretch>
@@ -2409,8 +3017,8 @@
     </w:p>
     <w:p/>
     <w:sectPr>
-      <w:headerReference w:type="default" r:id="rId23"/>
-      <w:footerReference w:type="default" r:id="rId24"/>
+      <w:headerReference w:type="default" r:id="rId26"/>
+      <w:footerReference w:type="default" r:id="rId27"/>
       <w:pgSz w:w="12240" w:h="15840"/>
       <w:pgMar w:top="1440" w:right="1440" w:bottom="1440" w:left="1440" w:header="720" w:footer="720" w:gutter="0"/>
       <w:cols w:space="720"/>
@@ -2418,57 +3026,6 @@
     </w:sectPr>
   </w:body>
 </w:document>
-</file>
-
-<file path=word/comments.xml><?xml version="1.0" encoding="utf-8"?>
-<w:comments xmlns:wpc="http://schemas.microsoft.com/office/word/2010/wordprocessingCanvas" xmlns:cx="http://schemas.microsoft.com/office/drawing/2014/chartex" xmlns:cx1="http://schemas.microsoft.com/office/drawing/2015/9/8/chartex" xmlns:cx2="http://schemas.microsoft.com/office/drawing/2015/10/21/chartex" xmlns:cx3="http://schemas.microsoft.com/office/drawing/2016/5/9/chartex" xmlns:cx4="http://schemas.microsoft.com/office/drawing/2016/5/10/chartex" xmlns:cx5="http://schemas.microsoft.com/office/drawing/2016/5/11/chartex" xmlns:cx6="http://schemas.microsoft.com/office/drawing/2016/5/12/chartex" xmlns:cx7="http://schemas.microsoft.com/office/drawing/2016/5/13/chartex" xmlns:cx8="http://schemas.microsoft.com/office/drawing/2016/5/14/chartex" xmlns:mc="http://schemas.openxmlformats.org/markup-compatibility/2006" xmlns:aink="http://schemas.microsoft.com/office/drawing/2016/ink" xmlns:am3d="http://schemas.microsoft.com/office/drawing/2017/model3d" xmlns:o="urn:schemas-microsoft-com:office:office" xmlns:r="http://schemas.openxmlformats.org/officeDocument/2006/relationships" xmlns:m="http://schemas.openxmlformats.org/officeDocument/2006/math" xmlns:v="urn:schemas-microsoft-com:vml" xmlns:wp14="http://schemas.microsoft.com/office/word/2010/wordprocessingDrawing" xmlns:wp="http://schemas.openxmlformats.org/drawingml/2006/wordprocessingDrawing" xmlns:w10="urn:schemas-microsoft-com:office:word" xmlns:w="http://schemas.openxmlformats.org/wordprocessingml/2006/main" xmlns:w14="http://schemas.microsoft.com/office/word/2010/wordml" xmlns:w15="http://schemas.microsoft.com/office/word/2012/wordml" xmlns:w16cid="http://schemas.microsoft.com/office/word/2016/wordml/cid" xmlns:w16se="http://schemas.microsoft.com/office/word/2015/wordml/symex" xmlns:wpg="http://schemas.microsoft.com/office/word/2010/wordprocessingGroup" xmlns:wpi="http://schemas.microsoft.com/office/word/2010/wordprocessingInk" xmlns:wne="http://schemas.microsoft.com/office/word/2006/wordml" xmlns:wps="http://schemas.microsoft.com/office/word/2010/wordprocessingShape" mc:Ignorable="w14 w15 w16se w16cid wp14">
-  <w:comment w:id="0" w:author="Jeffrey Herron" w:date="2019-10-01T13:09:00Z" w:initials="JH">
-    <w:p>
-      <w:pPr>
-        <w:pStyle w:val="CommentText"/>
-      </w:pPr>
-      <w:r>
-        <w:rPr>
-          <w:rStyle w:val="CommentReference"/>
-        </w:rPr>
-        <w:annotationRef/>
-      </w:r>
-      <w:r>
-        <w:t>Picture of both starting sheet being cut with shears and of final product</w:t>
-      </w:r>
-    </w:p>
-  </w:comment>
-  <w:comment w:id="1" w:author="Jeffrey Herron" w:date="2019-10-01T13:19:00Z" w:initials="JH">
-    <w:p>
-      <w:pPr>
-        <w:pStyle w:val="CommentText"/>
-      </w:pPr>
-      <w:r>
-        <w:rPr>
-          <w:rStyle w:val="CommentReference"/>
-        </w:rPr>
-        <w:annotationRef/>
-      </w:r>
-      <w:r>
-        <w:t>Picture please</w:t>
-      </w:r>
-    </w:p>
-  </w:comment>
-</w:comments>
-</file>
-
-<file path=word/commentsExtended.xml><?xml version="1.0" encoding="utf-8"?>
-<w15:commentsEx xmlns:wpc="http://schemas.microsoft.com/office/word/2010/wordprocessingCanvas" xmlns:cx="http://schemas.microsoft.com/office/drawing/2014/chartex" xmlns:cx1="http://schemas.microsoft.com/office/drawing/2015/9/8/chartex" xmlns:cx2="http://schemas.microsoft.com/office/drawing/2015/10/21/chartex" xmlns:cx3="http://schemas.microsoft.com/office/drawing/2016/5/9/chartex" xmlns:cx4="http://schemas.microsoft.com/office/drawing/2016/5/10/chartex" xmlns:cx5="http://schemas.microsoft.com/office/drawing/2016/5/11/chartex" xmlns:cx6="http://schemas.microsoft.com/office/drawing/2016/5/12/chartex" xmlns:cx7="http://schemas.microsoft.com/office/drawing/2016/5/13/chartex" xmlns:cx8="http://schemas.microsoft.com/office/drawing/2016/5/14/chartex" xmlns:mc="http://schemas.openxmlformats.org/markup-compatibility/2006" xmlns:aink="http://schemas.microsoft.com/office/drawing/2016/ink" xmlns:am3d="http://schemas.microsoft.com/office/drawing/2017/model3d" xmlns:o="urn:schemas-microsoft-com:office:office" xmlns:r="http://schemas.openxmlformats.org/officeDocument/2006/relationships" xmlns:m="http://schemas.openxmlformats.org/officeDocument/2006/math" xmlns:v="urn:schemas-microsoft-com:vml" xmlns:wp14="http://schemas.microsoft.com/office/word/2010/wordprocessingDrawing" xmlns:wp="http://schemas.openxmlformats.org/drawingml/2006/wordprocessingDrawing" xmlns:w10="urn:schemas-microsoft-com:office:word" xmlns:w="http://schemas.openxmlformats.org/wordprocessingml/2006/main" xmlns:w14="http://schemas.microsoft.com/office/word/2010/wordml" xmlns:w15="http://schemas.microsoft.com/office/word/2012/wordml" xmlns:w16cid="http://schemas.microsoft.com/office/word/2016/wordml/cid" xmlns:w16se="http://schemas.microsoft.com/office/word/2015/wordml/symex" xmlns:wpg="http://schemas.microsoft.com/office/word/2010/wordprocessingGroup" xmlns:wpi="http://schemas.microsoft.com/office/word/2010/wordprocessingInk" xmlns:wne="http://schemas.microsoft.com/office/word/2006/wordml" xmlns:wps="http://schemas.microsoft.com/office/word/2010/wordprocessingShape" mc:Ignorable="w14 w15 w16se w16cid wp14">
-  <w15:commentEx w15:paraId="279CF87A" w15:done="0"/>
-  <w15:commentEx w15:paraId="47AC56BF" w15:done="0"/>
-</w15:commentsEx>
-</file>
-
-<file path=word/commentsIds.xml><?xml version="1.0" encoding="utf-8"?>
-<w16cid:commentsIds xmlns:wpc="http://schemas.microsoft.com/office/word/2010/wordprocessingCanvas" xmlns:cx="http://schemas.microsoft.com/office/drawing/2014/chartex" xmlns:cx1="http://schemas.microsoft.com/office/drawing/2015/9/8/chartex" xmlns:cx2="http://schemas.microsoft.com/office/drawing/2015/10/21/chartex" xmlns:cx3="http://schemas.microsoft.com/office/drawing/2016/5/9/chartex" xmlns:cx4="http://schemas.microsoft.com/office/drawing/2016/5/10/chartex" xmlns:cx5="http://schemas.microsoft.com/office/drawing/2016/5/11/chartex" xmlns:cx6="http://schemas.microsoft.com/office/drawing/2016/5/12/chartex" xmlns:cx7="http://schemas.microsoft.com/office/drawing/2016/5/13/chartex" xmlns:cx8="http://schemas.microsoft.com/office/drawing/2016/5/14/chartex" xmlns:mc="http://schemas.openxmlformats.org/markup-compatibility/2006" xmlns:aink="http://schemas.microsoft.com/office/drawing/2016/ink" xmlns:am3d="http://schemas.microsoft.com/office/drawing/2017/model3d" xmlns:o="urn:schemas-microsoft-com:office:office" xmlns:r="http://schemas.openxmlformats.org/officeDocument/2006/relationships" xmlns:m="http://schemas.openxmlformats.org/officeDocument/2006/math" xmlns:v="urn:schemas-microsoft-com:vml" xmlns:wp14="http://schemas.microsoft.com/office/word/2010/wordprocessingDrawing" xmlns:wp="http://schemas.openxmlformats.org/drawingml/2006/wordprocessingDrawing" xmlns:w10="urn:schemas-microsoft-com:office:word" xmlns:w="http://schemas.openxmlformats.org/wordprocessingml/2006/main" xmlns:w14="http://schemas.microsoft.com/office/word/2010/wordml" xmlns:w15="http://schemas.microsoft.com/office/word/2012/wordml" xmlns:w16cid="http://schemas.microsoft.com/office/word/2016/wordml/cid" xmlns:w16se="http://schemas.microsoft.com/office/word/2015/wordml/symex" xmlns:wpg="http://schemas.microsoft.com/office/word/2010/wordprocessingGroup" xmlns:wpi="http://schemas.microsoft.com/office/word/2010/wordprocessingInk" xmlns:wne="http://schemas.microsoft.com/office/word/2006/wordml" xmlns:wps="http://schemas.microsoft.com/office/word/2010/wordprocessingShape" mc:Ignorable="w14 w15 w16se w16cid wp14">
-  <w16cid:commentId w16cid:paraId="279CF87A" w16cid:durableId="213DCE9D"/>
-  <w16cid:commentId w16cid:paraId="47AC56BF" w16cid:durableId="213DD0FF"/>
-</w16cid:commentsIds>
 </file>
 
 <file path=word/endnotes.xml><?xml version="1.0" encoding="utf-8"?>
@@ -2587,7 +3144,19 @@
       <w:ptab w:relativeTo="margin" w:alignment="right" w:leader="none"/>
     </w:r>
     <w:r>
-      <w:t>Version 1: October 1, 2019</w:t>
+      <w:t xml:space="preserve">Version </w:t>
+    </w:r>
+    <w:r>
+      <w:t>2</w:t>
+    </w:r>
+    <w:r>
+      <w:t xml:space="preserve">: October </w:t>
+    </w:r>
+    <w:r>
+      <w:t>4</w:t>
+    </w:r>
+    <w:r>
+      <w:t>, 2019</w:t>
     </w:r>
   </w:p>
 </w:hdr>
@@ -2873,14 +3442,6 @@
     <w:abstractNumId w:val="2"/>
   </w:num>
 </w:numbering>
-</file>
-
-<file path=word/people.xml><?xml version="1.0" encoding="utf-8"?>
-<w15:people xmlns:wpc="http://schemas.microsoft.com/office/word/2010/wordprocessingCanvas" xmlns:cx="http://schemas.microsoft.com/office/drawing/2014/chartex" xmlns:cx1="http://schemas.microsoft.com/office/drawing/2015/9/8/chartex" xmlns:cx2="http://schemas.microsoft.com/office/drawing/2015/10/21/chartex" xmlns:cx3="http://schemas.microsoft.com/office/drawing/2016/5/9/chartex" xmlns:cx4="http://schemas.microsoft.com/office/drawing/2016/5/10/chartex" xmlns:cx5="http://schemas.microsoft.com/office/drawing/2016/5/11/chartex" xmlns:cx6="http://schemas.microsoft.com/office/drawing/2016/5/12/chartex" xmlns:cx7="http://schemas.microsoft.com/office/drawing/2016/5/13/chartex" xmlns:cx8="http://schemas.microsoft.com/office/drawing/2016/5/14/chartex" xmlns:mc="http://schemas.openxmlformats.org/markup-compatibility/2006" xmlns:aink="http://schemas.microsoft.com/office/drawing/2016/ink" xmlns:am3d="http://schemas.microsoft.com/office/drawing/2017/model3d" xmlns:o="urn:schemas-microsoft-com:office:office" xmlns:r="http://schemas.openxmlformats.org/officeDocument/2006/relationships" xmlns:m="http://schemas.openxmlformats.org/officeDocument/2006/math" xmlns:v="urn:schemas-microsoft-com:vml" xmlns:wp14="http://schemas.microsoft.com/office/word/2010/wordprocessingDrawing" xmlns:wp="http://schemas.openxmlformats.org/drawingml/2006/wordprocessingDrawing" xmlns:w10="urn:schemas-microsoft-com:office:word" xmlns:w="http://schemas.openxmlformats.org/wordprocessingml/2006/main" xmlns:w14="http://schemas.microsoft.com/office/word/2010/wordml" xmlns:w15="http://schemas.microsoft.com/office/word/2012/wordml" xmlns:w16cid="http://schemas.microsoft.com/office/word/2016/wordml/cid" xmlns:w16se="http://schemas.microsoft.com/office/word/2015/wordml/symex" xmlns:wpg="http://schemas.microsoft.com/office/word/2010/wordprocessingGroup" xmlns:wpi="http://schemas.microsoft.com/office/word/2010/wordprocessingInk" xmlns:wne="http://schemas.microsoft.com/office/word/2006/wordml" xmlns:wps="http://schemas.microsoft.com/office/word/2010/wordprocessingShape" mc:Ignorable="w14 w15 w16se w16cid wp14">
-  <w15:person w15:author="Jeffrey Herron">
-    <w15:presenceInfo w15:providerId="AD" w15:userId="S::jeffherr@uw.edu::3df60ee0-f8b6-4e57-98dc-fb0018699d82"/>
-  </w15:person>
-</w15:people>
 </file>
 
 <file path=word/styles.xml><?xml version="1.0" encoding="utf-8"?>
@@ -3645,6 +4206,25 @@
       <w:szCs w:val="18"/>
     </w:rPr>
   </w:style>
+  <w:style w:type="paragraph" w:styleId="Caption">
+    <w:name w:val="caption"/>
+    <w:basedOn w:val="Normal"/>
+    <w:next w:val="Normal"/>
+    <w:uiPriority w:val="35"/>
+    <w:unhideWhenUsed/>
+    <w:qFormat/>
+    <w:rsid w:val="00073CE0"/>
+    <w:pPr>
+      <w:spacing w:after="200" w:line="240" w:lineRule="auto"/>
+    </w:pPr>
+    <w:rPr>
+      <w:i/>
+      <w:iCs/>
+      <w:color w:val="44546A" w:themeColor="text2"/>
+      <w:sz w:val="18"/>
+      <w:szCs w:val="18"/>
+    </w:rPr>
+  </w:style>
 </w:styles>
 </file>
 
@@ -3948,7 +4528,7 @@
 </file>
 
 <file path=customXml/itemProps1.xml><?xml version="1.0" encoding="utf-8"?>
-<ds:datastoreItem xmlns:ds="http://schemas.openxmlformats.org/officeDocument/2006/customXml" ds:itemID="{86212A23-251B-4F8C-B9B6-D588178FBC35}">
+<ds:datastoreItem xmlns:ds="http://schemas.openxmlformats.org/officeDocument/2006/customXml" ds:itemID="{6B363620-BF35-461D-897B-F116084839EE}">
   <ds:schemaRefs>
     <ds:schemaRef ds:uri="http://schemas.openxmlformats.org/officeDocument/2006/bibliography"/>
   </ds:schemaRefs>

</xml_diff>

<commit_message>
Use partial classes to make application code easier to read
</commit_message>
<xml_diff>
--- a/Documentation.docx
+++ b/Documentation.docx
@@ -250,13 +250,8 @@
             <w:tcW w:w="7735" w:type="dxa"/>
           </w:tcPr>
           <w:p>
-            <w:proofErr w:type="spellStart"/>
             <w:r>
-              <w:t>Siglent</w:t>
-            </w:r>
-            <w:proofErr w:type="spellEnd"/>
-            <w:r>
-              <w:t xml:space="preserve"> SDG2042X</w:t>
+              <w:t>Siglent SDG2042X</w:t>
             </w:r>
             <w:r>
               <w:t xml:space="preserve"> Function Generator</w:t>
@@ -290,13 +285,8 @@
             <w:tcW w:w="7735" w:type="dxa"/>
           </w:tcPr>
           <w:p>
-            <w:proofErr w:type="spellStart"/>
             <w:r>
-              <w:t>Rigol</w:t>
-            </w:r>
-            <w:proofErr w:type="spellEnd"/>
-            <w:r>
-              <w:t xml:space="preserve"> DS1054Z Digital Oscilloscope</w:t>
+              <w:t>Rigol DS1054Z Digital Oscilloscope</w:t>
             </w:r>
           </w:p>
           <w:p>
@@ -522,15 +512,13 @@
         </w:rPr>
         <w:t xml:space="preserve">Remember that power tools can be </w:t>
       </w:r>
-      <w:proofErr w:type="gramStart"/>
-      <w:r>
-        <w:rPr>
-          <w:sz w:val="24"/>
-          <w:szCs w:val="24"/>
-        </w:rPr>
-        <w:t>dangerous</w:t>
-      </w:r>
-      <w:proofErr w:type="gramEnd"/>
+      <w:r>
+        <w:rPr>
+          <w:sz w:val="24"/>
+          <w:szCs w:val="24"/>
+        </w:rPr>
+        <w:t>dangerous,</w:t>
+      </w:r>
       <w:r>
         <w:rPr>
           <w:sz w:val="24"/>
@@ -607,14 +595,27 @@
       <w:r>
         <w:t xml:space="preserve">                                                         Figure </w:t>
       </w:r>
-      <w:fldSimple w:instr=" SEQ Figure \* ARABIC ">
-        <w:r>
-          <w:rPr>
-            <w:noProof/>
-          </w:rPr>
-          <w:t>1</w:t>
-        </w:r>
-      </w:fldSimple>
+      <w:r>
+        <w:fldChar w:fldCharType="begin"/>
+      </w:r>
+      <w:r>
+        <w:instrText xml:space="preserve"> SEQ Figure \* ARABIC </w:instrText>
+      </w:r>
+      <w:r>
+        <w:fldChar w:fldCharType="separate"/>
+      </w:r>
+      <w:r>
+        <w:rPr>
+          <w:noProof/>
+        </w:rPr>
+        <w:t>1</w:t>
+      </w:r>
+      <w:r>
+        <w:rPr>
+          <w:noProof/>
+        </w:rPr>
+        <w:fldChar w:fldCharType="end"/>
+      </w:r>
       <w:r>
         <w:t>: Measure out one inch from the side of the sheet</w:t>
       </w:r>
@@ -691,14 +692,27 @@
       <w:r>
         <w:t xml:space="preserve">                                                                  Figure </w:t>
       </w:r>
-      <w:fldSimple w:instr=" SEQ Figure \* ARABIC ">
-        <w:r>
-          <w:rPr>
-            <w:noProof/>
-          </w:rPr>
-          <w:t>2</w:t>
-        </w:r>
-      </w:fldSimple>
+      <w:r>
+        <w:fldChar w:fldCharType="begin"/>
+      </w:r>
+      <w:r>
+        <w:instrText xml:space="preserve"> SEQ Figure \* ARABIC </w:instrText>
+      </w:r>
+      <w:r>
+        <w:fldChar w:fldCharType="separate"/>
+      </w:r>
+      <w:r>
+        <w:rPr>
+          <w:noProof/>
+        </w:rPr>
+        <w:t>2</w:t>
+      </w:r>
+      <w:r>
+        <w:rPr>
+          <w:noProof/>
+        </w:rPr>
+        <w:fldChar w:fldCharType="end"/>
+      </w:r>
       <w:r>
         <w:t>: Use the metal sheers to cut the titanium, go slow and be careful. It's hard to make straight cuts with the metal sheers.</w:t>
       </w:r>
@@ -776,14 +790,27 @@
       <w:r>
         <w:t xml:space="preserve">Figure </w:t>
       </w:r>
-      <w:fldSimple w:instr=" SEQ Figure \* ARABIC ">
-        <w:r>
-          <w:rPr>
-            <w:noProof/>
-          </w:rPr>
-          <w:t>3</w:t>
-        </w:r>
-      </w:fldSimple>
+      <w:r>
+        <w:fldChar w:fldCharType="begin"/>
+      </w:r>
+      <w:r>
+        <w:instrText xml:space="preserve"> SEQ Figure \* ARABIC </w:instrText>
+      </w:r>
+      <w:r>
+        <w:fldChar w:fldCharType="separate"/>
+      </w:r>
+      <w:r>
+        <w:rPr>
+          <w:noProof/>
+        </w:rPr>
+        <w:t>3</w:t>
+      </w:r>
+      <w:r>
+        <w:rPr>
+          <w:noProof/>
+        </w:rPr>
+        <w:fldChar w:fldCharType="end"/>
+      </w:r>
       <w:r>
         <w:t>: Final product, as you can see it is very difficult to make straight cuts, although it is not too important for this application.</w:t>
       </w:r>
@@ -991,23 +1018,7 @@
           <w:sz w:val="24"/>
           <w:szCs w:val="24"/>
         </w:rPr>
-        <w:t xml:space="preserve">with an </w:t>
-      </w:r>
-      <w:proofErr w:type="spellStart"/>
-      <w:r>
-        <w:rPr>
-          <w:sz w:val="24"/>
-          <w:szCs w:val="24"/>
-        </w:rPr>
-        <w:t>Activa</w:t>
-      </w:r>
-      <w:proofErr w:type="spellEnd"/>
-      <w:r>
-        <w:rPr>
-          <w:sz w:val="24"/>
-          <w:szCs w:val="24"/>
-        </w:rPr>
-        <w:t xml:space="preserve"> PC+S</w:t>
+        <w:t>with an Activa PC+S</w:t>
       </w:r>
       <w:r>
         <w:rPr>
@@ -1249,14 +1260,27 @@
       <w:r>
         <w:t xml:space="preserve">Figure </w:t>
       </w:r>
-      <w:fldSimple w:instr=" SEQ Figure \* ARABIC ">
-        <w:r>
-          <w:rPr>
-            <w:noProof/>
-          </w:rPr>
-          <w:t>4</w:t>
-        </w:r>
-      </w:fldSimple>
+      <w:r>
+        <w:fldChar w:fldCharType="begin"/>
+      </w:r>
+      <w:r>
+        <w:instrText xml:space="preserve"> SEQ Figure \* ARABIC </w:instrText>
+      </w:r>
+      <w:r>
+        <w:fldChar w:fldCharType="separate"/>
+      </w:r>
+      <w:r>
+        <w:rPr>
+          <w:noProof/>
+        </w:rPr>
+        <w:t>4</w:t>
+      </w:r>
+      <w:r>
+        <w:rPr>
+          <w:noProof/>
+        </w:rPr>
+        <w:fldChar w:fldCharType="end"/>
+      </w:r>
       <w:r>
         <w:t>: Insert the strip into the tank until it touches the bottom</w:t>
       </w:r>
@@ -1333,14 +1357,27 @@
       <w:r>
         <w:t xml:space="preserve">Figure </w:t>
       </w:r>
-      <w:fldSimple w:instr=" SEQ Figure \* ARABIC ">
-        <w:r>
-          <w:rPr>
-            <w:noProof/>
-          </w:rPr>
-          <w:t>5</w:t>
-        </w:r>
-      </w:fldSimple>
+      <w:r>
+        <w:fldChar w:fldCharType="begin"/>
+      </w:r>
+      <w:r>
+        <w:instrText xml:space="preserve"> SEQ Figure \* ARABIC </w:instrText>
+      </w:r>
+      <w:r>
+        <w:fldChar w:fldCharType="separate"/>
+      </w:r>
+      <w:r>
+        <w:rPr>
+          <w:noProof/>
+        </w:rPr>
+        <w:t>5</w:t>
+      </w:r>
+      <w:r>
+        <w:rPr>
+          <w:noProof/>
+        </w:rPr>
+        <w:fldChar w:fldCharType="end"/>
+      </w:r>
       <w:r>
         <w:t>: Then bend at the point where the strip leaves the tank</w:t>
       </w:r>
@@ -1353,8 +1390,6 @@
       <w:r>
         <w:t>the strip from the tank at this point, and bend it further, so the strip lies closer to the edge of the tank.</w:t>
       </w:r>
-      <w:bookmarkStart w:id="0" w:name="_GoBack"/>
-      <w:bookmarkEnd w:id="0"/>
     </w:p>
     <w:p>
       <w:pPr>
@@ -1742,6 +1777,7 @@
     <w:p>
       <w:pPr>
         <w:pStyle w:val="Caption"/>
+        <w:jc w:val="center"/>
         <w:rPr>
           <w:sz w:val="24"/>
           <w:szCs w:val="24"/>
@@ -1750,23 +1786,50 @@
       <w:r>
         <w:t xml:space="preserve">Figure </w:t>
       </w:r>
-      <w:fldSimple w:instr=" SEQ Figure \* ARABIC ">
-        <w:r>
-          <w:rPr>
-            <w:noProof/>
-          </w:rPr>
-          <w:t>6</w:t>
-        </w:r>
-      </w:fldSimple>
+      <w:r>
+        <w:fldChar w:fldCharType="begin"/>
+      </w:r>
+      <w:r>
+        <w:instrText xml:space="preserve"> SEQ Figure \* ARABIC </w:instrText>
+      </w:r>
+      <w:r>
+        <w:fldChar w:fldCharType="separate"/>
+      </w:r>
+      <w:r>
+        <w:rPr>
+          <w:noProof/>
+        </w:rPr>
+        <w:t>6</w:t>
+      </w:r>
+      <w:r>
+        <w:rPr>
+          <w:noProof/>
+        </w:rPr>
+        <w:fldChar w:fldCharType="end"/>
+      </w:r>
       <w:r>
         <w:t>: We used a piece of foam with a small hole in the middle to allow for the insertion of a DBS electrode into the tank</w:t>
       </w:r>
     </w:p>
     <w:p>
       <w:pPr>
+        <w:rPr>
+          <w:rFonts w:asciiTheme="majorHAnsi" w:eastAsiaTheme="majorEastAsia" w:hAnsiTheme="majorHAnsi" w:cstheme="majorBidi"/>
+          <w:color w:val="2F5496" w:themeColor="accent1" w:themeShade="BF"/>
+          <w:sz w:val="32"/>
+          <w:szCs w:val="32"/>
+        </w:rPr>
+      </w:pPr>
+      <w:r>
+        <w:br w:type="page"/>
+      </w:r>
+    </w:p>
+    <w:p>
+      <w:pPr>
         <w:pStyle w:val="Heading1"/>
       </w:pPr>
       <w:r>
+        <w:lastRenderedPageBreak/>
         <w:t>Using the Software</w:t>
       </w:r>
     </w:p>
@@ -1897,7 +1960,6 @@
         <w:pStyle w:val="Heading2"/>
       </w:pPr>
       <w:r>
-        <w:lastRenderedPageBreak/>
         <w:t xml:space="preserve"> Before you get started:</w:t>
       </w:r>
     </w:p>
@@ -2004,18 +2066,11 @@
     </w:p>
     <w:p>
       <w:pPr>
-        <w:rPr>
-          <w:sz w:val="24"/>
-          <w:szCs w:val="24"/>
-        </w:rPr>
-      </w:pPr>
-    </w:p>
-    <w:p>
-      <w:pPr>
-        <w:pStyle w:val="Heading2"/>
-      </w:pPr>
-      <w:r>
-        <w:t>Function Generator Usage:</w:t>
+        <w:pStyle w:val="Heading1"/>
+      </w:pPr>
+      <w:r>
+        <w:lastRenderedPageBreak/>
+        <w:t>Function Generator Usage</w:t>
       </w:r>
     </w:p>
     <w:p>
@@ -2063,7 +2118,6 @@
           <w:sz w:val="24"/>
           <w:szCs w:val="24"/>
         </w:rPr>
-        <w:lastRenderedPageBreak/>
         <w:t>To open and use saved waveforms with the program</w:t>
       </w:r>
       <w:r>
@@ -2183,37 +2237,22 @@
           <w:sz w:val="24"/>
           <w:szCs w:val="24"/>
         </w:rPr>
-        <w:t xml:space="preserve">In addition, when loading large waveforms into memory (around 5 million+ points), some function generators (namely </w:t>
-      </w:r>
-      <w:proofErr w:type="spellStart"/>
-      <w:r>
-        <w:rPr>
-          <w:sz w:val="24"/>
-          <w:szCs w:val="24"/>
-        </w:rPr>
-        <w:t>Siglent’s</w:t>
-      </w:r>
-      <w:proofErr w:type="spellEnd"/>
-      <w:r>
-        <w:rPr>
-          <w:sz w:val="24"/>
-          <w:szCs w:val="24"/>
-        </w:rPr>
-        <w:t xml:space="preserve"> series), send the OPC* operation complete code back to the program before they are actually done loading in the waveform. If you are in the same room as the function generator, and it is a model with this problem, wait for a beep and a click before clicking “Play Waveform”. If you are not, there is no actual harm in clicking “Play Waveform” as soon as it is enabled, just understand that there may be a further delay before the waveform is actually output. </w:t>
-      </w:r>
-    </w:p>
-    <w:p>
-      <w:pPr>
-        <w:rPr>
-          <w:sz w:val="24"/>
-          <w:szCs w:val="24"/>
-        </w:rPr>
-      </w:pPr>
-      <w:r>
-        <w:rPr>
-          <w:sz w:val="24"/>
-          <w:szCs w:val="24"/>
-        </w:rPr>
+        <w:t xml:space="preserve">In addition, when loading large waveforms into memory (around 5 million+ points), some function generators (namely Siglent’s series), send the OPC* operation complete code back to the program before they are actually done loading in the waveform. If you are in the same room as the function generator, and it is a model with this problem, wait for a beep and a click before clicking “Play Waveform”. If you are not, there is no actual harm in clicking “Play Waveform” as soon as it is enabled, just understand that there may be a further delay before the waveform is actually output. </w:t>
+      </w:r>
+    </w:p>
+    <w:p>
+      <w:pPr>
+        <w:rPr>
+          <w:sz w:val="24"/>
+          <w:szCs w:val="24"/>
+        </w:rPr>
+      </w:pPr>
+      <w:r>
+        <w:rPr>
+          <w:sz w:val="24"/>
+          <w:szCs w:val="24"/>
+        </w:rPr>
+        <w:lastRenderedPageBreak/>
         <w:tab/>
         <w:t xml:space="preserve">When the waveform has been successfully loaded, clicking “Play Waveform” will output it from the function generator, on the selected channel. </w:t>
       </w:r>
@@ -2231,21 +2270,14 @@
         </w:rPr>
         <w:t>the button is the same as the “Play Waveform” button, just with different text. To stop waveform playback for the current waveform, click “Stop Waveform.” To stop waveform playback for all waveforms playing on the function generator, click “Emergency Stop”</w:t>
       </w:r>
-    </w:p>
-    <w:p>
-      <w:pPr>
-        <w:rPr>
-          <w:sz w:val="24"/>
-          <w:szCs w:val="24"/>
-        </w:rPr>
-      </w:pPr>
+      <w:bookmarkStart w:id="0" w:name="_GoBack"/>
+      <w:bookmarkEnd w:id="0"/>
     </w:p>
     <w:p>
       <w:pPr>
         <w:pStyle w:val="Heading2"/>
       </w:pPr>
       <w:r>
-        <w:lastRenderedPageBreak/>
         <w:t>Waveform Editing:</w:t>
       </w:r>
     </w:p>
@@ -2292,462 +2324,22 @@
     </w:p>
     <w:p>
       <w:pPr>
-        <w:rPr>
-          <w:sz w:val="24"/>
-          <w:szCs w:val="24"/>
-        </w:rPr>
-      </w:pPr>
-      <w:r>
-        <w:rPr>
-          <w:noProof/>
-        </w:rPr>
-        <w:drawing>
-          <wp:inline distT="0" distB="0" distL="0" distR="0" wp14:anchorId="5987B1D0" wp14:editId="439413F2">
-            <wp:extent cx="5943600" cy="3982720"/>
-            <wp:effectExtent l="0" t="0" r="0" b="0"/>
-            <wp:docPr id="27" name="Picture 27"/>
-            <wp:cNvGraphicFramePr>
-              <a:graphicFrameLocks xmlns:a="http://schemas.openxmlformats.org/drawingml/2006/main" noChangeAspect="1"/>
-            </wp:cNvGraphicFramePr>
-            <a:graphic xmlns:a="http://schemas.openxmlformats.org/drawingml/2006/main">
-              <a:graphicData uri="http://schemas.openxmlformats.org/drawingml/2006/picture">
-                <pic:pic xmlns:pic="http://schemas.openxmlformats.org/drawingml/2006/picture">
-                  <pic:nvPicPr>
-                    <pic:cNvPr id="1" name=""/>
-                    <pic:cNvPicPr/>
-                  </pic:nvPicPr>
-                  <pic:blipFill>
-                    <a:blip r:embed="rId24"/>
-                    <a:stretch>
-                      <a:fillRect/>
-                    </a:stretch>
-                  </pic:blipFill>
-                  <pic:spPr>
-                    <a:xfrm>
-                      <a:off x="0" y="0"/>
-                      <a:ext cx="5943600" cy="3982720"/>
-                    </a:xfrm>
-                    <a:prstGeom prst="rect">
-                      <a:avLst/>
-                    </a:prstGeom>
-                  </pic:spPr>
-                </pic:pic>
-              </a:graphicData>
-            </a:graphic>
-          </wp:inline>
-        </w:drawing>
-      </w:r>
+        <w:pStyle w:val="Heading2"/>
+      </w:pPr>
+      <w:r>
+        <w:t>Waveform File Format for Function Generator Upload:</w:t>
+      </w:r>
+    </w:p>
+    <w:p>
+      <w:pPr>
+        <w:rPr>
+          <w:sz w:val="24"/>
+          <w:szCs w:val="24"/>
+        </w:rPr>
+      </w:pPr>
       <w:r>
         <w:tab/>
       </w:r>
-    </w:p>
-    <w:p>
-      <w:pPr>
-        <w:pStyle w:val="Heading2"/>
-      </w:pPr>
-      <w:r>
-        <w:t>Oscilloscope Usage:</w:t>
-      </w:r>
-    </w:p>
-    <w:p>
-      <w:pPr>
-        <w:rPr>
-          <w:sz w:val="24"/>
-          <w:szCs w:val="24"/>
-        </w:rPr>
-      </w:pPr>
-      <w:r>
-        <w:tab/>
-      </w:r>
-      <w:r>
-        <w:rPr>
-          <w:sz w:val="24"/>
-          <w:szCs w:val="24"/>
-        </w:rPr>
-        <w:t xml:space="preserve">The testing platform uses an oscilloscope to allow for real time monitoring of the voltages in the tank, and </w:t>
-      </w:r>
-      <w:r>
-        <w:rPr>
-          <w:sz w:val="24"/>
-          <w:szCs w:val="24"/>
-        </w:rPr>
-        <w:t xml:space="preserve">other probes can be connected to the device under test to capture other data, such as raw stimulation output, among other things. </w:t>
-      </w:r>
-    </w:p>
-    <w:p>
-      <w:pPr>
-        <w:rPr>
-          <w:sz w:val="24"/>
-          <w:szCs w:val="24"/>
-        </w:rPr>
-      </w:pPr>
-      <w:r>
-        <w:rPr>
-          <w:sz w:val="24"/>
-          <w:szCs w:val="24"/>
-        </w:rPr>
-        <w:lastRenderedPageBreak/>
-        <w:tab/>
-        <w:t xml:space="preserve">The light green rectangle marks the oscilloscope capture display. This is where the raw waveform data captured from the oscilloscope can be seen. The display updates multiple times per second and shows a general overview of the incoming waveforms. In the dark red box, to the left of the oscilloscope capture display, is the </w:t>
-      </w:r>
-      <w:r>
-        <w:rPr>
-          <w:sz w:val="24"/>
-          <w:szCs w:val="24"/>
-        </w:rPr>
-        <w:t xml:space="preserve">enabled </w:t>
-      </w:r>
-      <w:r>
-        <w:rPr>
-          <w:sz w:val="24"/>
-          <w:szCs w:val="24"/>
-        </w:rPr>
-        <w:t xml:space="preserve">channel selector. In this case the connected oscilloscope has four channels, which can be turned on and off by checking their respective boxes on the channel selector. </w:t>
-      </w:r>
-      <w:r>
-        <w:rPr>
-          <w:sz w:val="24"/>
-          <w:szCs w:val="24"/>
-        </w:rPr>
-        <w:t>Underneath the display is the active channel selector</w:t>
-      </w:r>
-      <w:r>
-        <w:rPr>
-          <w:sz w:val="24"/>
-          <w:szCs w:val="24"/>
-        </w:rPr>
-        <w:t>.</w:t>
-      </w:r>
-      <w:r>
-        <w:rPr>
-          <w:sz w:val="24"/>
-          <w:szCs w:val="24"/>
-        </w:rPr>
-        <w:t xml:space="preserve"> This chooses which channel is affected by changes to the voltage scale or offset values</w:t>
-      </w:r>
-      <w:r>
-        <w:rPr>
-          <w:sz w:val="24"/>
-          <w:szCs w:val="24"/>
-        </w:rPr>
-        <w:t>, and which one is downloaded when a waveform is captured.</w:t>
-      </w:r>
-      <w:r>
-        <w:rPr>
-          <w:sz w:val="24"/>
-          <w:szCs w:val="24"/>
-        </w:rPr>
-        <w:t xml:space="preserve"> Underneath that, the voltage scales for the enabled channels are shown.</w:t>
-      </w:r>
-    </w:p>
-    <w:p>
-      <w:pPr>
-        <w:rPr>
-          <w:sz w:val="24"/>
-          <w:szCs w:val="24"/>
-        </w:rPr>
-      </w:pPr>
-      <w:r>
-        <w:rPr>
-          <w:sz w:val="24"/>
-          <w:szCs w:val="24"/>
-        </w:rPr>
-        <w:tab/>
-        <w:t>The UI elements in the</w:t>
-      </w:r>
-      <w:r>
-        <w:rPr>
-          <w:sz w:val="24"/>
-          <w:szCs w:val="24"/>
-        </w:rPr>
-        <w:t xml:space="preserve"> darker</w:t>
-      </w:r>
-      <w:r>
-        <w:rPr>
-          <w:sz w:val="24"/>
-          <w:szCs w:val="24"/>
-        </w:rPr>
-        <w:t xml:space="preserve"> green outline are the oscilloscope controls. If you have used an oscilloscope before, these controls likely map how you would expect.</w:t>
-      </w:r>
-      <w:r>
-        <w:rPr>
-          <w:sz w:val="24"/>
-          <w:szCs w:val="24"/>
-        </w:rPr>
-        <w:t xml:space="preserve"> The voltage scale and offset control the vertical scale or offset on the display, and each channel has a unique </w:t>
-      </w:r>
-      <w:r>
-        <w:rPr>
-          <w:sz w:val="24"/>
-          <w:szCs w:val="24"/>
-        </w:rPr>
-        <w:t xml:space="preserve">voltage </w:t>
-      </w:r>
-      <w:r>
-        <w:rPr>
-          <w:sz w:val="24"/>
-          <w:szCs w:val="24"/>
-        </w:rPr>
-        <w:t>scale and offset. The time scale and time/position offset ar</w:t>
-      </w:r>
-      <w:r>
-        <w:rPr>
-          <w:sz w:val="24"/>
-          <w:szCs w:val="24"/>
-        </w:rPr>
-        <w:t>e global, they are the same for every channel.</w:t>
-      </w:r>
-    </w:p>
-    <w:p>
-      <w:pPr>
-        <w:rPr>
-          <w:sz w:val="24"/>
-          <w:szCs w:val="24"/>
-        </w:rPr>
-      </w:pPr>
-      <w:r>
-        <w:rPr>
-          <w:sz w:val="24"/>
-          <w:szCs w:val="24"/>
-        </w:rPr>
-        <w:tab/>
-        <w:t>The run/stop controls work as expected, clicking stop pauses the collection of data, clicking run starts it again.</w:t>
-      </w:r>
-    </w:p>
-    <w:p>
-      <w:pPr>
-        <w:rPr>
-          <w:sz w:val="24"/>
-          <w:szCs w:val="24"/>
-        </w:rPr>
-      </w:pPr>
-      <w:r>
-        <w:rPr>
-          <w:sz w:val="24"/>
-          <w:szCs w:val="24"/>
-        </w:rPr>
-        <w:tab/>
-        <w:t xml:space="preserve">The trigger settings can also be adjusted with the application. Click the “Show Trigger” checkbox to see the trigger as a dashed line over the waveform display, just like it would be shown on the oscilloscope screen. The trigger position can be shifted up and down using the slider and clicking the “Single” button has the same effect as pushing the “Single” button on the oscilloscope itself. </w:t>
-      </w:r>
-    </w:p>
-    <w:p>
-      <w:pPr>
-        <w:pStyle w:val="Heading2"/>
-      </w:pPr>
-      <w:r>
-        <w:t>Downloading Deep Memory Waveforms:</w:t>
-      </w:r>
-    </w:p>
-    <w:p>
-      <w:pPr>
-        <w:rPr>
-          <w:sz w:val="24"/>
-          <w:szCs w:val="24"/>
-        </w:rPr>
-      </w:pPr>
-      <w:r>
-        <w:tab/>
-      </w:r>
-      <w:r>
-        <w:rPr>
-          <w:sz w:val="24"/>
-          <w:szCs w:val="24"/>
-        </w:rPr>
-        <w:t xml:space="preserve">To get a higher resolution look at any interesting events in the signal, the scope must be stopped, and the deep memory saved to the computer as a CSV file (which can be then viewed in </w:t>
-      </w:r>
-      <w:r>
-        <w:rPr>
-          <w:sz w:val="24"/>
-          <w:szCs w:val="24"/>
-        </w:rPr>
-        <w:t>MATLAB</w:t>
-      </w:r>
-      <w:r>
-        <w:rPr>
-          <w:sz w:val="24"/>
-          <w:szCs w:val="24"/>
-        </w:rPr>
-        <w:t xml:space="preserve"> or other programs). The memory depth (how many points it saves at once) of the oscilloscope can and must be set before deep memory download can happen. By default, the oscilloscope’s memory depth is set to automatic, however, we cannot download the deep memory waveform when the mem depth is set to auto. If you know you wish to capture an event, change the memory depth to a value other than auto before beginning your session (e.g. before enabling function generator output). </w:t>
-      </w:r>
-    </w:p>
-    <w:p>
-      <w:pPr>
-        <w:rPr>
-          <w:sz w:val="24"/>
-          <w:szCs w:val="24"/>
-        </w:rPr>
-      </w:pPr>
-      <w:r>
-        <w:rPr>
-          <w:sz w:val="24"/>
-          <w:szCs w:val="24"/>
-        </w:rPr>
-        <w:tab/>
-        <w:t xml:space="preserve">A higher memory depth gives a clearer look at </w:t>
-      </w:r>
-      <w:r>
-        <w:rPr>
-          <w:sz w:val="24"/>
-          <w:szCs w:val="24"/>
-        </w:rPr>
-        <w:t>an event, and depending on your time scale, a farther look back into the waveform</w:t>
-      </w:r>
-      <w:r>
-        <w:rPr>
-          <w:sz w:val="24"/>
-          <w:szCs w:val="24"/>
-        </w:rPr>
-        <w:t xml:space="preserve"> </w:t>
-      </w:r>
-      <w:r>
-        <w:rPr>
-          <w:sz w:val="24"/>
-          <w:szCs w:val="24"/>
-        </w:rPr>
-        <w:t xml:space="preserve">preceding the captured event. </w:t>
-      </w:r>
-      <w:r>
-        <w:rPr>
-          <w:sz w:val="24"/>
-          <w:szCs w:val="24"/>
-        </w:rPr>
-        <w:t>However, it does take a longer time to download to the computer, and the larger files might be difficult to open in non-specialized programs such as excel.</w:t>
-      </w:r>
-    </w:p>
-    <w:p>
-      <w:pPr>
-        <w:rPr>
-          <w:sz w:val="24"/>
-          <w:szCs w:val="24"/>
-        </w:rPr>
-      </w:pPr>
-      <w:r>
-        <w:rPr>
-          <w:sz w:val="24"/>
-          <w:szCs w:val="24"/>
-        </w:rPr>
-        <w:tab/>
-        <w:t xml:space="preserve">When enabling different channels, the allowed memory depths can change, depending on the oscilloscope. When this happens, the set memory depth will change to the equivalent in the listing of new memory depths, e.g. if you have the biggest possible memory depth set, and </w:t>
-      </w:r>
-      <w:r>
-        <w:rPr>
-          <w:sz w:val="24"/>
-          <w:szCs w:val="24"/>
-        </w:rPr>
-        <w:lastRenderedPageBreak/>
-        <w:t xml:space="preserve">then enable another channel, you will still have the biggest possible memory depth, even though it might only be half as much as before. </w:t>
-      </w:r>
-    </w:p>
-    <w:p>
-      <w:pPr>
-        <w:rPr>
-          <w:sz w:val="24"/>
-          <w:szCs w:val="24"/>
-        </w:rPr>
-      </w:pPr>
-      <w:r>
-        <w:rPr>
-          <w:sz w:val="24"/>
-          <w:szCs w:val="24"/>
-        </w:rPr>
-        <w:tab/>
-        <w:t xml:space="preserve">After setting the memory depth (you must do this while the scope is running), click on “Save Waveform Capture.” This will stop the scope </w:t>
-      </w:r>
-      <w:r>
-        <w:rPr>
-          <w:sz w:val="24"/>
-          <w:szCs w:val="24"/>
-        </w:rPr>
-        <w:t xml:space="preserve">(if it is not already stopped) </w:t>
-      </w:r>
-      <w:r>
-        <w:rPr>
-          <w:sz w:val="24"/>
-          <w:szCs w:val="24"/>
-        </w:rPr>
-        <w:t>and download the waveform data for the active channel to a timestamped CSV file on your computer to a folder named “captures” which will be created in the program directory if it does not already exist.</w:t>
-      </w:r>
-      <w:r>
-        <w:rPr>
-          <w:sz w:val="24"/>
-          <w:szCs w:val="24"/>
-        </w:rPr>
-        <w:t xml:space="preserve"> </w:t>
-      </w:r>
-    </w:p>
-    <w:p>
-      <w:pPr>
-        <w:rPr>
-          <w:sz w:val="24"/>
-          <w:szCs w:val="24"/>
-        </w:rPr>
-      </w:pPr>
-      <w:r>
-        <w:rPr>
-          <w:sz w:val="24"/>
-          <w:szCs w:val="24"/>
-        </w:rPr>
-        <w:tab/>
-        <w:t>You can only download one channel at a time, but by leaving the scope paused, and switching the active channel, you can download waveforms of different channels from the same capture.</w:t>
-      </w:r>
-      <w:r>
-        <w:rPr>
-          <w:sz w:val="24"/>
-          <w:szCs w:val="24"/>
-        </w:rPr>
-        <w:t xml:space="preserve"> Do not try to enable other channels when the scope is stopped, as this can switch the memory depth back to auto, preventing you from downloading deep memory data until the scope is restarted and stopped again.</w:t>
-      </w:r>
-    </w:p>
-    <w:p>
-      <w:pPr>
-        <w:rPr>
-          <w:sz w:val="24"/>
-          <w:szCs w:val="24"/>
-        </w:rPr>
-      </w:pPr>
-      <w:r>
-        <w:rPr>
-          <w:sz w:val="24"/>
-          <w:szCs w:val="24"/>
-        </w:rPr>
-        <w:tab/>
-        <w:t>When you are finished downloading the waveforms, click “Run” to restart the scope</w:t>
-      </w:r>
-      <w:r>
-        <w:rPr>
-          <w:sz w:val="24"/>
-          <w:szCs w:val="24"/>
-        </w:rPr>
-        <w:t xml:space="preserve"> if you want to collect more waveform data.</w:t>
-      </w:r>
-    </w:p>
-    <w:p>
-      <w:r>
-        <w:rPr>
-          <w:sz w:val="24"/>
-          <w:szCs w:val="24"/>
-        </w:rPr>
-        <w:t>The waveform data is returned in a three column CSV file, with the first column being the channel, the second being the voltage, and the third being the relative timestamp, with the first point captured set at time t=0. The time gap between points depends on deep memory depth and time scale settings.</w:t>
-      </w:r>
-    </w:p>
-    <w:p>
-      <w:pPr>
-        <w:pStyle w:val="Heading2"/>
-      </w:pPr>
-      <w:r>
-        <w:t>Waveform File Format:</w:t>
-      </w:r>
-    </w:p>
-    <w:p>
-      <w:pPr>
-        <w:rPr>
-          <w:sz w:val="24"/>
-          <w:szCs w:val="24"/>
-        </w:rPr>
-      </w:pPr>
-      <w:r>
-        <w:tab/>
-      </w:r>
       <w:r>
         <w:rPr>
           <w:sz w:val="24"/>
@@ -2760,32 +2352,7 @@
           <w:sz w:val="24"/>
           <w:szCs w:val="24"/>
         </w:rPr>
-        <w:t>“</w:t>
-      </w:r>
-      <w:proofErr w:type="spellStart"/>
-      <w:r>
-        <w:rPr>
-          <w:sz w:val="24"/>
-          <w:szCs w:val="24"/>
-        </w:rPr>
-        <w:t>samplerate</w:t>
-      </w:r>
-      <w:proofErr w:type="spellEnd"/>
-      <w:proofErr w:type="gramStart"/>
-      <w:r>
-        <w:rPr>
-          <w:sz w:val="24"/>
-          <w:szCs w:val="24"/>
-        </w:rPr>
-        <w:t>=(</w:t>
-      </w:r>
-      <w:proofErr w:type="gramEnd"/>
-      <w:r>
-        <w:rPr>
-          <w:sz w:val="24"/>
-          <w:szCs w:val="24"/>
-        </w:rPr>
-        <w:t>your sample rate in Hz).”</w:t>
+        <w:t>“samplerate=(your sample rate in Hz).”</w:t>
       </w:r>
       <w:r>
         <w:rPr>
@@ -2809,69 +2376,7 @@
           <w:sz w:val="24"/>
           <w:szCs w:val="24"/>
         </w:rPr>
-        <w:t xml:space="preserve">. For safety concerns, the maximum </w:t>
-      </w:r>
-      <w:proofErr w:type="spellStart"/>
-      <w:r>
-        <w:rPr>
-          <w:sz w:val="24"/>
-          <w:szCs w:val="24"/>
-        </w:rPr>
-        <w:t>Vpp</w:t>
-      </w:r>
-      <w:proofErr w:type="spellEnd"/>
-      <w:r>
-        <w:rPr>
-          <w:sz w:val="24"/>
-          <w:szCs w:val="24"/>
-        </w:rPr>
-        <w:t xml:space="preserve"> that a waveform can have is 1. If there is an error in capturing your data, and the resulting waveform has a slight DC offset, but the </w:t>
-      </w:r>
-      <w:proofErr w:type="spellStart"/>
-      <w:r>
-        <w:rPr>
-          <w:sz w:val="24"/>
-          <w:szCs w:val="24"/>
-        </w:rPr>
-        <w:t>Vpp</w:t>
-      </w:r>
-      <w:proofErr w:type="spellEnd"/>
-      <w:r>
-        <w:rPr>
-          <w:sz w:val="24"/>
-          <w:szCs w:val="24"/>
-        </w:rPr>
-        <w:t xml:space="preserve"> is still less than or equal to 1, the program will remove the DC offset for you when you open the file. If the </w:t>
-      </w:r>
-      <w:proofErr w:type="spellStart"/>
-      <w:r>
-        <w:rPr>
-          <w:sz w:val="24"/>
-          <w:szCs w:val="24"/>
-        </w:rPr>
-        <w:t>Vpp</w:t>
-      </w:r>
-      <w:proofErr w:type="spellEnd"/>
-      <w:r>
-        <w:rPr>
-          <w:sz w:val="24"/>
-          <w:szCs w:val="24"/>
-        </w:rPr>
-        <w:t xml:space="preserve"> of your waveform is greater than 1, the program will reject your waveform when you try to open it. </w:t>
-      </w:r>
-      <w:r>
-        <w:rPr>
-          <w:sz w:val="24"/>
-          <w:szCs w:val="24"/>
-        </w:rPr>
-        <w:t>Below</w:t>
-      </w:r>
-      <w:r>
-        <w:rPr>
-          <w:sz w:val="24"/>
-          <w:szCs w:val="24"/>
-        </w:rPr>
-        <w:t xml:space="preserve"> is a screenshot of a waveform file opened in notepad.</w:t>
+        <w:t>. For safety concerns, the maximum Vpp that a waveform can have is 1. If there is an error in capturing your data, and the resulting waveform has a slight DC offset, but the Vpp is still less than or equal to 1, the program will remove the DC offset for you when you open the file. If the Vpp of your waveform is greater than 1, the program will reject your waveform when you try to open it. Below is a screenshot of a waveform file opened in notepad.</w:t>
       </w:r>
     </w:p>
     <w:p>
@@ -2889,7 +2394,7 @@
         <mc:AlternateContent>
           <mc:Choice Requires="wps">
             <w:drawing>
-              <wp:anchor distT="0" distB="0" distL="114300" distR="114300" simplePos="0" relativeHeight="251662336" behindDoc="0" locked="0" layoutInCell="1" allowOverlap="1" wp14:anchorId="167F79C5" wp14:editId="2319C101">
+              <wp:anchor distT="0" distB="0" distL="114300" distR="114300" simplePos="0" relativeHeight="251659264" behindDoc="0" locked="0" layoutInCell="1" allowOverlap="1" wp14:anchorId="56A7934D" wp14:editId="75CACEB4">
                 <wp:simplePos x="0" y="0"/>
                 <wp:positionH relativeFrom="column">
                   <wp:posOffset>2214033</wp:posOffset>
@@ -2947,11 +2452,11 @@
           </mc:Choice>
           <mc:Fallback>
             <w:pict>
-              <v:shapetype w14:anchorId="444A3B09" id="_x0000_t32" coordsize="21600,21600" o:spt="32" o:oned="t" path="m,l21600,21600e" filled="f">
+              <v:shapetype w14:anchorId="716D3652" id="_x0000_t32" coordsize="21600,21600" o:spt="32" o:oned="t" path="m,l21600,21600e" filled="f">
                 <v:path arrowok="t" fillok="f" o:connecttype="none"/>
                 <o:lock v:ext="edit" shapetype="t"/>
               </v:shapetype>
-              <v:shape id="Straight Arrow Connector 10" o:spid="_x0000_s1026" type="#_x0000_t32" style="position:absolute;margin-left:174.35pt;margin-top:286.35pt;width:170pt;height:345pt;flip:x y;z-index:251662336;visibility:visible;mso-wrap-style:square;mso-width-percent:0;mso-height-percent:0;mso-wrap-distance-left:9pt;mso-wrap-distance-top:0;mso-wrap-distance-right:9pt;mso-wrap-distance-bottom:0;mso-position-horizontal:absolute;mso-position-horizontal-relative:text;mso-position-vertical:absolute;mso-position-vertical-relative:text;mso-width-percent:0;mso-height-percent:0;mso-width-relative:margin;mso-height-relative:margin" o:gfxdata="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" strokecolor="#ed7d31 [3205]" strokeweight="1.5pt">
+              <v:shape id="Straight Arrow Connector 10" o:spid="_x0000_s1026" type="#_x0000_t32" style="position:absolute;margin-left:174.35pt;margin-top:286.35pt;width:170pt;height:345pt;flip:x y;z-index:251659264;visibility:visible;mso-wrap-style:square;mso-width-percent:0;mso-height-percent:0;mso-wrap-distance-left:9pt;mso-wrap-distance-top:0;mso-wrap-distance-right:9pt;mso-wrap-distance-bottom:0;mso-position-horizontal:absolute;mso-position-horizontal-relative:text;mso-position-vertical:absolute;mso-position-vertical-relative:text;mso-width-percent:0;mso-height-percent:0;mso-width-relative:margin;mso-height-relative:margin" o:gfxdata="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" strokecolor="#ed7d31 [3205]" strokeweight="1.5pt">
                 <v:stroke endarrow="block" joinstyle="miter"/>
               </v:shape>
             </w:pict>
@@ -2963,10 +2468,120 @@
           <w:noProof/>
         </w:rPr>
         <w:drawing>
-          <wp:inline distT="0" distB="0" distL="0" distR="0" wp14:anchorId="01FB09FB" wp14:editId="5F4A88F0">
+          <wp:inline distT="0" distB="0" distL="0" distR="0" wp14:anchorId="0068D883" wp14:editId="5146DCA6">
             <wp:extent cx="5943600" cy="7682230"/>
             <wp:effectExtent l="0" t="0" r="0" b="0"/>
             <wp:docPr id="8" name="Picture 8"/>
+            <wp:cNvGraphicFramePr>
+              <a:graphicFrameLocks xmlns:a="http://schemas.openxmlformats.org/drawingml/2006/main" noChangeAspect="1"/>
+            </wp:cNvGraphicFramePr>
+            <a:graphic xmlns:a="http://schemas.openxmlformats.org/drawingml/2006/main">
+              <a:graphicData uri="http://schemas.openxmlformats.org/drawingml/2006/picture">
+                <pic:pic xmlns:pic="http://schemas.openxmlformats.org/drawingml/2006/picture">
+                  <pic:nvPicPr>
+                    <pic:cNvPr id="1" name=""/>
+                    <pic:cNvPicPr/>
+                  </pic:nvPicPr>
+                  <pic:blipFill>
+                    <a:blip r:embed="rId24"/>
+                    <a:stretch>
+                      <a:fillRect/>
+                    </a:stretch>
+                  </pic:blipFill>
+                  <pic:spPr>
+                    <a:xfrm>
+                      <a:off x="0" y="0"/>
+                      <a:ext cx="5943600" cy="7682230"/>
+                    </a:xfrm>
+                    <a:prstGeom prst="rect">
+                      <a:avLst/>
+                    </a:prstGeom>
+                  </pic:spPr>
+                </pic:pic>
+              </a:graphicData>
+            </a:graphic>
+          </wp:inline>
+        </w:drawing>
+      </w:r>
+    </w:p>
+    <w:p>
+      <w:pPr>
+        <w:pStyle w:val="Heading2"/>
+        <w:numPr>
+          <w:ilvl w:val="0"/>
+          <w:numId w:val="0"/>
+        </w:numPr>
+      </w:pPr>
+      <w:r>
+        <w:rPr>
+          <w:sz w:val="24"/>
+          <w:szCs w:val="24"/>
+        </w:rPr>
+        <w:t>As you can see, numbers in scientific notation format are allowed.</w:t>
+      </w:r>
+    </w:p>
+    <w:p>
+      <w:pPr>
+        <w:ind w:firstLine="720"/>
+        <w:rPr>
+          <w:sz w:val="24"/>
+          <w:szCs w:val="24"/>
+        </w:rPr>
+      </w:pPr>
+    </w:p>
+    <w:p>
+      <w:pPr>
+        <w:rPr>
+          <w:sz w:val="24"/>
+          <w:szCs w:val="24"/>
+        </w:rPr>
+      </w:pPr>
+      <w:r>
+        <w:lastRenderedPageBreak/>
+        <w:tab/>
+      </w:r>
+    </w:p>
+    <w:p>
+      <w:pPr>
+        <w:pStyle w:val="Heading1"/>
+      </w:pPr>
+      <w:r>
+        <w:t>Oscilloscope Usage:</w:t>
+      </w:r>
+    </w:p>
+    <w:p>
+      <w:pPr>
+        <w:rPr>
+          <w:sz w:val="24"/>
+          <w:szCs w:val="24"/>
+        </w:rPr>
+      </w:pPr>
+      <w:r>
+        <w:tab/>
+      </w:r>
+      <w:r>
+        <w:rPr>
+          <w:sz w:val="24"/>
+          <w:szCs w:val="24"/>
+        </w:rPr>
+        <w:t xml:space="preserve">The testing platform uses an oscilloscope to allow for real time monitoring of the voltages in the tank, and </w:t>
+      </w:r>
+      <w:r>
+        <w:rPr>
+          <w:sz w:val="24"/>
+          <w:szCs w:val="24"/>
+        </w:rPr>
+        <w:t xml:space="preserve">other probes can be connected to the device under test to capture other data, such as raw stimulation output, among other things. </w:t>
+      </w:r>
+      <w:r>
+        <w:rPr>
+          <w:noProof/>
+        </w:rPr>
+        <w:drawing>
+          <wp:inline distT="0" distB="0" distL="0" distR="0" wp14:anchorId="2BA8F89C" wp14:editId="4711037F">
+            <wp:extent cx="5943600" cy="3982720"/>
+            <wp:effectExtent l="0" t="0" r="0" b="0"/>
+            <wp:docPr id="27" name="Picture 27"/>
             <wp:cNvGraphicFramePr>
               <a:graphicFrameLocks xmlns:a="http://schemas.openxmlformats.org/drawingml/2006/main" noChangeAspect="1"/>
             </wp:cNvGraphicFramePr>
@@ -2986,7 +2601,7 @@
                   <pic:spPr>
                     <a:xfrm>
                       <a:off x="0" y="0"/>
-                      <a:ext cx="5943600" cy="7682230"/>
+                      <a:ext cx="5943600" cy="3982720"/>
                     </a:xfrm>
                     <a:prstGeom prst="rect">
                       <a:avLst/>
@@ -3001,24 +2616,385 @@
     </w:p>
     <w:p>
       <w:pPr>
+        <w:rPr>
+          <w:sz w:val="24"/>
+          <w:szCs w:val="24"/>
+        </w:rPr>
+      </w:pPr>
+      <w:r>
+        <w:rPr>
+          <w:sz w:val="24"/>
+          <w:szCs w:val="24"/>
+        </w:rPr>
+        <w:tab/>
+        <w:t xml:space="preserve">The light green rectangle marks the oscilloscope capture display. This is where the raw waveform data captured from the oscilloscope can be seen. The display updates multiple times per second and shows a general overview of the incoming waveforms. In the dark red box, to the left of the oscilloscope capture display, is the </w:t>
+      </w:r>
+      <w:r>
+        <w:rPr>
+          <w:sz w:val="24"/>
+          <w:szCs w:val="24"/>
+        </w:rPr>
+        <w:t xml:space="preserve">enabled </w:t>
+      </w:r>
+      <w:r>
+        <w:rPr>
+          <w:sz w:val="24"/>
+          <w:szCs w:val="24"/>
+        </w:rPr>
+        <w:t xml:space="preserve">channel selector. In this case the connected oscilloscope has four channels, which can be turned on and off by checking their respective boxes on the channel selector. </w:t>
+      </w:r>
+      <w:r>
+        <w:rPr>
+          <w:sz w:val="24"/>
+          <w:szCs w:val="24"/>
+        </w:rPr>
+        <w:t>Underneath the display is the active channel selector</w:t>
+      </w:r>
+      <w:r>
+        <w:rPr>
+          <w:sz w:val="24"/>
+          <w:szCs w:val="24"/>
+        </w:rPr>
+        <w:t>.</w:t>
+      </w:r>
+      <w:r>
+        <w:rPr>
+          <w:sz w:val="24"/>
+          <w:szCs w:val="24"/>
+        </w:rPr>
+        <w:t xml:space="preserve"> This chooses which channel is affected by changes to the voltage scale or offset values</w:t>
+      </w:r>
+      <w:r>
+        <w:rPr>
+          <w:sz w:val="24"/>
+          <w:szCs w:val="24"/>
+        </w:rPr>
+        <w:t>, and which one is downloaded when a waveform is captured.</w:t>
+      </w:r>
+      <w:r>
+        <w:rPr>
+          <w:sz w:val="24"/>
+          <w:szCs w:val="24"/>
+        </w:rPr>
+        <w:t xml:space="preserve"> Underneath that, the voltage scales for the enabled channels are shown.</w:t>
+      </w:r>
+    </w:p>
+    <w:p>
+      <w:pPr>
+        <w:rPr>
+          <w:sz w:val="24"/>
+          <w:szCs w:val="24"/>
+        </w:rPr>
+      </w:pPr>
+      <w:r>
+        <w:rPr>
+          <w:sz w:val="24"/>
+          <w:szCs w:val="24"/>
+        </w:rPr>
+        <w:tab/>
+        <w:t>The UI elements in the</w:t>
+      </w:r>
+      <w:r>
+        <w:rPr>
+          <w:sz w:val="24"/>
+          <w:szCs w:val="24"/>
+        </w:rPr>
+        <w:t xml:space="preserve"> darker</w:t>
+      </w:r>
+      <w:r>
+        <w:rPr>
+          <w:sz w:val="24"/>
+          <w:szCs w:val="24"/>
+        </w:rPr>
+        <w:t xml:space="preserve"> green outline are the oscilloscope controls. If you have used an oscilloscope before, these controls likely map how you would expect.</w:t>
+      </w:r>
+      <w:r>
+        <w:rPr>
+          <w:sz w:val="24"/>
+          <w:szCs w:val="24"/>
+        </w:rPr>
+        <w:t xml:space="preserve"> The voltage scale and offset control the vertical scale or offset on the display, and each channel has a unique </w:t>
+      </w:r>
+      <w:r>
+        <w:rPr>
+          <w:sz w:val="24"/>
+          <w:szCs w:val="24"/>
+        </w:rPr>
+        <w:t xml:space="preserve">voltage </w:t>
+      </w:r>
+      <w:r>
+        <w:rPr>
+          <w:sz w:val="24"/>
+          <w:szCs w:val="24"/>
+        </w:rPr>
+        <w:t>scale and offset. The time scale and time/position offset ar</w:t>
+      </w:r>
+      <w:r>
+        <w:rPr>
+          <w:sz w:val="24"/>
+          <w:szCs w:val="24"/>
+        </w:rPr>
+        <w:t>e global, they are the same for every channel.</w:t>
+      </w:r>
+    </w:p>
+    <w:p>
+      <w:pPr>
+        <w:rPr>
+          <w:sz w:val="24"/>
+          <w:szCs w:val="24"/>
+        </w:rPr>
+      </w:pPr>
+      <w:r>
+        <w:rPr>
+          <w:sz w:val="24"/>
+          <w:szCs w:val="24"/>
+        </w:rPr>
+        <w:lastRenderedPageBreak/>
+        <w:tab/>
+        <w:t xml:space="preserve">The run/stop controls </w:t>
+      </w:r>
+      <w:commentRangeStart w:id="1"/>
+      <w:r>
+        <w:rPr>
+          <w:sz w:val="24"/>
+          <w:szCs w:val="24"/>
+        </w:rPr>
+        <w:t>work as expected</w:t>
+      </w:r>
+      <w:commentRangeEnd w:id="1"/>
+      <w:r>
+        <w:rPr>
+          <w:rStyle w:val="CommentReference"/>
+        </w:rPr>
+        <w:commentReference w:id="1"/>
+      </w:r>
+      <w:r>
+        <w:rPr>
+          <w:sz w:val="24"/>
+          <w:szCs w:val="24"/>
+        </w:rPr>
+        <w:t>, clicking stop pauses the collection of data, clicking run starts it again.</w:t>
+      </w:r>
+    </w:p>
+    <w:p>
+      <w:pPr>
+        <w:rPr>
+          <w:sz w:val="24"/>
+          <w:szCs w:val="24"/>
+        </w:rPr>
+      </w:pPr>
+      <w:r>
+        <w:rPr>
+          <w:sz w:val="24"/>
+          <w:szCs w:val="24"/>
+        </w:rPr>
+        <w:tab/>
+        <w:t xml:space="preserve">The trigger settings can also be adjusted with the application. Click the “Show Trigger” checkbox to see the trigger as a dashed line over the waveform display, just like it would be shown on the oscilloscope screen. The trigger position can be shifted up and down using the slider and clicking the “Single” button has the same effect as pushing the “Single” button on the oscilloscope itself. </w:t>
+      </w:r>
+    </w:p>
+    <w:p>
+      <w:pPr>
         <w:pStyle w:val="Heading2"/>
-        <w:numPr>
-          <w:ilvl w:val="0"/>
-          <w:numId w:val="0"/>
-        </w:numPr>
-      </w:pPr>
-      <w:r>
-        <w:rPr>
-          <w:sz w:val="24"/>
-          <w:szCs w:val="24"/>
-        </w:rPr>
-        <w:t>As you can see, numbers in scientific notation format are allowed.</w:t>
+      </w:pPr>
+      <w:r>
+        <w:t xml:space="preserve">Downloading </w:t>
+      </w:r>
+      <w:r>
+        <w:t>Oscilloscope captures</w:t>
+      </w:r>
+      <w:r>
+        <w:t>:</w:t>
+      </w:r>
+    </w:p>
+    <w:p>
+      <w:pPr>
+        <w:rPr>
+          <w:sz w:val="24"/>
+          <w:szCs w:val="24"/>
+        </w:rPr>
+      </w:pPr>
+      <w:r>
+        <w:tab/>
+      </w:r>
+      <w:r>
+        <w:rPr>
+          <w:sz w:val="24"/>
+          <w:szCs w:val="24"/>
+        </w:rPr>
+        <w:t xml:space="preserve">To get a higher resolution look at any interesting events in the signal, the scope must be stopped, and the deep memory saved to the computer as a CSV file (which can be then viewed in </w:t>
+      </w:r>
+      <w:r>
+        <w:rPr>
+          <w:sz w:val="24"/>
+          <w:szCs w:val="24"/>
+        </w:rPr>
+        <w:t>MATLAB</w:t>
+      </w:r>
+      <w:r>
+        <w:rPr>
+          <w:sz w:val="24"/>
+          <w:szCs w:val="24"/>
+        </w:rPr>
+        <w:t xml:space="preserve"> or other programs). The memory depth (how many points it saves at once) of the oscilloscope can and must be set before deep memory download can happen. By default, the oscilloscope’s memory depth is set to automatic, however, we cannot download the deep memory waveform when the mem depth is set to auto. If you know you wish to capture an event, change the memory depth to a value other than auto before beginning your session (e.g. before enabling function generator output). </w:t>
+      </w:r>
+    </w:p>
+    <w:p>
+      <w:pPr>
+        <w:rPr>
+          <w:sz w:val="24"/>
+          <w:szCs w:val="24"/>
+        </w:rPr>
+      </w:pPr>
+      <w:r>
+        <w:rPr>
+          <w:sz w:val="24"/>
+          <w:szCs w:val="24"/>
+        </w:rPr>
+        <w:tab/>
+        <w:t xml:space="preserve">A higher memory depth gives a clearer look at </w:t>
+      </w:r>
+      <w:r>
+        <w:rPr>
+          <w:sz w:val="24"/>
+          <w:szCs w:val="24"/>
+        </w:rPr>
+        <w:t>an event, and depending on your time scale, a farther look back into the waveform</w:t>
+      </w:r>
+      <w:r>
+        <w:rPr>
+          <w:sz w:val="24"/>
+          <w:szCs w:val="24"/>
+        </w:rPr>
+        <w:t xml:space="preserve"> </w:t>
+      </w:r>
+      <w:r>
+        <w:rPr>
+          <w:sz w:val="24"/>
+          <w:szCs w:val="24"/>
+        </w:rPr>
+        <w:t xml:space="preserve">preceding the captured event. </w:t>
+      </w:r>
+      <w:r>
+        <w:rPr>
+          <w:sz w:val="24"/>
+          <w:szCs w:val="24"/>
+        </w:rPr>
+        <w:t>However, it does take a longer time to download to the computer, and the larger files might be difficult to open in non-specialized programs such as excel.</w:t>
+      </w:r>
+    </w:p>
+    <w:p>
+      <w:pPr>
+        <w:rPr>
+          <w:sz w:val="24"/>
+          <w:szCs w:val="24"/>
+        </w:rPr>
+      </w:pPr>
+      <w:r>
+        <w:rPr>
+          <w:sz w:val="24"/>
+          <w:szCs w:val="24"/>
+        </w:rPr>
+        <w:tab/>
+        <w:t xml:space="preserve">When enabling different channels, the allowed memory depths can change, depending on the oscilloscope. When this happens, the set memory depth will change to the equivalent in the listing of new memory depths, e.g. if you have the biggest possible memory depth set, and then enable another channel, you will still have the biggest possible memory depth, even though it might only be half as much as before. </w:t>
+      </w:r>
+    </w:p>
+    <w:p>
+      <w:pPr>
+        <w:rPr>
+          <w:sz w:val="24"/>
+          <w:szCs w:val="24"/>
+        </w:rPr>
+      </w:pPr>
+      <w:r>
+        <w:rPr>
+          <w:sz w:val="24"/>
+          <w:szCs w:val="24"/>
+        </w:rPr>
+        <w:tab/>
+        <w:t xml:space="preserve">After setting the memory depth (you must do this while the scope is running), click on “Save Waveform Capture.” This will stop the scope </w:t>
+      </w:r>
+      <w:r>
+        <w:rPr>
+          <w:sz w:val="24"/>
+          <w:szCs w:val="24"/>
+        </w:rPr>
+        <w:t xml:space="preserve">(if it is not already stopped) </w:t>
+      </w:r>
+      <w:r>
+        <w:rPr>
+          <w:sz w:val="24"/>
+          <w:szCs w:val="24"/>
+        </w:rPr>
+        <w:t>and download the waveform data for the active channel to a timestamped CSV file on your computer to a folder named “captures” which will be created in the program directory if it does not already exist.</w:t>
+      </w:r>
+      <w:r>
+        <w:rPr>
+          <w:sz w:val="24"/>
+          <w:szCs w:val="24"/>
+        </w:rPr>
+        <w:t xml:space="preserve"> </w:t>
+      </w:r>
+    </w:p>
+    <w:p>
+      <w:pPr>
+        <w:rPr>
+          <w:sz w:val="24"/>
+          <w:szCs w:val="24"/>
+        </w:rPr>
+      </w:pPr>
+      <w:r>
+        <w:rPr>
+          <w:sz w:val="24"/>
+          <w:szCs w:val="24"/>
+        </w:rPr>
+        <w:tab/>
+        <w:t>You can only download one channel at a time, but by leaving the scope paused, and switching the active channel, you can download waveforms of different channels from the same capture.</w:t>
+      </w:r>
+      <w:r>
+        <w:rPr>
+          <w:sz w:val="24"/>
+          <w:szCs w:val="24"/>
+        </w:rPr>
+        <w:t xml:space="preserve"> Do not try to enable other channels when the scope is stopped, as this can switch the memory depth back to auto, preventing you from downloading deep memory data until the scope is restarted and stopped again.</w:t>
+      </w:r>
+    </w:p>
+    <w:p>
+      <w:pPr>
+        <w:rPr>
+          <w:sz w:val="24"/>
+          <w:szCs w:val="24"/>
+        </w:rPr>
+      </w:pPr>
+      <w:r>
+        <w:rPr>
+          <w:sz w:val="24"/>
+          <w:szCs w:val="24"/>
+        </w:rPr>
+        <w:tab/>
+        <w:t>When you are finished downloading the waveforms, click “Run” to restart the scope</w:t>
+      </w:r>
+      <w:r>
+        <w:rPr>
+          <w:sz w:val="24"/>
+          <w:szCs w:val="24"/>
+        </w:rPr>
+        <w:t xml:space="preserve"> if you want to collect more waveform data.</w:t>
+      </w:r>
+    </w:p>
+    <w:p>
+      <w:r>
+        <w:rPr>
+          <w:sz w:val="24"/>
+          <w:szCs w:val="24"/>
+        </w:rPr>
+        <w:lastRenderedPageBreak/>
+        <w:t>The waveform data is returned in a three column CSV file, with the first column being the channel, the second being the voltage, and the third being the relative timestamp, with the first point captured set at time t=0. The time gap between points depends on deep memory depth and time scale settings.</w:t>
       </w:r>
     </w:p>
     <w:p/>
     <w:sectPr>
-      <w:headerReference w:type="default" r:id="rId26"/>
-      <w:footerReference w:type="default" r:id="rId27"/>
+      <w:headerReference w:type="default" r:id="rId29"/>
+      <w:footerReference w:type="default" r:id="rId30"/>
       <w:pgSz w:w="12240" w:h="15840"/>
       <w:pgMar w:top="1440" w:right="1440" w:bottom="1440" w:left="1440" w:header="720" w:footer="720" w:gutter="0"/>
       <w:cols w:space="720"/>
@@ -3026,6 +3002,39 @@
     </w:sectPr>
   </w:body>
 </w:document>
+</file>
+
+<file path=word/comments.xml><?xml version="1.0" encoding="utf-8"?>
+<w:comments xmlns:wpc="http://schemas.microsoft.com/office/word/2010/wordprocessingCanvas" xmlns:cx="http://schemas.microsoft.com/office/drawing/2014/chartex" xmlns:cx1="http://schemas.microsoft.com/office/drawing/2015/9/8/chartex" xmlns:cx2="http://schemas.microsoft.com/office/drawing/2015/10/21/chartex" xmlns:cx3="http://schemas.microsoft.com/office/drawing/2016/5/9/chartex" xmlns:cx4="http://schemas.microsoft.com/office/drawing/2016/5/10/chartex" xmlns:cx5="http://schemas.microsoft.com/office/drawing/2016/5/11/chartex" xmlns:cx6="http://schemas.microsoft.com/office/drawing/2016/5/12/chartex" xmlns:cx7="http://schemas.microsoft.com/office/drawing/2016/5/13/chartex" xmlns:cx8="http://schemas.microsoft.com/office/drawing/2016/5/14/chartex" xmlns:mc="http://schemas.openxmlformats.org/markup-compatibility/2006" xmlns:aink="http://schemas.microsoft.com/office/drawing/2016/ink" xmlns:am3d="http://schemas.microsoft.com/office/drawing/2017/model3d" xmlns:o="urn:schemas-microsoft-com:office:office" xmlns:r="http://schemas.openxmlformats.org/officeDocument/2006/relationships" xmlns:m="http://schemas.openxmlformats.org/officeDocument/2006/math" xmlns:v="urn:schemas-microsoft-com:vml" xmlns:wp14="http://schemas.microsoft.com/office/word/2010/wordprocessingDrawing" xmlns:wp="http://schemas.openxmlformats.org/drawingml/2006/wordprocessingDrawing" xmlns:w10="urn:schemas-microsoft-com:office:word" xmlns:w="http://schemas.openxmlformats.org/wordprocessingml/2006/main" xmlns:w14="http://schemas.microsoft.com/office/word/2010/wordml" xmlns:w15="http://schemas.microsoft.com/office/word/2012/wordml" xmlns:w16cid="http://schemas.microsoft.com/office/word/2016/wordml/cid" xmlns:w16se="http://schemas.microsoft.com/office/word/2015/wordml/symex" xmlns:wpg="http://schemas.microsoft.com/office/word/2010/wordprocessingGroup" xmlns:wpi="http://schemas.microsoft.com/office/word/2010/wordprocessingInk" xmlns:wne="http://schemas.microsoft.com/office/word/2006/wordml" xmlns:wps="http://schemas.microsoft.com/office/word/2010/wordprocessingShape" mc:Ignorable="w14 w15 w16se w16cid wp14">
+  <w:comment w:id="1" w:author="Maurice Montag" w:date="2019-10-08T14:04:00Z" w:initials="MM">
+    <w:p>
+      <w:pPr>
+        <w:pStyle w:val="CommentText"/>
+      </w:pPr>
+      <w:r>
+        <w:rPr>
+          <w:rStyle w:val="CommentReference"/>
+        </w:rPr>
+        <w:annotationRef/>
+      </w:r>
+      <w:r>
+        <w:t>How?</w:t>
+      </w:r>
+    </w:p>
+  </w:comment>
+</w:comments>
+</file>
+
+<file path=word/commentsExtended.xml><?xml version="1.0" encoding="utf-8"?>
+<w15:commentsEx xmlns:wpc="http://schemas.microsoft.com/office/word/2010/wordprocessingCanvas" xmlns:cx="http://schemas.microsoft.com/office/drawing/2014/chartex" xmlns:cx1="http://schemas.microsoft.com/office/drawing/2015/9/8/chartex" xmlns:cx2="http://schemas.microsoft.com/office/drawing/2015/10/21/chartex" xmlns:cx3="http://schemas.microsoft.com/office/drawing/2016/5/9/chartex" xmlns:cx4="http://schemas.microsoft.com/office/drawing/2016/5/10/chartex" xmlns:cx5="http://schemas.microsoft.com/office/drawing/2016/5/11/chartex" xmlns:cx6="http://schemas.microsoft.com/office/drawing/2016/5/12/chartex" xmlns:cx7="http://schemas.microsoft.com/office/drawing/2016/5/13/chartex" xmlns:cx8="http://schemas.microsoft.com/office/drawing/2016/5/14/chartex" xmlns:mc="http://schemas.openxmlformats.org/markup-compatibility/2006" xmlns:aink="http://schemas.microsoft.com/office/drawing/2016/ink" xmlns:am3d="http://schemas.microsoft.com/office/drawing/2017/model3d" xmlns:o="urn:schemas-microsoft-com:office:office" xmlns:r="http://schemas.openxmlformats.org/officeDocument/2006/relationships" xmlns:m="http://schemas.openxmlformats.org/officeDocument/2006/math" xmlns:v="urn:schemas-microsoft-com:vml" xmlns:wp14="http://schemas.microsoft.com/office/word/2010/wordprocessingDrawing" xmlns:wp="http://schemas.openxmlformats.org/drawingml/2006/wordprocessingDrawing" xmlns:w10="urn:schemas-microsoft-com:office:word" xmlns:w="http://schemas.openxmlformats.org/wordprocessingml/2006/main" xmlns:w14="http://schemas.microsoft.com/office/word/2010/wordml" xmlns:w15="http://schemas.microsoft.com/office/word/2012/wordml" xmlns:w16cid="http://schemas.microsoft.com/office/word/2016/wordml/cid" xmlns:w16se="http://schemas.microsoft.com/office/word/2015/wordml/symex" xmlns:wpg="http://schemas.microsoft.com/office/word/2010/wordprocessingGroup" xmlns:wpi="http://schemas.microsoft.com/office/word/2010/wordprocessingInk" xmlns:wne="http://schemas.microsoft.com/office/word/2006/wordml" xmlns:wps="http://schemas.microsoft.com/office/word/2010/wordprocessingShape" mc:Ignorable="w14 w15 w16se w16cid wp14">
+  <w15:commentEx w15:paraId="28B6B545" w15:done="0"/>
+</w15:commentsEx>
+</file>
+
+<file path=word/commentsIds.xml><?xml version="1.0" encoding="utf-8"?>
+<w16cid:commentsIds xmlns:wpc="http://schemas.microsoft.com/office/word/2010/wordprocessingCanvas" xmlns:cx="http://schemas.microsoft.com/office/drawing/2014/chartex" xmlns:cx1="http://schemas.microsoft.com/office/drawing/2015/9/8/chartex" xmlns:cx2="http://schemas.microsoft.com/office/drawing/2015/10/21/chartex" xmlns:cx3="http://schemas.microsoft.com/office/drawing/2016/5/9/chartex" xmlns:cx4="http://schemas.microsoft.com/office/drawing/2016/5/10/chartex" xmlns:cx5="http://schemas.microsoft.com/office/drawing/2016/5/11/chartex" xmlns:cx6="http://schemas.microsoft.com/office/drawing/2016/5/12/chartex" xmlns:cx7="http://schemas.microsoft.com/office/drawing/2016/5/13/chartex" xmlns:cx8="http://schemas.microsoft.com/office/drawing/2016/5/14/chartex" xmlns:mc="http://schemas.openxmlformats.org/markup-compatibility/2006" xmlns:aink="http://schemas.microsoft.com/office/drawing/2016/ink" xmlns:am3d="http://schemas.microsoft.com/office/drawing/2017/model3d" xmlns:o="urn:schemas-microsoft-com:office:office" xmlns:r="http://schemas.openxmlformats.org/officeDocument/2006/relationships" xmlns:m="http://schemas.openxmlformats.org/officeDocument/2006/math" xmlns:v="urn:schemas-microsoft-com:vml" xmlns:wp14="http://schemas.microsoft.com/office/word/2010/wordprocessingDrawing" xmlns:wp="http://schemas.openxmlformats.org/drawingml/2006/wordprocessingDrawing" xmlns:w10="urn:schemas-microsoft-com:office:word" xmlns:w="http://schemas.openxmlformats.org/wordprocessingml/2006/main" xmlns:w14="http://schemas.microsoft.com/office/word/2010/wordml" xmlns:w15="http://schemas.microsoft.com/office/word/2012/wordml" xmlns:w16cid="http://schemas.microsoft.com/office/word/2016/wordml/cid" xmlns:w16se="http://schemas.microsoft.com/office/word/2015/wordml/symex" xmlns:wpg="http://schemas.microsoft.com/office/word/2010/wordprocessingGroup" xmlns:wpi="http://schemas.microsoft.com/office/word/2010/wordprocessingInk" xmlns:wne="http://schemas.microsoft.com/office/word/2006/wordml" xmlns:wps="http://schemas.microsoft.com/office/word/2010/wordprocessingShape" mc:Ignorable="w14 w15 w16se w16cid wp14">
+  <w16cid:commentId w16cid:paraId="28B6B545" w16cid:durableId="2147160B"/>
+</w16cid:commentsIds>
 </file>
 
 <file path=word/endnotes.xml><?xml version="1.0" encoding="utf-8"?>
@@ -3084,21 +3093,11 @@
     <w:r>
       <w:t xml:space="preserve"> of </w:t>
     </w:r>
-    <w:r>
-      <w:fldChar w:fldCharType="begin"/>
-    </w:r>
-    <w:r>
-      <w:instrText xml:space="preserve"> DOCPROPERTY  Pages  \* MERGEFORMAT </w:instrText>
-    </w:r>
-    <w:r>
-      <w:fldChar w:fldCharType="separate"/>
-    </w:r>
-    <w:r>
-      <w:t>10</w:t>
-    </w:r>
-    <w:r>
-      <w:fldChar w:fldCharType="end"/>
-    </w:r>
+    <w:fldSimple w:instr=" DOCPROPERTY  Pages  \* MERGEFORMAT ">
+      <w:r>
+        <w:t>10</w:t>
+      </w:r>
+    </w:fldSimple>
   </w:p>
 </w:ftr>
 </file>
@@ -3442,6 +3441,14 @@
     <w:abstractNumId w:val="2"/>
   </w:num>
 </w:numbering>
+</file>
+
+<file path=word/people.xml><?xml version="1.0" encoding="utf-8"?>
+<w15:people xmlns:wpc="http://schemas.microsoft.com/office/word/2010/wordprocessingCanvas" xmlns:cx="http://schemas.microsoft.com/office/drawing/2014/chartex" xmlns:cx1="http://schemas.microsoft.com/office/drawing/2015/9/8/chartex" xmlns:cx2="http://schemas.microsoft.com/office/drawing/2015/10/21/chartex" xmlns:cx3="http://schemas.microsoft.com/office/drawing/2016/5/9/chartex" xmlns:cx4="http://schemas.microsoft.com/office/drawing/2016/5/10/chartex" xmlns:cx5="http://schemas.microsoft.com/office/drawing/2016/5/11/chartex" xmlns:cx6="http://schemas.microsoft.com/office/drawing/2016/5/12/chartex" xmlns:cx7="http://schemas.microsoft.com/office/drawing/2016/5/13/chartex" xmlns:cx8="http://schemas.microsoft.com/office/drawing/2016/5/14/chartex" xmlns:mc="http://schemas.openxmlformats.org/markup-compatibility/2006" xmlns:aink="http://schemas.microsoft.com/office/drawing/2016/ink" xmlns:am3d="http://schemas.microsoft.com/office/drawing/2017/model3d" xmlns:o="urn:schemas-microsoft-com:office:office" xmlns:r="http://schemas.openxmlformats.org/officeDocument/2006/relationships" xmlns:m="http://schemas.openxmlformats.org/officeDocument/2006/math" xmlns:v="urn:schemas-microsoft-com:vml" xmlns:wp14="http://schemas.microsoft.com/office/word/2010/wordprocessingDrawing" xmlns:wp="http://schemas.openxmlformats.org/drawingml/2006/wordprocessingDrawing" xmlns:w10="urn:schemas-microsoft-com:office:word" xmlns:w="http://schemas.openxmlformats.org/wordprocessingml/2006/main" xmlns:w14="http://schemas.microsoft.com/office/word/2010/wordml" xmlns:w15="http://schemas.microsoft.com/office/word/2012/wordml" xmlns:w16cid="http://schemas.microsoft.com/office/word/2016/wordml/cid" xmlns:w16se="http://schemas.microsoft.com/office/word/2015/wordml/symex" xmlns:wpg="http://schemas.microsoft.com/office/word/2010/wordprocessingGroup" xmlns:wpi="http://schemas.microsoft.com/office/word/2010/wordprocessingInk" xmlns:wne="http://schemas.microsoft.com/office/word/2006/wordml" xmlns:wps="http://schemas.microsoft.com/office/word/2010/wordprocessingShape" mc:Ignorable="w14 w15 w16se w16cid wp14">
+  <w15:person w15:author="Maurice Montag">
+    <w15:presenceInfo w15:providerId="Windows Live" w15:userId="d875950d72705456"/>
+  </w15:person>
+</w15:people>
 </file>
 
 <file path=word/styles.xml><?xml version="1.0" encoding="utf-8"?>
@@ -3914,6 +3921,7 @@
   <w:style w:type="character" w:default="1" w:styleId="DefaultParagraphFont">
     <w:name w:val="Default Paragraph Font"/>
     <w:uiPriority w:val="1"/>
+    <w:semiHidden/>
     <w:unhideWhenUsed/>
   </w:style>
   <w:style w:type="table" w:default="1" w:styleId="TableNormal">
@@ -4528,7 +4536,7 @@
 </file>
 
 <file path=customXml/itemProps1.xml><?xml version="1.0" encoding="utf-8"?>
-<ds:datastoreItem xmlns:ds="http://schemas.openxmlformats.org/officeDocument/2006/customXml" ds:itemID="{6B363620-BF35-461D-897B-F116084839EE}">
+<ds:datastoreItem xmlns:ds="http://schemas.openxmlformats.org/officeDocument/2006/customXml" ds:itemID="{EF35E0BF-D6DF-4E8A-8D1A-33EB4C2F2122}">
   <ds:schemaRefs>
     <ds:schemaRef ds:uri="http://schemas.openxmlformats.org/officeDocument/2006/bibliography"/>
   </ds:schemaRefs>

</xml_diff>

<commit_message>
Updating documentation with comments regarding installation section
</commit_message>
<xml_diff>
--- a/Documentation.docx
+++ b/Documentation.docx
@@ -229,7 +229,15 @@
           </w:p>
           <w:p>
             <w:r>
-              <w:t>(look into that)</w:t>
+              <w:t>(</w:t>
+            </w:r>
+            <w:proofErr w:type="gramStart"/>
+            <w:r>
+              <w:t>look into</w:t>
+            </w:r>
+            <w:proofErr w:type="gramEnd"/>
+            <w:r>
+              <w:t xml:space="preserve"> that)</w:t>
             </w:r>
           </w:p>
         </w:tc>
@@ -250,8 +258,13 @@
             <w:tcW w:w="7735" w:type="dxa"/>
           </w:tcPr>
           <w:p>
+            <w:proofErr w:type="spellStart"/>
             <w:r>
-              <w:t>Siglent SDG2042X</w:t>
+              <w:t>Siglent</w:t>
+            </w:r>
+            <w:proofErr w:type="spellEnd"/>
+            <w:r>
+              <w:t xml:space="preserve"> SDG2042X</w:t>
             </w:r>
             <w:r>
               <w:t xml:space="preserve"> Function Generator</w:t>
@@ -285,8 +298,13 @@
             <w:tcW w:w="7735" w:type="dxa"/>
           </w:tcPr>
           <w:p>
+            <w:proofErr w:type="spellStart"/>
             <w:r>
-              <w:t>Rigol DS1054Z Digital Oscilloscope</w:t>
+              <w:t>Rigol</w:t>
+            </w:r>
+            <w:proofErr w:type="spellEnd"/>
+            <w:r>
+              <w:t xml:space="preserve"> DS1054Z Digital Oscilloscope</w:t>
             </w:r>
           </w:p>
           <w:p>
@@ -1018,7 +1036,23 @@
           <w:sz w:val="24"/>
           <w:szCs w:val="24"/>
         </w:rPr>
-        <w:t>with an Activa PC+S</w:t>
+        <w:t xml:space="preserve">with an </w:t>
+      </w:r>
+      <w:proofErr w:type="spellStart"/>
+      <w:r>
+        <w:rPr>
+          <w:sz w:val="24"/>
+          <w:szCs w:val="24"/>
+        </w:rPr>
+        <w:t>Activa</w:t>
+      </w:r>
+      <w:proofErr w:type="spellEnd"/>
+      <w:r>
+        <w:rPr>
+          <w:sz w:val="24"/>
+          <w:szCs w:val="24"/>
+        </w:rPr>
+        <w:t xml:space="preserve"> PC+S</w:t>
       </w:r>
       <w:r>
         <w:rPr>
@@ -1858,7 +1892,22 @@
           <w:sz w:val="24"/>
           <w:szCs w:val="24"/>
         </w:rPr>
-        <w:t xml:space="preserve">Download the .exe file from the releases page on the GitHub. Make sure </w:t>
+        <w:t xml:space="preserve">Download the .exe file from the releases page on the GitHub. </w:t>
+      </w:r>
+      <w:commentRangeStart w:id="0"/>
+      <w:r>
+        <w:rPr>
+          <w:sz w:val="24"/>
+          <w:szCs w:val="24"/>
+        </w:rPr>
+        <w:t xml:space="preserve">Make sure </w:t>
+      </w:r>
+      <w:commentRangeEnd w:id="0"/>
+      <w:r>
+        <w:rPr>
+          <w:rStyle w:val="CommentReference"/>
+        </w:rPr>
+        <w:commentReference w:id="0"/>
       </w:r>
     </w:p>
     <w:p>
@@ -1873,12 +1922,82 @@
           <w:szCs w:val="24"/>
         </w:rPr>
       </w:pPr>
-      <w:r>
-        <w:rPr>
-          <w:sz w:val="24"/>
-          <w:szCs w:val="24"/>
-        </w:rPr>
-        <w:t>Download NI Package Manager from National Instrument’s website</w:t>
+      <w:ins w:id="1" w:author="Jeffrey Herron" w:date="2019-10-15T13:30:00Z">
+        <w:r>
+          <w:rPr>
+            <w:sz w:val="24"/>
+            <w:szCs w:val="24"/>
+          </w:rPr>
+          <w:t>Due to licensing issues, several libraries cannot be distributed and need to be downloaded separately from the National Instruments Website. They make these li</w:t>
+        </w:r>
+      </w:ins>
+      <w:ins w:id="2" w:author="Jeffrey Herron" w:date="2019-10-15T13:31:00Z">
+        <w:r>
+          <w:rPr>
+            <w:sz w:val="24"/>
+            <w:szCs w:val="24"/>
+          </w:rPr>
+          <w:t xml:space="preserve">braries free for use for all academic institutions for research purposes. To download the libraries, first </w:t>
+        </w:r>
+      </w:ins>
+      <w:del w:id="3" w:author="Jeffrey Herron" w:date="2019-10-15T13:31:00Z">
+        <w:r>
+          <w:rPr>
+            <w:sz w:val="24"/>
+            <w:szCs w:val="24"/>
+          </w:rPr>
+          <w:delText>D</w:delText>
+        </w:r>
+      </w:del>
+      <w:ins w:id="4" w:author="Jeffrey Herron" w:date="2019-10-15T13:31:00Z">
+        <w:r>
+          <w:rPr>
+            <w:sz w:val="24"/>
+            <w:szCs w:val="24"/>
+          </w:rPr>
+          <w:t>d</w:t>
+        </w:r>
+      </w:ins>
+      <w:r>
+        <w:rPr>
+          <w:sz w:val="24"/>
+          <w:szCs w:val="24"/>
+        </w:rPr>
+        <w:t>ownload</w:t>
+      </w:r>
+      <w:ins w:id="5" w:author="Jeffrey Herron" w:date="2019-10-15T13:31:00Z">
+        <w:r>
+          <w:rPr>
+            <w:sz w:val="24"/>
+            <w:szCs w:val="24"/>
+          </w:rPr>
+          <w:t xml:space="preserve"> the</w:t>
+        </w:r>
+      </w:ins>
+      <w:r>
+        <w:rPr>
+          <w:sz w:val="24"/>
+          <w:szCs w:val="24"/>
+        </w:rPr>
+        <w:t xml:space="preserve"> NI Package Manager from National Instrument’s website</w:t>
+      </w:r>
+      <w:r>
+        <w:rPr>
+          <w:sz w:val="24"/>
+          <w:szCs w:val="24"/>
+        </w:rPr>
+        <w:t xml:space="preserve"> (</w:t>
+      </w:r>
+      <w:hyperlink r:id="rId26" w:history="1">
+        <w:r>
+          <w:rPr>
+            <w:rStyle w:val="Hyperlink"/>
+          </w:rPr>
+          <w:t>https://www.ni.com/en-us/support/downloads/ni-package-manager.html</w:t>
+        </w:r>
+      </w:hyperlink>
+      <w:r>
+        <w:t>, we used version 19.5 for our latest release)</w:t>
       </w:r>
     </w:p>
     <w:p>
@@ -1893,13 +2012,17 @@
           <w:szCs w:val="24"/>
         </w:rPr>
       </w:pPr>
-      <w:r>
-        <w:rPr>
-          <w:sz w:val="24"/>
-          <w:szCs w:val="24"/>
-        </w:rPr>
-        <w:t>Install NI-VISA and Measurement Studio from the package manager.</w:t>
-      </w:r>
+      <w:moveToRangeStart w:id="6" w:author="Jeffrey Herron" w:date="2019-10-15T13:25:00Z" w:name="move22038319"/>
+      <w:moveTo w:id="7" w:author="Jeffrey Herron" w:date="2019-10-15T13:25:00Z">
+        <w:r>
+          <w:rPr>
+            <w:sz w:val="24"/>
+            <w:szCs w:val="24"/>
+          </w:rPr>
+          <w:t>Disable fast startup when prompted.</w:t>
+        </w:r>
+      </w:moveTo>
+      <w:moveToRangeEnd w:id="6"/>
     </w:p>
     <w:p>
       <w:pPr>
@@ -1909,17 +2032,275 @@
           <w:numId w:val="2"/>
         </w:numPr>
         <w:rPr>
-          <w:sz w:val="24"/>
-          <w:szCs w:val="24"/>
-        </w:rPr>
-      </w:pPr>
-      <w:r>
-        <w:rPr>
-          <w:sz w:val="24"/>
-          <w:szCs w:val="24"/>
-        </w:rPr>
-        <w:t>Disable fast startup when prompted.</w:t>
-      </w:r>
+          <w:ins w:id="8" w:author="Jeffrey Herron" w:date="2019-10-15T13:25:00Z"/>
+          <w:sz w:val="24"/>
+          <w:szCs w:val="24"/>
+        </w:rPr>
+      </w:pPr>
+      <w:commentRangeStart w:id="9"/>
+      <w:r>
+        <w:rPr>
+          <w:sz w:val="24"/>
+          <w:szCs w:val="24"/>
+        </w:rPr>
+        <w:t xml:space="preserve">Use the search functionality to find and </w:t>
+      </w:r>
+      <w:del w:id="10" w:author="Jeffrey Herron" w:date="2019-10-15T13:23:00Z">
+        <w:r>
+          <w:rPr>
+            <w:sz w:val="24"/>
+            <w:szCs w:val="24"/>
+          </w:rPr>
+          <w:delText>I</w:delText>
+        </w:r>
+      </w:del>
+      <w:ins w:id="11" w:author="Jeffrey Herron" w:date="2019-10-15T13:23:00Z">
+        <w:r>
+          <w:rPr>
+            <w:sz w:val="24"/>
+            <w:szCs w:val="24"/>
+          </w:rPr>
+          <w:t>i</w:t>
+        </w:r>
+      </w:ins>
+      <w:r>
+        <w:rPr>
+          <w:sz w:val="24"/>
+          <w:szCs w:val="24"/>
+        </w:rPr>
+        <w:t xml:space="preserve">nstall </w:t>
+      </w:r>
+      <w:ins w:id="12" w:author="Jeffrey Herron" w:date="2019-10-15T13:23:00Z">
+        <w:r>
+          <w:rPr>
+            <w:sz w:val="24"/>
+            <w:szCs w:val="24"/>
+          </w:rPr>
+          <w:t>“</w:t>
+        </w:r>
+      </w:ins>
+      <w:r>
+        <w:rPr>
+          <w:sz w:val="24"/>
+          <w:szCs w:val="24"/>
+        </w:rPr>
+        <w:t>NI-VISA</w:t>
+      </w:r>
+      <w:ins w:id="13" w:author="Jeffrey Herron" w:date="2019-10-15T13:23:00Z">
+        <w:r>
+          <w:rPr>
+            <w:sz w:val="24"/>
+            <w:szCs w:val="24"/>
+          </w:rPr>
+          <w:t>”</w:t>
+        </w:r>
+      </w:ins>
+      <w:ins w:id="14" w:author="Jeffrey Herron" w:date="2019-10-15T13:25:00Z">
+        <w:r>
+          <w:rPr>
+            <w:sz w:val="24"/>
+            <w:szCs w:val="24"/>
+          </w:rPr>
+          <w:t xml:space="preserve"> package from the package manager.</w:t>
+        </w:r>
+        <w:r>
+          <w:rPr>
+            <w:sz w:val="24"/>
+            <w:szCs w:val="24"/>
+          </w:rPr>
+          <w:t xml:space="preserve"> </w:t>
+        </w:r>
+      </w:ins>
+      <w:ins w:id="15" w:author="Jeffrey Herron" w:date="2019-10-15T13:26:00Z">
+        <w:r>
+          <w:rPr>
+            <w:sz w:val="24"/>
+            <w:szCs w:val="24"/>
+          </w:rPr>
+          <w:t>Use the default option settings.</w:t>
+        </w:r>
+        <w:commentRangeEnd w:id="9"/>
+        <w:r>
+          <w:rPr>
+            <w:rStyle w:val="CommentReference"/>
+          </w:rPr>
+          <w:commentReference w:id="9"/>
+        </w:r>
+      </w:ins>
+    </w:p>
+    <w:p>
+      <w:pPr>
+        <w:pStyle w:val="ListParagraph"/>
+        <w:numPr>
+          <w:ilvl w:val="1"/>
+          <w:numId w:val="2"/>
+        </w:numPr>
+        <w:rPr>
+          <w:sz w:val="24"/>
+          <w:szCs w:val="24"/>
+        </w:rPr>
+      </w:pPr>
+      <w:ins w:id="16" w:author="Jeffrey Herron" w:date="2019-10-15T13:25:00Z">
+        <w:r>
+          <w:rPr>
+            <w:sz w:val="24"/>
+            <w:szCs w:val="24"/>
+          </w:rPr>
+          <w:t>Use the search functionality to find and install</w:t>
+        </w:r>
+        <w:r>
+          <w:rPr>
+            <w:sz w:val="24"/>
+            <w:szCs w:val="24"/>
+          </w:rPr>
+          <w:t xml:space="preserve"> the</w:t>
+        </w:r>
+      </w:ins>
+      <w:del w:id="17" w:author="Jeffrey Herron" w:date="2019-10-15T13:25:00Z">
+        <w:r>
+          <w:rPr>
+            <w:sz w:val="24"/>
+            <w:szCs w:val="24"/>
+          </w:rPr>
+          <w:delText xml:space="preserve"> and </w:delText>
+        </w:r>
+      </w:del>
+      <w:ins w:id="18" w:author="Jeffrey Herron" w:date="2019-10-15T13:23:00Z">
+        <w:r>
+          <w:rPr>
+            <w:sz w:val="24"/>
+            <w:szCs w:val="24"/>
+          </w:rPr>
+          <w:t xml:space="preserve"> “</w:t>
+        </w:r>
+      </w:ins>
+      <w:r>
+        <w:rPr>
+          <w:sz w:val="24"/>
+          <w:szCs w:val="24"/>
+        </w:rPr>
+        <w:t>Measurement Studio</w:t>
+      </w:r>
+      <w:ins w:id="19" w:author="Jeffrey Herron" w:date="2019-10-15T13:27:00Z">
+        <w:r>
+          <w:rPr>
+            <w:sz w:val="24"/>
+            <w:szCs w:val="24"/>
+          </w:rPr>
+          <w:t xml:space="preserve"> and Drivers</w:t>
+        </w:r>
+      </w:ins>
+      <w:ins w:id="20" w:author="Jeffrey Herron" w:date="2019-10-15T13:24:00Z">
+        <w:r>
+          <w:rPr>
+            <w:sz w:val="24"/>
+            <w:szCs w:val="24"/>
+          </w:rPr>
+          <w:t>” package</w:t>
+        </w:r>
+      </w:ins>
+      <w:r>
+        <w:rPr>
+          <w:sz w:val="24"/>
+          <w:szCs w:val="24"/>
+        </w:rPr>
+        <w:t xml:space="preserve"> from the package manager.</w:t>
+      </w:r>
+    </w:p>
+    <w:p>
+      <w:pPr>
+        <w:pStyle w:val="ListParagraph"/>
+        <w:numPr>
+          <w:ilvl w:val="1"/>
+          <w:numId w:val="2"/>
+        </w:numPr>
+        <w:rPr>
+          <w:sz w:val="24"/>
+          <w:szCs w:val="24"/>
+        </w:rPr>
+      </w:pPr>
+      <w:moveFromRangeStart w:id="21" w:author="Jeffrey Herron" w:date="2019-10-15T13:25:00Z" w:name="move22038319"/>
+      <w:moveFrom w:id="22" w:author="Jeffrey Herron" w:date="2019-10-15T13:25:00Z">
+        <w:r>
+          <w:rPr>
+            <w:sz w:val="24"/>
+            <w:szCs w:val="24"/>
+          </w:rPr>
+          <w:t>Disable fast startup when prompted.</w:t>
+        </w:r>
+      </w:moveFrom>
+      <w:moveFromRangeEnd w:id="21"/>
+      <w:ins w:id="23" w:author="Jeffrey Herron" w:date="2019-10-15T13:30:00Z">
+        <w:r>
+          <w:rPr>
+            <w:sz w:val="24"/>
+            <w:szCs w:val="24"/>
+          </w:rPr>
+          <w:t xml:space="preserve">From the install directories, add </w:t>
+        </w:r>
+      </w:ins>
+      <w:ins w:id="24" w:author="Jeffrey Herron" w:date="2019-10-15T13:31:00Z">
+        <w:r>
+          <w:rPr>
+            <w:sz w:val="24"/>
+            <w:szCs w:val="24"/>
+          </w:rPr>
+          <w:t>the .</w:t>
+        </w:r>
+        <w:commentRangeStart w:id="25"/>
+        <w:proofErr w:type="spellStart"/>
+        <w:r>
+          <w:rPr>
+            <w:sz w:val="24"/>
+            <w:szCs w:val="24"/>
+          </w:rPr>
+          <w:t>dll</w:t>
+        </w:r>
+        <w:proofErr w:type="spellEnd"/>
+        <w:r>
+          <w:rPr>
+            <w:sz w:val="24"/>
+            <w:szCs w:val="24"/>
+          </w:rPr>
+          <w:t xml:space="preserve"> </w:t>
+        </w:r>
+      </w:ins>
+      <w:commentRangeEnd w:id="25"/>
+      <w:ins w:id="26" w:author="Jeffrey Herron" w:date="2019-10-15T13:38:00Z">
+        <w:r>
+          <w:rPr>
+            <w:rStyle w:val="CommentReference"/>
+          </w:rPr>
+          <w:commentReference w:id="25"/>
+        </w:r>
+      </w:ins>
+      <w:ins w:id="27" w:author="Jeffrey Herron" w:date="2019-10-15T13:31:00Z">
+        <w:r>
+          <w:rPr>
+            <w:sz w:val="24"/>
+            <w:szCs w:val="24"/>
+          </w:rPr>
+          <w:t xml:space="preserve">files to the directory containing the </w:t>
+        </w:r>
+      </w:ins>
+      <w:ins w:id="28" w:author="Jeffrey Herron" w:date="2019-10-15T13:37:00Z">
+        <w:r>
+          <w:rPr>
+            <w:sz w:val="24"/>
+            <w:szCs w:val="24"/>
+          </w:rPr>
+          <w:t>S</w:t>
+        </w:r>
+      </w:ins>
+      <w:ins w:id="29" w:author="Jeffrey Herron" w:date="2019-10-15T13:38:00Z">
+        <w:r>
+          <w:rPr>
+            <w:sz w:val="24"/>
+            <w:szCs w:val="24"/>
+          </w:rPr>
+          <w:t xml:space="preserve">ALT app. </w:t>
+        </w:r>
+      </w:ins>
     </w:p>
     <w:p>
       <w:pPr>
@@ -1960,7 +2341,145 @@
         <w:pStyle w:val="Heading2"/>
       </w:pPr>
       <w:r>
-        <w:t xml:space="preserve"> Before you get started:</w:t>
+        <w:t>Working with the Source Code</w:t>
+      </w:r>
+    </w:p>
+    <w:p>
+      <w:pPr>
+        <w:pStyle w:val="ListParagraph"/>
+        <w:numPr>
+          <w:ilvl w:val="0"/>
+          <w:numId w:val="4"/>
+        </w:numPr>
+        <w:rPr>
+          <w:ins w:id="30" w:author="Jeffrey Herron" w:date="2019-10-15T13:39:00Z"/>
+        </w:rPr>
+      </w:pPr>
+      <w:ins w:id="31" w:author="Jeffrey Herron" w:date="2019-10-15T13:19:00Z">
+        <w:r>
+          <w:t>You may also download the source code for the project on GitHub</w:t>
+        </w:r>
+      </w:ins>
+      <w:ins w:id="32" w:author="Jeffrey Herron" w:date="2019-10-15T13:20:00Z">
+        <w:r>
+          <w:t xml:space="preserve"> (available at </w:t>
+        </w:r>
+        <w:r>
+          <w:fldChar w:fldCharType="begin"/>
+        </w:r>
+        <w:r>
+          <w:instrText xml:space="preserve"> HYPERLINK "https://github.com/uwgridlab/cnt-testsuite-unified-application" </w:instrText>
+        </w:r>
+        <w:r>
+          <w:fldChar w:fldCharType="separate"/>
+        </w:r>
+        <w:r>
+          <w:rPr>
+            <w:rStyle w:val="Hyperlink"/>
+          </w:rPr>
+          <w:t>https://github.com/uwgridlab/cnt-testsuite-unified-application</w:t>
+        </w:r>
+        <w:r>
+          <w:fldChar w:fldCharType="end"/>
+        </w:r>
+        <w:r>
+          <w:t>)</w:t>
+        </w:r>
+      </w:ins>
+      <w:ins w:id="33" w:author="Jeffrey Herron" w:date="2019-10-15T13:21:00Z">
+        <w:r>
+          <w:t>.</w:t>
+        </w:r>
+      </w:ins>
+    </w:p>
+    <w:p>
+      <w:pPr>
+        <w:pStyle w:val="ListParagraph"/>
+        <w:numPr>
+          <w:ilvl w:val="0"/>
+          <w:numId w:val="4"/>
+        </w:numPr>
+        <w:rPr>
+          <w:ins w:id="34" w:author="Jeffrey Herron" w:date="2019-10-15T13:39:00Z"/>
+        </w:rPr>
+      </w:pPr>
+      <w:ins w:id="35" w:author="Jeffrey Herron" w:date="2019-10-15T13:39:00Z">
+        <w:r>
+          <w:t>You will ne</w:t>
+        </w:r>
+      </w:ins>
+      <w:ins w:id="36" w:author="Jeffrey Herron" w:date="2019-10-15T13:40:00Z">
+        <w:r>
+          <w:t>ed to separately download the release of the testing lib</w:t>
+        </w:r>
+      </w:ins>
+      <w:ins w:id="37" w:author="Jeffrey Herron" w:date="2019-10-15T13:41:00Z">
+        <w:r>
+          <w:t xml:space="preserve">, store the DLL </w:t>
+        </w:r>
+        <w:commentRangeStart w:id="38"/>
+        <w:r>
+          <w:t>in the base project directory</w:t>
+        </w:r>
+        <w:commentRangeEnd w:id="38"/>
+        <w:r>
+          <w:rPr>
+            <w:rStyle w:val="CommentReference"/>
+          </w:rPr>
+          <w:commentReference w:id="38"/>
+        </w:r>
+      </w:ins>
+      <w:ins w:id="39" w:author="Jeffrey Herron" w:date="2019-10-15T13:40:00Z">
+        <w:r>
+          <w:t>.</w:t>
+        </w:r>
+      </w:ins>
+    </w:p>
+    <w:p>
+      <w:pPr>
+        <w:pStyle w:val="ListParagraph"/>
+        <w:numPr>
+          <w:ilvl w:val="0"/>
+          <w:numId w:val="4"/>
+        </w:numPr>
+      </w:pPr>
+      <w:ins w:id="40" w:author="Jeffrey Herron" w:date="2019-10-15T13:39:00Z">
+        <w:r>
+          <w:t xml:space="preserve">Ensure that </w:t>
+        </w:r>
+      </w:ins>
+      <w:ins w:id="41" w:author="Jeffrey Herron" w:date="2019-10-15T13:46:00Z">
+        <w:r>
+          <w:t xml:space="preserve">all libraries are </w:t>
+        </w:r>
+      </w:ins>
+    </w:p>
+    <w:p>
+      <w:pPr>
+        <w:pStyle w:val="ListParagraph"/>
+        <w:numPr>
+          <w:ilvl w:val="0"/>
+          <w:numId w:val="4"/>
+        </w:numPr>
+        <w:rPr>
+          <w:del w:id="42" w:author="Jeffrey Herron" w:date="2019-10-15T13:39:00Z"/>
+        </w:rPr>
+      </w:pPr>
+      <w:bookmarkStart w:id="43" w:name="_GoBack"/>
+      <w:bookmarkEnd w:id="43"/>
+    </w:p>
+    <w:p>
+      <w:pPr>
+        <w:pStyle w:val="Heading2"/>
+      </w:pPr>
+      <w:del w:id="44" w:author="Jeffrey Herron" w:date="2019-10-15T13:39:00Z">
+        <w:r>
+          <w:lastRenderedPageBreak/>
+          <w:delText xml:space="preserve"> </w:delText>
+        </w:r>
+      </w:del>
+      <w:r>
+        <w:t>Before you get started:</w:t>
       </w:r>
     </w:p>
     <w:p>
@@ -2015,7 +2534,7 @@
                     <pic:cNvPicPr/>
                   </pic:nvPicPr>
                   <pic:blipFill>
-                    <a:blip r:embed="rId23" cstate="print">
+                    <a:blip r:embed="rId27" cstate="print">
                       <a:extLst>
                         <a:ext uri="{28A0092B-C50C-407E-A947-70E740481C1C}">
                           <a14:useLocalDpi xmlns:a14="http://schemas.microsoft.com/office/drawing/2010/main" val="0"/>
@@ -2069,63 +2588,70 @@
         <w:pStyle w:val="Heading1"/>
       </w:pPr>
       <w:r>
+        <w:t>Function Generator Usage</w:t>
+      </w:r>
+    </w:p>
+    <w:p>
+      <w:pPr>
+        <w:rPr>
+          <w:sz w:val="24"/>
+          <w:szCs w:val="24"/>
+        </w:rPr>
+      </w:pPr>
+      <w:r>
+        <w:tab/>
+      </w:r>
+      <w:r>
+        <w:rPr>
+          <w:sz w:val="24"/>
+          <w:szCs w:val="24"/>
+        </w:rPr>
+        <w:t xml:space="preserve">The testing platform allows the user to upload recorded waveforms for playback with the function generator. Clicking the “Calibrate” button will play a 500 Hz 1Vpp sine wave on whichever function generator channel is selected. </w:t>
+      </w:r>
+    </w:p>
+    <w:p>
+      <w:pPr>
+        <w:rPr>
+          <w:sz w:val="24"/>
+          <w:szCs w:val="24"/>
+        </w:rPr>
+      </w:pPr>
+      <w:r>
+        <w:rPr>
+          <w:sz w:val="24"/>
+          <w:szCs w:val="24"/>
+        </w:rPr>
+        <w:t xml:space="preserve">The blue rectangle shows the function generator channel selector buttons. Whichever channel is selected is the channel that function generator operations will be done on. </w:t>
+      </w:r>
+    </w:p>
+    <w:p>
+      <w:pPr>
+        <w:rPr>
+          <w:sz w:val="24"/>
+          <w:szCs w:val="24"/>
+        </w:rPr>
+      </w:pPr>
+      <w:r>
+        <w:rPr>
+          <w:sz w:val="24"/>
+          <w:szCs w:val="24"/>
+        </w:rPr>
+        <w:t>To open and use saved waveforms with the program</w:t>
+      </w:r>
+      <w:r>
+        <w:rPr>
+          <w:sz w:val="24"/>
+          <w:szCs w:val="24"/>
+        </w:rPr>
+        <w:t xml:space="preserve">, first click on the “Open Waveform” button; this will open a windows file dialog where you can select the waveform file you want to </w:t>
+      </w:r>
+      <w:r>
+        <w:rPr>
+          <w:sz w:val="24"/>
+          <w:szCs w:val="24"/>
+        </w:rPr>
         <w:lastRenderedPageBreak/>
-        <w:t>Function Generator Usage</w:t>
-      </w:r>
-    </w:p>
-    <w:p>
-      <w:pPr>
-        <w:rPr>
-          <w:sz w:val="24"/>
-          <w:szCs w:val="24"/>
-        </w:rPr>
-      </w:pPr>
-      <w:r>
-        <w:tab/>
-      </w:r>
-      <w:r>
-        <w:rPr>
-          <w:sz w:val="24"/>
-          <w:szCs w:val="24"/>
-        </w:rPr>
-        <w:t xml:space="preserve">The testing platform allows the user to upload recorded waveforms for playback with the function generator. Clicking the “Calibrate” button will play a 500 Hz 1Vpp sine wave on whichever function generator channel is selected. </w:t>
-      </w:r>
-    </w:p>
-    <w:p>
-      <w:pPr>
-        <w:rPr>
-          <w:sz w:val="24"/>
-          <w:szCs w:val="24"/>
-        </w:rPr>
-      </w:pPr>
-      <w:r>
-        <w:rPr>
-          <w:sz w:val="24"/>
-          <w:szCs w:val="24"/>
-        </w:rPr>
-        <w:t xml:space="preserve">The blue rectangle shows the function generator channel selector buttons. Whichever channel is selected is the channel that function generator operations will be done on. </w:t>
-      </w:r>
-    </w:p>
-    <w:p>
-      <w:pPr>
-        <w:rPr>
-          <w:sz w:val="24"/>
-          <w:szCs w:val="24"/>
-        </w:rPr>
-      </w:pPr>
-      <w:r>
-        <w:rPr>
-          <w:sz w:val="24"/>
-          <w:szCs w:val="24"/>
-        </w:rPr>
-        <w:t>To open and use saved waveforms with the program</w:t>
-      </w:r>
-      <w:r>
-        <w:rPr>
-          <w:sz w:val="24"/>
-          <w:szCs w:val="24"/>
-        </w:rPr>
-        <w:t>, first click on the “Open Waveform” button; this will open a windows file dialog where you can select the waveform file you want to use. (Look at the Waveform File Format section at the end of this document for help creating these files). Once a file has been selected, the (first 1000 points of the) waveform will be drawn on the graph view diagram, shown in red.</w:t>
+        <w:t>use. (Look at the Waveform File Format section at the end of this document for help creating these files). Once a file has been selected, the (first 1000 points of the) waveform will be drawn on the graph view diagram, shown in red.</w:t>
       </w:r>
       <w:r>
         <w:rPr>
@@ -2237,22 +2763,69 @@
           <w:sz w:val="24"/>
           <w:szCs w:val="24"/>
         </w:rPr>
-        <w:t xml:space="preserve">In addition, when loading large waveforms into memory (around 5 million+ points), some function generators (namely Siglent’s series), send the OPC* operation complete code back to the program before they are actually done loading in the waveform. If you are in the same room as the function generator, and it is a model with this problem, wait for a beep and a click before clicking “Play Waveform”. If you are not, there is no actual harm in clicking “Play Waveform” as soon as it is enabled, just understand that there may be a further delay before the waveform is actually output. </w:t>
-      </w:r>
-    </w:p>
-    <w:p>
-      <w:pPr>
-        <w:rPr>
-          <w:sz w:val="24"/>
-          <w:szCs w:val="24"/>
-        </w:rPr>
-      </w:pPr>
-      <w:r>
-        <w:rPr>
-          <w:sz w:val="24"/>
-          <w:szCs w:val="24"/>
-        </w:rPr>
-        <w:lastRenderedPageBreak/>
+        <w:t xml:space="preserve">In addition, when loading large waveforms into memory (around 5 million+ points), some function generators (namely </w:t>
+      </w:r>
+      <w:proofErr w:type="spellStart"/>
+      <w:r>
+        <w:rPr>
+          <w:sz w:val="24"/>
+          <w:szCs w:val="24"/>
+        </w:rPr>
+        <w:t>Siglent’s</w:t>
+      </w:r>
+      <w:proofErr w:type="spellEnd"/>
+      <w:r>
+        <w:rPr>
+          <w:sz w:val="24"/>
+          <w:szCs w:val="24"/>
+        </w:rPr>
+        <w:t xml:space="preserve"> series), send the OPC* operation complete code back to the program before they are </w:t>
+      </w:r>
+      <w:proofErr w:type="gramStart"/>
+      <w:r>
+        <w:rPr>
+          <w:sz w:val="24"/>
+          <w:szCs w:val="24"/>
+        </w:rPr>
+        <w:t>actually done</w:t>
+      </w:r>
+      <w:proofErr w:type="gramEnd"/>
+      <w:r>
+        <w:rPr>
+          <w:sz w:val="24"/>
+          <w:szCs w:val="24"/>
+        </w:rPr>
+        <w:t xml:space="preserve"> loading in the waveform. If you are in the same room as the function generator, and it is a model with this problem, wait for a beep and a click before clicking “Play Waveform”. If you are not, there is no actual harm in clicking “Play Waveform” as soon as it is enabled, just understand that there may be a further delay before the waveform is </w:t>
+      </w:r>
+      <w:proofErr w:type="gramStart"/>
+      <w:r>
+        <w:rPr>
+          <w:sz w:val="24"/>
+          <w:szCs w:val="24"/>
+        </w:rPr>
+        <w:t>actually output</w:t>
+      </w:r>
+      <w:proofErr w:type="gramEnd"/>
+      <w:r>
+        <w:rPr>
+          <w:sz w:val="24"/>
+          <w:szCs w:val="24"/>
+        </w:rPr>
+        <w:t xml:space="preserve">. </w:t>
+      </w:r>
+    </w:p>
+    <w:p>
+      <w:pPr>
+        <w:rPr>
+          <w:sz w:val="24"/>
+          <w:szCs w:val="24"/>
+        </w:rPr>
+      </w:pPr>
+      <w:r>
+        <w:rPr>
+          <w:sz w:val="24"/>
+          <w:szCs w:val="24"/>
+        </w:rPr>
         <w:tab/>
         <w:t xml:space="preserve">When the waveform has been successfully loaded, clicking “Play Waveform” will output it from the function generator, on the selected channel. </w:t>
       </w:r>
@@ -2270,14 +2843,13 @@
         </w:rPr>
         <w:t>the button is the same as the “Play Waveform” button, just with different text. To stop waveform playback for the current waveform, click “Stop Waveform.” To stop waveform playback for all waveforms playing on the function generator, click “Emergency Stop”</w:t>
       </w:r>
-      <w:bookmarkStart w:id="0" w:name="_GoBack"/>
-      <w:bookmarkEnd w:id="0"/>
     </w:p>
     <w:p>
       <w:pPr>
         <w:pStyle w:val="Heading2"/>
       </w:pPr>
       <w:r>
+        <w:lastRenderedPageBreak/>
         <w:t>Waveform Editing:</w:t>
       </w:r>
     </w:p>
@@ -2319,7 +2891,39 @@
           <w:sz w:val="24"/>
           <w:szCs w:val="24"/>
         </w:rPr>
-        <w:t xml:space="preserve">These UI elements are located in the light blue rectangle. After changing the sample rate and/or amplitude scale, click the “Save Waveform” button. The program will then generate your new waveform, and check if the resulting amplitude is too high or if a DC offset has been induced. If this is the case, the program will reject the edits made to the waveform. The edited waveform must be uploaded to the function generator again, and if currently playing, loaded into active memory in order for the output to reflect the edits. There are no changes made to the waveform .txt files during this process. </w:t>
+        <w:t xml:space="preserve">These UI elements </w:t>
+      </w:r>
+      <w:proofErr w:type="gramStart"/>
+      <w:r>
+        <w:rPr>
+          <w:sz w:val="24"/>
+          <w:szCs w:val="24"/>
+        </w:rPr>
+        <w:t>are located in</w:t>
+      </w:r>
+      <w:proofErr w:type="gramEnd"/>
+      <w:r>
+        <w:rPr>
+          <w:sz w:val="24"/>
+          <w:szCs w:val="24"/>
+        </w:rPr>
+        <w:t xml:space="preserve"> the light blue rectangle. After changing the sample rate and/or amplitude scale, click the “Save Waveform” button. The program will then generate your new waveform, and check if the resulting amplitude is too high or if a DC offset has been induced. If this is the case, the program will reject the edits made to the waveform. The edited waveform must be uploaded to the function generator again, and if currently playing, loaded into active memory </w:t>
+      </w:r>
+      <w:proofErr w:type="gramStart"/>
+      <w:r>
+        <w:rPr>
+          <w:sz w:val="24"/>
+          <w:szCs w:val="24"/>
+        </w:rPr>
+        <w:t>in order for</w:t>
+      </w:r>
+      <w:proofErr w:type="gramEnd"/>
+      <w:r>
+        <w:rPr>
+          <w:sz w:val="24"/>
+          <w:szCs w:val="24"/>
+        </w:rPr>
+        <w:t xml:space="preserve"> the output to reflect the edits. There are no changes made to the waveform .txt files during this process. </w:t>
       </w:r>
     </w:p>
     <w:p>
@@ -2352,7 +2956,32 @@
           <w:sz w:val="24"/>
           <w:szCs w:val="24"/>
         </w:rPr>
-        <w:t>“samplerate=(your sample rate in Hz).”</w:t>
+        <w:t>“</w:t>
+      </w:r>
+      <w:proofErr w:type="spellStart"/>
+      <w:r>
+        <w:rPr>
+          <w:sz w:val="24"/>
+          <w:szCs w:val="24"/>
+        </w:rPr>
+        <w:t>samplerate</w:t>
+      </w:r>
+      <w:proofErr w:type="spellEnd"/>
+      <w:proofErr w:type="gramStart"/>
+      <w:r>
+        <w:rPr>
+          <w:sz w:val="24"/>
+          <w:szCs w:val="24"/>
+        </w:rPr>
+        <w:t>=(</w:t>
+      </w:r>
+      <w:proofErr w:type="gramEnd"/>
+      <w:r>
+        <w:rPr>
+          <w:sz w:val="24"/>
+          <w:szCs w:val="24"/>
+        </w:rPr>
+        <w:t>your sample rate in Hz).”</w:t>
       </w:r>
       <w:r>
         <w:rPr>
@@ -2376,7 +3005,55 @@
           <w:sz w:val="24"/>
           <w:szCs w:val="24"/>
         </w:rPr>
-        <w:t>. For safety concerns, the maximum Vpp that a waveform can have is 1. If there is an error in capturing your data, and the resulting waveform has a slight DC offset, but the Vpp is still less than or equal to 1, the program will remove the DC offset for you when you open the file. If the Vpp of your waveform is greater than 1, the program will reject your waveform when you try to open it. Below is a screenshot of a waveform file opened in notepad.</w:t>
+        <w:t xml:space="preserve">. For safety concerns, the maximum </w:t>
+      </w:r>
+      <w:proofErr w:type="spellStart"/>
+      <w:r>
+        <w:rPr>
+          <w:sz w:val="24"/>
+          <w:szCs w:val="24"/>
+        </w:rPr>
+        <w:t>Vpp</w:t>
+      </w:r>
+      <w:proofErr w:type="spellEnd"/>
+      <w:r>
+        <w:rPr>
+          <w:sz w:val="24"/>
+          <w:szCs w:val="24"/>
+        </w:rPr>
+        <w:t xml:space="preserve"> that a waveform can have is 1. If there is an error in capturing your data, and the resulting waveform has a slight DC offset, but the </w:t>
+      </w:r>
+      <w:proofErr w:type="spellStart"/>
+      <w:r>
+        <w:rPr>
+          <w:sz w:val="24"/>
+          <w:szCs w:val="24"/>
+        </w:rPr>
+        <w:t>Vpp</w:t>
+      </w:r>
+      <w:proofErr w:type="spellEnd"/>
+      <w:r>
+        <w:rPr>
+          <w:sz w:val="24"/>
+          <w:szCs w:val="24"/>
+        </w:rPr>
+        <w:t xml:space="preserve"> is still less than or equal to 1, the program will remove the DC offset for you when you open the file. If the </w:t>
+      </w:r>
+      <w:proofErr w:type="spellStart"/>
+      <w:r>
+        <w:rPr>
+          <w:sz w:val="24"/>
+          <w:szCs w:val="24"/>
+        </w:rPr>
+        <w:t>Vpp</w:t>
+      </w:r>
+      <w:proofErr w:type="spellEnd"/>
+      <w:r>
+        <w:rPr>
+          <w:sz w:val="24"/>
+          <w:szCs w:val="24"/>
+        </w:rPr>
+        <w:t xml:space="preserve"> of your waveform is greater than 1, the program will reject your waveform when you try to open it. Below is a screenshot of a waveform file opened in notepad.</w:t>
       </w:r>
     </w:p>
     <w:p>
@@ -2483,7 +3160,7 @@
                     <pic:cNvPicPr/>
                   </pic:nvPicPr>
                   <pic:blipFill>
-                    <a:blip r:embed="rId24"/>
+                    <a:blip r:embed="rId28"/>
                     <a:stretch>
                       <a:fillRect/>
                     </a:stretch>
@@ -2593,7 +3270,7 @@
                     <pic:cNvPicPr/>
                   </pic:nvPicPr>
                   <pic:blipFill>
-                    <a:blip r:embed="rId25"/>
+                    <a:blip r:embed="rId29"/>
                     <a:stretch>
                       <a:fillRect/>
                     </a:stretch>
@@ -2753,7 +3430,7 @@
         <w:tab/>
         <w:t xml:space="preserve">The run/stop controls </w:t>
       </w:r>
-      <w:commentRangeStart w:id="1"/>
+      <w:commentRangeStart w:id="45"/>
       <w:r>
         <w:rPr>
           <w:sz w:val="24"/>
@@ -2761,12 +3438,12 @@
         </w:rPr>
         <w:t>work as expected</w:t>
       </w:r>
-      <w:commentRangeEnd w:id="1"/>
+      <w:commentRangeEnd w:id="45"/>
       <w:r>
         <w:rPr>
           <w:rStyle w:val="CommentReference"/>
         </w:rPr>
-        <w:commentReference w:id="1"/>
+        <w:commentReference w:id="45"/>
       </w:r>
       <w:r>
         <w:rPr>
@@ -2993,8 +3670,8 @@
     </w:p>
     <w:p/>
     <w:sectPr>
-      <w:headerReference w:type="default" r:id="rId29"/>
-      <w:footerReference w:type="default" r:id="rId30"/>
+      <w:headerReference w:type="default" r:id="rId30"/>
+      <w:footerReference w:type="default" r:id="rId31"/>
       <w:pgSz w:w="12240" w:h="15840"/>
       <w:pgMar w:top="1440" w:right="1440" w:bottom="1440" w:left="1440" w:header="720" w:footer="720" w:gutter="0"/>
       <w:cols w:space="720"/>
@@ -3006,7 +3683,71 @@
 
 <file path=word/comments.xml><?xml version="1.0" encoding="utf-8"?>
 <w:comments xmlns:wpc="http://schemas.microsoft.com/office/word/2010/wordprocessingCanvas" xmlns:cx="http://schemas.microsoft.com/office/drawing/2014/chartex" xmlns:cx1="http://schemas.microsoft.com/office/drawing/2015/9/8/chartex" xmlns:cx2="http://schemas.microsoft.com/office/drawing/2015/10/21/chartex" xmlns:cx3="http://schemas.microsoft.com/office/drawing/2016/5/9/chartex" xmlns:cx4="http://schemas.microsoft.com/office/drawing/2016/5/10/chartex" xmlns:cx5="http://schemas.microsoft.com/office/drawing/2016/5/11/chartex" xmlns:cx6="http://schemas.microsoft.com/office/drawing/2016/5/12/chartex" xmlns:cx7="http://schemas.microsoft.com/office/drawing/2016/5/13/chartex" xmlns:cx8="http://schemas.microsoft.com/office/drawing/2016/5/14/chartex" xmlns:mc="http://schemas.openxmlformats.org/markup-compatibility/2006" xmlns:aink="http://schemas.microsoft.com/office/drawing/2016/ink" xmlns:am3d="http://schemas.microsoft.com/office/drawing/2017/model3d" xmlns:o="urn:schemas-microsoft-com:office:office" xmlns:r="http://schemas.openxmlformats.org/officeDocument/2006/relationships" xmlns:m="http://schemas.openxmlformats.org/officeDocument/2006/math" xmlns:v="urn:schemas-microsoft-com:vml" xmlns:wp14="http://schemas.microsoft.com/office/word/2010/wordprocessingDrawing" xmlns:wp="http://schemas.openxmlformats.org/drawingml/2006/wordprocessingDrawing" xmlns:w10="urn:schemas-microsoft-com:office:word" xmlns:w="http://schemas.openxmlformats.org/wordprocessingml/2006/main" xmlns:w14="http://schemas.microsoft.com/office/word/2010/wordml" xmlns:w15="http://schemas.microsoft.com/office/word/2012/wordml" xmlns:w16cid="http://schemas.microsoft.com/office/word/2016/wordml/cid" xmlns:w16se="http://schemas.microsoft.com/office/word/2015/wordml/symex" xmlns:wpg="http://schemas.microsoft.com/office/word/2010/wordprocessingGroup" xmlns:wpi="http://schemas.microsoft.com/office/word/2010/wordprocessingInk" xmlns:wne="http://schemas.microsoft.com/office/word/2006/wordml" xmlns:wps="http://schemas.microsoft.com/office/word/2010/wordprocessingShape" mc:Ignorable="w14 w15 w16se w16cid wp14">
-  <w:comment w:id="1" w:author="Maurice Montag" w:date="2019-10-08T14:04:00Z" w:initials="MM">
+  <w:comment w:id="0" w:author="Jeffrey Herron" w:date="2019-10-15T13:14:00Z" w:initials="JH">
+    <w:p>
+      <w:pPr>
+        <w:pStyle w:val="CommentText"/>
+      </w:pPr>
+      <w:r>
+        <w:rPr>
+          <w:rStyle w:val="CommentReference"/>
+        </w:rPr>
+        <w:annotationRef/>
+      </w:r>
+      <w:r>
+        <w:t>Unfinished sentence</w:t>
+      </w:r>
+    </w:p>
+  </w:comment>
+  <w:comment w:id="9" w:author="Jeffrey Herron" w:date="2019-10-15T13:26:00Z" w:initials="JH">
+    <w:p>
+      <w:pPr>
+        <w:pStyle w:val="CommentText"/>
+      </w:pPr>
+      <w:r>
+        <w:rPr>
+          <w:rStyle w:val="CommentReference"/>
+        </w:rPr>
+        <w:annotationRef/>
+      </w:r>
+      <w:r>
+        <w:t>Change option settings if we discover we don’t need some stuff.</w:t>
+      </w:r>
+    </w:p>
+  </w:comment>
+  <w:comment w:id="25" w:author="Jeffrey Herron" w:date="2019-10-15T13:38:00Z" w:initials="JH">
+    <w:p>
+      <w:pPr>
+        <w:pStyle w:val="CommentText"/>
+      </w:pPr>
+      <w:r>
+        <w:rPr>
+          <w:rStyle w:val="CommentReference"/>
+        </w:rPr>
+        <w:annotationRef/>
+      </w:r>
+      <w:r>
+        <w:t>Name which ones.</w:t>
+      </w:r>
+    </w:p>
+  </w:comment>
+  <w:comment w:id="38" w:author="Jeffrey Herron" w:date="2019-10-15T13:41:00Z" w:initials="JH">
+    <w:p>
+      <w:pPr>
+        <w:pStyle w:val="CommentText"/>
+      </w:pPr>
+      <w:r>
+        <w:rPr>
+          <w:rStyle w:val="CommentReference"/>
+        </w:rPr>
+        <w:annotationRef/>
+      </w:r>
+      <w:r>
+        <w:t>Or somewhere.</w:t>
+      </w:r>
+    </w:p>
+  </w:comment>
+  <w:comment w:id="45" w:author="Maurice Montag" w:date="2019-10-08T14:04:00Z" w:initials="MM">
     <w:p>
       <w:pPr>
         <w:pStyle w:val="CommentText"/>
@@ -3027,12 +3768,20 @@
 
 <file path=word/commentsExtended.xml><?xml version="1.0" encoding="utf-8"?>
 <w15:commentsEx xmlns:wpc="http://schemas.microsoft.com/office/word/2010/wordprocessingCanvas" xmlns:cx="http://schemas.microsoft.com/office/drawing/2014/chartex" xmlns:cx1="http://schemas.microsoft.com/office/drawing/2015/9/8/chartex" xmlns:cx2="http://schemas.microsoft.com/office/drawing/2015/10/21/chartex" xmlns:cx3="http://schemas.microsoft.com/office/drawing/2016/5/9/chartex" xmlns:cx4="http://schemas.microsoft.com/office/drawing/2016/5/10/chartex" xmlns:cx5="http://schemas.microsoft.com/office/drawing/2016/5/11/chartex" xmlns:cx6="http://schemas.microsoft.com/office/drawing/2016/5/12/chartex" xmlns:cx7="http://schemas.microsoft.com/office/drawing/2016/5/13/chartex" xmlns:cx8="http://schemas.microsoft.com/office/drawing/2016/5/14/chartex" xmlns:mc="http://schemas.openxmlformats.org/markup-compatibility/2006" xmlns:aink="http://schemas.microsoft.com/office/drawing/2016/ink" xmlns:am3d="http://schemas.microsoft.com/office/drawing/2017/model3d" xmlns:o="urn:schemas-microsoft-com:office:office" xmlns:r="http://schemas.openxmlformats.org/officeDocument/2006/relationships" xmlns:m="http://schemas.openxmlformats.org/officeDocument/2006/math" xmlns:v="urn:schemas-microsoft-com:vml" xmlns:wp14="http://schemas.microsoft.com/office/word/2010/wordprocessingDrawing" xmlns:wp="http://schemas.openxmlformats.org/drawingml/2006/wordprocessingDrawing" xmlns:w10="urn:schemas-microsoft-com:office:word" xmlns:w="http://schemas.openxmlformats.org/wordprocessingml/2006/main" xmlns:w14="http://schemas.microsoft.com/office/word/2010/wordml" xmlns:w15="http://schemas.microsoft.com/office/word/2012/wordml" xmlns:w16cid="http://schemas.microsoft.com/office/word/2016/wordml/cid" xmlns:w16se="http://schemas.microsoft.com/office/word/2015/wordml/symex" xmlns:wpg="http://schemas.microsoft.com/office/word/2010/wordprocessingGroup" xmlns:wpi="http://schemas.microsoft.com/office/word/2010/wordprocessingInk" xmlns:wne="http://schemas.microsoft.com/office/word/2006/wordml" xmlns:wps="http://schemas.microsoft.com/office/word/2010/wordprocessingShape" mc:Ignorable="w14 w15 w16se w16cid wp14">
+  <w15:commentEx w15:paraId="369D685E" w15:done="0"/>
+  <w15:commentEx w15:paraId="6DA30961" w15:done="0"/>
+  <w15:commentEx w15:paraId="68507C26" w15:done="0"/>
+  <w15:commentEx w15:paraId="7FFA3B9B" w15:done="0"/>
   <w15:commentEx w15:paraId="28B6B545" w15:done="0"/>
 </w15:commentsEx>
 </file>
 
 <file path=word/commentsIds.xml><?xml version="1.0" encoding="utf-8"?>
 <w16cid:commentsIds xmlns:wpc="http://schemas.microsoft.com/office/word/2010/wordprocessingCanvas" xmlns:cx="http://schemas.microsoft.com/office/drawing/2014/chartex" xmlns:cx1="http://schemas.microsoft.com/office/drawing/2015/9/8/chartex" xmlns:cx2="http://schemas.microsoft.com/office/drawing/2015/10/21/chartex" xmlns:cx3="http://schemas.microsoft.com/office/drawing/2016/5/9/chartex" xmlns:cx4="http://schemas.microsoft.com/office/drawing/2016/5/10/chartex" xmlns:cx5="http://schemas.microsoft.com/office/drawing/2016/5/11/chartex" xmlns:cx6="http://schemas.microsoft.com/office/drawing/2016/5/12/chartex" xmlns:cx7="http://schemas.microsoft.com/office/drawing/2016/5/13/chartex" xmlns:cx8="http://schemas.microsoft.com/office/drawing/2016/5/14/chartex" xmlns:mc="http://schemas.openxmlformats.org/markup-compatibility/2006" xmlns:aink="http://schemas.microsoft.com/office/drawing/2016/ink" xmlns:am3d="http://schemas.microsoft.com/office/drawing/2017/model3d" xmlns:o="urn:schemas-microsoft-com:office:office" xmlns:r="http://schemas.openxmlformats.org/officeDocument/2006/relationships" xmlns:m="http://schemas.openxmlformats.org/officeDocument/2006/math" xmlns:v="urn:schemas-microsoft-com:vml" xmlns:wp14="http://schemas.microsoft.com/office/word/2010/wordprocessingDrawing" xmlns:wp="http://schemas.openxmlformats.org/drawingml/2006/wordprocessingDrawing" xmlns:w10="urn:schemas-microsoft-com:office:word" xmlns:w="http://schemas.openxmlformats.org/wordprocessingml/2006/main" xmlns:w14="http://schemas.microsoft.com/office/word/2010/wordml" xmlns:w15="http://schemas.microsoft.com/office/word/2012/wordml" xmlns:w16cid="http://schemas.microsoft.com/office/word/2016/wordml/cid" xmlns:w16se="http://schemas.microsoft.com/office/word/2015/wordml/symex" xmlns:wpg="http://schemas.microsoft.com/office/word/2010/wordprocessingGroup" xmlns:wpi="http://schemas.microsoft.com/office/word/2010/wordprocessingInk" xmlns:wne="http://schemas.microsoft.com/office/word/2006/wordml" xmlns:wps="http://schemas.microsoft.com/office/word/2010/wordprocessingShape" mc:Ignorable="w14 w15 w16se w16cid wp14">
+  <w16cid:commentId w16cid:paraId="369D685E" w16cid:durableId="215044C7"/>
+  <w16cid:commentId w16cid:paraId="6DA30961" w16cid:durableId="2150477C"/>
+  <w16cid:commentId w16cid:paraId="68507C26" w16cid:durableId="21504A42"/>
+  <w16cid:commentId w16cid:paraId="7FFA3B9B" w16cid:durableId="21504B1B"/>
   <w16cid:commentId w16cid:paraId="28B6B545" w16cid:durableId="2147160B"/>
 </w16cid:commentsIds>
 </file>
@@ -3093,11 +3842,21 @@
     <w:r>
       <w:t xml:space="preserve"> of </w:t>
     </w:r>
-    <w:fldSimple w:instr=" DOCPROPERTY  Pages  \* MERGEFORMAT ">
-      <w:r>
-        <w:t>10</w:t>
-      </w:r>
-    </w:fldSimple>
+    <w:r>
+      <w:fldChar w:fldCharType="begin"/>
+    </w:r>
+    <w:r>
+      <w:instrText xml:space="preserve"> DOCPROPERTY  Pages  \* MERGEFORMAT </w:instrText>
+    </w:r>
+    <w:r>
+      <w:fldChar w:fldCharType="separate"/>
+    </w:r>
+    <w:r>
+      <w:t>10</w:t>
+    </w:r>
+    <w:r>
+      <w:fldChar w:fldCharType="end"/>
+    </w:r>
   </w:p>
 </w:ftr>
 </file>
@@ -3133,9 +3892,16 @@
     <w:pPr>
       <w:pStyle w:val="Header"/>
     </w:pPr>
-    <w:r>
-      <w:t>Saline Bucket Testing Platform User Guide</w:t>
-    </w:r>
+    <w:ins w:id="46" w:author="Jeffrey Herron" w:date="2019-10-15T13:36:00Z">
+      <w:r>
+        <w:t xml:space="preserve">Saline Adaptive-stim </w:t>
+      </w:r>
+    </w:ins>
+    <w:ins w:id="47" w:author="Jeffrey Herron" w:date="2019-10-15T13:37:00Z">
+      <w:r>
+        <w:t>Lab Testing (SALT) Application</w:t>
+      </w:r>
+    </w:ins>
     <w:r>
       <w:ptab w:relativeTo="margin" w:alignment="center" w:leader="none"/>
     </w:r>
@@ -3250,6 +4016,92 @@
     </w:lvl>
   </w:abstractNum>
   <w:abstractNum w:abstractNumId="1" w15:restartNumberingAfterBreak="0">
+    <w:nsid w:val="215C0A62"/>
+    <w:multiLevelType w:val="hybridMultilevel"/>
+    <w:tmpl w:val="2948F1FE"/>
+    <w:lvl w:ilvl="0" w:tplc="0409000F">
+      <w:start w:val="1"/>
+      <w:numFmt w:val="decimal"/>
+      <w:lvlText w:val="%1."/>
+      <w:lvlJc w:val="left"/>
+      <w:pPr>
+        <w:ind w:left="2160" w:hanging="360"/>
+      </w:pPr>
+    </w:lvl>
+    <w:lvl w:ilvl="1" w:tplc="04090019">
+      <w:start w:val="1"/>
+      <w:numFmt w:val="lowerLetter"/>
+      <w:lvlText w:val="%2."/>
+      <w:lvlJc w:val="left"/>
+      <w:pPr>
+        <w:ind w:left="2880" w:hanging="360"/>
+      </w:pPr>
+    </w:lvl>
+    <w:lvl w:ilvl="2" w:tplc="0409001B" w:tentative="1">
+      <w:start w:val="1"/>
+      <w:numFmt w:val="lowerRoman"/>
+      <w:lvlText w:val="%3."/>
+      <w:lvlJc w:val="right"/>
+      <w:pPr>
+        <w:ind w:left="3600" w:hanging="180"/>
+      </w:pPr>
+    </w:lvl>
+    <w:lvl w:ilvl="3" w:tplc="0409000F" w:tentative="1">
+      <w:start w:val="1"/>
+      <w:numFmt w:val="decimal"/>
+      <w:lvlText w:val="%4."/>
+      <w:lvlJc w:val="left"/>
+      <w:pPr>
+        <w:ind w:left="4320" w:hanging="360"/>
+      </w:pPr>
+    </w:lvl>
+    <w:lvl w:ilvl="4" w:tplc="04090019" w:tentative="1">
+      <w:start w:val="1"/>
+      <w:numFmt w:val="lowerLetter"/>
+      <w:lvlText w:val="%5."/>
+      <w:lvlJc w:val="left"/>
+      <w:pPr>
+        <w:ind w:left="5040" w:hanging="360"/>
+      </w:pPr>
+    </w:lvl>
+    <w:lvl w:ilvl="5" w:tplc="0409001B" w:tentative="1">
+      <w:start w:val="1"/>
+      <w:numFmt w:val="lowerRoman"/>
+      <w:lvlText w:val="%6."/>
+      <w:lvlJc w:val="right"/>
+      <w:pPr>
+        <w:ind w:left="5760" w:hanging="180"/>
+      </w:pPr>
+    </w:lvl>
+    <w:lvl w:ilvl="6" w:tplc="0409000F" w:tentative="1">
+      <w:start w:val="1"/>
+      <w:numFmt w:val="decimal"/>
+      <w:lvlText w:val="%7."/>
+      <w:lvlJc w:val="left"/>
+      <w:pPr>
+        <w:ind w:left="6480" w:hanging="360"/>
+      </w:pPr>
+    </w:lvl>
+    <w:lvl w:ilvl="7" w:tplc="04090019" w:tentative="1">
+      <w:start w:val="1"/>
+      <w:numFmt w:val="lowerLetter"/>
+      <w:lvlText w:val="%8."/>
+      <w:lvlJc w:val="left"/>
+      <w:pPr>
+        <w:ind w:left="7200" w:hanging="360"/>
+      </w:pPr>
+    </w:lvl>
+    <w:lvl w:ilvl="8" w:tplc="0409001B" w:tentative="1">
+      <w:start w:val="1"/>
+      <w:numFmt w:val="lowerRoman"/>
+      <w:lvlText w:val="%9."/>
+      <w:lvlJc w:val="right"/>
+      <w:pPr>
+        <w:ind w:left="7920" w:hanging="180"/>
+      </w:pPr>
+    </w:lvl>
+  </w:abstractNum>
+  <w:abstractNum w:abstractNumId="2" w15:restartNumberingAfterBreak="0">
     <w:nsid w:val="45FD4FAD"/>
     <w:multiLevelType w:val="hybridMultilevel"/>
     <w:tmpl w:val="071C25CA"/>
@@ -3343,7 +4195,7 @@
       </w:pPr>
     </w:lvl>
   </w:abstractNum>
-  <w:abstractNum w:abstractNumId="2" w15:restartNumberingAfterBreak="0">
+  <w:abstractNum w:abstractNumId="3" w15:restartNumberingAfterBreak="0">
     <w:nsid w:val="78F1152F"/>
     <w:multiLevelType w:val="multilevel"/>
     <w:tmpl w:val="8586E416"/>
@@ -3432,19 +4284,25 @@
     </w:lvl>
   </w:abstractNum>
   <w:num w:numId="1">
-    <w:abstractNumId w:val="1"/>
+    <w:abstractNumId w:val="2"/>
   </w:num>
   <w:num w:numId="2">
     <w:abstractNumId w:val="0"/>
   </w:num>
   <w:num w:numId="3">
-    <w:abstractNumId w:val="2"/>
+    <w:abstractNumId w:val="3"/>
+  </w:num>
+  <w:num w:numId="4">
+    <w:abstractNumId w:val="1"/>
   </w:num>
 </w:numbering>
 </file>
 
 <file path=word/people.xml><?xml version="1.0" encoding="utf-8"?>
 <w15:people xmlns:wpc="http://schemas.microsoft.com/office/word/2010/wordprocessingCanvas" xmlns:cx="http://schemas.microsoft.com/office/drawing/2014/chartex" xmlns:cx1="http://schemas.microsoft.com/office/drawing/2015/9/8/chartex" xmlns:cx2="http://schemas.microsoft.com/office/drawing/2015/10/21/chartex" xmlns:cx3="http://schemas.microsoft.com/office/drawing/2016/5/9/chartex" xmlns:cx4="http://schemas.microsoft.com/office/drawing/2016/5/10/chartex" xmlns:cx5="http://schemas.microsoft.com/office/drawing/2016/5/11/chartex" xmlns:cx6="http://schemas.microsoft.com/office/drawing/2016/5/12/chartex" xmlns:cx7="http://schemas.microsoft.com/office/drawing/2016/5/13/chartex" xmlns:cx8="http://schemas.microsoft.com/office/drawing/2016/5/14/chartex" xmlns:mc="http://schemas.openxmlformats.org/markup-compatibility/2006" xmlns:aink="http://schemas.microsoft.com/office/drawing/2016/ink" xmlns:am3d="http://schemas.microsoft.com/office/drawing/2017/model3d" xmlns:o="urn:schemas-microsoft-com:office:office" xmlns:r="http://schemas.openxmlformats.org/officeDocument/2006/relationships" xmlns:m="http://schemas.openxmlformats.org/officeDocument/2006/math" xmlns:v="urn:schemas-microsoft-com:vml" xmlns:wp14="http://schemas.microsoft.com/office/word/2010/wordprocessingDrawing" xmlns:wp="http://schemas.openxmlformats.org/drawingml/2006/wordprocessingDrawing" xmlns:w10="urn:schemas-microsoft-com:office:word" xmlns:w="http://schemas.openxmlformats.org/wordprocessingml/2006/main" xmlns:w14="http://schemas.microsoft.com/office/word/2010/wordml" xmlns:w15="http://schemas.microsoft.com/office/word/2012/wordml" xmlns:w16cid="http://schemas.microsoft.com/office/word/2016/wordml/cid" xmlns:w16se="http://schemas.microsoft.com/office/word/2015/wordml/symex" xmlns:wpg="http://schemas.microsoft.com/office/word/2010/wordprocessingGroup" xmlns:wpi="http://schemas.microsoft.com/office/word/2010/wordprocessingInk" xmlns:wne="http://schemas.microsoft.com/office/word/2006/wordml" xmlns:wps="http://schemas.microsoft.com/office/word/2010/wordprocessingShape" mc:Ignorable="w14 w15 w16se w16cid wp14">
+  <w15:person w15:author="Jeffrey Herron">
+    <w15:presenceInfo w15:providerId="AD" w15:userId="S::jeffherr@uw.edu::3df60ee0-f8b6-4e57-98dc-fb0018699d82"/>
+  </w15:person>
   <w15:person w15:author="Maurice Montag">
     <w15:presenceInfo w15:providerId="Windows Live" w15:userId="d875950d72705456"/>
   </w15:person>
@@ -4536,7 +5394,7 @@
 </file>
 
 <file path=customXml/itemProps1.xml><?xml version="1.0" encoding="utf-8"?>
-<ds:datastoreItem xmlns:ds="http://schemas.openxmlformats.org/officeDocument/2006/customXml" ds:itemID="{EF35E0BF-D6DF-4E8A-8D1A-33EB4C2F2122}">
+<ds:datastoreItem xmlns:ds="http://schemas.openxmlformats.org/officeDocument/2006/customXml" ds:itemID="{E78DE869-2722-4B31-9B45-D9DA7FD8EC16}">
   <ds:schemaRefs>
     <ds:schemaRef ds:uri="http://schemas.openxmlformats.org/officeDocument/2006/bibliography"/>
   </ds:schemaRefs>

</xml_diff>

<commit_message>
Updated Documentation to release version.
</commit_message>
<xml_diff>
--- a/Documentation.docx
+++ b/Documentation.docx
@@ -24,7 +24,15 @@
       </w:r>
       <w:r>
         <w:br/>
-        <w:t>University of Washington, Seattle, USA</w:t>
+        <w:t>U</w:t>
+      </w:r>
+      <w:bookmarkStart w:id="0" w:name="_GoBack"/>
+      <w:r>
+        <w:t>ni</w:t>
+      </w:r>
+      <w:bookmarkEnd w:id="0"/>
+      <w:r>
+        <w:t>versity of Washington, Seattle, USA</w:t>
       </w:r>
     </w:p>
     <w:p>
@@ -229,15 +237,7 @@
           </w:p>
           <w:p>
             <w:r>
-              <w:t>(</w:t>
-            </w:r>
-            <w:proofErr w:type="gramStart"/>
-            <w:r>
-              <w:t>look into</w:t>
-            </w:r>
-            <w:proofErr w:type="gramEnd"/>
-            <w:r>
-              <w:t xml:space="preserve"> that)</w:t>
+              <w:t>(look into that)</w:t>
             </w:r>
           </w:p>
         </w:tc>
@@ -613,27 +613,14 @@
       <w:r>
         <w:t xml:space="preserve">                                                         Figure </w:t>
       </w:r>
-      <w:r>
-        <w:fldChar w:fldCharType="begin"/>
-      </w:r>
-      <w:r>
-        <w:instrText xml:space="preserve"> SEQ Figure \* ARABIC </w:instrText>
-      </w:r>
-      <w:r>
-        <w:fldChar w:fldCharType="separate"/>
-      </w:r>
-      <w:r>
-        <w:rPr>
-          <w:noProof/>
-        </w:rPr>
-        <w:t>1</w:t>
-      </w:r>
-      <w:r>
-        <w:rPr>
-          <w:noProof/>
-        </w:rPr>
-        <w:fldChar w:fldCharType="end"/>
-      </w:r>
+      <w:fldSimple w:instr=" SEQ Figure \* ARABIC ">
+        <w:r>
+          <w:rPr>
+            <w:noProof/>
+          </w:rPr>
+          <w:t>1</w:t>
+        </w:r>
+      </w:fldSimple>
       <w:r>
         <w:t>: Measure out one inch from the side of the sheet</w:t>
       </w:r>
@@ -710,27 +697,14 @@
       <w:r>
         <w:t xml:space="preserve">                                                                  Figure </w:t>
       </w:r>
-      <w:r>
-        <w:fldChar w:fldCharType="begin"/>
-      </w:r>
-      <w:r>
-        <w:instrText xml:space="preserve"> SEQ Figure \* ARABIC </w:instrText>
-      </w:r>
-      <w:r>
-        <w:fldChar w:fldCharType="separate"/>
-      </w:r>
-      <w:r>
-        <w:rPr>
-          <w:noProof/>
-        </w:rPr>
-        <w:t>2</w:t>
-      </w:r>
-      <w:r>
-        <w:rPr>
-          <w:noProof/>
-        </w:rPr>
-        <w:fldChar w:fldCharType="end"/>
-      </w:r>
+      <w:fldSimple w:instr=" SEQ Figure \* ARABIC ">
+        <w:r>
+          <w:rPr>
+            <w:noProof/>
+          </w:rPr>
+          <w:t>2</w:t>
+        </w:r>
+      </w:fldSimple>
       <w:r>
         <w:t>: Use the metal sheers to cut the titanium, go slow and be careful. It's hard to make straight cuts with the metal sheers.</w:t>
       </w:r>
@@ -808,27 +782,14 @@
       <w:r>
         <w:t xml:space="preserve">Figure </w:t>
       </w:r>
-      <w:r>
-        <w:fldChar w:fldCharType="begin"/>
-      </w:r>
-      <w:r>
-        <w:instrText xml:space="preserve"> SEQ Figure \* ARABIC </w:instrText>
-      </w:r>
-      <w:r>
-        <w:fldChar w:fldCharType="separate"/>
-      </w:r>
-      <w:r>
-        <w:rPr>
-          <w:noProof/>
-        </w:rPr>
-        <w:t>3</w:t>
-      </w:r>
-      <w:r>
-        <w:rPr>
-          <w:noProof/>
-        </w:rPr>
-        <w:fldChar w:fldCharType="end"/>
-      </w:r>
+      <w:fldSimple w:instr=" SEQ Figure \* ARABIC ">
+        <w:r>
+          <w:rPr>
+            <w:noProof/>
+          </w:rPr>
+          <w:t>3</w:t>
+        </w:r>
+      </w:fldSimple>
       <w:r>
         <w:t>: Final product, as you can see it is very difficult to make straight cuts, although it is not too important for this application.</w:t>
       </w:r>
@@ -1294,27 +1255,14 @@
       <w:r>
         <w:t xml:space="preserve">Figure </w:t>
       </w:r>
-      <w:r>
-        <w:fldChar w:fldCharType="begin"/>
-      </w:r>
-      <w:r>
-        <w:instrText xml:space="preserve"> SEQ Figure \* ARABIC </w:instrText>
-      </w:r>
-      <w:r>
-        <w:fldChar w:fldCharType="separate"/>
-      </w:r>
-      <w:r>
-        <w:rPr>
-          <w:noProof/>
-        </w:rPr>
-        <w:t>4</w:t>
-      </w:r>
-      <w:r>
-        <w:rPr>
-          <w:noProof/>
-        </w:rPr>
-        <w:fldChar w:fldCharType="end"/>
-      </w:r>
+      <w:fldSimple w:instr=" SEQ Figure \* ARABIC ">
+        <w:r>
+          <w:rPr>
+            <w:noProof/>
+          </w:rPr>
+          <w:t>4</w:t>
+        </w:r>
+      </w:fldSimple>
       <w:r>
         <w:t>: Insert the strip into the tank until it touches the bottom</w:t>
       </w:r>
@@ -1391,27 +1339,14 @@
       <w:r>
         <w:t xml:space="preserve">Figure </w:t>
       </w:r>
-      <w:r>
-        <w:fldChar w:fldCharType="begin"/>
-      </w:r>
-      <w:r>
-        <w:instrText xml:space="preserve"> SEQ Figure \* ARABIC </w:instrText>
-      </w:r>
-      <w:r>
-        <w:fldChar w:fldCharType="separate"/>
-      </w:r>
-      <w:r>
-        <w:rPr>
-          <w:noProof/>
-        </w:rPr>
-        <w:t>5</w:t>
-      </w:r>
-      <w:r>
-        <w:rPr>
-          <w:noProof/>
-        </w:rPr>
-        <w:fldChar w:fldCharType="end"/>
-      </w:r>
+      <w:fldSimple w:instr=" SEQ Figure \* ARABIC ">
+        <w:r>
+          <w:rPr>
+            <w:noProof/>
+          </w:rPr>
+          <w:t>5</w:t>
+        </w:r>
+      </w:fldSimple>
       <w:r>
         <w:t>: Then bend at the point where the strip leaves the tank</w:t>
       </w:r>
@@ -1820,27 +1755,14 @@
       <w:r>
         <w:t xml:space="preserve">Figure </w:t>
       </w:r>
-      <w:r>
-        <w:fldChar w:fldCharType="begin"/>
-      </w:r>
-      <w:r>
-        <w:instrText xml:space="preserve"> SEQ Figure \* ARABIC </w:instrText>
-      </w:r>
-      <w:r>
-        <w:fldChar w:fldCharType="separate"/>
-      </w:r>
-      <w:r>
-        <w:rPr>
-          <w:noProof/>
-        </w:rPr>
-        <w:t>6</w:t>
-      </w:r>
-      <w:r>
-        <w:rPr>
-          <w:noProof/>
-        </w:rPr>
-        <w:fldChar w:fldCharType="end"/>
-      </w:r>
+      <w:fldSimple w:instr=" SEQ Figure \* ARABIC ">
+        <w:r>
+          <w:rPr>
+            <w:noProof/>
+          </w:rPr>
+          <w:t>6</w:t>
+        </w:r>
+      </w:fldSimple>
       <w:r>
         <w:t>: We used a piece of foam with a small hole in the middle to allow for the insertion of a DBS electrode into the tank</w:t>
       </w:r>
@@ -1892,22 +1814,14 @@
           <w:sz w:val="24"/>
           <w:szCs w:val="24"/>
         </w:rPr>
-        <w:t xml:space="preserve">Download the .exe file from the releases page on the GitHub. </w:t>
-      </w:r>
-      <w:commentRangeStart w:id="0"/>
-      <w:r>
-        <w:rPr>
-          <w:sz w:val="24"/>
-          <w:szCs w:val="24"/>
-        </w:rPr>
-        <w:t xml:space="preserve">Make sure </w:t>
-      </w:r>
-      <w:commentRangeEnd w:id="0"/>
-      <w:r>
-        <w:rPr>
-          <w:rStyle w:val="CommentReference"/>
-        </w:rPr>
-        <w:commentReference w:id="0"/>
+        <w:t>Download the .exe file from the releases page on the GitHub. Make sure</w:t>
+      </w:r>
+      <w:r>
+        <w:rPr>
+          <w:sz w:val="24"/>
+          <w:szCs w:val="24"/>
+        </w:rPr>
+        <w:t xml:space="preserve"> that you have the required drivers installed before use.</w:t>
       </w:r>
     </w:p>
     <w:p>
@@ -1922,64 +1836,12 @@
           <w:szCs w:val="24"/>
         </w:rPr>
       </w:pPr>
-      <w:ins w:id="1" w:author="Jeffrey Herron" w:date="2019-10-15T13:30:00Z">
-        <w:r>
-          <w:rPr>
-            <w:sz w:val="24"/>
-            <w:szCs w:val="24"/>
-          </w:rPr>
-          <w:t>Due to licensing issues, several libraries cannot be distributed and need to be downloaded separately from the National Instruments Website. They make these li</w:t>
-        </w:r>
-      </w:ins>
-      <w:ins w:id="2" w:author="Jeffrey Herron" w:date="2019-10-15T13:31:00Z">
-        <w:r>
-          <w:rPr>
-            <w:sz w:val="24"/>
-            <w:szCs w:val="24"/>
-          </w:rPr>
-          <w:t xml:space="preserve">braries free for use for all academic institutions for research purposes. To download the libraries, first </w:t>
-        </w:r>
-      </w:ins>
-      <w:del w:id="3" w:author="Jeffrey Herron" w:date="2019-10-15T13:31:00Z">
-        <w:r>
-          <w:rPr>
-            <w:sz w:val="24"/>
-            <w:szCs w:val="24"/>
-          </w:rPr>
-          <w:delText>D</w:delText>
-        </w:r>
-      </w:del>
-      <w:ins w:id="4" w:author="Jeffrey Herron" w:date="2019-10-15T13:31:00Z">
-        <w:r>
-          <w:rPr>
-            <w:sz w:val="24"/>
-            <w:szCs w:val="24"/>
-          </w:rPr>
-          <w:t>d</w:t>
-        </w:r>
-      </w:ins>
-      <w:r>
-        <w:rPr>
-          <w:sz w:val="24"/>
-          <w:szCs w:val="24"/>
-        </w:rPr>
-        <w:t>ownload</w:t>
-      </w:r>
-      <w:ins w:id="5" w:author="Jeffrey Herron" w:date="2019-10-15T13:31:00Z">
-        <w:r>
-          <w:rPr>
-            <w:sz w:val="24"/>
-            <w:szCs w:val="24"/>
-          </w:rPr>
-          <w:t xml:space="preserve"> the</w:t>
-        </w:r>
-      </w:ins>
-      <w:r>
-        <w:rPr>
-          <w:sz w:val="24"/>
-          <w:szCs w:val="24"/>
-        </w:rPr>
-        <w:t xml:space="preserve"> NI Package Manager from National Instrument’s website</w:t>
+      <w:r>
+        <w:rPr>
+          <w:sz w:val="24"/>
+          <w:szCs w:val="24"/>
+        </w:rPr>
+        <w:t>Due to licensing issues, we cannot bundle the software with the required drivers. The current version of the application can work with any .NET compatible VISA driver. We recommend Keysight’s VISA driver, which can be downloaded from here:</w:t>
       </w:r>
       <w:r>
         <w:rPr>
@@ -1988,16 +1850,16 @@
         </w:rPr>
         <w:t xml:space="preserve"> (</w:t>
       </w:r>
-      <w:hyperlink r:id="rId26" w:history="1">
+      <w:hyperlink r:id="rId23" w:history="1">
         <w:r>
           <w:rPr>
             <w:rStyle w:val="Hyperlink"/>
           </w:rPr>
-          <w:t>https://www.ni.com/en-us/support/downloads/ni-package-manager.html</w:t>
+          <w:t>https://www.keysight.com/main/software.jspx?id=2175637&amp;pageMode=CV&amp;cc=US&amp;lc=eng</w:t>
         </w:r>
       </w:hyperlink>
       <w:r>
-        <w:t>, we used version 19.5 for our latest release)</w:t>
+        <w:t>)</w:t>
       </w:r>
     </w:p>
     <w:p>
@@ -2012,17 +1874,13 @@
           <w:szCs w:val="24"/>
         </w:rPr>
       </w:pPr>
-      <w:moveToRangeStart w:id="6" w:author="Jeffrey Herron" w:date="2019-10-15T13:25:00Z" w:name="move22038319"/>
-      <w:moveTo w:id="7" w:author="Jeffrey Herron" w:date="2019-10-15T13:25:00Z">
-        <w:r>
-          <w:rPr>
-            <w:sz w:val="24"/>
-            <w:szCs w:val="24"/>
-          </w:rPr>
-          <w:t>Disable fast startup when prompted.</w:t>
-        </w:r>
-      </w:moveTo>
-      <w:moveToRangeEnd w:id="6"/>
+      <w:r>
+        <w:rPr>
+          <w:sz w:val="24"/>
+          <w:szCs w:val="24"/>
+        </w:rPr>
+        <w:t>The download page will prompt you for your name and email, input these if you wish.</w:t>
+      </w:r>
     </w:p>
     <w:p>
       <w:pPr>
@@ -2032,101 +1890,17 @@
           <w:numId w:val="2"/>
         </w:numPr>
         <w:rPr>
-          <w:ins w:id="8" w:author="Jeffrey Herron" w:date="2019-10-15T13:25:00Z"/>
-          <w:sz w:val="24"/>
-          <w:szCs w:val="24"/>
-        </w:rPr>
-      </w:pPr>
-      <w:commentRangeStart w:id="9"/>
-      <w:r>
-        <w:rPr>
-          <w:sz w:val="24"/>
-          <w:szCs w:val="24"/>
-        </w:rPr>
-        <w:t xml:space="preserve">Use the search functionality to find and </w:t>
-      </w:r>
-      <w:del w:id="10" w:author="Jeffrey Herron" w:date="2019-10-15T13:23:00Z">
-        <w:r>
-          <w:rPr>
-            <w:sz w:val="24"/>
-            <w:szCs w:val="24"/>
-          </w:rPr>
-          <w:delText>I</w:delText>
-        </w:r>
-      </w:del>
-      <w:ins w:id="11" w:author="Jeffrey Herron" w:date="2019-10-15T13:23:00Z">
-        <w:r>
-          <w:rPr>
-            <w:sz w:val="24"/>
-            <w:szCs w:val="24"/>
-          </w:rPr>
-          <w:t>i</w:t>
-        </w:r>
-      </w:ins>
-      <w:r>
-        <w:rPr>
-          <w:sz w:val="24"/>
-          <w:szCs w:val="24"/>
-        </w:rPr>
-        <w:t xml:space="preserve">nstall </w:t>
-      </w:r>
-      <w:ins w:id="12" w:author="Jeffrey Herron" w:date="2019-10-15T13:23:00Z">
-        <w:r>
-          <w:rPr>
-            <w:sz w:val="24"/>
-            <w:szCs w:val="24"/>
-          </w:rPr>
-          <w:t>“</w:t>
-        </w:r>
-      </w:ins>
-      <w:r>
-        <w:rPr>
-          <w:sz w:val="24"/>
-          <w:szCs w:val="24"/>
-        </w:rPr>
-        <w:t>NI-VISA</w:t>
-      </w:r>
-      <w:ins w:id="13" w:author="Jeffrey Herron" w:date="2019-10-15T13:23:00Z">
-        <w:r>
-          <w:rPr>
-            <w:sz w:val="24"/>
-            <w:szCs w:val="24"/>
-          </w:rPr>
-          <w:t>”</w:t>
-        </w:r>
-      </w:ins>
-      <w:ins w:id="14" w:author="Jeffrey Herron" w:date="2019-10-15T13:25:00Z">
-        <w:r>
-          <w:rPr>
-            <w:sz w:val="24"/>
-            <w:szCs w:val="24"/>
-          </w:rPr>
-          <w:t xml:space="preserve"> package from the package manager.</w:t>
-        </w:r>
-        <w:r>
-          <w:rPr>
-            <w:sz w:val="24"/>
-            <w:szCs w:val="24"/>
-          </w:rPr>
-          <w:t xml:space="preserve"> </w:t>
-        </w:r>
-      </w:ins>
-      <w:ins w:id="15" w:author="Jeffrey Herron" w:date="2019-10-15T13:26:00Z">
-        <w:r>
-          <w:rPr>
-            <w:sz w:val="24"/>
-            <w:szCs w:val="24"/>
-          </w:rPr>
-          <w:t>Use the default option settings.</w:t>
-        </w:r>
-        <w:commentRangeEnd w:id="9"/>
-        <w:r>
-          <w:rPr>
-            <w:rStyle w:val="CommentReference"/>
-          </w:rPr>
-          <w:commentReference w:id="9"/>
-        </w:r>
-      </w:ins>
+          <w:sz w:val="24"/>
+          <w:szCs w:val="24"/>
+        </w:rPr>
+      </w:pPr>
+      <w:r>
+        <w:rPr>
+          <w:sz w:val="24"/>
+          <w:szCs w:val="24"/>
+        </w:rPr>
+        <w:t>Double click on the installer and accept the license terms.</w:t>
+      </w:r>
     </w:p>
     <w:p>
       <w:pPr>
@@ -2140,71 +1914,12 @@
           <w:szCs w:val="24"/>
         </w:rPr>
       </w:pPr>
-      <w:ins w:id="16" w:author="Jeffrey Herron" w:date="2019-10-15T13:25:00Z">
-        <w:r>
-          <w:rPr>
-            <w:sz w:val="24"/>
-            <w:szCs w:val="24"/>
-          </w:rPr>
-          <w:t>Use the search functionality to find and install</w:t>
-        </w:r>
-        <w:r>
-          <w:rPr>
-            <w:sz w:val="24"/>
-            <w:szCs w:val="24"/>
-          </w:rPr>
-          <w:t xml:space="preserve"> the</w:t>
-        </w:r>
-      </w:ins>
-      <w:del w:id="17" w:author="Jeffrey Herron" w:date="2019-10-15T13:25:00Z">
-        <w:r>
-          <w:rPr>
-            <w:sz w:val="24"/>
-            <w:szCs w:val="24"/>
-          </w:rPr>
-          <w:delText xml:space="preserve"> and </w:delText>
-        </w:r>
-      </w:del>
-      <w:ins w:id="18" w:author="Jeffrey Herron" w:date="2019-10-15T13:23:00Z">
-        <w:r>
-          <w:rPr>
-            <w:sz w:val="24"/>
-            <w:szCs w:val="24"/>
-          </w:rPr>
-          <w:t xml:space="preserve"> “</w:t>
-        </w:r>
-      </w:ins>
-      <w:r>
-        <w:rPr>
-          <w:sz w:val="24"/>
-          <w:szCs w:val="24"/>
-        </w:rPr>
-        <w:t>Measurement Studio</w:t>
-      </w:r>
-      <w:ins w:id="19" w:author="Jeffrey Herron" w:date="2019-10-15T13:27:00Z">
-        <w:r>
-          <w:rPr>
-            <w:sz w:val="24"/>
-            <w:szCs w:val="24"/>
-          </w:rPr>
-          <w:t xml:space="preserve"> and Drivers</w:t>
-        </w:r>
-      </w:ins>
-      <w:ins w:id="20" w:author="Jeffrey Herron" w:date="2019-10-15T13:24:00Z">
-        <w:r>
-          <w:rPr>
-            <w:sz w:val="24"/>
-            <w:szCs w:val="24"/>
-          </w:rPr>
-          <w:t>” package</w:t>
-        </w:r>
-      </w:ins>
-      <w:r>
-        <w:rPr>
-          <w:sz w:val="24"/>
-          <w:szCs w:val="24"/>
-        </w:rPr>
-        <w:t xml:space="preserve"> from the package manager.</w:t>
+      <w:r>
+        <w:rPr>
+          <w:sz w:val="24"/>
+          <w:szCs w:val="24"/>
+        </w:rPr>
+        <w:t>If prompted, choose to install Keysight VISA as primary VISA.</w:t>
       </w:r>
     </w:p>
     <w:p>
@@ -2219,88 +1934,13 @@
           <w:szCs w:val="24"/>
         </w:rPr>
       </w:pPr>
-      <w:moveFromRangeStart w:id="21" w:author="Jeffrey Herron" w:date="2019-10-15T13:25:00Z" w:name="move22038319"/>
-      <w:moveFrom w:id="22" w:author="Jeffrey Herron" w:date="2019-10-15T13:25:00Z">
-        <w:r>
-          <w:rPr>
-            <w:sz w:val="24"/>
-            <w:szCs w:val="24"/>
-          </w:rPr>
-          <w:t>Disable fast startup when prompted.</w:t>
-        </w:r>
-      </w:moveFrom>
-      <w:moveFromRangeEnd w:id="21"/>
-      <w:ins w:id="23" w:author="Jeffrey Herron" w:date="2019-10-15T13:30:00Z">
-        <w:r>
-          <w:rPr>
-            <w:sz w:val="24"/>
-            <w:szCs w:val="24"/>
-          </w:rPr>
-          <w:t xml:space="preserve">From the install directories, add </w:t>
-        </w:r>
-      </w:ins>
-      <w:ins w:id="24" w:author="Jeffrey Herron" w:date="2019-10-15T13:31:00Z">
-        <w:r>
-          <w:rPr>
-            <w:sz w:val="24"/>
-            <w:szCs w:val="24"/>
-          </w:rPr>
-          <w:t>the .</w:t>
-        </w:r>
-        <w:commentRangeStart w:id="25"/>
-        <w:proofErr w:type="spellStart"/>
-        <w:r>
-          <w:rPr>
-            <w:sz w:val="24"/>
-            <w:szCs w:val="24"/>
-          </w:rPr>
-          <w:t>dll</w:t>
-        </w:r>
-        <w:proofErr w:type="spellEnd"/>
-        <w:r>
-          <w:rPr>
-            <w:sz w:val="24"/>
-            <w:szCs w:val="24"/>
-          </w:rPr>
-          <w:t xml:space="preserve"> </w:t>
-        </w:r>
-      </w:ins>
-      <w:commentRangeEnd w:id="25"/>
-      <w:ins w:id="26" w:author="Jeffrey Herron" w:date="2019-10-15T13:38:00Z">
-        <w:r>
-          <w:rPr>
-            <w:rStyle w:val="CommentReference"/>
-          </w:rPr>
-          <w:commentReference w:id="25"/>
-        </w:r>
-      </w:ins>
-      <w:ins w:id="27" w:author="Jeffrey Herron" w:date="2019-10-15T13:31:00Z">
-        <w:r>
-          <w:rPr>
-            <w:sz w:val="24"/>
-            <w:szCs w:val="24"/>
-          </w:rPr>
-          <w:t xml:space="preserve">files to the directory containing the </w:t>
-        </w:r>
-      </w:ins>
-      <w:ins w:id="28" w:author="Jeffrey Herron" w:date="2019-10-15T13:37:00Z">
-        <w:r>
-          <w:rPr>
-            <w:sz w:val="24"/>
-            <w:szCs w:val="24"/>
-          </w:rPr>
-          <w:t>S</w:t>
-        </w:r>
-      </w:ins>
-      <w:ins w:id="29" w:author="Jeffrey Herron" w:date="2019-10-15T13:38:00Z">
-        <w:r>
-          <w:rPr>
-            <w:sz w:val="24"/>
-            <w:szCs w:val="24"/>
-          </w:rPr>
-          <w:t xml:space="preserve">ALT app. </w:t>
-        </w:r>
-      </w:ins>
+      <w:r>
+        <w:rPr>
+          <w:sz w:val="24"/>
+          <w:szCs w:val="24"/>
+        </w:rPr>
+        <w:t>After the installation has completed, restart your computer.</w:t>
+      </w:r>
     </w:p>
     <w:p>
       <w:pPr>
@@ -2351,46 +1991,21 @@
           <w:ilvl w:val="0"/>
           <w:numId w:val="4"/>
         </w:numPr>
-        <w:rPr>
-          <w:ins w:id="30" w:author="Jeffrey Herron" w:date="2019-10-15T13:39:00Z"/>
-        </w:rPr>
-      </w:pPr>
-      <w:ins w:id="31" w:author="Jeffrey Herron" w:date="2019-10-15T13:19:00Z">
-        <w:r>
-          <w:t>You may also download the source code for the project on GitHub</w:t>
-        </w:r>
-      </w:ins>
-      <w:ins w:id="32" w:author="Jeffrey Herron" w:date="2019-10-15T13:20:00Z">
-        <w:r>
-          <w:t xml:space="preserve"> (available at </w:t>
-        </w:r>
-        <w:r>
-          <w:fldChar w:fldCharType="begin"/>
-        </w:r>
-        <w:r>
-          <w:instrText xml:space="preserve"> HYPERLINK "https://github.com/uwgridlab/cnt-testsuite-unified-application" </w:instrText>
-        </w:r>
-        <w:r>
-          <w:fldChar w:fldCharType="separate"/>
-        </w:r>
+      </w:pPr>
+      <w:r>
+        <w:t xml:space="preserve">You may also download the source code for the project on GitHub (available at </w:t>
+      </w:r>
+      <w:hyperlink r:id="rId24" w:history="1">
         <w:r>
           <w:rPr>
             <w:rStyle w:val="Hyperlink"/>
           </w:rPr>
           <w:t>https://github.com/uwgridlab/cnt-testsuite-unified-application</w:t>
         </w:r>
-        <w:r>
-          <w:fldChar w:fldCharType="end"/>
-        </w:r>
-        <w:r>
-          <w:t>)</w:t>
-        </w:r>
-      </w:ins>
-      <w:ins w:id="33" w:author="Jeffrey Herron" w:date="2019-10-15T13:21:00Z">
-        <w:r>
-          <w:t>.</w:t>
-        </w:r>
-      </w:ins>
+      </w:hyperlink>
+      <w:r>
+        <w:t>).</w:t>
+      </w:r>
     </w:p>
     <w:p>
       <w:pPr>
@@ -2399,41 +2014,22 @@
           <w:ilvl w:val="0"/>
           <w:numId w:val="4"/>
         </w:numPr>
-        <w:rPr>
-          <w:ins w:id="34" w:author="Jeffrey Herron" w:date="2019-10-15T13:39:00Z"/>
-        </w:rPr>
-      </w:pPr>
-      <w:ins w:id="35" w:author="Jeffrey Herron" w:date="2019-10-15T13:39:00Z">
-        <w:r>
-          <w:t>You will ne</w:t>
-        </w:r>
-      </w:ins>
-      <w:ins w:id="36" w:author="Jeffrey Herron" w:date="2019-10-15T13:40:00Z">
-        <w:r>
-          <w:t>ed to separately download the release of the testing lib</w:t>
-        </w:r>
-      </w:ins>
-      <w:ins w:id="37" w:author="Jeffrey Herron" w:date="2019-10-15T13:41:00Z">
-        <w:r>
-          <w:t xml:space="preserve">, store the DLL </w:t>
-        </w:r>
-        <w:commentRangeStart w:id="38"/>
-        <w:r>
-          <w:t>in the base project directory</w:t>
-        </w:r>
-        <w:commentRangeEnd w:id="38"/>
-        <w:r>
-          <w:rPr>
-            <w:rStyle w:val="CommentReference"/>
-          </w:rPr>
-          <w:commentReference w:id="38"/>
-        </w:r>
-      </w:ins>
-      <w:ins w:id="39" w:author="Jeffrey Herron" w:date="2019-10-15T13:40:00Z">
-        <w:r>
-          <w:t>.</w:t>
-        </w:r>
-      </w:ins>
+      </w:pPr>
+      <w:r>
+        <w:t>You will need to separately download the release of the testing lib,</w:t>
+      </w:r>
+      <w:r>
+        <w:t xml:space="preserve"> and</w:t>
+      </w:r>
+      <w:r>
+        <w:t xml:space="preserve"> store the DLL in the base project directory</w:t>
+      </w:r>
+      <w:r>
+        <w:t>, or in another accessible location</w:t>
+      </w:r>
+      <w:r>
+        <w:t>.</w:t>
+      </w:r>
     </w:p>
     <w:p>
       <w:pPr>
@@ -2443,16 +2039,9 @@
           <w:numId w:val="4"/>
         </w:numPr>
       </w:pPr>
-      <w:ins w:id="40" w:author="Jeffrey Herron" w:date="2019-10-15T13:39:00Z">
-        <w:r>
-          <w:t xml:space="preserve">Ensure that </w:t>
-        </w:r>
-      </w:ins>
-      <w:ins w:id="41" w:author="Jeffrey Herron" w:date="2019-10-15T13:46:00Z">
-        <w:r>
-          <w:t xml:space="preserve">all libraries are </w:t>
-        </w:r>
-      </w:ins>
+      <w:r>
+        <w:t>You will need Microsoft Visual Studio (or similar) configured for C# and .NET development.</w:t>
+      </w:r>
     </w:p>
     <w:p>
       <w:pPr>
@@ -2461,20 +2050,26 @@
           <w:ilvl w:val="0"/>
           <w:numId w:val="4"/>
         </w:numPr>
-        <w:rPr>
-          <w:del w:id="42" w:author="Jeffrey Herron" w:date="2019-10-15T13:39:00Z"/>
-        </w:rPr>
-      </w:pPr>
-      <w:bookmarkStart w:id="43" w:name="_GoBack"/>
-      <w:bookmarkEnd w:id="43"/>
+      </w:pPr>
+      <w:r>
+        <w:t>If you need to add an implementation for a different oscilloscope or function generator, consult the readme in the testing library repository for information on that code.</w:t>
+      </w:r>
+    </w:p>
+    <w:p>
+      <w:pPr>
+        <w:pStyle w:val="ListParagraph"/>
+        <w:ind w:left="2160"/>
+        <w:rPr>
+          <w:del w:id="1" w:author="Jeffrey Herron" w:date="2019-10-15T13:39:00Z"/>
+        </w:rPr>
+      </w:pPr>
     </w:p>
     <w:p>
       <w:pPr>
         <w:pStyle w:val="Heading2"/>
       </w:pPr>
-      <w:del w:id="44" w:author="Jeffrey Herron" w:date="2019-10-15T13:39:00Z">
+      <w:del w:id="2" w:author="Jeffrey Herron" w:date="2019-10-15T13:39:00Z">
         <w:r>
-          <w:lastRenderedPageBreak/>
           <w:delText xml:space="preserve"> </w:delText>
         </w:r>
       </w:del>
@@ -2519,9 +2114,9 @@
           <w:noProof/>
         </w:rPr>
         <w:drawing>
-          <wp:inline distT="0" distB="0" distL="0" distR="0" wp14:anchorId="454A1DFC" wp14:editId="42113A2B">
-            <wp:extent cx="5943600" cy="3970406"/>
-            <wp:effectExtent l="0" t="0" r="0" b="0"/>
+          <wp:inline distT="0" distB="0" distL="0" distR="0" wp14:anchorId="454A1DFC" wp14:editId="23ABA9F0">
+            <wp:extent cx="5943600" cy="3935097"/>
+            <wp:effectExtent l="0" t="0" r="0" b="8255"/>
             <wp:docPr id="1" name="Picture 1"/>
             <wp:cNvGraphicFramePr>
               <a:graphicFrameLocks xmlns:a="http://schemas.openxmlformats.org/drawingml/2006/main" noChangeAspect="1"/>
@@ -2534,7 +2129,7 @@
                     <pic:cNvPicPr/>
                   </pic:nvPicPr>
                   <pic:blipFill>
-                    <a:blip r:embed="rId27" cstate="print">
+                    <a:blip r:embed="rId25" cstate="print">
                       <a:extLst>
                         <a:ext uri="{28A0092B-C50C-407E-A947-70E740481C1C}">
                           <a14:useLocalDpi xmlns:a14="http://schemas.microsoft.com/office/drawing/2010/main" val="0"/>
@@ -2548,7 +2143,7 @@
                   <pic:spPr>
                     <a:xfrm>
                       <a:off x="0" y="0"/>
-                      <a:ext cx="5943600" cy="3970406"/>
+                      <a:ext cx="5943600" cy="3935097"/>
                     </a:xfrm>
                     <a:prstGeom prst="rect">
                       <a:avLst/>
@@ -2779,39 +2374,7 @@
           <w:sz w:val="24"/>
           <w:szCs w:val="24"/>
         </w:rPr>
-        <w:t xml:space="preserve"> series), send the OPC* operation complete code back to the program before they are </w:t>
-      </w:r>
-      <w:proofErr w:type="gramStart"/>
-      <w:r>
-        <w:rPr>
-          <w:sz w:val="24"/>
-          <w:szCs w:val="24"/>
-        </w:rPr>
-        <w:t>actually done</w:t>
-      </w:r>
-      <w:proofErr w:type="gramEnd"/>
-      <w:r>
-        <w:rPr>
-          <w:sz w:val="24"/>
-          <w:szCs w:val="24"/>
-        </w:rPr>
-        <w:t xml:space="preserve"> loading in the waveform. If you are in the same room as the function generator, and it is a model with this problem, wait for a beep and a click before clicking “Play Waveform”. If you are not, there is no actual harm in clicking “Play Waveform” as soon as it is enabled, just understand that there may be a further delay before the waveform is </w:t>
-      </w:r>
-      <w:proofErr w:type="gramStart"/>
-      <w:r>
-        <w:rPr>
-          <w:sz w:val="24"/>
-          <w:szCs w:val="24"/>
-        </w:rPr>
-        <w:t>actually output</w:t>
-      </w:r>
-      <w:proofErr w:type="gramEnd"/>
-      <w:r>
-        <w:rPr>
-          <w:sz w:val="24"/>
-          <w:szCs w:val="24"/>
-        </w:rPr>
-        <w:t xml:space="preserve">. </w:t>
+        <w:t xml:space="preserve"> series), send the OPC* operation complete code back to the program before they are actually done loading in the waveform. If you are in the same room as the function generator, and it is a model with this problem, wait for a beep and a click before clicking “Play Waveform”. If you are not, there is no actual harm in clicking “Play Waveform” as soon as it is enabled, just understand that there may be a further delay before the waveform is actually output. </w:t>
       </w:r>
     </w:p>
     <w:p>
@@ -2891,39 +2454,7 @@
           <w:sz w:val="24"/>
           <w:szCs w:val="24"/>
         </w:rPr>
-        <w:t xml:space="preserve">These UI elements </w:t>
-      </w:r>
-      <w:proofErr w:type="gramStart"/>
-      <w:r>
-        <w:rPr>
-          <w:sz w:val="24"/>
-          <w:szCs w:val="24"/>
-        </w:rPr>
-        <w:t>are located in</w:t>
-      </w:r>
-      <w:proofErr w:type="gramEnd"/>
-      <w:r>
-        <w:rPr>
-          <w:sz w:val="24"/>
-          <w:szCs w:val="24"/>
-        </w:rPr>
-        <w:t xml:space="preserve"> the light blue rectangle. After changing the sample rate and/or amplitude scale, click the “Save Waveform” button. The program will then generate your new waveform, and check if the resulting amplitude is too high or if a DC offset has been induced. If this is the case, the program will reject the edits made to the waveform. The edited waveform must be uploaded to the function generator again, and if currently playing, loaded into active memory </w:t>
-      </w:r>
-      <w:proofErr w:type="gramStart"/>
-      <w:r>
-        <w:rPr>
-          <w:sz w:val="24"/>
-          <w:szCs w:val="24"/>
-        </w:rPr>
-        <w:t>in order for</w:t>
-      </w:r>
-      <w:proofErr w:type="gramEnd"/>
-      <w:r>
-        <w:rPr>
-          <w:sz w:val="24"/>
-          <w:szCs w:val="24"/>
-        </w:rPr>
-        <w:t xml:space="preserve"> the output to reflect the edits. There are no changes made to the waveform .txt files during this process. </w:t>
+        <w:t xml:space="preserve">These UI elements are located in the light blue rectangle. After changing the sample rate and/or amplitude scale, click the “Save Waveform” button. The program will then generate your new waveform, and check if the resulting amplitude is too high or if a DC offset has been induced. If this is the case, the program will reject the edits made to the waveform. The edited waveform must be uploaded to the function generator again, and if currently playing, loaded into active memory in order for the output to reflect the edits. There are no changes made to the waveform .txt files during this process. </w:t>
       </w:r>
     </w:p>
     <w:p>
@@ -3160,7 +2691,7 @@
                     <pic:cNvPicPr/>
                   </pic:nvPicPr>
                   <pic:blipFill>
-                    <a:blip r:embed="rId28"/>
+                    <a:blip r:embed="rId26"/>
                     <a:stretch>
                       <a:fillRect/>
                     </a:stretch>
@@ -3255,9 +2786,9 @@
           <w:noProof/>
         </w:rPr>
         <w:drawing>
-          <wp:inline distT="0" distB="0" distL="0" distR="0" wp14:anchorId="2BA8F89C" wp14:editId="4711037F">
-            <wp:extent cx="5943600" cy="3982720"/>
-            <wp:effectExtent l="0" t="0" r="0" b="0"/>
+          <wp:inline distT="0" distB="0" distL="0" distR="0" wp14:anchorId="2BA8F89C" wp14:editId="2FEF637E">
+            <wp:extent cx="5920929" cy="3982720"/>
+            <wp:effectExtent l="0" t="0" r="3810" b="0"/>
             <wp:docPr id="27" name="Picture 27"/>
             <wp:cNvGraphicFramePr>
               <a:graphicFrameLocks xmlns:a="http://schemas.openxmlformats.org/drawingml/2006/main" noChangeAspect="1"/>
@@ -3270,7 +2801,13 @@
                     <pic:cNvPicPr/>
                   </pic:nvPicPr>
                   <pic:blipFill>
-                    <a:blip r:embed="rId29"/>
+                    <a:blip r:embed="rId27" cstate="print">
+                      <a:extLst>
+                        <a:ext uri="{28A0092B-C50C-407E-A947-70E740481C1C}">
+                          <a14:useLocalDpi xmlns:a14="http://schemas.microsoft.com/office/drawing/2010/main" val="0"/>
+                        </a:ext>
+                      </a:extLst>
+                    </a:blip>
                     <a:stretch>
                       <a:fillRect/>
                     </a:stretch>
@@ -3278,7 +2815,7 @@
                   <pic:spPr>
                     <a:xfrm>
                       <a:off x="0" y="0"/>
-                      <a:ext cx="5943600" cy="3982720"/>
+                      <a:ext cx="5920929" cy="3982720"/>
                     </a:xfrm>
                     <a:prstGeom prst="rect">
                       <a:avLst/>
@@ -3428,22 +2965,14 @@
         </w:rPr>
         <w:lastRenderedPageBreak/>
         <w:tab/>
-        <w:t xml:space="preserve">The run/stop controls </w:t>
-      </w:r>
-      <w:commentRangeStart w:id="45"/>
-      <w:r>
-        <w:rPr>
-          <w:sz w:val="24"/>
-          <w:szCs w:val="24"/>
-        </w:rPr>
-        <w:t>work as expected</w:t>
-      </w:r>
-      <w:commentRangeEnd w:id="45"/>
-      <w:r>
-        <w:rPr>
-          <w:rStyle w:val="CommentReference"/>
-        </w:rPr>
-        <w:commentReference w:id="45"/>
+        <w:t xml:space="preserve">The run/stop controls work </w:t>
+      </w:r>
+      <w:r>
+        <w:rPr>
+          <w:sz w:val="24"/>
+          <w:szCs w:val="24"/>
+        </w:rPr>
+        <w:t>identical to a physical oscilloscope</w:t>
       </w:r>
       <w:r>
         <w:rPr>
@@ -3670,8 +3199,8 @@
     </w:p>
     <w:p/>
     <w:sectPr>
-      <w:headerReference w:type="default" r:id="rId30"/>
-      <w:footerReference w:type="default" r:id="rId31"/>
+      <w:headerReference w:type="default" r:id="rId28"/>
+      <w:footerReference w:type="default" r:id="rId29"/>
       <w:pgSz w:w="12240" w:h="15840"/>
       <w:pgMar w:top="1440" w:right="1440" w:bottom="1440" w:left="1440" w:header="720" w:footer="720" w:gutter="0"/>
       <w:cols w:space="720"/>
@@ -3679,111 +3208,6 @@
     </w:sectPr>
   </w:body>
 </w:document>
-</file>
-
-<file path=word/comments.xml><?xml version="1.0" encoding="utf-8"?>
-<w:comments xmlns:wpc="http://schemas.microsoft.com/office/word/2010/wordprocessingCanvas" xmlns:cx="http://schemas.microsoft.com/office/drawing/2014/chartex" xmlns:cx1="http://schemas.microsoft.com/office/drawing/2015/9/8/chartex" xmlns:cx2="http://schemas.microsoft.com/office/drawing/2015/10/21/chartex" xmlns:cx3="http://schemas.microsoft.com/office/drawing/2016/5/9/chartex" xmlns:cx4="http://schemas.microsoft.com/office/drawing/2016/5/10/chartex" xmlns:cx5="http://schemas.microsoft.com/office/drawing/2016/5/11/chartex" xmlns:cx6="http://schemas.microsoft.com/office/drawing/2016/5/12/chartex" xmlns:cx7="http://schemas.microsoft.com/office/drawing/2016/5/13/chartex" xmlns:cx8="http://schemas.microsoft.com/office/drawing/2016/5/14/chartex" xmlns:mc="http://schemas.openxmlformats.org/markup-compatibility/2006" xmlns:aink="http://schemas.microsoft.com/office/drawing/2016/ink" xmlns:am3d="http://schemas.microsoft.com/office/drawing/2017/model3d" xmlns:o="urn:schemas-microsoft-com:office:office" xmlns:r="http://schemas.openxmlformats.org/officeDocument/2006/relationships" xmlns:m="http://schemas.openxmlformats.org/officeDocument/2006/math" xmlns:v="urn:schemas-microsoft-com:vml" xmlns:wp14="http://schemas.microsoft.com/office/word/2010/wordprocessingDrawing" xmlns:wp="http://schemas.openxmlformats.org/drawingml/2006/wordprocessingDrawing" xmlns:w10="urn:schemas-microsoft-com:office:word" xmlns:w="http://schemas.openxmlformats.org/wordprocessingml/2006/main" xmlns:w14="http://schemas.microsoft.com/office/word/2010/wordml" xmlns:w15="http://schemas.microsoft.com/office/word/2012/wordml" xmlns:w16cid="http://schemas.microsoft.com/office/word/2016/wordml/cid" xmlns:w16se="http://schemas.microsoft.com/office/word/2015/wordml/symex" xmlns:wpg="http://schemas.microsoft.com/office/word/2010/wordprocessingGroup" xmlns:wpi="http://schemas.microsoft.com/office/word/2010/wordprocessingInk" xmlns:wne="http://schemas.microsoft.com/office/word/2006/wordml" xmlns:wps="http://schemas.microsoft.com/office/word/2010/wordprocessingShape" mc:Ignorable="w14 w15 w16se w16cid wp14">
-  <w:comment w:id="0" w:author="Jeffrey Herron" w:date="2019-10-15T13:14:00Z" w:initials="JH">
-    <w:p>
-      <w:pPr>
-        <w:pStyle w:val="CommentText"/>
-      </w:pPr>
-      <w:r>
-        <w:rPr>
-          <w:rStyle w:val="CommentReference"/>
-        </w:rPr>
-        <w:annotationRef/>
-      </w:r>
-      <w:r>
-        <w:t>Unfinished sentence</w:t>
-      </w:r>
-    </w:p>
-  </w:comment>
-  <w:comment w:id="9" w:author="Jeffrey Herron" w:date="2019-10-15T13:26:00Z" w:initials="JH">
-    <w:p>
-      <w:pPr>
-        <w:pStyle w:val="CommentText"/>
-      </w:pPr>
-      <w:r>
-        <w:rPr>
-          <w:rStyle w:val="CommentReference"/>
-        </w:rPr>
-        <w:annotationRef/>
-      </w:r>
-      <w:r>
-        <w:t>Change option settings if we discover we don’t need some stuff.</w:t>
-      </w:r>
-    </w:p>
-  </w:comment>
-  <w:comment w:id="25" w:author="Jeffrey Herron" w:date="2019-10-15T13:38:00Z" w:initials="JH">
-    <w:p>
-      <w:pPr>
-        <w:pStyle w:val="CommentText"/>
-      </w:pPr>
-      <w:r>
-        <w:rPr>
-          <w:rStyle w:val="CommentReference"/>
-        </w:rPr>
-        <w:annotationRef/>
-      </w:r>
-      <w:r>
-        <w:t>Name which ones.</w:t>
-      </w:r>
-    </w:p>
-  </w:comment>
-  <w:comment w:id="38" w:author="Jeffrey Herron" w:date="2019-10-15T13:41:00Z" w:initials="JH">
-    <w:p>
-      <w:pPr>
-        <w:pStyle w:val="CommentText"/>
-      </w:pPr>
-      <w:r>
-        <w:rPr>
-          <w:rStyle w:val="CommentReference"/>
-        </w:rPr>
-        <w:annotationRef/>
-      </w:r>
-      <w:r>
-        <w:t>Or somewhere.</w:t>
-      </w:r>
-    </w:p>
-  </w:comment>
-  <w:comment w:id="45" w:author="Maurice Montag" w:date="2019-10-08T14:04:00Z" w:initials="MM">
-    <w:p>
-      <w:pPr>
-        <w:pStyle w:val="CommentText"/>
-      </w:pPr>
-      <w:r>
-        <w:rPr>
-          <w:rStyle w:val="CommentReference"/>
-        </w:rPr>
-        <w:annotationRef/>
-      </w:r>
-      <w:r>
-        <w:t>How?</w:t>
-      </w:r>
-    </w:p>
-  </w:comment>
-</w:comments>
-</file>
-
-<file path=word/commentsExtended.xml><?xml version="1.0" encoding="utf-8"?>
-<w15:commentsEx xmlns:wpc="http://schemas.microsoft.com/office/word/2010/wordprocessingCanvas" xmlns:cx="http://schemas.microsoft.com/office/drawing/2014/chartex" xmlns:cx1="http://schemas.microsoft.com/office/drawing/2015/9/8/chartex" xmlns:cx2="http://schemas.microsoft.com/office/drawing/2015/10/21/chartex" xmlns:cx3="http://schemas.microsoft.com/office/drawing/2016/5/9/chartex" xmlns:cx4="http://schemas.microsoft.com/office/drawing/2016/5/10/chartex" xmlns:cx5="http://schemas.microsoft.com/office/drawing/2016/5/11/chartex" xmlns:cx6="http://schemas.microsoft.com/office/drawing/2016/5/12/chartex" xmlns:cx7="http://schemas.microsoft.com/office/drawing/2016/5/13/chartex" xmlns:cx8="http://schemas.microsoft.com/office/drawing/2016/5/14/chartex" xmlns:mc="http://schemas.openxmlformats.org/markup-compatibility/2006" xmlns:aink="http://schemas.microsoft.com/office/drawing/2016/ink" xmlns:am3d="http://schemas.microsoft.com/office/drawing/2017/model3d" xmlns:o="urn:schemas-microsoft-com:office:office" xmlns:r="http://schemas.openxmlformats.org/officeDocument/2006/relationships" xmlns:m="http://schemas.openxmlformats.org/officeDocument/2006/math" xmlns:v="urn:schemas-microsoft-com:vml" xmlns:wp14="http://schemas.microsoft.com/office/word/2010/wordprocessingDrawing" xmlns:wp="http://schemas.openxmlformats.org/drawingml/2006/wordprocessingDrawing" xmlns:w10="urn:schemas-microsoft-com:office:word" xmlns:w="http://schemas.openxmlformats.org/wordprocessingml/2006/main" xmlns:w14="http://schemas.microsoft.com/office/word/2010/wordml" xmlns:w15="http://schemas.microsoft.com/office/word/2012/wordml" xmlns:w16cid="http://schemas.microsoft.com/office/word/2016/wordml/cid" xmlns:w16se="http://schemas.microsoft.com/office/word/2015/wordml/symex" xmlns:wpg="http://schemas.microsoft.com/office/word/2010/wordprocessingGroup" xmlns:wpi="http://schemas.microsoft.com/office/word/2010/wordprocessingInk" xmlns:wne="http://schemas.microsoft.com/office/word/2006/wordml" xmlns:wps="http://schemas.microsoft.com/office/word/2010/wordprocessingShape" mc:Ignorable="w14 w15 w16se w16cid wp14">
-  <w15:commentEx w15:paraId="369D685E" w15:done="0"/>
-  <w15:commentEx w15:paraId="6DA30961" w15:done="0"/>
-  <w15:commentEx w15:paraId="68507C26" w15:done="0"/>
-  <w15:commentEx w15:paraId="7FFA3B9B" w15:done="0"/>
-  <w15:commentEx w15:paraId="28B6B545" w15:done="0"/>
-</w15:commentsEx>
-</file>
-
-<file path=word/commentsIds.xml><?xml version="1.0" encoding="utf-8"?>
-<w16cid:commentsIds xmlns:wpc="http://schemas.microsoft.com/office/word/2010/wordprocessingCanvas" xmlns:cx="http://schemas.microsoft.com/office/drawing/2014/chartex" xmlns:cx1="http://schemas.microsoft.com/office/drawing/2015/9/8/chartex" xmlns:cx2="http://schemas.microsoft.com/office/drawing/2015/10/21/chartex" xmlns:cx3="http://schemas.microsoft.com/office/drawing/2016/5/9/chartex" xmlns:cx4="http://schemas.microsoft.com/office/drawing/2016/5/10/chartex" xmlns:cx5="http://schemas.microsoft.com/office/drawing/2016/5/11/chartex" xmlns:cx6="http://schemas.microsoft.com/office/drawing/2016/5/12/chartex" xmlns:cx7="http://schemas.microsoft.com/office/drawing/2016/5/13/chartex" xmlns:cx8="http://schemas.microsoft.com/office/drawing/2016/5/14/chartex" xmlns:mc="http://schemas.openxmlformats.org/markup-compatibility/2006" xmlns:aink="http://schemas.microsoft.com/office/drawing/2016/ink" xmlns:am3d="http://schemas.microsoft.com/office/drawing/2017/model3d" xmlns:o="urn:schemas-microsoft-com:office:office" xmlns:r="http://schemas.openxmlformats.org/officeDocument/2006/relationships" xmlns:m="http://schemas.openxmlformats.org/officeDocument/2006/math" xmlns:v="urn:schemas-microsoft-com:vml" xmlns:wp14="http://schemas.microsoft.com/office/word/2010/wordprocessingDrawing" xmlns:wp="http://schemas.openxmlformats.org/drawingml/2006/wordprocessingDrawing" xmlns:w10="urn:schemas-microsoft-com:office:word" xmlns:w="http://schemas.openxmlformats.org/wordprocessingml/2006/main" xmlns:w14="http://schemas.microsoft.com/office/word/2010/wordml" xmlns:w15="http://schemas.microsoft.com/office/word/2012/wordml" xmlns:w16cid="http://schemas.microsoft.com/office/word/2016/wordml/cid" xmlns:w16se="http://schemas.microsoft.com/office/word/2015/wordml/symex" xmlns:wpg="http://schemas.microsoft.com/office/word/2010/wordprocessingGroup" xmlns:wpi="http://schemas.microsoft.com/office/word/2010/wordprocessingInk" xmlns:wne="http://schemas.microsoft.com/office/word/2006/wordml" xmlns:wps="http://schemas.microsoft.com/office/word/2010/wordprocessingShape" mc:Ignorable="w14 w15 w16se w16cid wp14">
-  <w16cid:commentId w16cid:paraId="369D685E" w16cid:durableId="215044C7"/>
-  <w16cid:commentId w16cid:paraId="6DA30961" w16cid:durableId="2150477C"/>
-  <w16cid:commentId w16cid:paraId="68507C26" w16cid:durableId="21504A42"/>
-  <w16cid:commentId w16cid:paraId="7FFA3B9B" w16cid:durableId="21504B1B"/>
-  <w16cid:commentId w16cid:paraId="28B6B545" w16cid:durableId="2147160B"/>
-</w16cid:commentsIds>
 </file>
 
 <file path=word/endnotes.xml><?xml version="1.0" encoding="utf-8"?>
@@ -3842,21 +3266,11 @@
     <w:r>
       <w:t xml:space="preserve"> of </w:t>
     </w:r>
-    <w:r>
-      <w:fldChar w:fldCharType="begin"/>
-    </w:r>
-    <w:r>
-      <w:instrText xml:space="preserve"> DOCPROPERTY  Pages  \* MERGEFORMAT </w:instrText>
-    </w:r>
-    <w:r>
-      <w:fldChar w:fldCharType="separate"/>
-    </w:r>
-    <w:r>
-      <w:t>10</w:t>
-    </w:r>
-    <w:r>
-      <w:fldChar w:fldCharType="end"/>
-    </w:r>
+    <w:fldSimple w:instr=" DOCPROPERTY  Pages  \* MERGEFORMAT ">
+      <w:r>
+        <w:t>10</w:t>
+      </w:r>
+    </w:fldSimple>
   </w:p>
 </w:ftr>
 </file>
@@ -3892,12 +3306,12 @@
     <w:pPr>
       <w:pStyle w:val="Header"/>
     </w:pPr>
-    <w:ins w:id="46" w:author="Jeffrey Herron" w:date="2019-10-15T13:36:00Z">
+    <w:ins w:id="3" w:author="Jeffrey Herron" w:date="2019-10-15T13:36:00Z">
       <w:r>
         <w:t xml:space="preserve">Saline Adaptive-stim </w:t>
       </w:r>
     </w:ins>
-    <w:ins w:id="47" w:author="Jeffrey Herron" w:date="2019-10-15T13:37:00Z">
+    <w:ins w:id="4" w:author="Jeffrey Herron" w:date="2019-10-15T13:37:00Z">
       <w:r>
         <w:t>Lab Testing (SALT) Application</w:t>
       </w:r>
@@ -3911,15 +3325,29 @@
     <w:r>
       <w:t xml:space="preserve">Version </w:t>
     </w:r>
-    <w:r>
-      <w:t>2</w:t>
-    </w:r>
+    <w:ins w:id="5" w:author="Maurice Montag" w:date="2019-10-20T00:53:00Z">
+      <w:r>
+        <w:t>3</w:t>
+      </w:r>
+    </w:ins>
+    <w:del w:id="6" w:author="Maurice Montag" w:date="2019-10-20T00:53:00Z">
+      <w:r>
+        <w:delText>2</w:delText>
+      </w:r>
+    </w:del>
     <w:r>
       <w:t xml:space="preserve">: October </w:t>
     </w:r>
-    <w:r>
-      <w:t>4</w:t>
-    </w:r>
+    <w:ins w:id="7" w:author="Maurice Montag" w:date="2019-10-20T00:53:00Z">
+      <w:r>
+        <w:t>20</w:t>
+      </w:r>
+    </w:ins>
+    <w:del w:id="8" w:author="Maurice Montag" w:date="2019-10-20T00:53:00Z">
+      <w:r>
+        <w:delText>4</w:delText>
+      </w:r>
+    </w:del>
     <w:r>
       <w:t>, 2019</w:t>
     </w:r>
@@ -4779,7 +4207,6 @@
   <w:style w:type="character" w:default="1" w:styleId="DefaultParagraphFont">
     <w:name w:val="Default Paragraph Font"/>
     <w:uiPriority w:val="1"/>
-    <w:semiHidden/>
     <w:unhideWhenUsed/>
   </w:style>
   <w:style w:type="table" w:default="1" w:styleId="TableNormal">
@@ -5394,7 +4821,7 @@
 </file>
 
 <file path=customXml/itemProps1.xml><?xml version="1.0" encoding="utf-8"?>
-<ds:datastoreItem xmlns:ds="http://schemas.openxmlformats.org/officeDocument/2006/customXml" ds:itemID="{E78DE869-2722-4B31-9B45-D9DA7FD8EC16}">
+<ds:datastoreItem xmlns:ds="http://schemas.openxmlformats.org/officeDocument/2006/customXml" ds:itemID="{180BF276-EBD8-425E-9752-55306D539D03}">
   <ds:schemaRefs>
     <ds:schemaRef ds:uri="http://schemas.openxmlformats.org/officeDocument/2006/bibliography"/>
   </ds:schemaRefs>

</xml_diff>

<commit_message>
Updated documentation with new calibration waveform parameters.
</commit_message>
<xml_diff>
--- a/Documentation.docx
+++ b/Documentation.docx
@@ -250,13 +250,8 @@
             <w:tcW w:w="7735" w:type="dxa"/>
           </w:tcPr>
           <w:p>
-            <w:proofErr w:type="spellStart"/>
             <w:r>
-              <w:t>Siglent</w:t>
-            </w:r>
-            <w:proofErr w:type="spellEnd"/>
-            <w:r>
-              <w:t xml:space="preserve"> SDG2042X</w:t>
+              <w:t>Siglent SDG2042X</w:t>
             </w:r>
             <w:r>
               <w:t xml:space="preserve"> Function Generator</w:t>
@@ -290,13 +285,8 @@
             <w:tcW w:w="7735" w:type="dxa"/>
           </w:tcPr>
           <w:p>
-            <w:proofErr w:type="spellStart"/>
             <w:r>
-              <w:t>Rigol</w:t>
-            </w:r>
-            <w:proofErr w:type="spellEnd"/>
-            <w:r>
-              <w:t xml:space="preserve"> DS1054Z Digital Oscilloscope</w:t>
+              <w:t>Rigol DS1054Z Digital Oscilloscope</w:t>
             </w:r>
           </w:p>
           <w:p>
@@ -607,27 +597,14 @@
       <w:r>
         <w:t xml:space="preserve">                                                         Figure </w:t>
       </w:r>
-      <w:r>
-        <w:fldChar w:fldCharType="begin"/>
-      </w:r>
-      <w:r>
-        <w:instrText xml:space="preserve"> SEQ Figure \* ARABIC </w:instrText>
-      </w:r>
-      <w:r>
-        <w:fldChar w:fldCharType="separate"/>
-      </w:r>
-      <w:r>
-        <w:rPr>
-          <w:noProof/>
-        </w:rPr>
-        <w:t>1</w:t>
-      </w:r>
-      <w:r>
-        <w:rPr>
-          <w:noProof/>
-        </w:rPr>
-        <w:fldChar w:fldCharType="end"/>
-      </w:r>
+      <w:fldSimple w:instr=" SEQ Figure \* ARABIC ">
+        <w:r>
+          <w:rPr>
+            <w:noProof/>
+          </w:rPr>
+          <w:t>1</w:t>
+        </w:r>
+      </w:fldSimple>
       <w:r>
         <w:t>: Measure out one inch from the side of the sheet</w:t>
       </w:r>
@@ -704,27 +681,14 @@
       <w:r>
         <w:t xml:space="preserve">                                                                  Figure </w:t>
       </w:r>
-      <w:r>
-        <w:fldChar w:fldCharType="begin"/>
-      </w:r>
-      <w:r>
-        <w:instrText xml:space="preserve"> SEQ Figure \* ARABIC </w:instrText>
-      </w:r>
-      <w:r>
-        <w:fldChar w:fldCharType="separate"/>
-      </w:r>
-      <w:r>
-        <w:rPr>
-          <w:noProof/>
-        </w:rPr>
-        <w:t>2</w:t>
-      </w:r>
-      <w:r>
-        <w:rPr>
-          <w:noProof/>
-        </w:rPr>
-        <w:fldChar w:fldCharType="end"/>
-      </w:r>
+      <w:fldSimple w:instr=" SEQ Figure \* ARABIC ">
+        <w:r>
+          <w:rPr>
+            <w:noProof/>
+          </w:rPr>
+          <w:t>2</w:t>
+        </w:r>
+      </w:fldSimple>
       <w:r>
         <w:t>: Use the metal sheers to cut the titanium, go slow and be careful. It's hard to make straight cuts with the metal sheers.</w:t>
       </w:r>
@@ -802,27 +766,14 @@
       <w:r>
         <w:t xml:space="preserve">Figure </w:t>
       </w:r>
-      <w:r>
-        <w:fldChar w:fldCharType="begin"/>
-      </w:r>
-      <w:r>
-        <w:instrText xml:space="preserve"> SEQ Figure \* ARABIC </w:instrText>
-      </w:r>
-      <w:r>
-        <w:fldChar w:fldCharType="separate"/>
-      </w:r>
-      <w:r>
-        <w:rPr>
-          <w:noProof/>
-        </w:rPr>
-        <w:t>3</w:t>
-      </w:r>
-      <w:r>
-        <w:rPr>
-          <w:noProof/>
-        </w:rPr>
-        <w:fldChar w:fldCharType="end"/>
-      </w:r>
+      <w:fldSimple w:instr=" SEQ Figure \* ARABIC ">
+        <w:r>
+          <w:rPr>
+            <w:noProof/>
+          </w:rPr>
+          <w:t>3</w:t>
+        </w:r>
+      </w:fldSimple>
       <w:r>
         <w:t>: Final product, as you can see it is very difficult to make straight cuts, although it is not too important for this application.</w:t>
       </w:r>
@@ -1036,23 +987,7 @@
           <w:sz w:val="24"/>
           <w:szCs w:val="24"/>
         </w:rPr>
-        <w:t xml:space="preserve">with an </w:t>
-      </w:r>
-      <w:proofErr w:type="spellStart"/>
-      <w:r>
-        <w:rPr>
-          <w:sz w:val="24"/>
-          <w:szCs w:val="24"/>
-        </w:rPr>
-        <w:t>Activa</w:t>
-      </w:r>
-      <w:proofErr w:type="spellEnd"/>
-      <w:r>
-        <w:rPr>
-          <w:sz w:val="24"/>
-          <w:szCs w:val="24"/>
-        </w:rPr>
-        <w:t xml:space="preserve"> PC+S</w:t>
+        <w:t>with an Activa PC+S</w:t>
       </w:r>
       <w:r>
         <w:rPr>
@@ -1298,27 +1233,14 @@
       <w:r>
         <w:t xml:space="preserve">Figure </w:t>
       </w:r>
-      <w:r>
-        <w:fldChar w:fldCharType="begin"/>
-      </w:r>
-      <w:r>
-        <w:instrText xml:space="preserve"> SEQ Figure \* ARABIC </w:instrText>
-      </w:r>
-      <w:r>
-        <w:fldChar w:fldCharType="separate"/>
-      </w:r>
-      <w:r>
-        <w:rPr>
-          <w:noProof/>
-        </w:rPr>
-        <w:t>4</w:t>
-      </w:r>
-      <w:r>
-        <w:rPr>
-          <w:noProof/>
-        </w:rPr>
-        <w:fldChar w:fldCharType="end"/>
-      </w:r>
+      <w:fldSimple w:instr=" SEQ Figure \* ARABIC ">
+        <w:r>
+          <w:rPr>
+            <w:noProof/>
+          </w:rPr>
+          <w:t>4</w:t>
+        </w:r>
+      </w:fldSimple>
       <w:r>
         <w:t>: Insert the strip into the tank until it touches the bottom</w:t>
       </w:r>
@@ -1395,27 +1317,14 @@
       <w:r>
         <w:t xml:space="preserve">Figure </w:t>
       </w:r>
-      <w:r>
-        <w:fldChar w:fldCharType="begin"/>
-      </w:r>
-      <w:r>
-        <w:instrText xml:space="preserve"> SEQ Figure \* ARABIC </w:instrText>
-      </w:r>
-      <w:r>
-        <w:fldChar w:fldCharType="separate"/>
-      </w:r>
-      <w:r>
-        <w:rPr>
-          <w:noProof/>
-        </w:rPr>
-        <w:t>5</w:t>
-      </w:r>
-      <w:r>
-        <w:rPr>
-          <w:noProof/>
-        </w:rPr>
-        <w:fldChar w:fldCharType="end"/>
-      </w:r>
+      <w:fldSimple w:instr=" SEQ Figure \* ARABIC ">
+        <w:r>
+          <w:rPr>
+            <w:noProof/>
+          </w:rPr>
+          <w:t>5</w:t>
+        </w:r>
+      </w:fldSimple>
       <w:r>
         <w:t>: Then bend at the point where the strip leaves the tank</w:t>
       </w:r>
@@ -1834,27 +1743,14 @@
       <w:r>
         <w:t xml:space="preserve">Figure </w:t>
       </w:r>
-      <w:r>
-        <w:fldChar w:fldCharType="begin"/>
-      </w:r>
-      <w:r>
-        <w:instrText xml:space="preserve"> SEQ Figure \* ARABIC </w:instrText>
-      </w:r>
-      <w:r>
-        <w:fldChar w:fldCharType="separate"/>
-      </w:r>
-      <w:r>
-        <w:rPr>
-          <w:noProof/>
-        </w:rPr>
-        <w:t>6</w:t>
-      </w:r>
-      <w:r>
-        <w:rPr>
-          <w:noProof/>
-        </w:rPr>
-        <w:fldChar w:fldCharType="end"/>
-      </w:r>
+      <w:fldSimple w:instr=" SEQ Figure \* ARABIC ">
+        <w:r>
+          <w:rPr>
+            <w:noProof/>
+          </w:rPr>
+          <w:t>6</w:t>
+        </w:r>
+      </w:fldSimple>
       <w:r>
         <w:t>: We used a piece of foam with a small hole in the middle to allow for the insertion of a DBS electrode into the tank</w:t>
       </w:r>
@@ -2267,7 +2163,37 @@
           <w:sz w:val="24"/>
           <w:szCs w:val="24"/>
         </w:rPr>
-        <w:t xml:space="preserve">The testing platform allows the user to upload recorded waveforms for playback with the function generator. Clicking the “Calibrate” button will play a 500 Hz 1Vpp sine wave on whichever function generator channel is selected. </w:t>
+        <w:t xml:space="preserve">The testing platform allows the user to upload recorded waveforms for playback with the function generator. Clicking the “Calibrate” button will play a </w:t>
+      </w:r>
+      <w:r>
+        <w:rPr>
+          <w:sz w:val="24"/>
+          <w:szCs w:val="24"/>
+        </w:rPr>
+        <w:t>25</w:t>
+      </w:r>
+      <w:r>
+        <w:rPr>
+          <w:sz w:val="24"/>
+          <w:szCs w:val="24"/>
+        </w:rPr>
+        <w:t xml:space="preserve"> Hz </w:t>
+      </w:r>
+      <w:r>
+        <w:rPr>
+          <w:sz w:val="24"/>
+          <w:szCs w:val="24"/>
+        </w:rPr>
+        <w:t>500 m</w:t>
+      </w:r>
+      <w:bookmarkStart w:id="0" w:name="_GoBack"/>
+      <w:bookmarkEnd w:id="0"/>
+      <w:r>
+        <w:rPr>
+          <w:sz w:val="24"/>
+          <w:szCs w:val="24"/>
+        </w:rPr>
+        <w:t xml:space="preserve">Vpp sine wave on whichever function generator channel is selected. </w:t>
       </w:r>
     </w:p>
     <w:p>
@@ -2424,23 +2350,7 @@
           <w:sz w:val="24"/>
           <w:szCs w:val="24"/>
         </w:rPr>
-        <w:t xml:space="preserve">In addition, when loading large waveforms into memory (around 5 million+ points), some function generators (namely </w:t>
-      </w:r>
-      <w:proofErr w:type="spellStart"/>
-      <w:r>
-        <w:rPr>
-          <w:sz w:val="24"/>
-          <w:szCs w:val="24"/>
-        </w:rPr>
-        <w:t>Siglent’s</w:t>
-      </w:r>
-      <w:proofErr w:type="spellEnd"/>
-      <w:r>
-        <w:rPr>
-          <w:sz w:val="24"/>
-          <w:szCs w:val="24"/>
-        </w:rPr>
-        <w:t xml:space="preserve"> series), send the OPC* operation complete code back to the program before they are actually done loading in the waveform. If you are in the same room as the function generator, and it is a model with this problem, wait for a beep and a click before clicking “Play Waveform”. If you are not, there is no actual harm in clicking “Play Waveform” as soon as it is enabled, just understand that there may be a further delay before the waveform is actually output. </w:t>
+        <w:t xml:space="preserve">In addition, when loading large waveforms into memory (around 5 million+ points), some function generators (namely Siglent’s series), send the OPC* operation complete code back to the program before they are actually done loading in the waveform. If you are in the same room as the function generator, and it is a model with this problem, wait for a beep and a click before clicking “Play Waveform”. If you are not, there is no actual harm in clicking “Play Waveform” as soon as it is enabled, just understand that there may be a further delay before the waveform is actually output. </w:t>
       </w:r>
     </w:p>
     <w:p>
@@ -2553,48 +2463,14 @@
           <w:sz w:val="24"/>
           <w:szCs w:val="24"/>
         </w:rPr>
-        <w:t>“</w:t>
-      </w:r>
-      <w:proofErr w:type="spellStart"/>
-      <w:r>
-        <w:rPr>
-          <w:sz w:val="24"/>
-          <w:szCs w:val="24"/>
-        </w:rPr>
-        <w:t>samplerate</w:t>
-      </w:r>
-      <w:proofErr w:type="spellEnd"/>
-      <w:proofErr w:type="gramStart"/>
-      <w:r>
-        <w:rPr>
-          <w:sz w:val="24"/>
-          <w:szCs w:val="24"/>
-        </w:rPr>
-        <w:t>=(</w:t>
-      </w:r>
-      <w:proofErr w:type="gramEnd"/>
-      <w:r>
-        <w:rPr>
-          <w:sz w:val="24"/>
-          <w:szCs w:val="24"/>
-        </w:rPr>
-        <w:t>your sample rate in Hz).”</w:t>
-      </w:r>
-      <w:r>
-        <w:rPr>
-          <w:sz w:val="24"/>
-          <w:szCs w:val="24"/>
-        </w:rPr>
-        <w:t xml:space="preserve"> Setting the sample rate ensures accurate playback of the waveform. Each line following this should be a single </w:t>
-      </w:r>
-      <w:bookmarkStart w:id="0" w:name="_GoBack"/>
-      <w:bookmarkEnd w:id="0"/>
-      <w:r>
-        <w:rPr>
-          <w:sz w:val="24"/>
-          <w:szCs w:val="24"/>
-        </w:rPr>
-        <w:t xml:space="preserve">decimal number, </w:t>
+        <w:t>“samplerate=(your sample rate in Hz).”</w:t>
+      </w:r>
+      <w:r>
+        <w:rPr>
+          <w:sz w:val="24"/>
+          <w:szCs w:val="24"/>
+        </w:rPr>
+        <w:t xml:space="preserve"> Setting the sample rate ensures accurate playback of the waveform. Each line following this should be a single decimal number, </w:t>
       </w:r>
       <w:r>
         <w:rPr>
@@ -2611,55 +2487,7 @@
           <w:sz w:val="24"/>
           <w:szCs w:val="24"/>
         </w:rPr>
-        <w:t xml:space="preserve">. For safety concerns, the maximum </w:t>
-      </w:r>
-      <w:proofErr w:type="spellStart"/>
-      <w:r>
-        <w:rPr>
-          <w:sz w:val="24"/>
-          <w:szCs w:val="24"/>
-        </w:rPr>
-        <w:t>Vpp</w:t>
-      </w:r>
-      <w:proofErr w:type="spellEnd"/>
-      <w:r>
-        <w:rPr>
-          <w:sz w:val="24"/>
-          <w:szCs w:val="24"/>
-        </w:rPr>
-        <w:t xml:space="preserve"> that a waveform can have is 1. If there is an error in capturing your data, and the resulting waveform has a slight DC offset, but the </w:t>
-      </w:r>
-      <w:proofErr w:type="spellStart"/>
-      <w:r>
-        <w:rPr>
-          <w:sz w:val="24"/>
-          <w:szCs w:val="24"/>
-        </w:rPr>
-        <w:t>Vpp</w:t>
-      </w:r>
-      <w:proofErr w:type="spellEnd"/>
-      <w:r>
-        <w:rPr>
-          <w:sz w:val="24"/>
-          <w:szCs w:val="24"/>
-        </w:rPr>
-        <w:t xml:space="preserve"> is still less than or equal to 1, the program will remove the DC offset for you when you open the file. If the </w:t>
-      </w:r>
-      <w:proofErr w:type="spellStart"/>
-      <w:r>
-        <w:rPr>
-          <w:sz w:val="24"/>
-          <w:szCs w:val="24"/>
-        </w:rPr>
-        <w:t>Vpp</w:t>
-      </w:r>
-      <w:proofErr w:type="spellEnd"/>
-      <w:r>
-        <w:rPr>
-          <w:sz w:val="24"/>
-          <w:szCs w:val="24"/>
-        </w:rPr>
-        <w:t xml:space="preserve"> of your waveform is greater than 1, the program will reject your waveform when you try to open it. Below is a screenshot of a waveform file opened in notepad.</w:t>
+        <w:t>. For safety concerns, the maximum Vpp that a waveform can have is 1. If there is an error in capturing your data, and the resulting waveform has a slight DC offset, but the Vpp is still less than or equal to 1, the program will remove the DC offset for you when you open the file. If the Vpp of your waveform is greater than 1, the program will reject your waveform when you try to open it. Below is a screenshot of a waveform file opened in notepad.</w:t>
       </w:r>
     </w:p>
     <w:p>
@@ -3341,21 +3169,11 @@
     <w:r>
       <w:t xml:space="preserve"> of </w:t>
     </w:r>
-    <w:r>
-      <w:fldChar w:fldCharType="begin"/>
-    </w:r>
-    <w:r>
-      <w:instrText xml:space="preserve"> DOCPROPERTY  Pages  \* MERGEFORMAT </w:instrText>
-    </w:r>
-    <w:r>
-      <w:fldChar w:fldCharType="separate"/>
-    </w:r>
-    <w:r>
-      <w:t>10</w:t>
-    </w:r>
-    <w:r>
-      <w:fldChar w:fldCharType="end"/>
-    </w:r>
+    <w:fldSimple w:instr=" DOCPROPERTY  Pages  \* MERGEFORMAT ">
+      <w:r>
+        <w:t>10</w:t>
+      </w:r>
+    </w:fldSimple>
   </w:p>
 </w:ftr>
 </file>
@@ -4875,7 +4693,7 @@
 </file>
 
 <file path=customXml/itemProps1.xml><?xml version="1.0" encoding="utf-8"?>
-<ds:datastoreItem xmlns:ds="http://schemas.openxmlformats.org/officeDocument/2006/customXml" ds:itemID="{0545DDC0-A3EA-47F7-90A9-CF6A8AE054C3}">
+<ds:datastoreItem xmlns:ds="http://schemas.openxmlformats.org/officeDocument/2006/customXml" ds:itemID="{E14DD20F-FD7C-4A02-A090-8AF225A36BCF}">
   <ds:schemaRefs>
     <ds:schemaRef ds:uri="http://schemas.openxmlformats.org/officeDocument/2006/bibliography"/>
   </ds:schemaRefs>

</xml_diff>

<commit_message>
Added ethernet instructions to documentation. I will revise this to include specific instructions on how to see the IP addresses of the connected devices soon.
</commit_message>
<xml_diff>
--- a/Documentation.docx
+++ b/Documentation.docx
@@ -250,8 +250,13 @@
             <w:tcW w:w="7735" w:type="dxa"/>
           </w:tcPr>
           <w:p>
+            <w:proofErr w:type="spellStart"/>
             <w:r>
-              <w:t>Siglent SDG2042X</w:t>
+              <w:t>Siglent</w:t>
+            </w:r>
+            <w:proofErr w:type="spellEnd"/>
+            <w:r>
+              <w:t xml:space="preserve"> SDG2042X</w:t>
             </w:r>
             <w:r>
               <w:t xml:space="preserve"> Function Generator</w:t>
@@ -285,8 +290,13 @@
             <w:tcW w:w="7735" w:type="dxa"/>
           </w:tcPr>
           <w:p>
+            <w:proofErr w:type="spellStart"/>
             <w:r>
-              <w:t>Rigol DS1054Z Digital Oscilloscope</w:t>
+              <w:t>Rigol</w:t>
+            </w:r>
+            <w:proofErr w:type="spellEnd"/>
+            <w:r>
+              <w:t xml:space="preserve"> DS1054Z Digital Oscilloscope</w:t>
             </w:r>
           </w:p>
           <w:p>
@@ -987,7 +997,23 @@
           <w:sz w:val="24"/>
           <w:szCs w:val="24"/>
         </w:rPr>
-        <w:t>with an Activa PC+S</w:t>
+        <w:t xml:space="preserve">with an </w:t>
+      </w:r>
+      <w:proofErr w:type="spellStart"/>
+      <w:r>
+        <w:rPr>
+          <w:sz w:val="24"/>
+          <w:szCs w:val="24"/>
+        </w:rPr>
+        <w:t>Activa</w:t>
+      </w:r>
+      <w:proofErr w:type="spellEnd"/>
+      <w:r>
+        <w:rPr>
+          <w:sz w:val="24"/>
+          <w:szCs w:val="24"/>
+        </w:rPr>
+        <w:t xml:space="preserve"> PC+S</w:t>
       </w:r>
       <w:r>
         <w:rPr>
@@ -2043,6 +2069,7 @@
       <w:pPr>
         <w:keepNext/>
         <w:keepLines/>
+        <w:ind w:firstLine="360"/>
         <w:rPr>
           <w:sz w:val="24"/>
           <w:szCs w:val="24"/>
@@ -2054,6 +2081,112 @@
           <w:szCs w:val="24"/>
         </w:rPr>
         <w:t xml:space="preserve">Do not attempt to change settings on the physical devices while they are under computer control. No buttons on either device should be touched when the application is running, unless there is an emergency. The application cannot tell when someone is operating a device by hand, and will not know if settings have been changed, which can lead to crashes or unexpected behavior. </w:t>
+      </w:r>
+    </w:p>
+    <w:p>
+      <w:pPr>
+        <w:keepNext/>
+        <w:keepLines/>
+        <w:ind w:firstLine="360"/>
+        <w:rPr>
+          <w:sz w:val="24"/>
+          <w:szCs w:val="24"/>
+        </w:rPr>
+      </w:pPr>
+      <w:r>
+        <w:rPr>
+          <w:sz w:val="24"/>
+          <w:szCs w:val="24"/>
+        </w:rPr>
+        <w:t xml:space="preserve">Due to possible noise issues when using a USB connection, the application also supports connecting to devices over ethernet. </w:t>
+      </w:r>
+      <w:r>
+        <w:rPr>
+          <w:sz w:val="24"/>
+          <w:szCs w:val="24"/>
+        </w:rPr>
+        <w:t>After running the program once</w:t>
+      </w:r>
+      <w:r>
+        <w:rPr>
+          <w:sz w:val="24"/>
+          <w:szCs w:val="24"/>
+        </w:rPr>
+        <w:t xml:space="preserve">, </w:t>
+      </w:r>
+      <w:r>
+        <w:rPr>
+          <w:sz w:val="24"/>
+          <w:szCs w:val="24"/>
+        </w:rPr>
+        <w:t xml:space="preserve">edit the </w:t>
+      </w:r>
+      <w:r>
+        <w:rPr>
+          <w:sz w:val="24"/>
+          <w:szCs w:val="24"/>
+        </w:rPr>
+        <w:t xml:space="preserve">generated </w:t>
+      </w:r>
+      <w:r>
+        <w:rPr>
+          <w:sz w:val="24"/>
+          <w:szCs w:val="24"/>
+        </w:rPr>
+        <w:t xml:space="preserve">file called </w:t>
+      </w:r>
+      <w:proofErr w:type="spellStart"/>
+      <w:r>
+        <w:rPr>
+          <w:sz w:val="24"/>
+          <w:szCs w:val="24"/>
+        </w:rPr>
+        <w:t>config.cfg</w:t>
+      </w:r>
+      <w:proofErr w:type="spellEnd"/>
+      <w:r>
+        <w:rPr>
+          <w:sz w:val="24"/>
+          <w:szCs w:val="24"/>
+        </w:rPr>
+        <w:t>, and change the line “INTERFACE=USB” to “INTERFACE=ENET”. After saving the file and restarting the program, you will be prompted to input the IP addresses of the two instruments. The IP addresses can be found in various menus on the instruments. We recommend having the instruments and the test computer on the same</w:t>
+      </w:r>
+      <w:r>
+        <w:rPr>
+          <w:sz w:val="24"/>
+          <w:szCs w:val="24"/>
+        </w:rPr>
+        <w:t xml:space="preserve"> LAN</w:t>
+      </w:r>
+      <w:r>
+        <w:rPr>
+          <w:sz w:val="24"/>
+          <w:szCs w:val="24"/>
+        </w:rPr>
+        <w:t>,</w:t>
+      </w:r>
+      <w:r>
+        <w:rPr>
+          <w:sz w:val="24"/>
+          <w:szCs w:val="24"/>
+        </w:rPr>
+        <w:t xml:space="preserve"> a small ethernet router can be purchased for extra convenience if desired</w:t>
+      </w:r>
+      <w:r>
+        <w:rPr>
+          <w:sz w:val="24"/>
+          <w:szCs w:val="24"/>
+        </w:rPr>
+        <w:t xml:space="preserve">, or if the ethernet ports in a room connect directly to external IP </w:t>
+      </w:r>
+      <w:bookmarkStart w:id="0" w:name="_GoBack"/>
+      <w:bookmarkEnd w:id="0"/>
+      <w:r>
+        <w:rPr>
+          <w:sz w:val="24"/>
+          <w:szCs w:val="24"/>
+        </w:rPr>
+        <w:t>addresses, as is the case in our lab.</w:t>
       </w:r>
     </w:p>
     <w:p>
@@ -2145,6 +2278,7 @@
         <w:pStyle w:val="Heading1"/>
       </w:pPr>
       <w:r>
+        <w:lastRenderedPageBreak/>
         <w:t>Function Generator Usage</w:t>
       </w:r>
     </w:p>
@@ -2184,16 +2318,30 @@
           <w:sz w:val="24"/>
           <w:szCs w:val="24"/>
         </w:rPr>
-        <w:t>500 m</w:t>
-      </w:r>
-      <w:bookmarkStart w:id="0" w:name="_GoBack"/>
-      <w:bookmarkEnd w:id="0"/>
-      <w:r>
-        <w:rPr>
-          <w:sz w:val="24"/>
-          <w:szCs w:val="24"/>
-        </w:rPr>
-        <w:t xml:space="preserve">Vpp sine wave on whichever function generator channel is selected. </w:t>
+        <w:t xml:space="preserve">500 </w:t>
+      </w:r>
+      <w:proofErr w:type="spellStart"/>
+      <w:r>
+        <w:rPr>
+          <w:sz w:val="24"/>
+          <w:szCs w:val="24"/>
+        </w:rPr>
+        <w:t>m</w:t>
+      </w:r>
+      <w:r>
+        <w:rPr>
+          <w:sz w:val="24"/>
+          <w:szCs w:val="24"/>
+        </w:rPr>
+        <w:t>Vpp</w:t>
+      </w:r>
+      <w:proofErr w:type="spellEnd"/>
+      <w:r>
+        <w:rPr>
+          <w:sz w:val="24"/>
+          <w:szCs w:val="24"/>
+        </w:rPr>
+        <w:t xml:space="preserve"> sine wave on whichever function generator channel is selected. </w:t>
       </w:r>
     </w:p>
     <w:p>
@@ -2230,15 +2378,7 @@
           <w:sz w:val="24"/>
           <w:szCs w:val="24"/>
         </w:rPr>
-        <w:t xml:space="preserve">, first click on the “Open Waveform” button; this will open a windows file dialog where you can select the waveform file you want to </w:t>
-      </w:r>
-      <w:r>
-        <w:rPr>
-          <w:sz w:val="24"/>
-          <w:szCs w:val="24"/>
-        </w:rPr>
-        <w:lastRenderedPageBreak/>
-        <w:t>use. (Look at the Waveform File Format section at the end of this document for help creating these files). Once a file has been selected, the (first 1000 points of the) waveform will be drawn on the graph view diagram, shown in red.</w:t>
+        <w:t>, first click on the “Open Waveform” button; this will open a windows file dialog where you can select the waveform file you want to use. (Look at the Waveform File Format section at the end of this document for help creating these files). Once a file has been selected, the (first 1000 points of the) waveform will be drawn on the graph view diagram, shown in red.</w:t>
       </w:r>
       <w:r>
         <w:rPr>
@@ -2350,21 +2490,38 @@
           <w:sz w:val="24"/>
           <w:szCs w:val="24"/>
         </w:rPr>
-        <w:t xml:space="preserve">In addition, when loading large waveforms into memory (around 5 million+ points), some function generators (namely Siglent’s series), send the OPC* operation complete code back to the program before they are actually done loading in the waveform. If you are in the same room as the function generator, and it is a model with this problem, wait for a beep and a click before clicking “Play Waveform”. If you are not, there is no actual harm in clicking “Play Waveform” as soon as it is enabled, just understand that there may be a further delay before the waveform is actually output. </w:t>
-      </w:r>
-    </w:p>
-    <w:p>
-      <w:pPr>
-        <w:rPr>
-          <w:sz w:val="24"/>
-          <w:szCs w:val="24"/>
-        </w:rPr>
-      </w:pPr>
-      <w:r>
-        <w:rPr>
-          <w:sz w:val="24"/>
-          <w:szCs w:val="24"/>
-        </w:rPr>
+        <w:t xml:space="preserve">In addition, when loading large waveforms into memory (around 5 million+ points), some function generators (namely </w:t>
+      </w:r>
+      <w:proofErr w:type="spellStart"/>
+      <w:r>
+        <w:rPr>
+          <w:sz w:val="24"/>
+          <w:szCs w:val="24"/>
+        </w:rPr>
+        <w:t>Siglent’s</w:t>
+      </w:r>
+      <w:proofErr w:type="spellEnd"/>
+      <w:r>
+        <w:rPr>
+          <w:sz w:val="24"/>
+          <w:szCs w:val="24"/>
+        </w:rPr>
+        <w:t xml:space="preserve"> series), send the OPC* operation complete code back to the program before they are actually done loading in the waveform. If you are in the same room as the function generator, and it is a model with this problem, wait for a beep and a click before clicking “Play Waveform”. If you are not, there is no actual harm in clicking “Play Waveform” as soon as it is enabled, just understand that there may be a further delay before the waveform is actually output. </w:t>
+      </w:r>
+    </w:p>
+    <w:p>
+      <w:pPr>
+        <w:rPr>
+          <w:sz w:val="24"/>
+          <w:szCs w:val="24"/>
+        </w:rPr>
+      </w:pPr>
+      <w:r>
+        <w:rPr>
+          <w:sz w:val="24"/>
+          <w:szCs w:val="24"/>
+        </w:rPr>
+        <w:lastRenderedPageBreak/>
         <w:tab/>
         <w:t xml:space="preserve">When the waveform has been successfully loaded, clicking “Play Waveform” will output it from the function generator, on the selected channel. </w:t>
       </w:r>
@@ -2388,7 +2545,6 @@
         <w:pStyle w:val="Heading2"/>
       </w:pPr>
       <w:r>
-        <w:lastRenderedPageBreak/>
         <w:t>Waveform Editing:</w:t>
       </w:r>
     </w:p>
@@ -2463,7 +2619,23 @@
           <w:sz w:val="24"/>
           <w:szCs w:val="24"/>
         </w:rPr>
-        <w:t>“samplerate=(your sample rate in Hz).”</w:t>
+        <w:t>“</w:t>
+      </w:r>
+      <w:proofErr w:type="spellStart"/>
+      <w:r>
+        <w:rPr>
+          <w:sz w:val="24"/>
+          <w:szCs w:val="24"/>
+        </w:rPr>
+        <w:t>samplerate</w:t>
+      </w:r>
+      <w:proofErr w:type="spellEnd"/>
+      <w:r>
+        <w:rPr>
+          <w:sz w:val="24"/>
+          <w:szCs w:val="24"/>
+        </w:rPr>
+        <w:t>=(your sample rate in Hz).”</w:t>
       </w:r>
       <w:r>
         <w:rPr>
@@ -2487,7 +2659,55 @@
           <w:sz w:val="24"/>
           <w:szCs w:val="24"/>
         </w:rPr>
-        <w:t>. For safety concerns, the maximum Vpp that a waveform can have is 1. If there is an error in capturing your data, and the resulting waveform has a slight DC offset, but the Vpp is still less than or equal to 1, the program will remove the DC offset for you when you open the file. If the Vpp of your waveform is greater than 1, the program will reject your waveform when you try to open it. Below is a screenshot of a waveform file opened in notepad.</w:t>
+        <w:t xml:space="preserve">. For safety concerns, the maximum </w:t>
+      </w:r>
+      <w:proofErr w:type="spellStart"/>
+      <w:r>
+        <w:rPr>
+          <w:sz w:val="24"/>
+          <w:szCs w:val="24"/>
+        </w:rPr>
+        <w:t>Vpp</w:t>
+      </w:r>
+      <w:proofErr w:type="spellEnd"/>
+      <w:r>
+        <w:rPr>
+          <w:sz w:val="24"/>
+          <w:szCs w:val="24"/>
+        </w:rPr>
+        <w:t xml:space="preserve"> that a waveform can have is 1. If there is an error in capturing your data, and the resulting waveform has a slight DC offset, but the </w:t>
+      </w:r>
+      <w:proofErr w:type="spellStart"/>
+      <w:r>
+        <w:rPr>
+          <w:sz w:val="24"/>
+          <w:szCs w:val="24"/>
+        </w:rPr>
+        <w:t>Vpp</w:t>
+      </w:r>
+      <w:proofErr w:type="spellEnd"/>
+      <w:r>
+        <w:rPr>
+          <w:sz w:val="24"/>
+          <w:szCs w:val="24"/>
+        </w:rPr>
+        <w:t xml:space="preserve"> is still less than or equal to 1, the program will remove the DC offset for you when you open the file. If the </w:t>
+      </w:r>
+      <w:proofErr w:type="spellStart"/>
+      <w:r>
+        <w:rPr>
+          <w:sz w:val="24"/>
+          <w:szCs w:val="24"/>
+        </w:rPr>
+        <w:t>Vpp</w:t>
+      </w:r>
+      <w:proofErr w:type="spellEnd"/>
+      <w:r>
+        <w:rPr>
+          <w:sz w:val="24"/>
+          <w:szCs w:val="24"/>
+        </w:rPr>
+        <w:t xml:space="preserve"> of your waveform is greater than 1, the program will reject your waveform when you try to open it. Below is a screenshot of a waveform file opened in notepad.</w:t>
       </w:r>
     </w:p>
     <w:p>
@@ -3219,19 +3439,7 @@
       <w:ptab w:relativeTo="margin" w:alignment="right" w:leader="none"/>
     </w:r>
     <w:r>
-      <w:t xml:space="preserve">Version </w:t>
-    </w:r>
-    <w:r>
-      <w:t>3</w:t>
-    </w:r>
-    <w:r>
-      <w:t xml:space="preserve">: October </w:t>
-    </w:r>
-    <w:r>
-      <w:t>20</w:t>
-    </w:r>
-    <w:r>
-      <w:t>, 2019</w:t>
+      <w:t>Version 3: October 20, 2019</w:t>
     </w:r>
   </w:p>
 </w:hdr>
@@ -3625,7 +3833,7 @@
       </w:pPr>
     </w:pPrDefault>
   </w:docDefaults>
-  <w:latentStyles w:defLockedState="0" w:defUIPriority="99" w:defSemiHidden="0" w:defUnhideWhenUsed="0" w:defQFormat="0" w:count="377">
+  <w:latentStyles w:defLockedState="0" w:defUIPriority="99" w:defSemiHidden="0" w:defUnhideWhenUsed="0" w:defQFormat="0" w:count="376">
     <w:lsdException w:name="Normal" w:uiPriority="0" w:qFormat="1"/>
     <w:lsdException w:name="heading 1" w:uiPriority="9" w:qFormat="1"/>
     <w:lsdException w:name="heading 2" w:semiHidden="1" w:uiPriority="9" w:unhideWhenUsed="1" w:qFormat="1"/>
@@ -4002,7 +4210,6 @@
     <w:lsdException w:name="Hashtag" w:semiHidden="1" w:unhideWhenUsed="1"/>
     <w:lsdException w:name="Unresolved Mention" w:semiHidden="1" w:unhideWhenUsed="1"/>
     <w:lsdException w:name="Smart Link" w:semiHidden="1" w:unhideWhenUsed="1"/>
-    <w:lsdException w:name="Smart Link Error" w:semiHidden="1" w:unhideWhenUsed="1"/>
   </w:latentStyles>
   <w:style w:type="paragraph" w:default="1" w:styleId="Normal">
     <w:name w:val="Normal"/>
@@ -4693,7 +4900,7 @@
 </file>
 
 <file path=customXml/itemProps1.xml><?xml version="1.0" encoding="utf-8"?>
-<ds:datastoreItem xmlns:ds="http://schemas.openxmlformats.org/officeDocument/2006/customXml" ds:itemID="{E14DD20F-FD7C-4A02-A090-8AF225A36BCF}">
+<ds:datastoreItem xmlns:ds="http://schemas.openxmlformats.org/officeDocument/2006/customXml" ds:itemID="{9FA57AD0-C1D8-4136-9AC1-9361ABAAA08E}">
   <ds:schemaRefs>
     <ds:schemaRef ds:uri="http://schemas.openxmlformats.org/officeDocument/2006/bibliography"/>
   </ds:schemaRefs>

</xml_diff>

<commit_message>
Updated documentation to include more ethernet connectivity instructions.
</commit_message>
<xml_diff>
--- a/Documentation.docx
+++ b/Documentation.docx
@@ -250,13 +250,8 @@
             <w:tcW w:w="7735" w:type="dxa"/>
           </w:tcPr>
           <w:p>
-            <w:proofErr w:type="spellStart"/>
             <w:r>
-              <w:t>Siglent</w:t>
-            </w:r>
-            <w:proofErr w:type="spellEnd"/>
-            <w:r>
-              <w:t xml:space="preserve"> SDG2042X</w:t>
+              <w:t>Siglent SDG2042X</w:t>
             </w:r>
             <w:r>
               <w:t xml:space="preserve"> Function Generator</w:t>
@@ -290,13 +285,8 @@
             <w:tcW w:w="7735" w:type="dxa"/>
           </w:tcPr>
           <w:p>
-            <w:proofErr w:type="spellStart"/>
             <w:r>
-              <w:t>Rigol</w:t>
-            </w:r>
-            <w:proofErr w:type="spellEnd"/>
-            <w:r>
-              <w:t xml:space="preserve"> DS1054Z Digital Oscilloscope</w:t>
+              <w:t>Rigol DS1054Z Digital Oscilloscope</w:t>
             </w:r>
           </w:p>
           <w:p>
@@ -997,23 +987,7 @@
           <w:sz w:val="24"/>
           <w:szCs w:val="24"/>
         </w:rPr>
-        <w:t xml:space="preserve">with an </w:t>
-      </w:r>
-      <w:proofErr w:type="spellStart"/>
-      <w:r>
-        <w:rPr>
-          <w:sz w:val="24"/>
-          <w:szCs w:val="24"/>
-        </w:rPr>
-        <w:t>Activa</w:t>
-      </w:r>
-      <w:proofErr w:type="spellEnd"/>
-      <w:r>
-        <w:rPr>
-          <w:sz w:val="24"/>
-          <w:szCs w:val="24"/>
-        </w:rPr>
-        <w:t xml:space="preserve"> PC+S</w:t>
+        <w:t>with an Activa PC+S</w:t>
       </w:r>
       <w:r>
         <w:rPr>
@@ -2133,23 +2107,7 @@
           <w:sz w:val="24"/>
           <w:szCs w:val="24"/>
         </w:rPr>
-        <w:t xml:space="preserve">file called </w:t>
-      </w:r>
-      <w:proofErr w:type="spellStart"/>
-      <w:r>
-        <w:rPr>
-          <w:sz w:val="24"/>
-          <w:szCs w:val="24"/>
-        </w:rPr>
-        <w:t>config.cfg</w:t>
-      </w:r>
-      <w:proofErr w:type="spellEnd"/>
-      <w:r>
-        <w:rPr>
-          <w:sz w:val="24"/>
-          <w:szCs w:val="24"/>
-        </w:rPr>
-        <w:t>, and change the line “INTERFACE=USB” to “INTERFACE=ENET”. After saving the file and restarting the program, you will be prompted to input the IP addresses of the two instruments. The IP addresses can be found in various menus on the instruments. We recommend having the instruments and the test computer on the same</w:t>
+        <w:t>file called config.cfg, and change the line “INTERFACE=USB” to “INTERFACE=ENET”. After saving the file and restarting the program, you will be prompted to input the IP addresses of the two instruments. The IP addresses can be found in various menus on the instruments. We recommend having the instruments and the test computer on the same</w:t>
       </w:r>
       <w:r>
         <w:rPr>
@@ -2177,23 +2135,170 @@
           <w:sz w:val="24"/>
           <w:szCs w:val="24"/>
         </w:rPr>
-        <w:t xml:space="preserve">, or if the ethernet ports in a room connect directly to external IP </w:t>
+        <w:t>, or if the ethernet ports in a room connect directly to external IP addresses, as is the case in our lab.</w:t>
+      </w:r>
+    </w:p>
+    <w:p>
+      <w:pPr>
+        <w:keepNext/>
+        <w:keepLines/>
+        <w:ind w:firstLine="360"/>
+        <w:rPr>
+          <w:sz w:val="24"/>
+          <w:szCs w:val="24"/>
+        </w:rPr>
+      </w:pPr>
+      <w:r>
+        <w:rPr>
+          <w:sz w:val="24"/>
+          <w:szCs w:val="24"/>
+        </w:rPr>
+        <w:t>For the Siglent SDG2042X, first make sure LAN connectivity is enabled by pressing the following sequence of buttons: Utility (panel button), Page (1/2), Interface. You will see a setting called “LAN State.” Make sure that this setting is set to “On.” To view the IP address, press the button marked “LAN Setup,” while still in the interface menu</w:t>
+      </w:r>
+      <w:r>
+        <w:rPr>
+          <w:sz w:val="24"/>
+          <w:szCs w:val="24"/>
+        </w:rPr>
+        <w:t>. Make sure that DHCP is set to “On” unless you know that it should be set otherwise.</w:t>
+      </w:r>
+      <w:r>
+        <w:rPr>
+          <w:sz w:val="24"/>
+          <w:szCs w:val="24"/>
+        </w:rPr>
+        <w:t xml:space="preserve"> </w:t>
+      </w:r>
+    </w:p>
+    <w:p>
+      <w:pPr>
+        <w:keepNext/>
+        <w:keepLines/>
+        <w:ind w:firstLine="360"/>
+        <w:rPr>
+          <w:sz w:val="24"/>
+          <w:szCs w:val="24"/>
+        </w:rPr>
+      </w:pPr>
+      <w:r>
+        <w:rPr>
+          <w:sz w:val="24"/>
+          <w:szCs w:val="24"/>
+        </w:rPr>
+        <w:t>For</w:t>
+      </w:r>
+      <w:r>
+        <w:rPr>
+          <w:sz w:val="24"/>
+          <w:szCs w:val="24"/>
+        </w:rPr>
+        <w:t xml:space="preserve"> the Rigol DS1054Z, </w:t>
+      </w:r>
+      <w:r>
+        <w:rPr>
+          <w:sz w:val="24"/>
+          <w:szCs w:val="24"/>
+        </w:rPr>
+        <w:t>first make sure LAN connectivity is enabled by pressing the following sequence of buttons: Utility (panel button), IO Setting, LAN Conf. In the LAN setting box pop-up, the IP address of the scope can be seen. Make sure that DHCP is enabled, and that Auto IP and Static IP are not. If the values are not set properly, they can be changed by pressing the “Configure” button while in the LAN Conf. menu.</w:t>
+      </w:r>
+    </w:p>
+    <w:p>
+      <w:pPr>
+        <w:keepNext/>
+        <w:keepLines/>
+        <w:ind w:firstLine="360"/>
+        <w:rPr>
+          <w:sz w:val="24"/>
+          <w:szCs w:val="24"/>
+        </w:rPr>
+      </w:pPr>
+      <w:r>
+        <w:rPr>
+          <w:sz w:val="24"/>
+          <w:szCs w:val="24"/>
+        </w:rPr>
+        <w:t xml:space="preserve">For other devices, consult the device user’s manual for instructions on LAN setup. </w:t>
+      </w:r>
+    </w:p>
+    <w:p>
+      <w:pPr>
+        <w:keepNext/>
+        <w:keepLines/>
+        <w:ind w:firstLine="360"/>
+        <w:rPr>
+          <w:sz w:val="24"/>
+          <w:szCs w:val="24"/>
+        </w:rPr>
+      </w:pPr>
+      <w:r>
+        <w:rPr>
+          <w:sz w:val="24"/>
+          <w:szCs w:val="24"/>
+        </w:rPr>
+        <w:t>In the case of ethernet routers, make sure that any router purchased for use in this setup has DHCP functionality, as in, it hosts a DHCP server for the LAN. It could also be helpful for the router to have address reservation, which allows the user to set specific IP addresses for specific devices. This could be useful, as it will stop the IP addresses of the devices from changing in the event of a router or device power cycle.</w:t>
       </w:r>
       <w:bookmarkStart w:id="0" w:name="_GoBack"/>
       <w:bookmarkEnd w:id="0"/>
-      <w:r>
-        <w:rPr>
-          <w:sz w:val="24"/>
-          <w:szCs w:val="24"/>
-        </w:rPr>
-        <w:t>addresses, as is the case in our lab.</w:t>
-      </w:r>
+    </w:p>
+    <w:p>
+      <w:pPr>
+        <w:keepNext/>
+        <w:keepLines/>
+        <w:ind w:firstLine="360"/>
+        <w:rPr>
+          <w:sz w:val="24"/>
+          <w:szCs w:val="24"/>
+        </w:rPr>
+      </w:pPr>
+    </w:p>
+    <w:p>
+      <w:pPr>
+        <w:keepNext/>
+        <w:keepLines/>
+        <w:ind w:firstLine="360"/>
+        <w:rPr>
+          <w:sz w:val="24"/>
+          <w:szCs w:val="24"/>
+        </w:rPr>
+      </w:pPr>
+    </w:p>
+    <w:p>
+      <w:pPr>
+        <w:keepNext/>
+        <w:keepLines/>
+        <w:ind w:firstLine="360"/>
+        <w:rPr>
+          <w:sz w:val="24"/>
+          <w:szCs w:val="24"/>
+        </w:rPr>
+      </w:pPr>
+    </w:p>
+    <w:p>
+      <w:pPr>
+        <w:keepNext/>
+        <w:keepLines/>
+        <w:rPr>
+          <w:sz w:val="24"/>
+          <w:szCs w:val="24"/>
+        </w:rPr>
+      </w:pPr>
+    </w:p>
+    <w:p>
+      <w:pPr>
+        <w:keepNext/>
+        <w:keepLines/>
+        <w:rPr>
+          <w:sz w:val="24"/>
+          <w:szCs w:val="24"/>
+        </w:rPr>
+      </w:pPr>
     </w:p>
     <w:p>
       <w:pPr>
         <w:pStyle w:val="Heading2"/>
       </w:pPr>
       <w:r>
+        <w:lastRenderedPageBreak/>
         <w:t>UI Elements:</w:t>
       </w:r>
     </w:p>
@@ -2278,7 +2383,6 @@
         <w:pStyle w:val="Heading1"/>
       </w:pPr>
       <w:r>
-        <w:lastRenderedPageBreak/>
         <w:t>Function Generator Usage</w:t>
       </w:r>
     </w:p>
@@ -2318,30 +2422,14 @@
           <w:sz w:val="24"/>
           <w:szCs w:val="24"/>
         </w:rPr>
-        <w:t xml:space="preserve">500 </w:t>
-      </w:r>
-      <w:proofErr w:type="spellStart"/>
-      <w:r>
-        <w:rPr>
-          <w:sz w:val="24"/>
-          <w:szCs w:val="24"/>
-        </w:rPr>
-        <w:t>m</w:t>
-      </w:r>
-      <w:r>
-        <w:rPr>
-          <w:sz w:val="24"/>
-          <w:szCs w:val="24"/>
-        </w:rPr>
-        <w:t>Vpp</w:t>
-      </w:r>
-      <w:proofErr w:type="spellEnd"/>
-      <w:r>
-        <w:rPr>
-          <w:sz w:val="24"/>
-          <w:szCs w:val="24"/>
-        </w:rPr>
-        <w:t xml:space="preserve"> sine wave on whichever function generator channel is selected. </w:t>
+        <w:t>500 m</w:t>
+      </w:r>
+      <w:r>
+        <w:rPr>
+          <w:sz w:val="24"/>
+          <w:szCs w:val="24"/>
+        </w:rPr>
+        <w:t xml:space="preserve">Vpp sine wave on whichever function generator channel is selected. </w:t>
       </w:r>
     </w:p>
     <w:p>
@@ -2421,7 +2509,15 @@
           <w:szCs w:val="24"/>
         </w:rPr>
         <w:tab/>
-        <w:t xml:space="preserve">Function generators have a limited number of memory locations where arbitrary waveforms can be saved. Once you’ve opened a waveform, you can choose the memory location where you want it to be saved by double clicking on one of the memory locations on the memory location scrollbar, shown in purple. Once you’ve done this, the waveform is saved to that memory location on the computer, where it can be scaled, or its sample rate changed, more on that later. </w:t>
+        <w:t xml:space="preserve">Function generators have a limited number of memory locations where arbitrary waveforms can be saved. Once you’ve opened a waveform, you can choose the memory location where you want it to be saved by double clicking on one of the memory locations on </w:t>
+      </w:r>
+      <w:r>
+        <w:rPr>
+          <w:sz w:val="24"/>
+          <w:szCs w:val="24"/>
+        </w:rPr>
+        <w:lastRenderedPageBreak/>
+        <w:t xml:space="preserve">the memory location scrollbar, shown in purple. Once you’ve done this, the waveform is saved to that memory location on the computer, where it can be scaled, or its sample rate changed, more on that later. </w:t>
       </w:r>
       <w:r>
         <w:rPr>
@@ -2490,38 +2586,21 @@
           <w:sz w:val="24"/>
           <w:szCs w:val="24"/>
         </w:rPr>
-        <w:t xml:space="preserve">In addition, when loading large waveforms into memory (around 5 million+ points), some function generators (namely </w:t>
-      </w:r>
-      <w:proofErr w:type="spellStart"/>
-      <w:r>
-        <w:rPr>
-          <w:sz w:val="24"/>
-          <w:szCs w:val="24"/>
-        </w:rPr>
-        <w:t>Siglent’s</w:t>
-      </w:r>
-      <w:proofErr w:type="spellEnd"/>
-      <w:r>
-        <w:rPr>
-          <w:sz w:val="24"/>
-          <w:szCs w:val="24"/>
-        </w:rPr>
-        <w:t xml:space="preserve"> series), send the OPC* operation complete code back to the program before they are actually done loading in the waveform. If you are in the same room as the function generator, and it is a model with this problem, wait for a beep and a click before clicking “Play Waveform”. If you are not, there is no actual harm in clicking “Play Waveform” as soon as it is enabled, just understand that there may be a further delay before the waveform is actually output. </w:t>
-      </w:r>
-    </w:p>
-    <w:p>
-      <w:pPr>
-        <w:rPr>
-          <w:sz w:val="24"/>
-          <w:szCs w:val="24"/>
-        </w:rPr>
-      </w:pPr>
-      <w:r>
-        <w:rPr>
-          <w:sz w:val="24"/>
-          <w:szCs w:val="24"/>
-        </w:rPr>
-        <w:lastRenderedPageBreak/>
+        <w:t xml:space="preserve">In addition, when loading large waveforms into memory (around 5 million+ points), some function generators (namely Siglent’s series), send the OPC* operation complete code back to the program before they are actually done loading in the waveform. If you are in the same room as the function generator, and it is a model with this problem, wait for a beep and a click before clicking “Play Waveform”. If you are not, there is no actual harm in clicking “Play Waveform” as soon as it is enabled, just understand that there may be a further delay before the waveform is actually output. </w:t>
+      </w:r>
+    </w:p>
+    <w:p>
+      <w:pPr>
+        <w:rPr>
+          <w:sz w:val="24"/>
+          <w:szCs w:val="24"/>
+        </w:rPr>
+      </w:pPr>
+      <w:r>
+        <w:rPr>
+          <w:sz w:val="24"/>
+          <w:szCs w:val="24"/>
+        </w:rPr>
         <w:tab/>
         <w:t xml:space="preserve">When the waveform has been successfully loaded, clicking “Play Waveform” will output it from the function generator, on the selected channel. </w:t>
       </w:r>
@@ -2586,7 +2665,15 @@
           <w:sz w:val="24"/>
           <w:szCs w:val="24"/>
         </w:rPr>
-        <w:t xml:space="preserve">These UI elements are located in the light blue rectangle. After changing the sample rate and/or amplitude scale, click the “Save Waveform” button. The program will then generate your new waveform, and check if the resulting amplitude is too high or if a DC offset has been induced. If this is the case, the program will reject the edits made to the waveform. The edited waveform must be uploaded to the function generator again, and if currently playing, loaded into active memory in order for the output to reflect the edits. There are no changes made to the waveform .txt files during this process. </w:t>
+        <w:t xml:space="preserve">These UI elements are located in the light blue rectangle. After changing the sample rate and/or amplitude scale, click the “Save Waveform” button. The program will then generate your new waveform, and check if the resulting amplitude is too high or if a DC offset has been induced. If this is the case, the program will reject the edits made to the waveform. The edited waveform must be uploaded to the function generator again, and if currently playing, loaded into active </w:t>
+      </w:r>
+      <w:r>
+        <w:rPr>
+          <w:sz w:val="24"/>
+          <w:szCs w:val="24"/>
+        </w:rPr>
+        <w:lastRenderedPageBreak/>
+        <w:t xml:space="preserve">memory in order for the output to reflect the edits. There are no changes made to the waveform .txt files during this process. </w:t>
       </w:r>
     </w:p>
     <w:p>
@@ -2619,23 +2706,7 @@
           <w:sz w:val="24"/>
           <w:szCs w:val="24"/>
         </w:rPr>
-        <w:t>“</w:t>
-      </w:r>
-      <w:proofErr w:type="spellStart"/>
-      <w:r>
-        <w:rPr>
-          <w:sz w:val="24"/>
-          <w:szCs w:val="24"/>
-        </w:rPr>
-        <w:t>samplerate</w:t>
-      </w:r>
-      <w:proofErr w:type="spellEnd"/>
-      <w:r>
-        <w:rPr>
-          <w:sz w:val="24"/>
-          <w:szCs w:val="24"/>
-        </w:rPr>
-        <w:t>=(your sample rate in Hz).”</w:t>
+        <w:t>“samplerate=(your sample rate in Hz).”</w:t>
       </w:r>
       <w:r>
         <w:rPr>
@@ -2659,55 +2730,7 @@
           <w:sz w:val="24"/>
           <w:szCs w:val="24"/>
         </w:rPr>
-        <w:t xml:space="preserve">. For safety concerns, the maximum </w:t>
-      </w:r>
-      <w:proofErr w:type="spellStart"/>
-      <w:r>
-        <w:rPr>
-          <w:sz w:val="24"/>
-          <w:szCs w:val="24"/>
-        </w:rPr>
-        <w:t>Vpp</w:t>
-      </w:r>
-      <w:proofErr w:type="spellEnd"/>
-      <w:r>
-        <w:rPr>
-          <w:sz w:val="24"/>
-          <w:szCs w:val="24"/>
-        </w:rPr>
-        <w:t xml:space="preserve"> that a waveform can have is 1. If there is an error in capturing your data, and the resulting waveform has a slight DC offset, but the </w:t>
-      </w:r>
-      <w:proofErr w:type="spellStart"/>
-      <w:r>
-        <w:rPr>
-          <w:sz w:val="24"/>
-          <w:szCs w:val="24"/>
-        </w:rPr>
-        <w:t>Vpp</w:t>
-      </w:r>
-      <w:proofErr w:type="spellEnd"/>
-      <w:r>
-        <w:rPr>
-          <w:sz w:val="24"/>
-          <w:szCs w:val="24"/>
-        </w:rPr>
-        <w:t xml:space="preserve"> is still less than or equal to 1, the program will remove the DC offset for you when you open the file. If the </w:t>
-      </w:r>
-      <w:proofErr w:type="spellStart"/>
-      <w:r>
-        <w:rPr>
-          <w:sz w:val="24"/>
-          <w:szCs w:val="24"/>
-        </w:rPr>
-        <w:t>Vpp</w:t>
-      </w:r>
-      <w:proofErr w:type="spellEnd"/>
-      <w:r>
-        <w:rPr>
-          <w:sz w:val="24"/>
-          <w:szCs w:val="24"/>
-        </w:rPr>
-        <w:t xml:space="preserve"> of your waveform is greater than 1, the program will reject your waveform when you try to open it. Below is a screenshot of a waveform file opened in notepad.</w:t>
+        <w:t>. For safety concerns, the maximum Vpp that a waveform can have is 1. If there is an error in capturing your data, and the resulting waveform has a slight DC offset, but the Vpp is still less than or equal to 1, the program will remove the DC offset for you when you open the file. If the Vpp of your waveform is greater than 1, the program will reject your waveform when you try to open it. Below is a screenshot of a waveform file opened in notepad.</w:t>
       </w:r>
     </w:p>
     <w:p>
@@ -3439,7 +3462,25 @@
       <w:ptab w:relativeTo="margin" w:alignment="right" w:leader="none"/>
     </w:r>
     <w:r>
-      <w:t>Version 3: October 20, 2019</w:t>
+      <w:t xml:space="preserve">Version </w:t>
+    </w:r>
+    <w:r>
+      <w:t>4</w:t>
+    </w:r>
+    <w:r>
+      <w:t xml:space="preserve">: </w:t>
+    </w:r>
+    <w:r>
+      <w:t>November</w:t>
+    </w:r>
+    <w:r>
+      <w:t xml:space="preserve"> 2</w:t>
+    </w:r>
+    <w:r>
+      <w:t>1</w:t>
+    </w:r>
+    <w:r>
+      <w:t>, 2019</w:t>
     </w:r>
   </w:p>
 </w:hdr>
@@ -4900,7 +4941,7 @@
 </file>
 
 <file path=customXml/itemProps1.xml><?xml version="1.0" encoding="utf-8"?>
-<ds:datastoreItem xmlns:ds="http://schemas.openxmlformats.org/officeDocument/2006/customXml" ds:itemID="{9FA57AD0-C1D8-4136-9AC1-9361ABAAA08E}">
+<ds:datastoreItem xmlns:ds="http://schemas.openxmlformats.org/officeDocument/2006/customXml" ds:itemID="{F75157D3-18A2-4E46-B665-C9735B7447B2}">
   <ds:schemaRefs>
     <ds:schemaRef ds:uri="http://schemas.openxmlformats.org/officeDocument/2006/bibliography"/>
   </ds:schemaRefs>

</xml_diff>

<commit_message>
Added errata section to documentation and added code to mitigate the effects of the erratum.
</commit_message>
<xml_diff>
--- a/Documentation.docx
+++ b/Documentation.docx
@@ -597,14 +597,27 @@
       <w:r>
         <w:t xml:space="preserve">                                                         Figure </w:t>
       </w:r>
-      <w:fldSimple w:instr=" SEQ Figure \* ARABIC ">
-        <w:r>
-          <w:rPr>
-            <w:noProof/>
-          </w:rPr>
-          <w:t>1</w:t>
-        </w:r>
-      </w:fldSimple>
+      <w:r>
+        <w:fldChar w:fldCharType="begin"/>
+      </w:r>
+      <w:r>
+        <w:instrText xml:space="preserve"> SEQ Figure \* ARABIC </w:instrText>
+      </w:r>
+      <w:r>
+        <w:fldChar w:fldCharType="separate"/>
+      </w:r>
+      <w:r>
+        <w:rPr>
+          <w:noProof/>
+        </w:rPr>
+        <w:t>1</w:t>
+      </w:r>
+      <w:r>
+        <w:rPr>
+          <w:noProof/>
+        </w:rPr>
+        <w:fldChar w:fldCharType="end"/>
+      </w:r>
       <w:r>
         <w:t>: Measure out one inch from the side of the sheet</w:t>
       </w:r>
@@ -681,14 +694,27 @@
       <w:r>
         <w:t xml:space="preserve">                                                                  Figure </w:t>
       </w:r>
-      <w:fldSimple w:instr=" SEQ Figure \* ARABIC ">
-        <w:r>
-          <w:rPr>
-            <w:noProof/>
-          </w:rPr>
-          <w:t>2</w:t>
-        </w:r>
-      </w:fldSimple>
+      <w:r>
+        <w:fldChar w:fldCharType="begin"/>
+      </w:r>
+      <w:r>
+        <w:instrText xml:space="preserve"> SEQ Figure \* ARABIC </w:instrText>
+      </w:r>
+      <w:r>
+        <w:fldChar w:fldCharType="separate"/>
+      </w:r>
+      <w:r>
+        <w:rPr>
+          <w:noProof/>
+        </w:rPr>
+        <w:t>2</w:t>
+      </w:r>
+      <w:r>
+        <w:rPr>
+          <w:noProof/>
+        </w:rPr>
+        <w:fldChar w:fldCharType="end"/>
+      </w:r>
       <w:r>
         <w:t>: Use the metal sheers to cut the titanium, go slow and be careful. It's hard to make straight cuts with the metal sheers.</w:t>
       </w:r>
@@ -766,14 +792,27 @@
       <w:r>
         <w:t xml:space="preserve">Figure </w:t>
       </w:r>
-      <w:fldSimple w:instr=" SEQ Figure \* ARABIC ">
-        <w:r>
-          <w:rPr>
-            <w:noProof/>
-          </w:rPr>
-          <w:t>3</w:t>
-        </w:r>
-      </w:fldSimple>
+      <w:r>
+        <w:fldChar w:fldCharType="begin"/>
+      </w:r>
+      <w:r>
+        <w:instrText xml:space="preserve"> SEQ Figure \* ARABIC </w:instrText>
+      </w:r>
+      <w:r>
+        <w:fldChar w:fldCharType="separate"/>
+      </w:r>
+      <w:r>
+        <w:rPr>
+          <w:noProof/>
+        </w:rPr>
+        <w:t>3</w:t>
+      </w:r>
+      <w:r>
+        <w:rPr>
+          <w:noProof/>
+        </w:rPr>
+        <w:fldChar w:fldCharType="end"/>
+      </w:r>
       <w:r>
         <w:t>: Final product, as you can see it is very difficult to make straight cuts, although it is not too important for this application.</w:t>
       </w:r>
@@ -1233,14 +1272,27 @@
       <w:r>
         <w:t xml:space="preserve">Figure </w:t>
       </w:r>
-      <w:fldSimple w:instr=" SEQ Figure \* ARABIC ">
-        <w:r>
-          <w:rPr>
-            <w:noProof/>
-          </w:rPr>
-          <w:t>4</w:t>
-        </w:r>
-      </w:fldSimple>
+      <w:r>
+        <w:fldChar w:fldCharType="begin"/>
+      </w:r>
+      <w:r>
+        <w:instrText xml:space="preserve"> SEQ Figure \* ARABIC </w:instrText>
+      </w:r>
+      <w:r>
+        <w:fldChar w:fldCharType="separate"/>
+      </w:r>
+      <w:r>
+        <w:rPr>
+          <w:noProof/>
+        </w:rPr>
+        <w:t>4</w:t>
+      </w:r>
+      <w:r>
+        <w:rPr>
+          <w:noProof/>
+        </w:rPr>
+        <w:fldChar w:fldCharType="end"/>
+      </w:r>
       <w:r>
         <w:t>: Insert the strip into the tank until it touches the bottom</w:t>
       </w:r>
@@ -1317,14 +1369,27 @@
       <w:r>
         <w:t xml:space="preserve">Figure </w:t>
       </w:r>
-      <w:fldSimple w:instr=" SEQ Figure \* ARABIC ">
-        <w:r>
-          <w:rPr>
-            <w:noProof/>
-          </w:rPr>
-          <w:t>5</w:t>
-        </w:r>
-      </w:fldSimple>
+      <w:r>
+        <w:fldChar w:fldCharType="begin"/>
+      </w:r>
+      <w:r>
+        <w:instrText xml:space="preserve"> SEQ Figure \* ARABIC </w:instrText>
+      </w:r>
+      <w:r>
+        <w:fldChar w:fldCharType="separate"/>
+      </w:r>
+      <w:r>
+        <w:rPr>
+          <w:noProof/>
+        </w:rPr>
+        <w:t>5</w:t>
+      </w:r>
+      <w:r>
+        <w:rPr>
+          <w:noProof/>
+        </w:rPr>
+        <w:fldChar w:fldCharType="end"/>
+      </w:r>
       <w:r>
         <w:t>: Then bend at the point where the strip leaves the tank</w:t>
       </w:r>
@@ -1743,14 +1808,27 @@
       <w:r>
         <w:t xml:space="preserve">Figure </w:t>
       </w:r>
-      <w:fldSimple w:instr=" SEQ Figure \* ARABIC ">
-        <w:r>
-          <w:rPr>
-            <w:noProof/>
-          </w:rPr>
-          <w:t>6</w:t>
-        </w:r>
-      </w:fldSimple>
+      <w:r>
+        <w:fldChar w:fldCharType="begin"/>
+      </w:r>
+      <w:r>
+        <w:instrText xml:space="preserve"> SEQ Figure \* ARABIC </w:instrText>
+      </w:r>
+      <w:r>
+        <w:fldChar w:fldCharType="separate"/>
+      </w:r>
+      <w:r>
+        <w:rPr>
+          <w:noProof/>
+        </w:rPr>
+        <w:t>6</w:t>
+      </w:r>
+      <w:r>
+        <w:rPr>
+          <w:noProof/>
+        </w:rPr>
+        <w:fldChar w:fldCharType="end"/>
+      </w:r>
       <w:r>
         <w:t>: We used a piece of foam with a small hole in the middle to allow for the insertion of a DBS electrode into the tank</w:t>
       </w:r>
@@ -2237,8 +2315,6 @@
         </w:rPr>
         <w:t>In the case of ethernet routers, make sure that any router purchased for use in this setup has DHCP functionality, as in, it hosts a DHCP server for the LAN. It could also be helpful for the router to have address reservation, which allows the user to set specific IP addresses for specific devices. This could be useful, as it will stop the IP addresses of the devices from changing in the event of a router or device power cycle.</w:t>
       </w:r>
-      <w:bookmarkStart w:id="0" w:name="_GoBack"/>
-      <w:bookmarkEnd w:id="0"/>
     </w:p>
     <w:p>
       <w:pPr>
@@ -2706,7 +2782,23 @@
           <w:sz w:val="24"/>
           <w:szCs w:val="24"/>
         </w:rPr>
-        <w:t>“samplerate=(your sample rate in Hz).”</w:t>
+        <w:t>“samplerate</w:t>
+      </w:r>
+      <w:proofErr w:type="gramStart"/>
+      <w:r>
+        <w:rPr>
+          <w:sz w:val="24"/>
+          <w:szCs w:val="24"/>
+        </w:rPr>
+        <w:t>=(</w:t>
+      </w:r>
+      <w:proofErr w:type="gramEnd"/>
+      <w:r>
+        <w:rPr>
+          <w:sz w:val="24"/>
+          <w:szCs w:val="24"/>
+        </w:rPr>
+        <w:t>your sample rate in Hz).”</w:t>
       </w:r>
       <w:r>
         <w:rPr>
@@ -3334,6 +3426,12 @@
       </w:r>
     </w:p>
     <w:p>
+      <w:pPr>
+        <w:rPr>
+          <w:sz w:val="24"/>
+          <w:szCs w:val="24"/>
+        </w:rPr>
+      </w:pPr>
       <w:r>
         <w:rPr>
           <w:sz w:val="24"/>
@@ -3342,6 +3440,37 @@
         <w:lastRenderedPageBreak/>
         <w:t>The waveform data is returned in a three column CSV file, with the first column being the channel, the second being the voltage, and the third being the relative timestamp, with the first point captured set at time t=0. The time gap between points depends on deep memory depth and time scale settings.</w:t>
       </w:r>
+    </w:p>
+    <w:p>
+      <w:pPr>
+        <w:rPr>
+          <w:sz w:val="24"/>
+          <w:szCs w:val="24"/>
+        </w:rPr>
+      </w:pPr>
+    </w:p>
+    <w:p>
+      <w:pPr>
+        <w:pStyle w:val="Heading1"/>
+      </w:pPr>
+      <w:r>
+        <w:t>Errata</w:t>
+      </w:r>
+    </w:p>
+    <w:p>
+      <w:pPr>
+        <w:ind w:left="360" w:firstLine="360"/>
+      </w:pPr>
+      <w:r>
+        <w:t>Repeatedly and quickly opening and closing the application while in ethernet mode can result in timeout errors when using specific versions of VISA along with certain network topologies. Measures have been taken to limit this effect, but if you are affected by this, please wait one second after closing the application before opening it again. As the action of spam-opening the testing application is not a regular occurrence in research, we believe that the consequences of this VISA erratum will be limited.</w:t>
+      </w:r>
+      <w:bookmarkStart w:id="0" w:name="_GoBack"/>
+      <w:bookmarkEnd w:id="0"/>
+    </w:p>
+    <w:p>
+      <w:pPr>
+        <w:ind w:left="360"/>
+      </w:pPr>
     </w:p>
     <w:p/>
     <w:sectPr>
@@ -3412,11 +3541,21 @@
     <w:r>
       <w:t xml:space="preserve"> of </w:t>
     </w:r>
-    <w:fldSimple w:instr=" DOCPROPERTY  Pages  \* MERGEFORMAT ">
-      <w:r>
-        <w:t>10</w:t>
-      </w:r>
-    </w:fldSimple>
+    <w:r>
+      <w:fldChar w:fldCharType="begin"/>
+    </w:r>
+    <w:r>
+      <w:instrText xml:space="preserve"> DOCPROPERTY  Pages  \* MERGEFORMAT </w:instrText>
+    </w:r>
+    <w:r>
+      <w:fldChar w:fldCharType="separate"/>
+    </w:r>
+    <w:r>
+      <w:t>10</w:t>
+    </w:r>
+    <w:r>
+      <w:fldChar w:fldCharType="end"/>
+    </w:r>
   </w:p>
 </w:ftr>
 </file>
@@ -4941,7 +5080,7 @@
 </file>
 
 <file path=customXml/itemProps1.xml><?xml version="1.0" encoding="utf-8"?>
-<ds:datastoreItem xmlns:ds="http://schemas.openxmlformats.org/officeDocument/2006/customXml" ds:itemID="{F75157D3-18A2-4E46-B665-C9735B7447B2}">
+<ds:datastoreItem xmlns:ds="http://schemas.openxmlformats.org/officeDocument/2006/customXml" ds:itemID="{8F480562-A55B-495D-8180-78991B737346}">
   <ds:schemaRefs>
     <ds:schemaRef ds:uri="http://schemas.openxmlformats.org/officeDocument/2006/bibliography"/>
   </ds:schemaRefs>

</xml_diff>

<commit_message>
Fixed font in documentation.
</commit_message>
<xml_diff>
--- a/Documentation.docx
+++ b/Documentation.docx
@@ -597,14 +597,27 @@
       <w:r>
         <w:t xml:space="preserve">                                                         Figure </w:t>
       </w:r>
-      <w:fldSimple w:instr=" SEQ Figure \* ARABIC ">
-        <w:r>
-          <w:rPr>
-            <w:noProof/>
-          </w:rPr>
-          <w:t>1</w:t>
-        </w:r>
-      </w:fldSimple>
+      <w:r>
+        <w:fldChar w:fldCharType="begin"/>
+      </w:r>
+      <w:r>
+        <w:instrText xml:space="preserve"> SEQ Figure \* ARABIC </w:instrText>
+      </w:r>
+      <w:r>
+        <w:fldChar w:fldCharType="separate"/>
+      </w:r>
+      <w:r>
+        <w:rPr>
+          <w:noProof/>
+        </w:rPr>
+        <w:t>1</w:t>
+      </w:r>
+      <w:r>
+        <w:rPr>
+          <w:noProof/>
+        </w:rPr>
+        <w:fldChar w:fldCharType="end"/>
+      </w:r>
       <w:r>
         <w:t>: Measure out one inch from the side of the sheet</w:t>
       </w:r>
@@ -681,14 +694,27 @@
       <w:r>
         <w:t xml:space="preserve">                                                                  Figure </w:t>
       </w:r>
-      <w:fldSimple w:instr=" SEQ Figure \* ARABIC ">
-        <w:r>
-          <w:rPr>
-            <w:noProof/>
-          </w:rPr>
-          <w:t>2</w:t>
-        </w:r>
-      </w:fldSimple>
+      <w:r>
+        <w:fldChar w:fldCharType="begin"/>
+      </w:r>
+      <w:r>
+        <w:instrText xml:space="preserve"> SEQ Figure \* ARABIC </w:instrText>
+      </w:r>
+      <w:r>
+        <w:fldChar w:fldCharType="separate"/>
+      </w:r>
+      <w:r>
+        <w:rPr>
+          <w:noProof/>
+        </w:rPr>
+        <w:t>2</w:t>
+      </w:r>
+      <w:r>
+        <w:rPr>
+          <w:noProof/>
+        </w:rPr>
+        <w:fldChar w:fldCharType="end"/>
+      </w:r>
       <w:r>
         <w:t>: Use the metal sheers to cut the titanium, go slow and be careful. It's hard to make straight cuts with the metal sheers.</w:t>
       </w:r>
@@ -766,14 +792,27 @@
       <w:r>
         <w:t xml:space="preserve">Figure </w:t>
       </w:r>
-      <w:fldSimple w:instr=" SEQ Figure \* ARABIC ">
-        <w:r>
-          <w:rPr>
-            <w:noProof/>
-          </w:rPr>
-          <w:t>3</w:t>
-        </w:r>
-      </w:fldSimple>
+      <w:r>
+        <w:fldChar w:fldCharType="begin"/>
+      </w:r>
+      <w:r>
+        <w:instrText xml:space="preserve"> SEQ Figure \* ARABIC </w:instrText>
+      </w:r>
+      <w:r>
+        <w:fldChar w:fldCharType="separate"/>
+      </w:r>
+      <w:r>
+        <w:rPr>
+          <w:noProof/>
+        </w:rPr>
+        <w:t>3</w:t>
+      </w:r>
+      <w:r>
+        <w:rPr>
+          <w:noProof/>
+        </w:rPr>
+        <w:fldChar w:fldCharType="end"/>
+      </w:r>
       <w:r>
         <w:t>: Final product, as you can see it is very difficult to make straight cuts, although it is not too important for this application.</w:t>
       </w:r>
@@ -1233,14 +1272,27 @@
       <w:r>
         <w:t xml:space="preserve">Figure </w:t>
       </w:r>
-      <w:fldSimple w:instr=" SEQ Figure \* ARABIC ">
-        <w:r>
-          <w:rPr>
-            <w:noProof/>
-          </w:rPr>
-          <w:t>4</w:t>
-        </w:r>
-      </w:fldSimple>
+      <w:r>
+        <w:fldChar w:fldCharType="begin"/>
+      </w:r>
+      <w:r>
+        <w:instrText xml:space="preserve"> SEQ Figure \* ARABIC </w:instrText>
+      </w:r>
+      <w:r>
+        <w:fldChar w:fldCharType="separate"/>
+      </w:r>
+      <w:r>
+        <w:rPr>
+          <w:noProof/>
+        </w:rPr>
+        <w:t>4</w:t>
+      </w:r>
+      <w:r>
+        <w:rPr>
+          <w:noProof/>
+        </w:rPr>
+        <w:fldChar w:fldCharType="end"/>
+      </w:r>
       <w:r>
         <w:t>: Insert the strip into the tank until it touches the bottom</w:t>
       </w:r>
@@ -1317,14 +1369,27 @@
       <w:r>
         <w:t xml:space="preserve">Figure </w:t>
       </w:r>
-      <w:fldSimple w:instr=" SEQ Figure \* ARABIC ">
-        <w:r>
-          <w:rPr>
-            <w:noProof/>
-          </w:rPr>
-          <w:t>5</w:t>
-        </w:r>
-      </w:fldSimple>
+      <w:r>
+        <w:fldChar w:fldCharType="begin"/>
+      </w:r>
+      <w:r>
+        <w:instrText xml:space="preserve"> SEQ Figure \* ARABIC </w:instrText>
+      </w:r>
+      <w:r>
+        <w:fldChar w:fldCharType="separate"/>
+      </w:r>
+      <w:r>
+        <w:rPr>
+          <w:noProof/>
+        </w:rPr>
+        <w:t>5</w:t>
+      </w:r>
+      <w:r>
+        <w:rPr>
+          <w:noProof/>
+        </w:rPr>
+        <w:fldChar w:fldCharType="end"/>
+      </w:r>
       <w:r>
         <w:t>: Then bend at the point where the strip leaves the tank</w:t>
       </w:r>
@@ -1743,14 +1808,27 @@
       <w:r>
         <w:t xml:space="preserve">Figure </w:t>
       </w:r>
-      <w:fldSimple w:instr=" SEQ Figure \* ARABIC ">
-        <w:r>
-          <w:rPr>
-            <w:noProof/>
-          </w:rPr>
-          <w:t>6</w:t>
-        </w:r>
-      </w:fldSimple>
+      <w:r>
+        <w:fldChar w:fldCharType="begin"/>
+      </w:r>
+      <w:r>
+        <w:instrText xml:space="preserve"> SEQ Figure \* ARABIC </w:instrText>
+      </w:r>
+      <w:r>
+        <w:fldChar w:fldCharType="separate"/>
+      </w:r>
+      <w:r>
+        <w:rPr>
+          <w:noProof/>
+        </w:rPr>
+        <w:t>6</w:t>
+      </w:r>
+      <w:r>
+        <w:rPr>
+          <w:noProof/>
+        </w:rPr>
+        <w:fldChar w:fldCharType="end"/>
+      </w:r>
       <w:r>
         <w:t>: We used a piece of foam with a small hole in the middle to allow for the insertion of a DBS electrode into the tank</w:t>
       </w:r>
@@ -2237,8 +2315,6 @@
         </w:rPr>
         <w:t>In the case of ethernet routers, make sure that any router purchased for use in this setup has DHCP functionality, as in, it hosts a DHCP server for the LAN. It could also be helpful for the router to have address reservation, which allows the user to set specific IP addresses for specific devices. This could be useful, as it will stop the IP addresses of the devices from changing in the event of a router or device power cycle.</w:t>
       </w:r>
-      <w:bookmarkStart w:id="0" w:name="_GoBack"/>
-      <w:bookmarkEnd w:id="0"/>
     </w:p>
     <w:p>
       <w:pPr>
@@ -3334,6 +3410,12 @@
       </w:r>
     </w:p>
     <w:p>
+      <w:pPr>
+        <w:rPr>
+          <w:sz w:val="24"/>
+          <w:szCs w:val="24"/>
+        </w:rPr>
+      </w:pPr>
       <w:r>
         <w:rPr>
           <w:sz w:val="24"/>
@@ -3342,6 +3424,37 @@
         <w:lastRenderedPageBreak/>
         <w:t>The waveform data is returned in a three column CSV file, with the first column being the channel, the second being the voltage, and the third being the relative timestamp, with the first point captured set at time t=0. The time gap between points depends on deep memory depth and time scale settings.</w:t>
       </w:r>
+    </w:p>
+    <w:p>
+      <w:pPr>
+        <w:rPr>
+          <w:sz w:val="24"/>
+          <w:szCs w:val="24"/>
+        </w:rPr>
+      </w:pPr>
+    </w:p>
+    <w:p>
+      <w:pPr>
+        <w:pStyle w:val="Heading1"/>
+      </w:pPr>
+      <w:r>
+        <w:t>Errata</w:t>
+      </w:r>
+    </w:p>
+    <w:p>
+      <w:pPr>
+        <w:ind w:left="360" w:firstLine="360"/>
+      </w:pPr>
+      <w:r>
+        <w:t>Repeatedly and quickly opening and closing the application while in ethernet mode can result in timeout errors when using specific versions of VISA along with certain network topologies. Measures have been taken to limit this effect, but if you are affected by this, please wait one second after closing the application before opening it again. As the action of spam-opening the testing application is not a regular occurrence in research, we believe that the consequences of this VISA erratum will be limited.</w:t>
+      </w:r>
+      <w:bookmarkStart w:id="0" w:name="_GoBack"/>
+      <w:bookmarkEnd w:id="0"/>
+    </w:p>
+    <w:p>
+      <w:pPr>
+        <w:ind w:left="360"/>
+      </w:pPr>
     </w:p>
     <w:p/>
     <w:sectPr>
@@ -3412,11 +3525,21 @@
     <w:r>
       <w:t xml:space="preserve"> of </w:t>
     </w:r>
-    <w:fldSimple w:instr=" DOCPROPERTY  Pages  \* MERGEFORMAT ">
-      <w:r>
-        <w:t>10</w:t>
-      </w:r>
-    </w:fldSimple>
+    <w:r>
+      <w:fldChar w:fldCharType="begin"/>
+    </w:r>
+    <w:r>
+      <w:instrText xml:space="preserve"> DOCPROPERTY  Pages  \* MERGEFORMAT </w:instrText>
+    </w:r>
+    <w:r>
+      <w:fldChar w:fldCharType="separate"/>
+    </w:r>
+    <w:r>
+      <w:t>10</w:t>
+    </w:r>
+    <w:r>
+      <w:fldChar w:fldCharType="end"/>
+    </w:r>
   </w:p>
 </w:ftr>
 </file>
@@ -4326,7 +4449,6 @@
   <w:style w:type="character" w:default="1" w:styleId="DefaultParagraphFont">
     <w:name w:val="Default Paragraph Font"/>
     <w:uiPriority w:val="1"/>
-    <w:semiHidden/>
     <w:unhideWhenUsed/>
   </w:style>
   <w:style w:type="table" w:default="1" w:styleId="TableNormal">
@@ -4941,7 +5063,7 @@
 </file>
 
 <file path=customXml/itemProps1.xml><?xml version="1.0" encoding="utf-8"?>
-<ds:datastoreItem xmlns:ds="http://schemas.openxmlformats.org/officeDocument/2006/customXml" ds:itemID="{F75157D3-18A2-4E46-B665-C9735B7447B2}">
+<ds:datastoreItem xmlns:ds="http://schemas.openxmlformats.org/officeDocument/2006/customXml" ds:itemID="{BE91AEF2-1627-4F41-B4A1-0E2AB049D94E}">
   <ds:schemaRefs>
     <ds:schemaRef ds:uri="http://schemas.openxmlformats.org/officeDocument/2006/bibliography"/>
   </ds:schemaRefs>

</xml_diff>